<commit_message>
add subsystem1 report and refine use cases
</commit_message>
<xml_diff>
--- a/M1_Report.docx
+++ b/M1_Report.docx
@@ -1,6 +1,6 @@
 
 <file path=word/document.xml><?xml version="1.0" encoding="utf-8"?>
-<w:document xmlns:wpc="http://schemas.microsoft.com/office/word/2010/wordprocessingCanvas" xmlns:cx="http://schemas.microsoft.com/office/drawing/2014/chartex" xmlns:cx1="http://schemas.microsoft.com/office/drawing/2015/9/8/chartex" xmlns:cx2="http://schemas.microsoft.com/office/drawing/2015/10/21/chartex" xmlns:cx3="http://schemas.microsoft.com/office/drawing/2016/5/9/chartex" xmlns:cx4="http://schemas.microsoft.com/office/drawing/2016/5/10/chartex" xmlns:cx5="http://schemas.microsoft.com/office/drawing/2016/5/11/chartex" xmlns:cx6="http://schemas.microsoft.com/office/drawing/2016/5/12/chartex" xmlns:cx7="http://schemas.microsoft.com/office/drawing/2016/5/13/chartex" xmlns:cx8="http://schemas.microsoft.com/office/drawing/2016/5/14/chartex" xmlns:mc="http://schemas.openxmlformats.org/markup-compatibility/2006" xmlns:aink="http://schemas.microsoft.com/office/drawing/2016/ink" xmlns:am3d="http://schemas.microsoft.com/office/drawing/2017/model3d" xmlns:o="urn:schemas-microsoft-com:office:office" xmlns:r="http://schemas.openxmlformats.org/officeDocument/2006/relationships" xmlns:m="http://schemas.openxmlformats.org/officeDocument/2006/math" xmlns:v="urn:schemas-microsoft-com:vml" xmlns:wp14="http://schemas.microsoft.com/office/word/2010/wordprocessingDrawing" xmlns:wp="http://schemas.openxmlformats.org/drawingml/2006/wordprocessingDrawing" xmlns:w10="urn:schemas-microsoft-com:office:word" xmlns:w="http://schemas.openxmlformats.org/wordprocessingml/2006/main" xmlns:w14="http://schemas.microsoft.com/office/word/2010/wordml" xmlns:w15="http://schemas.microsoft.com/office/word/2012/wordml" xmlns:w16cex="http://schemas.microsoft.com/office/word/2018/wordml/cex" xmlns:w16cid="http://schemas.microsoft.com/office/word/2016/wordml/cid" xmlns:w16="http://schemas.microsoft.com/office/word/2018/wordml" xmlns:w16sdtdh="http://schemas.microsoft.com/office/word/2020/wordml/sdtdatahash" xmlns:w16se="http://schemas.microsoft.com/office/word/2015/wordml/symex" xmlns:wpg="http://schemas.microsoft.com/office/word/2010/wordprocessingGroup" xmlns:wpi="http://schemas.microsoft.com/office/word/2010/wordprocessingInk" xmlns:wne="http://schemas.microsoft.com/office/word/2006/wordml" xmlns:wps="http://schemas.microsoft.com/office/word/2010/wordprocessingShape" mc:Ignorable="w14 w15 w16se w16cid w16 w16cex w16sdtdh wp14">
+<w:document xmlns:wpc="http://schemas.microsoft.com/office/word/2010/wordprocessingCanvas" xmlns:cx="http://schemas.microsoft.com/office/drawing/2014/chartex" xmlns:cx1="http://schemas.microsoft.com/office/drawing/2015/9/8/chartex" xmlns:cx2="http://schemas.microsoft.com/office/drawing/2015/10/21/chartex" xmlns:cx3="http://schemas.microsoft.com/office/drawing/2016/5/9/chartex" xmlns:cx4="http://schemas.microsoft.com/office/drawing/2016/5/10/chartex" xmlns:cx5="http://schemas.microsoft.com/office/drawing/2016/5/11/chartex" xmlns:cx6="http://schemas.microsoft.com/office/drawing/2016/5/12/chartex" xmlns:cx7="http://schemas.microsoft.com/office/drawing/2016/5/13/chartex" xmlns:cx8="http://schemas.microsoft.com/office/drawing/2016/5/14/chartex" xmlns:mc="http://schemas.openxmlformats.org/markup-compatibility/2006" xmlns:aink="http://schemas.microsoft.com/office/drawing/2016/ink" xmlns:am3d="http://schemas.microsoft.com/office/drawing/2017/model3d" xmlns:o="urn:schemas-microsoft-com:office:office" xmlns:r="http://schemas.openxmlformats.org/officeDocument/2006/relationships" xmlns:m="http://schemas.openxmlformats.org/officeDocument/2006/math" xmlns:v="urn:schemas-microsoft-com:vml" xmlns:wp14="http://schemas.microsoft.com/office/word/2010/wordprocessingDrawing" xmlns:wp="http://schemas.openxmlformats.org/drawingml/2006/wordprocessingDrawing" xmlns:w10="urn:schemas-microsoft-com:office:word" xmlns:w="http://schemas.openxmlformats.org/wordprocessingml/2006/main" xmlns:w14="http://schemas.microsoft.com/office/word/2010/wordml" xmlns:w15="http://schemas.microsoft.com/office/word/2012/wordml" xmlns:w16cex="http://schemas.microsoft.com/office/word/2018/wordml/cex" xmlns:w16cid="http://schemas.microsoft.com/office/word/2016/wordml/cid" xmlns:w16="http://schemas.microsoft.com/office/word/2018/wordml" xmlns:w16se="http://schemas.microsoft.com/office/word/2015/wordml/symex" xmlns:wpg="http://schemas.microsoft.com/office/word/2010/wordprocessingGroup" xmlns:wpi="http://schemas.microsoft.com/office/word/2010/wordprocessingInk" xmlns:wne="http://schemas.microsoft.com/office/word/2006/wordml" xmlns:wps="http://schemas.microsoft.com/office/word/2010/wordprocessingShape" mc:Ignorable="w14 w15 w16se w16cid w16 w16cex wp14">
   <w:body>
     <w:tbl>
       <w:tblPr>
@@ -809,6 +809,7 @@
       <w:r>
         <w:rPr>
           <w:rFonts w:ascii="Arial" w:hAnsi="Arial" w:cs="Arial"/>
+          <w:noProof/>
           <w:sz w:val="20"/>
           <w:szCs w:val="20"/>
         </w:rPr>
@@ -1061,15 +1062,57 @@
     <w:p>
       <w:pPr>
         <w:pStyle w:val="berschrift4"/>
-      </w:pPr>
-      <w:r>
         <w:rPr>
           <w:rFonts w:ascii="Arial" w:hAnsi="Arial" w:cs="Arial"/>
           <w:i w:val="0"/>
           <w:iCs w:val="0"/>
           <w:color w:val="auto"/>
         </w:rPr>
-        <w:t xml:space="preserve">2.1 Sub-system 1/Sub-system name - [Student </w:t>
+      </w:pPr>
+      <w:r>
+        <w:rPr>
+          <w:rFonts w:ascii="Arial" w:hAnsi="Arial" w:cs="Arial"/>
+          <w:i w:val="0"/>
+          <w:iCs w:val="0"/>
+          <w:color w:val="auto"/>
+        </w:rPr>
+        <w:t>2.1 Sub-system 1</w:t>
+      </w:r>
+      <w:r>
+        <w:rPr>
+          <w:rFonts w:ascii="Arial" w:hAnsi="Arial" w:cs="Arial"/>
+          <w:i w:val="0"/>
+          <w:iCs w:val="0"/>
+          <w:color w:val="auto"/>
+        </w:rPr>
+        <w:t xml:space="preserve"> / Airside management</w:t>
+      </w:r>
+      <w:r>
+        <w:rPr>
+          <w:rFonts w:ascii="Arial" w:hAnsi="Arial" w:cs="Arial"/>
+          <w:i w:val="0"/>
+          <w:iCs w:val="0"/>
+          <w:color w:val="auto"/>
+        </w:rPr>
+        <w:t xml:space="preserve"> - [</w:t>
+      </w:r>
+      <w:r>
+        <w:rPr>
+          <w:rFonts w:ascii="Arial" w:hAnsi="Arial" w:cs="Arial"/>
+          <w:i w:val="0"/>
+          <w:iCs w:val="0"/>
+          <w:color w:val="auto"/>
+        </w:rPr>
+        <w:t>Jonas</w:t>
+      </w:r>
+      <w:r>
+        <w:rPr>
+          <w:rFonts w:ascii="Arial" w:hAnsi="Arial" w:cs="Arial"/>
+          <w:i w:val="0"/>
+          <w:iCs w:val="0"/>
+          <w:color w:val="auto"/>
+        </w:rPr>
+        <w:t xml:space="preserve"> </w:t>
       </w:r>
       <w:r>
         <w:rPr>
@@ -1082,7 +1125,7 @@
           <w:sz w:val="22"/>
           <w:szCs w:val="22"/>
         </w:rPr>
-        <w:t>N</w:t>
+        <w:t>Reichhardt</w:t>
       </w:r>
       <w:r>
         <w:rPr>
@@ -1091,7 +1134,212 @@
           <w:iCs w:val="0"/>
           <w:color w:val="auto"/>
         </w:rPr>
-        <w:t>ame]</w:t>
+        <w:t>]</w:t>
+      </w:r>
+    </w:p>
+    <w:p>
+      <w:r>
+        <w:t>The airside management handles aircraft related information and actions. For example, aircraft landing and takeoff.</w:t>
+      </w:r>
+    </w:p>
+    <w:p/>
+    <w:p>
+      <w:r>
+        <w:rPr>
+          <w:noProof/>
+        </w:rPr>
+        <w:drawing>
+          <wp:inline distT="0" distB="0" distL="0" distR="0" wp14:anchorId="38D882F9" wp14:editId="7A5619C8">
+            <wp:extent cx="6122035" cy="4382770"/>
+            <wp:effectExtent l="0" t="0" r="0" b="0"/>
+            <wp:docPr id="3" name="Grafik 3"/>
+            <wp:cNvGraphicFramePr>
+              <a:graphicFrameLocks xmlns:a="http://schemas.openxmlformats.org/drawingml/2006/main" noChangeAspect="1"/>
+            </wp:cNvGraphicFramePr>
+            <a:graphic xmlns:a="http://schemas.openxmlformats.org/drawingml/2006/main">
+              <a:graphicData uri="http://schemas.openxmlformats.org/drawingml/2006/picture">
+                <pic:pic xmlns:pic="http://schemas.openxmlformats.org/drawingml/2006/picture">
+                  <pic:nvPicPr>
+                    <pic:cNvPr id="1" name=""/>
+                    <pic:cNvPicPr/>
+                  </pic:nvPicPr>
+                  <pic:blipFill>
+                    <a:blip r:embed="rId9"/>
+                    <a:stretch>
+                      <a:fillRect/>
+                    </a:stretch>
+                  </pic:blipFill>
+                  <pic:spPr>
+                    <a:xfrm>
+                      <a:off x="0" y="0"/>
+                      <a:ext cx="6122035" cy="4382770"/>
+                    </a:xfrm>
+                    <a:prstGeom prst="rect">
+                      <a:avLst/>
+                    </a:prstGeom>
+                  </pic:spPr>
+                </pic:pic>
+              </a:graphicData>
+            </a:graphic>
+          </wp:inline>
+        </w:drawing>
+      </w:r>
+    </w:p>
+    <w:p/>
+    <w:p>
+      <w:r>
+        <w:t>The aircraft marshaller is ground personnel which guides pilots from starting/landing strip to parking spot and vice versa, in our case he also gives landing/starting permission.</w:t>
+      </w:r>
+    </w:p>
+    <w:p/>
+    <w:p>
+      <w:r>
+        <w:t xml:space="preserve">On the aircraft the cabin crew manages customer request, safety </w:t>
+      </w:r>
+      <w:r>
+        <w:t>briefing</w:t>
+      </w:r>
+      <w:r>
+        <w:t xml:space="preserve"> and </w:t>
+      </w:r>
+      <w:r>
+        <w:t>it acts as a communication relay between pilot and passengers.</w:t>
+      </w:r>
+    </w:p>
+    <w:p/>
+    <w:p>
+      <w:r>
+        <w:t>Regardless of the situation pilots are involved in every action in the airside management. They land the aircraft, notify the landside management to get the aircraft refueled and takeoff when all passengers and cargo is loaded.</w:t>
+      </w:r>
+    </w:p>
+    <w:p/>
+    <w:p>
+      <w:r>
+        <w:lastRenderedPageBreak/>
+        <w:t>The fuel truck driver is part of the landside management but is necessary to get aircrafts refueled and ready to t</w:t>
+      </w:r>
+      <w:r>
+        <w:t>akeoff.</w:t>
+      </w:r>
+    </w:p>
+    <w:p/>
+    <w:p>
+      <w:pPr>
+        <w:rPr>
+          <w:b/>
+          <w:bCs/>
+        </w:rPr>
+      </w:pPr>
+      <w:r>
+        <w:rPr>
+          <w:b/>
+          <w:bCs/>
+        </w:rPr>
+        <w:t>Land aircraft</w:t>
+      </w:r>
+    </w:p>
+    <w:p>
+      <w:r>
+        <w:t xml:space="preserve">After the pilot requests landing clearance from the aircraft marshaller, he notifies the cabin crew that landing procedure has started. </w:t>
+      </w:r>
+      <w:r>
+        <w:t xml:space="preserve">The cabin crew informs the passengers that they should put on and fasten their seatbelts. Next the aircraft marshaller provides landing clearance and the landing strip to the pilot. After the pilot landed the aircraft the marshaller provides gate number and the parking spot for the time after the passengers left, he furthermore gives instruction to the pilot to ease parking. </w:t>
+      </w:r>
+      <w:r>
+        <w:t>The</w:t>
+      </w:r>
+      <w:r>
+        <w:t xml:space="preserve"> pilot acknowledges the information he </w:t>
+      </w:r>
+      <w:r>
+        <w:t>got,</w:t>
+      </w:r>
+      <w:r>
+        <w:t xml:space="preserve"> and the cabin crew depart</w:t>
+      </w:r>
+      <w:r>
+        <w:t>s</w:t>
+      </w:r>
+      <w:r>
+        <w:t xml:space="preserve"> the passengers row-wise.</w:t>
+      </w:r>
+      <w:r>
+        <w:t xml:space="preserve"> The “refuel aircraft” use-case is gets triggered.</w:t>
+      </w:r>
+    </w:p>
+    <w:p/>
+    <w:p>
+      <w:pPr>
+        <w:rPr>
+          <w:b/>
+          <w:bCs/>
+        </w:rPr>
+      </w:pPr>
+      <w:r>
+        <w:rPr>
+          <w:b/>
+          <w:bCs/>
+        </w:rPr>
+        <w:t>Refuel aircraft</w:t>
+      </w:r>
+    </w:p>
+    <w:p>
+      <w:r>
+        <w:t xml:space="preserve">The pilot request fuel truck from the landside management to his current location. The fuel truck driver gets the </w:t>
+      </w:r>
+      <w:r>
+        <w:t>information, notifies</w:t>
+      </w:r>
+      <w:r>
+        <w:t xml:space="preserve"> the pilot that he will refuel the aircraft</w:t>
+      </w:r>
+      <w:r>
+        <w:t xml:space="preserve">, </w:t>
+      </w:r>
+      <w:r>
+        <w:t xml:space="preserve">drives to the provided </w:t>
+      </w:r>
+      <w:r>
+        <w:t>location,</w:t>
+      </w:r>
+      <w:r>
+        <w:t xml:space="preserve"> and refuels the aircraft.</w:t>
+      </w:r>
+    </w:p>
+    <w:p/>
+    <w:p>
+      <w:pPr>
+        <w:rPr>
+          <w:b/>
+          <w:bCs/>
+        </w:rPr>
+      </w:pPr>
+      <w:r>
+        <w:rPr>
+          <w:b/>
+          <w:bCs/>
+        </w:rPr>
+        <w:t>Take off</w:t>
+      </w:r>
+    </w:p>
+    <w:p>
+      <w:r>
+        <w:t>Pilot goes through all checklists and requests takeoff permission from the aircraft marshaller</w:t>
+      </w:r>
+      <w:r>
+        <w:t>, which provides it together with the starting strip and furthermore signals guidance instruction to the pilot for easer maneuvering. The pilot acknowledges the information and informs the cabin crew that the take off procedure has started.</w:t>
+      </w:r>
+      <w:r>
+        <w:t xml:space="preserve"> Directly after that the cabin crew asks the passengers to put on their seatbelts. After the pilot moved the aircraft to the designated starting </w:t>
+      </w:r>
+      <w:r>
+        <w:t>strip,</w:t>
+      </w:r>
+      <w:r>
+        <w:t xml:space="preserve"> he performs the takeoff.</w:t>
+      </w:r>
+      <w:r>
+        <w:t xml:space="preserve"> </w:t>
       </w:r>
     </w:p>
     <w:p>
@@ -1304,7 +1552,13 @@
         <w:rPr>
           <w:rFonts w:ascii="Arial" w:hAnsi="Arial" w:cs="Arial"/>
         </w:rPr>
-        <w:t>3. Change Log</w:t>
+        <w:t>4</w:t>
+      </w:r>
+      <w:r>
+        <w:rPr>
+          <w:rFonts w:ascii="Arial" w:hAnsi="Arial" w:cs="Arial"/>
+        </w:rPr>
+        <w:t>. Change Log</w:t>
       </w:r>
     </w:p>
     <w:p>
@@ -1332,7 +1586,7 @@
 </file>
 
 <file path=word/endnotes.xml><?xml version="1.0" encoding="utf-8"?>
-<w:endnotes xmlns:wpc="http://schemas.microsoft.com/office/word/2010/wordprocessingCanvas" xmlns:cx="http://schemas.microsoft.com/office/drawing/2014/chartex" xmlns:cx1="http://schemas.microsoft.com/office/drawing/2015/9/8/chartex" xmlns:cx2="http://schemas.microsoft.com/office/drawing/2015/10/21/chartex" xmlns:cx3="http://schemas.microsoft.com/office/drawing/2016/5/9/chartex" xmlns:cx4="http://schemas.microsoft.com/office/drawing/2016/5/10/chartex" xmlns:cx5="http://schemas.microsoft.com/office/drawing/2016/5/11/chartex" xmlns:cx6="http://schemas.microsoft.com/office/drawing/2016/5/12/chartex" xmlns:cx7="http://schemas.microsoft.com/office/drawing/2016/5/13/chartex" xmlns:cx8="http://schemas.microsoft.com/office/drawing/2016/5/14/chartex" xmlns:mc="http://schemas.openxmlformats.org/markup-compatibility/2006" xmlns:aink="http://schemas.microsoft.com/office/drawing/2016/ink" xmlns:am3d="http://schemas.microsoft.com/office/drawing/2017/model3d" xmlns:o="urn:schemas-microsoft-com:office:office" xmlns:r="http://schemas.openxmlformats.org/officeDocument/2006/relationships" xmlns:m="http://schemas.openxmlformats.org/officeDocument/2006/math" xmlns:v="urn:schemas-microsoft-com:vml" xmlns:wp14="http://schemas.microsoft.com/office/word/2010/wordprocessingDrawing" xmlns:wp="http://schemas.openxmlformats.org/drawingml/2006/wordprocessingDrawing" xmlns:w10="urn:schemas-microsoft-com:office:word" xmlns:w="http://schemas.openxmlformats.org/wordprocessingml/2006/main" xmlns:w14="http://schemas.microsoft.com/office/word/2010/wordml" xmlns:w15="http://schemas.microsoft.com/office/word/2012/wordml" xmlns:w16cex="http://schemas.microsoft.com/office/word/2018/wordml/cex" xmlns:w16cid="http://schemas.microsoft.com/office/word/2016/wordml/cid" xmlns:w16="http://schemas.microsoft.com/office/word/2018/wordml" xmlns:w16sdtdh="http://schemas.microsoft.com/office/word/2020/wordml/sdtdatahash" xmlns:w16se="http://schemas.microsoft.com/office/word/2015/wordml/symex" xmlns:wpg="http://schemas.microsoft.com/office/word/2010/wordprocessingGroup" xmlns:wpi="http://schemas.microsoft.com/office/word/2010/wordprocessingInk" xmlns:wne="http://schemas.microsoft.com/office/word/2006/wordml" xmlns:wps="http://schemas.microsoft.com/office/word/2010/wordprocessingShape" mc:Ignorable="w14 w15 w16se w16cid w16 w16cex w16sdtdh wp14">
+<w:endnotes xmlns:wpc="http://schemas.microsoft.com/office/word/2010/wordprocessingCanvas" xmlns:cx="http://schemas.microsoft.com/office/drawing/2014/chartex" xmlns:cx1="http://schemas.microsoft.com/office/drawing/2015/9/8/chartex" xmlns:cx2="http://schemas.microsoft.com/office/drawing/2015/10/21/chartex" xmlns:cx3="http://schemas.microsoft.com/office/drawing/2016/5/9/chartex" xmlns:cx4="http://schemas.microsoft.com/office/drawing/2016/5/10/chartex" xmlns:cx5="http://schemas.microsoft.com/office/drawing/2016/5/11/chartex" xmlns:cx6="http://schemas.microsoft.com/office/drawing/2016/5/12/chartex" xmlns:cx7="http://schemas.microsoft.com/office/drawing/2016/5/13/chartex" xmlns:cx8="http://schemas.microsoft.com/office/drawing/2016/5/14/chartex" xmlns:mc="http://schemas.openxmlformats.org/markup-compatibility/2006" xmlns:aink="http://schemas.microsoft.com/office/drawing/2016/ink" xmlns:am3d="http://schemas.microsoft.com/office/drawing/2017/model3d" xmlns:o="urn:schemas-microsoft-com:office:office" xmlns:r="http://schemas.openxmlformats.org/officeDocument/2006/relationships" xmlns:m="http://schemas.openxmlformats.org/officeDocument/2006/math" xmlns:v="urn:schemas-microsoft-com:vml" xmlns:wp14="http://schemas.microsoft.com/office/word/2010/wordprocessingDrawing" xmlns:wp="http://schemas.openxmlformats.org/drawingml/2006/wordprocessingDrawing" xmlns:w10="urn:schemas-microsoft-com:office:word" xmlns:w="http://schemas.openxmlformats.org/wordprocessingml/2006/main" xmlns:w14="http://schemas.microsoft.com/office/word/2010/wordml" xmlns:w15="http://schemas.microsoft.com/office/word/2012/wordml" xmlns:w16cex="http://schemas.microsoft.com/office/word/2018/wordml/cex" xmlns:w16cid="http://schemas.microsoft.com/office/word/2016/wordml/cid" xmlns:w16="http://schemas.microsoft.com/office/word/2018/wordml" xmlns:w16se="http://schemas.microsoft.com/office/word/2015/wordml/symex" xmlns:wpg="http://schemas.microsoft.com/office/word/2010/wordprocessingGroup" xmlns:wpi="http://schemas.microsoft.com/office/word/2010/wordprocessingInk" xmlns:wne="http://schemas.microsoft.com/office/word/2006/wordml" xmlns:wps="http://schemas.microsoft.com/office/word/2010/wordprocessingShape" mc:Ignorable="w14 w15 w16se w16cid w16 w16cex wp14">
   <w:endnote w:type="separator" w:id="-1">
     <w:p>
       <w:r>
@@ -1351,7 +1605,7 @@
 </file>
 
 <file path=word/footnotes.xml><?xml version="1.0" encoding="utf-8"?>
-<w:footnotes xmlns:wpc="http://schemas.microsoft.com/office/word/2010/wordprocessingCanvas" xmlns:cx="http://schemas.microsoft.com/office/drawing/2014/chartex" xmlns:cx1="http://schemas.microsoft.com/office/drawing/2015/9/8/chartex" xmlns:cx2="http://schemas.microsoft.com/office/drawing/2015/10/21/chartex" xmlns:cx3="http://schemas.microsoft.com/office/drawing/2016/5/9/chartex" xmlns:cx4="http://schemas.microsoft.com/office/drawing/2016/5/10/chartex" xmlns:cx5="http://schemas.microsoft.com/office/drawing/2016/5/11/chartex" xmlns:cx6="http://schemas.microsoft.com/office/drawing/2016/5/12/chartex" xmlns:cx7="http://schemas.microsoft.com/office/drawing/2016/5/13/chartex" xmlns:cx8="http://schemas.microsoft.com/office/drawing/2016/5/14/chartex" xmlns:mc="http://schemas.openxmlformats.org/markup-compatibility/2006" xmlns:aink="http://schemas.microsoft.com/office/drawing/2016/ink" xmlns:am3d="http://schemas.microsoft.com/office/drawing/2017/model3d" xmlns:o="urn:schemas-microsoft-com:office:office" xmlns:r="http://schemas.openxmlformats.org/officeDocument/2006/relationships" xmlns:m="http://schemas.openxmlformats.org/officeDocument/2006/math" xmlns:v="urn:schemas-microsoft-com:vml" xmlns:wp14="http://schemas.microsoft.com/office/word/2010/wordprocessingDrawing" xmlns:wp="http://schemas.openxmlformats.org/drawingml/2006/wordprocessingDrawing" xmlns:w10="urn:schemas-microsoft-com:office:word" xmlns:w="http://schemas.openxmlformats.org/wordprocessingml/2006/main" xmlns:w14="http://schemas.microsoft.com/office/word/2010/wordml" xmlns:w15="http://schemas.microsoft.com/office/word/2012/wordml" xmlns:w16cex="http://schemas.microsoft.com/office/word/2018/wordml/cex" xmlns:w16cid="http://schemas.microsoft.com/office/word/2016/wordml/cid" xmlns:w16="http://schemas.microsoft.com/office/word/2018/wordml" xmlns:w16sdtdh="http://schemas.microsoft.com/office/word/2020/wordml/sdtdatahash" xmlns:w16se="http://schemas.microsoft.com/office/word/2015/wordml/symex" xmlns:wpg="http://schemas.microsoft.com/office/word/2010/wordprocessingGroup" xmlns:wpi="http://schemas.microsoft.com/office/word/2010/wordprocessingInk" xmlns:wne="http://schemas.microsoft.com/office/word/2006/wordml" xmlns:wps="http://schemas.microsoft.com/office/word/2010/wordprocessingShape" mc:Ignorable="w14 w15 w16se w16cid w16 w16cex w16sdtdh wp14">
+<w:footnotes xmlns:wpc="http://schemas.microsoft.com/office/word/2010/wordprocessingCanvas" xmlns:cx="http://schemas.microsoft.com/office/drawing/2014/chartex" xmlns:cx1="http://schemas.microsoft.com/office/drawing/2015/9/8/chartex" xmlns:cx2="http://schemas.microsoft.com/office/drawing/2015/10/21/chartex" xmlns:cx3="http://schemas.microsoft.com/office/drawing/2016/5/9/chartex" xmlns:cx4="http://schemas.microsoft.com/office/drawing/2016/5/10/chartex" xmlns:cx5="http://schemas.microsoft.com/office/drawing/2016/5/11/chartex" xmlns:cx6="http://schemas.microsoft.com/office/drawing/2016/5/12/chartex" xmlns:cx7="http://schemas.microsoft.com/office/drawing/2016/5/13/chartex" xmlns:cx8="http://schemas.microsoft.com/office/drawing/2016/5/14/chartex" xmlns:mc="http://schemas.openxmlformats.org/markup-compatibility/2006" xmlns:aink="http://schemas.microsoft.com/office/drawing/2016/ink" xmlns:am3d="http://schemas.microsoft.com/office/drawing/2017/model3d" xmlns:o="urn:schemas-microsoft-com:office:office" xmlns:r="http://schemas.openxmlformats.org/officeDocument/2006/relationships" xmlns:m="http://schemas.openxmlformats.org/officeDocument/2006/math" xmlns:v="urn:schemas-microsoft-com:vml" xmlns:wp14="http://schemas.microsoft.com/office/word/2010/wordprocessingDrawing" xmlns:wp="http://schemas.openxmlformats.org/drawingml/2006/wordprocessingDrawing" xmlns:w10="urn:schemas-microsoft-com:office:word" xmlns:w="http://schemas.openxmlformats.org/wordprocessingml/2006/main" xmlns:w14="http://schemas.microsoft.com/office/word/2010/wordml" xmlns:w15="http://schemas.microsoft.com/office/word/2012/wordml" xmlns:w16cex="http://schemas.microsoft.com/office/word/2018/wordml/cex" xmlns:w16cid="http://schemas.microsoft.com/office/word/2016/wordml/cid" xmlns:w16="http://schemas.microsoft.com/office/word/2018/wordml" xmlns:w16se="http://schemas.microsoft.com/office/word/2015/wordml/symex" xmlns:wpg="http://schemas.microsoft.com/office/word/2010/wordprocessingGroup" xmlns:wpi="http://schemas.microsoft.com/office/word/2010/wordprocessingInk" xmlns:wne="http://schemas.microsoft.com/office/word/2006/wordml" xmlns:wps="http://schemas.microsoft.com/office/word/2010/wordprocessingShape" mc:Ignorable="w14 w15 w16se w16cid w16 w16cex wp14">
   <w:footnote w:type="separator" w:id="-1">
     <w:p>
       <w:r>
@@ -1373,7 +1627,7 @@
 </file>
 
 <file path=word/numbering.xml><?xml version="1.0" encoding="utf-8"?>
-<w:numbering xmlns:wpc="http://schemas.microsoft.com/office/word/2010/wordprocessingCanvas" xmlns:cx="http://schemas.microsoft.com/office/drawing/2014/chartex" xmlns:cx1="http://schemas.microsoft.com/office/drawing/2015/9/8/chartex" xmlns:cx2="http://schemas.microsoft.com/office/drawing/2015/10/21/chartex" xmlns:cx3="http://schemas.microsoft.com/office/drawing/2016/5/9/chartex" xmlns:cx4="http://schemas.microsoft.com/office/drawing/2016/5/10/chartex" xmlns:cx5="http://schemas.microsoft.com/office/drawing/2016/5/11/chartex" xmlns:cx6="http://schemas.microsoft.com/office/drawing/2016/5/12/chartex" xmlns:cx7="http://schemas.microsoft.com/office/drawing/2016/5/13/chartex" xmlns:cx8="http://schemas.microsoft.com/office/drawing/2016/5/14/chartex" xmlns:mc="http://schemas.openxmlformats.org/markup-compatibility/2006" xmlns:aink="http://schemas.microsoft.com/office/drawing/2016/ink" xmlns:am3d="http://schemas.microsoft.com/office/drawing/2017/model3d" xmlns:o="urn:schemas-microsoft-com:office:office" xmlns:r="http://schemas.openxmlformats.org/officeDocument/2006/relationships" xmlns:m="http://schemas.openxmlformats.org/officeDocument/2006/math" xmlns:v="urn:schemas-microsoft-com:vml" xmlns:wp14="http://schemas.microsoft.com/office/word/2010/wordprocessingDrawing" xmlns:wp="http://schemas.openxmlformats.org/drawingml/2006/wordprocessingDrawing" xmlns:w10="urn:schemas-microsoft-com:office:word" xmlns:w="http://schemas.openxmlformats.org/wordprocessingml/2006/main" xmlns:w14="http://schemas.microsoft.com/office/word/2010/wordml" xmlns:w15="http://schemas.microsoft.com/office/word/2012/wordml" xmlns:w16cex="http://schemas.microsoft.com/office/word/2018/wordml/cex" xmlns:w16cid="http://schemas.microsoft.com/office/word/2016/wordml/cid" xmlns:w16="http://schemas.microsoft.com/office/word/2018/wordml" xmlns:w16sdtdh="http://schemas.microsoft.com/office/word/2020/wordml/sdtdatahash" xmlns:w16se="http://schemas.microsoft.com/office/word/2015/wordml/symex" xmlns:wpg="http://schemas.microsoft.com/office/word/2010/wordprocessingGroup" xmlns:wpi="http://schemas.microsoft.com/office/word/2010/wordprocessingInk" xmlns:wne="http://schemas.microsoft.com/office/word/2006/wordml" xmlns:wps="http://schemas.microsoft.com/office/word/2010/wordprocessingShape" mc:Ignorable="w14 w15 w16se w16cid w16 w16cex w16sdtdh wp14">
+<w:numbering xmlns:wpc="http://schemas.microsoft.com/office/word/2010/wordprocessingCanvas" xmlns:cx="http://schemas.microsoft.com/office/drawing/2014/chartex" xmlns:cx1="http://schemas.microsoft.com/office/drawing/2015/9/8/chartex" xmlns:cx2="http://schemas.microsoft.com/office/drawing/2015/10/21/chartex" xmlns:cx3="http://schemas.microsoft.com/office/drawing/2016/5/9/chartex" xmlns:cx4="http://schemas.microsoft.com/office/drawing/2016/5/10/chartex" xmlns:cx5="http://schemas.microsoft.com/office/drawing/2016/5/11/chartex" xmlns:cx6="http://schemas.microsoft.com/office/drawing/2016/5/12/chartex" xmlns:cx7="http://schemas.microsoft.com/office/drawing/2016/5/13/chartex" xmlns:cx8="http://schemas.microsoft.com/office/drawing/2016/5/14/chartex" xmlns:mc="http://schemas.openxmlformats.org/markup-compatibility/2006" xmlns:aink="http://schemas.microsoft.com/office/drawing/2016/ink" xmlns:am3d="http://schemas.microsoft.com/office/drawing/2017/model3d" xmlns:o="urn:schemas-microsoft-com:office:office" xmlns:r="http://schemas.openxmlformats.org/officeDocument/2006/relationships" xmlns:m="http://schemas.openxmlformats.org/officeDocument/2006/math" xmlns:v="urn:schemas-microsoft-com:vml" xmlns:wp14="http://schemas.microsoft.com/office/word/2010/wordprocessingDrawing" xmlns:wp="http://schemas.openxmlformats.org/drawingml/2006/wordprocessingDrawing" xmlns:w10="urn:schemas-microsoft-com:office:word" xmlns:w="http://schemas.openxmlformats.org/wordprocessingml/2006/main" xmlns:w14="http://schemas.microsoft.com/office/word/2010/wordml" xmlns:w15="http://schemas.microsoft.com/office/word/2012/wordml" xmlns:w16cex="http://schemas.microsoft.com/office/word/2018/wordml/cex" xmlns:w16cid="http://schemas.microsoft.com/office/word/2016/wordml/cid" xmlns:w16="http://schemas.microsoft.com/office/word/2018/wordml" xmlns:w16se="http://schemas.microsoft.com/office/word/2015/wordml/symex" xmlns:wpg="http://schemas.microsoft.com/office/word/2010/wordprocessingGroup" xmlns:wpi="http://schemas.microsoft.com/office/word/2010/wordprocessingInk" xmlns:wne="http://schemas.microsoft.com/office/word/2006/wordml" xmlns:wps="http://schemas.microsoft.com/office/word/2010/wordprocessingShape" mc:Ignorable="w14 w15 w16se w16cid w16 w16cex wp14">
   <w:abstractNum w:abstractNumId="0" w15:restartNumberingAfterBreak="0">
     <w:nsid w:val="37D2290D"/>
     <w:multiLevelType w:val="multilevel"/>
@@ -1592,7 +1846,7 @@
 </file>
 
 <file path=word/styles.xml><?xml version="1.0" encoding="utf-8"?>
-<w:styles xmlns:mc="http://schemas.openxmlformats.org/markup-compatibility/2006" xmlns:r="http://schemas.openxmlformats.org/officeDocument/2006/relationships" xmlns:w="http://schemas.openxmlformats.org/wordprocessingml/2006/main" xmlns:w14="http://schemas.microsoft.com/office/word/2010/wordml" xmlns:w15="http://schemas.microsoft.com/office/word/2012/wordml" xmlns:w16cex="http://schemas.microsoft.com/office/word/2018/wordml/cex" xmlns:w16cid="http://schemas.microsoft.com/office/word/2016/wordml/cid" xmlns:w16="http://schemas.microsoft.com/office/word/2018/wordml" xmlns:w16sdtdh="http://schemas.microsoft.com/office/word/2020/wordml/sdtdatahash" xmlns:w16se="http://schemas.microsoft.com/office/word/2015/wordml/symex" mc:Ignorable="w14 w15 w16se w16cid w16 w16cex w16sdtdh">
+<w:styles xmlns:mc="http://schemas.openxmlformats.org/markup-compatibility/2006" xmlns:r="http://schemas.openxmlformats.org/officeDocument/2006/relationships" xmlns:w="http://schemas.openxmlformats.org/wordprocessingml/2006/main" xmlns:w14="http://schemas.microsoft.com/office/word/2010/wordml" xmlns:w15="http://schemas.microsoft.com/office/word/2012/wordml" xmlns:w16cex="http://schemas.microsoft.com/office/word/2018/wordml/cex" xmlns:w16cid="http://schemas.microsoft.com/office/word/2016/wordml/cid" xmlns:w16="http://schemas.microsoft.com/office/word/2018/wordml" xmlns:w16se="http://schemas.microsoft.com/office/word/2015/wordml/symex" mc:Ignorable="w14 w15 w16se w16cid w16 w16cex">
   <w:docDefaults>
     <w:rPrDefault>
       <w:rPr>

</xml_diff>

<commit_message>
update system use-case specifications and report
</commit_message>
<xml_diff>
--- a/M1_Report.docx
+++ b/M1_Report.docx
@@ -1,6 +1,6 @@
 
 <file path=word/document.xml><?xml version="1.0" encoding="utf-8"?>
-<w:document xmlns:wpc="http://schemas.microsoft.com/office/word/2010/wordprocessingCanvas" xmlns:cx="http://schemas.microsoft.com/office/drawing/2014/chartex" xmlns:cx1="http://schemas.microsoft.com/office/drawing/2015/9/8/chartex" xmlns:cx2="http://schemas.microsoft.com/office/drawing/2015/10/21/chartex" xmlns:cx3="http://schemas.microsoft.com/office/drawing/2016/5/9/chartex" xmlns:cx4="http://schemas.microsoft.com/office/drawing/2016/5/10/chartex" xmlns:cx5="http://schemas.microsoft.com/office/drawing/2016/5/11/chartex" xmlns:cx6="http://schemas.microsoft.com/office/drawing/2016/5/12/chartex" xmlns:cx7="http://schemas.microsoft.com/office/drawing/2016/5/13/chartex" xmlns:cx8="http://schemas.microsoft.com/office/drawing/2016/5/14/chartex" xmlns:mc="http://schemas.openxmlformats.org/markup-compatibility/2006" xmlns:aink="http://schemas.microsoft.com/office/drawing/2016/ink" xmlns:am3d="http://schemas.microsoft.com/office/drawing/2017/model3d" xmlns:o="urn:schemas-microsoft-com:office:office" xmlns:r="http://schemas.openxmlformats.org/officeDocument/2006/relationships" xmlns:m="http://schemas.openxmlformats.org/officeDocument/2006/math" xmlns:v="urn:schemas-microsoft-com:vml" xmlns:wp14="http://schemas.microsoft.com/office/word/2010/wordprocessingDrawing" xmlns:wp="http://schemas.openxmlformats.org/drawingml/2006/wordprocessingDrawing" xmlns:w10="urn:schemas-microsoft-com:office:word" xmlns:w="http://schemas.openxmlformats.org/wordprocessingml/2006/main" xmlns:w14="http://schemas.microsoft.com/office/word/2010/wordml" xmlns:w15="http://schemas.microsoft.com/office/word/2012/wordml" xmlns:w16cex="http://schemas.microsoft.com/office/word/2018/wordml/cex" xmlns:w16cid="http://schemas.microsoft.com/office/word/2016/wordml/cid" xmlns:w16="http://schemas.microsoft.com/office/word/2018/wordml" xmlns:w16se="http://schemas.microsoft.com/office/word/2015/wordml/symex" xmlns:wpg="http://schemas.microsoft.com/office/word/2010/wordprocessingGroup" xmlns:wpi="http://schemas.microsoft.com/office/word/2010/wordprocessingInk" xmlns:wne="http://schemas.microsoft.com/office/word/2006/wordml" xmlns:wps="http://schemas.microsoft.com/office/word/2010/wordprocessingShape" mc:Ignorable="w14 w15 w16se w16cid w16 w16cex wp14">
+<w:document xmlns:wpc="http://schemas.microsoft.com/office/word/2010/wordprocessingCanvas" xmlns:cx="http://schemas.microsoft.com/office/drawing/2014/chartex" xmlns:cx1="http://schemas.microsoft.com/office/drawing/2015/9/8/chartex" xmlns:cx2="http://schemas.microsoft.com/office/drawing/2015/10/21/chartex" xmlns:cx3="http://schemas.microsoft.com/office/drawing/2016/5/9/chartex" xmlns:cx4="http://schemas.microsoft.com/office/drawing/2016/5/10/chartex" xmlns:cx5="http://schemas.microsoft.com/office/drawing/2016/5/11/chartex" xmlns:cx6="http://schemas.microsoft.com/office/drawing/2016/5/12/chartex" xmlns:cx7="http://schemas.microsoft.com/office/drawing/2016/5/13/chartex" xmlns:cx8="http://schemas.microsoft.com/office/drawing/2016/5/14/chartex" xmlns:mc="http://schemas.openxmlformats.org/markup-compatibility/2006" xmlns:aink="http://schemas.microsoft.com/office/drawing/2016/ink" xmlns:am3d="http://schemas.microsoft.com/office/drawing/2017/model3d" xmlns:o="urn:schemas-microsoft-com:office:office" xmlns:r="http://schemas.openxmlformats.org/officeDocument/2006/relationships" xmlns:m="http://schemas.openxmlformats.org/officeDocument/2006/math" xmlns:v="urn:schemas-microsoft-com:vml" xmlns:wp14="http://schemas.microsoft.com/office/word/2010/wordprocessingDrawing" xmlns:wp="http://schemas.openxmlformats.org/drawingml/2006/wordprocessingDrawing" xmlns:w10="urn:schemas-microsoft-com:office:word" xmlns:w="http://schemas.openxmlformats.org/wordprocessingml/2006/main" xmlns:w14="http://schemas.microsoft.com/office/word/2010/wordml" xmlns:w15="http://schemas.microsoft.com/office/word/2012/wordml" xmlns:w16cex="http://schemas.microsoft.com/office/word/2018/wordml/cex" xmlns:w16cid="http://schemas.microsoft.com/office/word/2016/wordml/cid" xmlns:w16="http://schemas.microsoft.com/office/word/2018/wordml" xmlns:w16sdtdh="http://schemas.microsoft.com/office/word/2020/wordml/sdtdatahash" xmlns:w16se="http://schemas.microsoft.com/office/word/2015/wordml/symex" xmlns:wpg="http://schemas.microsoft.com/office/word/2010/wordprocessingGroup" xmlns:wpi="http://schemas.microsoft.com/office/word/2010/wordprocessingInk" xmlns:wne="http://schemas.microsoft.com/office/word/2006/wordml" xmlns:wps="http://schemas.microsoft.com/office/word/2010/wordprocessingShape" mc:Ignorable="w14 w15 w16se w16cid w16 w16cex w16sdtdh wp14">
   <w:body>
     <w:tbl>
       <w:tblPr>
@@ -57,6 +57,7 @@
               <w:pStyle w:val="Vorlage20JKU20280420en4LTTitel"/>
               <w:jc w:val="center"/>
               <w:rPr>
+                <w:rFonts w:ascii="Arial" w:hAnsi="Arial"/>
                 <w:lang w:val="de-DE"/>
               </w:rPr>
             </w:pPr>
@@ -76,6 +77,9 @@
               <w:pStyle w:val="Standard1"/>
               <w:spacing w:line="216" w:lineRule="auto"/>
               <w:jc w:val="center"/>
+              <w:rPr>
+                <w:rFonts w:ascii="Arial" w:hAnsi="Arial" w:cs="Arial"/>
+              </w:rPr>
             </w:pPr>
             <w:r>
               <w:rPr>
@@ -114,6 +118,9 @@
           <w:p>
             <w:pPr>
               <w:pStyle w:val="TableContents"/>
+              <w:rPr>
+                <w:rFonts w:ascii="Arial" w:hAnsi="Arial" w:cs="Arial"/>
+              </w:rPr>
             </w:pPr>
             <w:r>
               <w:rPr>
@@ -236,6 +243,9 @@
             <w:pPr>
               <w:pStyle w:val="Standard1"/>
               <w:spacing w:line="216" w:lineRule="auto"/>
+              <w:rPr>
+                <w:rFonts w:ascii="Arial" w:hAnsi="Arial" w:cs="Arial"/>
+              </w:rPr>
             </w:pPr>
             <w:r>
               <w:rPr>
@@ -276,6 +286,9 @@
             <w:pPr>
               <w:pStyle w:val="Standard1"/>
               <w:spacing w:line="216" w:lineRule="auto"/>
+              <w:rPr>
+                <w:rFonts w:ascii="Arial" w:hAnsi="Arial" w:cs="Arial"/>
+              </w:rPr>
             </w:pPr>
             <w:r>
               <w:rPr>
@@ -317,6 +330,9 @@
             <w:pPr>
               <w:pStyle w:val="Standard1"/>
               <w:spacing w:line="216" w:lineRule="auto"/>
+              <w:rPr>
+                <w:rFonts w:ascii="Arial" w:hAnsi="Arial" w:cs="Arial"/>
+              </w:rPr>
             </w:pPr>
             <w:r>
               <w:rPr>
@@ -393,6 +409,9 @@
           <w:p>
             <w:pPr>
               <w:pStyle w:val="TableContents"/>
+              <w:rPr>
+                <w:rFonts w:ascii="Arial" w:hAnsi="Arial" w:cs="Arial"/>
+              </w:rPr>
             </w:pPr>
             <w:r>
               <w:rPr>
@@ -436,8 +455,19 @@
                 <w:szCs w:val="20"/>
                 <w:lang w:val="de-AT"/>
               </w:rPr>
-              <w:t>Stefan Haslhofer</w:t>
+              <w:t xml:space="preserve">Stefan </w:t>
             </w:r>
+            <w:proofErr w:type="spellStart"/>
+            <w:r>
+              <w:rPr>
+                <w:rFonts w:ascii="Arial" w:hAnsi="Arial" w:cs="Arial"/>
+                <w:sz w:val="20"/>
+                <w:szCs w:val="20"/>
+                <w:lang w:val="de-AT"/>
+              </w:rPr>
+              <w:t>Haslhofer</w:t>
+            </w:r>
+            <w:proofErr w:type="spellEnd"/>
           </w:p>
           <w:p>
             <w:pPr>
@@ -553,8 +583,19 @@
                 <w:szCs w:val="20"/>
                 <w:lang w:val="de-AT"/>
               </w:rPr>
-              <w:t>Kaan Baylan</w:t>
+              <w:t xml:space="preserve">Kaan </w:t>
             </w:r>
+            <w:proofErr w:type="spellStart"/>
+            <w:r>
+              <w:rPr>
+                <w:rFonts w:ascii="Arial" w:hAnsi="Arial" w:cs="Arial"/>
+                <w:sz w:val="20"/>
+                <w:szCs w:val="20"/>
+                <w:lang w:val="de-AT"/>
+              </w:rPr>
+              <w:t>Baylan</w:t>
+            </w:r>
+            <w:proofErr w:type="spellEnd"/>
           </w:p>
           <w:p>
             <w:pPr>
@@ -593,16 +634,7 @@
                 <w:szCs w:val="20"/>
                 <w:lang w:val="de-AT"/>
               </w:rPr>
-              <w:t>kaan.baylan28@g</w:t>
-            </w:r>
-            <w:r>
-              <w:rPr>
-                <w:rFonts w:ascii="Arial" w:hAnsi="Arial" w:cs="Arial"/>
-                <w:sz w:val="20"/>
-                <w:szCs w:val="20"/>
-                <w:lang w:val="de-AT"/>
-              </w:rPr>
-              <w:t>mail.com</w:t>
+              <w:t>kaan.baylan28@gmail.com</w:t>
             </w:r>
           </w:p>
         </w:tc>
@@ -943,6 +975,9 @@
     <w:p>
       <w:pPr>
         <w:pStyle w:val="Standard1"/>
+        <w:rPr>
+          <w:rFonts w:ascii="Arial" w:hAnsi="Arial" w:cs="Arial"/>
+        </w:rPr>
       </w:pPr>
       <w:r>
         <w:rPr>
@@ -966,6 +1001,9 @@
     <w:p>
       <w:pPr>
         <w:pStyle w:val="Standard1"/>
+        <w:rPr>
+          <w:rFonts w:ascii="Arial" w:hAnsi="Arial" w:cs="Arial"/>
+        </w:rPr>
       </w:pPr>
       <w:r>
         <w:rPr>
@@ -985,6 +1023,9 @@
           <w:ilvl w:val="0"/>
           <w:numId w:val="2"/>
         </w:numPr>
+        <w:rPr>
+          <w:rFonts w:ascii="Arial" w:hAnsi="Arial" w:cs="Arial"/>
+        </w:rPr>
       </w:pPr>
       <w:r>
         <w:rPr>
@@ -1002,6 +1043,9 @@
           <w:ilvl w:val="0"/>
           <w:numId w:val="2"/>
         </w:numPr>
+        <w:rPr>
+          <w:rFonts w:ascii="Arial" w:hAnsi="Arial" w:cs="Arial"/>
+        </w:rPr>
       </w:pPr>
       <w:r>
         <w:rPr>
@@ -1019,6 +1063,9 @@
           <w:ilvl w:val="0"/>
           <w:numId w:val="2"/>
         </w:numPr>
+        <w:rPr>
+          <w:rFonts w:ascii="Arial" w:hAnsi="Arial" w:cs="Arial"/>
+        </w:rPr>
       </w:pPr>
       <w:r>
         <w:rPr>
@@ -1061,98 +1108,24 @@
     </w:p>
     <w:p>
       <w:pPr>
-        <w:pStyle w:val="berschrift4"/>
-        <w:rPr>
-          <w:rFonts w:ascii="Arial" w:hAnsi="Arial" w:cs="Arial"/>
-          <w:i w:val="0"/>
-          <w:iCs w:val="0"/>
-          <w:color w:val="auto"/>
-        </w:rPr>
-      </w:pPr>
-      <w:r>
-        <w:rPr>
-          <w:rFonts w:ascii="Arial" w:hAnsi="Arial" w:cs="Arial"/>
-          <w:i w:val="0"/>
-          <w:iCs w:val="0"/>
-          <w:color w:val="auto"/>
-        </w:rPr>
-        <w:t>2.1 Sub-system 1</w:t>
-      </w:r>
-      <w:r>
-        <w:rPr>
-          <w:rFonts w:ascii="Arial" w:hAnsi="Arial" w:cs="Arial"/>
-          <w:i w:val="0"/>
-          <w:iCs w:val="0"/>
-          <w:color w:val="auto"/>
-        </w:rPr>
-        <w:t xml:space="preserve"> / Airside management</w:t>
-      </w:r>
-      <w:r>
-        <w:rPr>
-          <w:rFonts w:ascii="Arial" w:hAnsi="Arial" w:cs="Arial"/>
-          <w:i w:val="0"/>
-          <w:iCs w:val="0"/>
-          <w:color w:val="auto"/>
-        </w:rPr>
-        <w:t xml:space="preserve"> - [</w:t>
-      </w:r>
-      <w:r>
-        <w:rPr>
-          <w:rFonts w:ascii="Arial" w:hAnsi="Arial" w:cs="Arial"/>
-          <w:i w:val="0"/>
-          <w:iCs w:val="0"/>
-          <w:color w:val="auto"/>
-        </w:rPr>
-        <w:t>Jonas</w:t>
-      </w:r>
-      <w:r>
-        <w:rPr>
-          <w:rFonts w:ascii="Arial" w:hAnsi="Arial" w:cs="Arial"/>
-          <w:i w:val="0"/>
-          <w:iCs w:val="0"/>
-          <w:color w:val="auto"/>
-        </w:rPr>
-        <w:t xml:space="preserve"> </w:t>
-      </w:r>
-      <w:r>
-        <w:rPr>
-          <w:rFonts w:ascii="Arial" w:eastAsia="Noto Sans CJK SC" w:hAnsi="Arial" w:cs="Arial"/>
-          <w:b/>
-          <w:bCs/>
-          <w:i w:val="0"/>
-          <w:iCs w:val="0"/>
-          <w:color w:val="auto"/>
-          <w:sz w:val="22"/>
-          <w:szCs w:val="22"/>
-        </w:rPr>
-        <w:t>Reichhardt</w:t>
-      </w:r>
-      <w:r>
-        <w:rPr>
-          <w:rFonts w:ascii="Arial" w:hAnsi="Arial" w:cs="Arial"/>
-          <w:i w:val="0"/>
-          <w:iCs w:val="0"/>
-          <w:color w:val="auto"/>
-        </w:rPr>
-        <w:t>]</w:t>
-      </w:r>
-    </w:p>
-    <w:p>
-      <w:r>
-        <w:t>The airside management handles aircraft related information and actions. For example, aircraft landing and takeoff.</w:t>
-      </w:r>
-    </w:p>
-    <w:p/>
-    <w:p>
-      <w:r>
-        <w:rPr>
-          <w:noProof/>
+        <w:pStyle w:val="Standard1"/>
+        <w:rPr>
+          <w:rFonts w:ascii="Arial" w:hAnsi="Arial" w:cs="Arial"/>
+          <w:sz w:val="20"/>
+          <w:szCs w:val="20"/>
+        </w:rPr>
+      </w:pPr>
+      <w:r>
+        <w:rPr>
+          <w:rFonts w:ascii="Arial" w:hAnsi="Arial" w:cs="Arial"/>
+          <w:sz w:val="20"/>
+          <w:szCs w:val="20"/>
         </w:rPr>
         <w:drawing>
-          <wp:inline distT="0" distB="0" distL="0" distR="0" wp14:anchorId="38D882F9" wp14:editId="7A5619C8">
-            <wp:extent cx="6122035" cy="4382770"/>
-            <wp:effectExtent l="0" t="0" r="0" b="0"/>
-            <wp:docPr id="3" name="Grafik 3"/>
+          <wp:inline distT="0" distB="0" distL="0" distR="0" wp14:anchorId="1B3BF22B" wp14:editId="03476B97">
+            <wp:extent cx="6122035" cy="3516630"/>
+            <wp:effectExtent l="0" t="0" r="0" b="7620"/>
+            <wp:docPr id="6" name="Grafik 6"/>
             <wp:cNvGraphicFramePr>
               <a:graphicFrameLocks xmlns:a="http://schemas.openxmlformats.org/drawingml/2006/main" noChangeAspect="1"/>
             </wp:cNvGraphicFramePr>
@@ -1172,6 +1145,802 @@
                   <pic:spPr>
                     <a:xfrm>
                       <a:off x="0" y="0"/>
+                      <a:ext cx="6122035" cy="3516630"/>
+                    </a:xfrm>
+                    <a:prstGeom prst="rect">
+                      <a:avLst/>
+                    </a:prstGeom>
+                  </pic:spPr>
+                </pic:pic>
+              </a:graphicData>
+            </a:graphic>
+          </wp:inline>
+        </w:drawing>
+      </w:r>
+    </w:p>
+    <w:p>
+      <w:pPr>
+        <w:pStyle w:val="Standard1"/>
+        <w:rPr>
+          <w:rFonts w:ascii="Arial" w:hAnsi="Arial" w:cs="Arial"/>
+          <w:sz w:val="20"/>
+          <w:szCs w:val="20"/>
+        </w:rPr>
+      </w:pPr>
+    </w:p>
+    <w:p>
+      <w:pPr>
+        <w:pStyle w:val="Standard1"/>
+        <w:rPr>
+          <w:rFonts w:ascii="Arial" w:hAnsi="Arial" w:cs="Arial"/>
+        </w:rPr>
+      </w:pPr>
+      <w:r>
+        <w:rPr>
+          <w:rFonts w:ascii="Arial" w:hAnsi="Arial" w:cs="Arial"/>
+        </w:rPr>
+        <w:t>Financial Management</w:t>
+      </w:r>
+      <w:r>
+        <w:rPr>
+          <w:rFonts w:ascii="Arial" w:hAnsi="Arial" w:cs="Arial"/>
+        </w:rPr>
+        <w:t xml:space="preserve"> is responsible for …</w:t>
+      </w:r>
+    </w:p>
+    <w:p>
+      <w:pPr>
+        <w:pStyle w:val="Standard1"/>
+        <w:rPr>
+          <w:rFonts w:ascii="Arial" w:hAnsi="Arial" w:cs="Arial"/>
+        </w:rPr>
+      </w:pPr>
+    </w:p>
+    <w:p>
+      <w:pPr>
+        <w:pStyle w:val="Standard1"/>
+        <w:rPr>
+          <w:rFonts w:ascii="Arial" w:hAnsi="Arial" w:cs="Arial"/>
+        </w:rPr>
+      </w:pPr>
+      <w:r>
+        <w:rPr>
+          <w:rFonts w:ascii="Arial" w:hAnsi="Arial" w:cs="Arial"/>
+        </w:rPr>
+        <w:t>Airside Management is responsible for …</w:t>
+      </w:r>
+    </w:p>
+    <w:p>
+      <w:pPr>
+        <w:pStyle w:val="Standard1"/>
+        <w:rPr>
+          <w:rFonts w:ascii="Arial" w:hAnsi="Arial" w:cs="Arial"/>
+        </w:rPr>
+      </w:pPr>
+    </w:p>
+    <w:p>
+      <w:pPr>
+        <w:pStyle w:val="Standard1"/>
+        <w:rPr>
+          <w:rFonts w:ascii="Arial" w:hAnsi="Arial" w:cs="Arial"/>
+        </w:rPr>
+      </w:pPr>
+      <w:r>
+        <w:rPr>
+          <w:rFonts w:ascii="Arial" w:hAnsi="Arial" w:cs="Arial"/>
+        </w:rPr>
+        <w:t>Landside Management is responsible for …</w:t>
+      </w:r>
+    </w:p>
+    <w:p>
+      <w:pPr>
+        <w:pStyle w:val="Standard1"/>
+        <w:rPr>
+          <w:rFonts w:ascii="Arial" w:hAnsi="Arial" w:cs="Arial"/>
+        </w:rPr>
+      </w:pPr>
+    </w:p>
+    <w:p>
+      <w:pPr>
+        <w:pStyle w:val="Standard1"/>
+        <w:rPr>
+          <w:rFonts w:ascii="Arial" w:hAnsi="Arial" w:cs="Arial"/>
+        </w:rPr>
+      </w:pPr>
+      <w:r>
+        <w:rPr>
+          <w:rFonts w:ascii="Arial" w:hAnsi="Arial" w:cs="Arial"/>
+        </w:rPr>
+        <w:t>Terminal Management is responsible for checking in passengers, handling all baggage related tasks, performing security checks and also displaying flight information</w:t>
+      </w:r>
+      <w:r>
+        <w:rPr>
+          <w:rFonts w:ascii="Arial" w:hAnsi="Arial" w:cs="Arial"/>
+        </w:rPr>
+        <w:t xml:space="preserve"> publicly for all passengers.</w:t>
+      </w:r>
+    </w:p>
+    <w:p>
+      <w:pPr>
+        <w:pStyle w:val="Standard1"/>
+        <w:rPr>
+          <w:rFonts w:ascii="Arial" w:hAnsi="Arial" w:cs="Arial"/>
+        </w:rPr>
+      </w:pPr>
+    </w:p>
+    <w:p>
+      <w:pPr>
+        <w:pStyle w:val="Standard1"/>
+        <w:rPr>
+          <w:rFonts w:ascii="Arial" w:hAnsi="Arial" w:cs="Arial"/>
+          <w:b/>
+        </w:rPr>
+      </w:pPr>
+      <w:r>
+        <w:rPr>
+          <w:rFonts w:ascii="Arial" w:hAnsi="Arial" w:cs="Arial"/>
+          <w:b/>
+        </w:rPr>
+        <w:t>Report costs</w:t>
+      </w:r>
+    </w:p>
+    <w:p>
+      <w:pPr>
+        <w:pStyle w:val="Standard1"/>
+        <w:rPr>
+          <w:rFonts w:ascii="Arial" w:hAnsi="Arial" w:cs="Arial"/>
+        </w:rPr>
+      </w:pPr>
+      <w:r>
+        <w:rPr>
+          <w:rFonts w:ascii="Arial" w:hAnsi="Arial" w:cs="Arial"/>
+        </w:rPr>
+        <w:t>Step 1: Landside management gathers all costs from refueling, maintenance and facility usage</w:t>
+      </w:r>
+    </w:p>
+    <w:p>
+      <w:pPr>
+        <w:pStyle w:val="Standard1"/>
+        <w:rPr>
+          <w:rFonts w:ascii="Arial" w:hAnsi="Arial" w:cs="Arial"/>
+        </w:rPr>
+      </w:pPr>
+      <w:r>
+        <w:rPr>
+          <w:rFonts w:ascii="Arial" w:hAnsi="Arial" w:cs="Arial"/>
+        </w:rPr>
+        <w:t>Step 2: Airside management gathers all costs for using the runway</w:t>
+      </w:r>
+    </w:p>
+    <w:p>
+      <w:pPr>
+        <w:pStyle w:val="Standard1"/>
+        <w:rPr>
+          <w:rFonts w:ascii="Arial" w:hAnsi="Arial" w:cs="Arial"/>
+        </w:rPr>
+      </w:pPr>
+      <w:r>
+        <w:rPr>
+          <w:rFonts w:ascii="Arial" w:hAnsi="Arial" w:cs="Arial"/>
+        </w:rPr>
+        <w:t>Step 3: Financial management requests a cost report from Landside management</w:t>
+      </w:r>
+    </w:p>
+    <w:p>
+      <w:pPr>
+        <w:pStyle w:val="Standard1"/>
+        <w:rPr>
+          <w:rFonts w:ascii="Arial" w:hAnsi="Arial" w:cs="Arial"/>
+        </w:rPr>
+      </w:pPr>
+      <w:r>
+        <w:rPr>
+          <w:rFonts w:ascii="Arial" w:hAnsi="Arial" w:cs="Arial"/>
+        </w:rPr>
+        <w:t>Step 4: Financial management requests a cost report from Airside management</w:t>
+      </w:r>
+    </w:p>
+    <w:p>
+      <w:pPr>
+        <w:pStyle w:val="Standard1"/>
+        <w:rPr>
+          <w:rFonts w:ascii="Arial" w:hAnsi="Arial" w:cs="Arial"/>
+        </w:rPr>
+      </w:pPr>
+      <w:r>
+        <w:rPr>
+          <w:rFonts w:ascii="Arial" w:hAnsi="Arial" w:cs="Arial"/>
+        </w:rPr>
+        <w:t>Step 5: Airside and Landside management send cost report</w:t>
+      </w:r>
+    </w:p>
+    <w:p>
+      <w:pPr>
+        <w:pStyle w:val="Standard1"/>
+        <w:rPr>
+          <w:rFonts w:ascii="Arial" w:hAnsi="Arial" w:cs="Arial"/>
+        </w:rPr>
+      </w:pPr>
+      <w:r>
+        <w:rPr>
+          <w:rFonts w:ascii="Arial" w:hAnsi="Arial" w:cs="Arial"/>
+        </w:rPr>
+        <w:t>Step 6: Financial Management sends out bills to airlines</w:t>
+      </w:r>
+    </w:p>
+    <w:p>
+      <w:pPr>
+        <w:pStyle w:val="Standard1"/>
+        <w:rPr>
+          <w:rFonts w:ascii="Arial" w:hAnsi="Arial" w:cs="Arial"/>
+        </w:rPr>
+      </w:pPr>
+      <w:r>
+        <w:rPr>
+          <w:rFonts w:ascii="Arial" w:hAnsi="Arial" w:cs="Arial"/>
+        </w:rPr>
+        <w:t>Step 7: Financial Management monitors payment of the bills</w:t>
+      </w:r>
+    </w:p>
+    <w:p>
+      <w:pPr>
+        <w:pStyle w:val="Standard1"/>
+        <w:rPr>
+          <w:rFonts w:ascii="Arial" w:hAnsi="Arial" w:cs="Arial"/>
+        </w:rPr>
+      </w:pPr>
+    </w:p>
+    <w:p>
+      <w:pPr>
+        <w:pStyle w:val="Standard1"/>
+        <w:rPr>
+          <w:rFonts w:ascii="Arial" w:hAnsi="Arial" w:cs="Arial"/>
+          <w:b/>
+        </w:rPr>
+      </w:pPr>
+      <w:r>
+        <w:rPr>
+          <w:rFonts w:ascii="Arial" w:hAnsi="Arial" w:cs="Arial"/>
+          <w:b/>
+        </w:rPr>
+        <w:lastRenderedPageBreak/>
+        <w:t>Coordinate routes</w:t>
+      </w:r>
+    </w:p>
+    <w:p>
+      <w:pPr>
+        <w:pStyle w:val="Standard1"/>
+        <w:rPr>
+          <w:rFonts w:ascii="Arial" w:hAnsi="Arial" w:cs="Arial"/>
+        </w:rPr>
+      </w:pPr>
+      <w:r>
+        <w:rPr>
+          <w:rFonts w:ascii="Arial" w:hAnsi="Arial" w:cs="Arial"/>
+        </w:rPr>
+        <w:t>Step 1: Airside management requests fuel truck, stair truck, etc. from Landside Management</w:t>
+      </w:r>
+    </w:p>
+    <w:p>
+      <w:pPr>
+        <w:pStyle w:val="Standard1"/>
+        <w:rPr>
+          <w:rFonts w:ascii="Arial" w:hAnsi="Arial" w:cs="Arial"/>
+        </w:rPr>
+      </w:pPr>
+      <w:r>
+        <w:rPr>
+          <w:rFonts w:ascii="Arial" w:hAnsi="Arial" w:cs="Arial"/>
+        </w:rPr>
+        <w:t>Step 2: Landside Management requests parking location of aircraft</w:t>
+      </w:r>
+    </w:p>
+    <w:p>
+      <w:pPr>
+        <w:pStyle w:val="Standard1"/>
+        <w:rPr>
+          <w:rFonts w:ascii="Arial" w:hAnsi="Arial" w:cs="Arial"/>
+        </w:rPr>
+      </w:pPr>
+      <w:r>
+        <w:rPr>
+          <w:rFonts w:ascii="Arial" w:hAnsi="Arial" w:cs="Arial"/>
+        </w:rPr>
+        <w:t>Step 3: Airside Management provides parking location and arrival/departure time</w:t>
+      </w:r>
+    </w:p>
+    <w:p>
+      <w:pPr>
+        <w:pStyle w:val="Standard1"/>
+        <w:rPr>
+          <w:rFonts w:ascii="Arial" w:hAnsi="Arial" w:cs="Arial"/>
+        </w:rPr>
+      </w:pPr>
+      <w:r>
+        <w:rPr>
+          <w:rFonts w:ascii="Arial" w:hAnsi="Arial" w:cs="Arial"/>
+        </w:rPr>
+        <w:t>Step 4: Landside Management calculates needed resources</w:t>
+      </w:r>
+    </w:p>
+    <w:p>
+      <w:pPr>
+        <w:pStyle w:val="Standard1"/>
+        <w:rPr>
+          <w:rFonts w:ascii="Arial" w:hAnsi="Arial" w:cs="Arial"/>
+        </w:rPr>
+      </w:pPr>
+      <w:r>
+        <w:rPr>
+          <w:rFonts w:ascii="Arial" w:hAnsi="Arial" w:cs="Arial"/>
+        </w:rPr>
+        <w:t>Step 5: Landside Management plans best route for vehicles</w:t>
+      </w:r>
+    </w:p>
+    <w:p>
+      <w:pPr>
+        <w:pStyle w:val="Standard1"/>
+        <w:rPr>
+          <w:rFonts w:ascii="Arial" w:hAnsi="Arial" w:cs="Arial"/>
+        </w:rPr>
+      </w:pPr>
+      <w:r>
+        <w:rPr>
+          <w:rFonts w:ascii="Arial" w:hAnsi="Arial" w:cs="Arial"/>
+        </w:rPr>
+        <w:t>Step 6: Landside Management assigns driver</w:t>
+      </w:r>
+    </w:p>
+    <w:p>
+      <w:pPr>
+        <w:pStyle w:val="Standard1"/>
+        <w:rPr>
+          <w:rFonts w:ascii="Arial" w:hAnsi="Arial" w:cs="Arial"/>
+        </w:rPr>
+      </w:pPr>
+      <w:r>
+        <w:rPr>
+          <w:rFonts w:ascii="Arial" w:hAnsi="Arial" w:cs="Arial"/>
+        </w:rPr>
+        <w:t>Step 7: Landside Management executes requested service</w:t>
+      </w:r>
+    </w:p>
+    <w:p>
+      <w:pPr>
+        <w:pStyle w:val="Standard1"/>
+        <w:rPr>
+          <w:rFonts w:ascii="Arial" w:hAnsi="Arial" w:cs="Arial"/>
+        </w:rPr>
+      </w:pPr>
+    </w:p>
+    <w:p>
+      <w:pPr>
+        <w:pStyle w:val="Standard1"/>
+        <w:rPr>
+          <w:rFonts w:ascii="Arial" w:hAnsi="Arial" w:cs="Arial"/>
+        </w:rPr>
+      </w:pPr>
+      <w:r>
+        <w:rPr>
+          <w:rFonts w:ascii="Arial" w:hAnsi="Arial" w:cs="Arial"/>
+        </w:rPr>
+        <w:t>Manage employees</w:t>
+      </w:r>
+    </w:p>
+    <w:p>
+      <w:pPr>
+        <w:pStyle w:val="Standard1"/>
+        <w:rPr>
+          <w:rFonts w:ascii="Arial" w:hAnsi="Arial" w:cs="Arial"/>
+        </w:rPr>
+      </w:pPr>
+    </w:p>
+    <w:p>
+      <w:pPr>
+        <w:pStyle w:val="Standard1"/>
+        <w:rPr>
+          <w:rFonts w:ascii="Arial" w:hAnsi="Arial" w:cs="Arial"/>
+        </w:rPr>
+      </w:pPr>
+    </w:p>
+    <w:p>
+      <w:pPr>
+        <w:pStyle w:val="Standard1"/>
+        <w:rPr>
+          <w:rFonts w:ascii="Arial" w:hAnsi="Arial" w:cs="Arial"/>
+        </w:rPr>
+      </w:pPr>
+      <w:r>
+        <w:rPr>
+          <w:rFonts w:ascii="Arial" w:hAnsi="Arial" w:cs="Arial"/>
+        </w:rPr>
+        <w:t>Manage landside employees</w:t>
+      </w:r>
+    </w:p>
+    <w:p>
+      <w:pPr>
+        <w:pStyle w:val="Standard1"/>
+        <w:rPr>
+          <w:rFonts w:ascii="Arial" w:hAnsi="Arial" w:cs="Arial"/>
+        </w:rPr>
+      </w:pPr>
+    </w:p>
+    <w:p>
+      <w:pPr>
+        <w:pStyle w:val="Standard1"/>
+        <w:rPr>
+          <w:rFonts w:ascii="Arial" w:hAnsi="Arial" w:cs="Arial"/>
+        </w:rPr>
+      </w:pPr>
+    </w:p>
+    <w:p>
+      <w:pPr>
+        <w:pStyle w:val="Standard1"/>
+        <w:rPr>
+          <w:rFonts w:ascii="Arial" w:hAnsi="Arial" w:cs="Arial"/>
+        </w:rPr>
+      </w:pPr>
+      <w:r>
+        <w:rPr>
+          <w:rFonts w:ascii="Arial" w:hAnsi="Arial" w:cs="Arial"/>
+        </w:rPr>
+        <w:t>Manage terminal employees</w:t>
+      </w:r>
+    </w:p>
+    <w:p>
+      <w:pPr>
+        <w:pStyle w:val="Standard1"/>
+        <w:rPr>
+          <w:rFonts w:ascii="Arial" w:hAnsi="Arial" w:cs="Arial"/>
+        </w:rPr>
+      </w:pPr>
+    </w:p>
+    <w:p>
+      <w:pPr>
+        <w:pStyle w:val="Standard1"/>
+        <w:rPr>
+          <w:rFonts w:ascii="Arial" w:hAnsi="Arial" w:cs="Arial"/>
+        </w:rPr>
+      </w:pPr>
+    </w:p>
+    <w:p>
+      <w:pPr>
+        <w:pStyle w:val="Standard1"/>
+        <w:rPr>
+          <w:rFonts w:ascii="Arial" w:hAnsi="Arial" w:cs="Arial"/>
+        </w:rPr>
+      </w:pPr>
+      <w:r>
+        <w:rPr>
+          <w:rFonts w:ascii="Arial" w:hAnsi="Arial" w:cs="Arial"/>
+        </w:rPr>
+        <w:t>Manage airside employees</w:t>
+      </w:r>
+    </w:p>
+    <w:p>
+      <w:pPr>
+        <w:pStyle w:val="Standard1"/>
+        <w:rPr>
+          <w:rFonts w:ascii="Arial" w:hAnsi="Arial" w:cs="Arial"/>
+        </w:rPr>
+      </w:pPr>
+    </w:p>
+    <w:p>
+      <w:pPr>
+        <w:pStyle w:val="Standard1"/>
+        <w:rPr>
+          <w:rFonts w:ascii="Arial" w:hAnsi="Arial" w:cs="Arial"/>
+        </w:rPr>
+      </w:pPr>
+    </w:p>
+    <w:p>
+      <w:pPr>
+        <w:pStyle w:val="Standard1"/>
+        <w:rPr>
+          <w:rFonts w:ascii="Arial" w:hAnsi="Arial" w:cs="Arial"/>
+          <w:b/>
+        </w:rPr>
+      </w:pPr>
+      <w:r>
+        <w:rPr>
+          <w:rFonts w:ascii="Arial" w:hAnsi="Arial" w:cs="Arial"/>
+          <w:b/>
+        </w:rPr>
+        <w:t>Provide gate and transport information</w:t>
+      </w:r>
+    </w:p>
+    <w:p>
+      <w:pPr>
+        <w:pStyle w:val="Standard1"/>
+        <w:rPr>
+          <w:rFonts w:ascii="Arial" w:hAnsi="Arial" w:cs="Arial"/>
+        </w:rPr>
+      </w:pPr>
+      <w:r>
+        <w:rPr>
+          <w:rFonts w:ascii="Arial" w:hAnsi="Arial" w:cs="Arial"/>
+        </w:rPr>
+        <w:t>Step 1: Terminal management requests passenger/cargo transport from Landside Management</w:t>
+      </w:r>
+    </w:p>
+    <w:p>
+      <w:pPr>
+        <w:pStyle w:val="Standard1"/>
+        <w:rPr>
+          <w:rFonts w:ascii="Arial" w:hAnsi="Arial" w:cs="Arial"/>
+        </w:rPr>
+      </w:pPr>
+      <w:r>
+        <w:rPr>
+          <w:rFonts w:ascii="Arial" w:hAnsi="Arial" w:cs="Arial"/>
+        </w:rPr>
+        <w:t>Step 2: Landside Management requests gate and transport information from Terminal Management</w:t>
+      </w:r>
+    </w:p>
+    <w:p>
+      <w:pPr>
+        <w:pStyle w:val="Standard1"/>
+        <w:rPr>
+          <w:rFonts w:ascii="Arial" w:hAnsi="Arial" w:cs="Arial"/>
+        </w:rPr>
+      </w:pPr>
+      <w:r>
+        <w:rPr>
+          <w:rFonts w:ascii="Arial" w:hAnsi="Arial" w:cs="Arial"/>
+        </w:rPr>
+        <w:t>Step 3: Terminal management assigns gate</w:t>
+      </w:r>
+    </w:p>
+    <w:p>
+      <w:pPr>
+        <w:pStyle w:val="Standard1"/>
+        <w:rPr>
+          <w:rFonts w:ascii="Arial" w:hAnsi="Arial" w:cs="Arial"/>
+        </w:rPr>
+      </w:pPr>
+      <w:r>
+        <w:rPr>
+          <w:rFonts w:ascii="Arial" w:hAnsi="Arial" w:cs="Arial"/>
+        </w:rPr>
+        <w:t>Step 4: Terminal management forwards baggage to transportation units</w:t>
+      </w:r>
+    </w:p>
+    <w:p>
+      <w:pPr>
+        <w:pStyle w:val="Standard1"/>
+        <w:rPr>
+          <w:rFonts w:ascii="Arial" w:hAnsi="Arial" w:cs="Arial"/>
+        </w:rPr>
+      </w:pPr>
+      <w:r>
+        <w:rPr>
+          <w:rFonts w:ascii="Arial" w:hAnsi="Arial" w:cs="Arial"/>
+        </w:rPr>
+        <w:t>Step 5: Terminal management and Airside management coordinate flight details to ensure that baggage gets delivered correctly and on time</w:t>
+      </w:r>
+    </w:p>
+    <w:p>
+      <w:pPr>
+        <w:pStyle w:val="Standard1"/>
+        <w:rPr>
+          <w:rFonts w:ascii="Arial" w:hAnsi="Arial" w:cs="Arial"/>
+        </w:rPr>
+      </w:pPr>
+      <w:r>
+        <w:rPr>
+          <w:rFonts w:ascii="Arial" w:hAnsi="Arial" w:cs="Arial"/>
+        </w:rPr>
+        <w:t>Step 6: Landside Management transports baggage and passengers to the airplane</w:t>
+      </w:r>
+    </w:p>
+    <w:p>
+      <w:pPr>
+        <w:pStyle w:val="Standard1"/>
+        <w:rPr>
+          <w:rFonts w:ascii="Arial" w:hAnsi="Arial" w:cs="Arial"/>
+        </w:rPr>
+      </w:pPr>
+    </w:p>
+    <w:p>
+      <w:pPr>
+        <w:pStyle w:val="Standard1"/>
+        <w:rPr>
+          <w:rFonts w:ascii="Arial" w:hAnsi="Arial" w:cs="Arial"/>
+        </w:rPr>
+      </w:pPr>
+      <w:r>
+        <w:rPr>
+          <w:rFonts w:ascii="Arial" w:hAnsi="Arial" w:cs="Arial"/>
+        </w:rPr>
+        <w:t>Provide flight information</w:t>
+      </w:r>
+    </w:p>
+    <w:p>
+      <w:pPr>
+        <w:pStyle w:val="Standard1"/>
+        <w:rPr>
+          <w:rFonts w:ascii="Arial" w:hAnsi="Arial" w:cs="Arial"/>
+        </w:rPr>
+      </w:pPr>
+    </w:p>
+    <w:p>
+      <w:pPr>
+        <w:pStyle w:val="Standard1"/>
+        <w:rPr>
+          <w:rFonts w:ascii="Arial" w:hAnsi="Arial" w:cs="Arial"/>
+        </w:rPr>
+      </w:pPr>
+    </w:p>
+    <w:p>
+      <w:pPr>
+        <w:pStyle w:val="Standard1"/>
+        <w:rPr>
+          <w:rFonts w:ascii="Arial" w:hAnsi="Arial" w:cs="Arial"/>
+        </w:rPr>
+      </w:pPr>
+      <w:r>
+        <w:rPr>
+          <w:rFonts w:ascii="Arial" w:hAnsi="Arial" w:cs="Arial"/>
+        </w:rPr>
+        <w:t>Update ticket information / pricing</w:t>
+      </w:r>
+    </w:p>
+    <w:p>
+      <w:pPr>
+        <w:pStyle w:val="Standard1"/>
+        <w:rPr>
+          <w:rFonts w:ascii="Arial" w:hAnsi="Arial" w:cs="Arial"/>
+          <w:sz w:val="20"/>
+          <w:szCs w:val="20"/>
+        </w:rPr>
+      </w:pPr>
+    </w:p>
+    <w:p>
+      <w:pPr>
+        <w:pStyle w:val="Standard1"/>
+        <w:rPr>
+          <w:rFonts w:ascii="Arial" w:hAnsi="Arial" w:cs="Arial"/>
+          <w:sz w:val="20"/>
+          <w:szCs w:val="20"/>
+        </w:rPr>
+      </w:pPr>
+    </w:p>
+    <w:p>
+      <w:pPr>
+        <w:pStyle w:val="berschrift4"/>
+        <w:rPr>
+          <w:rFonts w:ascii="Arial" w:hAnsi="Arial" w:cs="Arial"/>
+          <w:i w:val="0"/>
+          <w:iCs w:val="0"/>
+          <w:color w:val="auto"/>
+        </w:rPr>
+      </w:pPr>
+      <w:r>
+        <w:rPr>
+          <w:rFonts w:ascii="Arial" w:hAnsi="Arial" w:cs="Arial"/>
+          <w:i w:val="0"/>
+          <w:iCs w:val="0"/>
+          <w:color w:val="auto"/>
+        </w:rPr>
+        <w:t>2.1 Sub-system 1</w:t>
+      </w:r>
+      <w:r>
+        <w:rPr>
+          <w:rFonts w:ascii="Arial" w:hAnsi="Arial" w:cs="Arial"/>
+          <w:i w:val="0"/>
+          <w:iCs w:val="0"/>
+          <w:color w:val="auto"/>
+        </w:rPr>
+        <w:t xml:space="preserve"> / Airside management</w:t>
+      </w:r>
+      <w:r>
+        <w:rPr>
+          <w:rFonts w:ascii="Arial" w:hAnsi="Arial" w:cs="Arial"/>
+          <w:i w:val="0"/>
+          <w:iCs w:val="0"/>
+          <w:color w:val="auto"/>
+        </w:rPr>
+        <w:t xml:space="preserve"> - [</w:t>
+      </w:r>
+      <w:r>
+        <w:rPr>
+          <w:rFonts w:ascii="Arial" w:hAnsi="Arial" w:cs="Arial"/>
+          <w:i w:val="0"/>
+          <w:iCs w:val="0"/>
+          <w:color w:val="auto"/>
+        </w:rPr>
+        <w:t>Jonas</w:t>
+      </w:r>
+      <w:r>
+        <w:rPr>
+          <w:rFonts w:ascii="Arial" w:hAnsi="Arial" w:cs="Arial"/>
+          <w:i w:val="0"/>
+          <w:iCs w:val="0"/>
+          <w:color w:val="auto"/>
+        </w:rPr>
+        <w:t xml:space="preserve"> </w:t>
+      </w:r>
+      <w:proofErr w:type="spellStart"/>
+      <w:r>
+        <w:rPr>
+          <w:rFonts w:ascii="Arial" w:eastAsia="Noto Sans CJK SC" w:hAnsi="Arial" w:cs="Arial"/>
+          <w:b/>
+          <w:bCs/>
+          <w:i w:val="0"/>
+          <w:iCs w:val="0"/>
+          <w:color w:val="auto"/>
+          <w:sz w:val="22"/>
+          <w:szCs w:val="22"/>
+        </w:rPr>
+        <w:t>Reichhardt</w:t>
+      </w:r>
+      <w:proofErr w:type="spellEnd"/>
+      <w:r>
+        <w:rPr>
+          <w:rFonts w:ascii="Arial" w:hAnsi="Arial" w:cs="Arial"/>
+          <w:i w:val="0"/>
+          <w:iCs w:val="0"/>
+          <w:color w:val="auto"/>
+        </w:rPr>
+        <w:t>]</w:t>
+      </w:r>
+    </w:p>
+    <w:p>
+      <w:pPr>
+        <w:rPr>
+          <w:rFonts w:ascii="Arial" w:hAnsi="Arial" w:cs="Arial"/>
+        </w:rPr>
+      </w:pPr>
+      <w:r>
+        <w:rPr>
+          <w:rFonts w:ascii="Arial" w:hAnsi="Arial" w:cs="Arial"/>
+        </w:rPr>
+        <w:t>The airside management handles aircraft related information and actions. For example, aircraft landing and takeoff.</w:t>
+      </w:r>
+    </w:p>
+    <w:p>
+      <w:pPr>
+        <w:rPr>
+          <w:rFonts w:ascii="Arial" w:hAnsi="Arial" w:cs="Arial"/>
+        </w:rPr>
+      </w:pPr>
+    </w:p>
+    <w:p>
+      <w:pPr>
+        <w:rPr>
+          <w:rFonts w:ascii="Arial" w:hAnsi="Arial" w:cs="Arial"/>
+        </w:rPr>
+      </w:pPr>
+      <w:r>
+        <w:rPr>
+          <w:rFonts w:ascii="Arial" w:hAnsi="Arial" w:cs="Arial"/>
+          <w:noProof/>
+        </w:rPr>
+        <w:lastRenderedPageBreak/>
+        <w:drawing>
+          <wp:inline distT="0" distB="0" distL="0" distR="0" wp14:anchorId="38D882F9" wp14:editId="7A5619C8">
+            <wp:extent cx="6122035" cy="4382770"/>
+            <wp:effectExtent l="0" t="0" r="0" b="0"/>
+            <wp:docPr id="3" name="Grafik 3"/>
+            <wp:cNvGraphicFramePr>
+              <a:graphicFrameLocks xmlns:a="http://schemas.openxmlformats.org/drawingml/2006/main" noChangeAspect="1"/>
+            </wp:cNvGraphicFramePr>
+            <a:graphic xmlns:a="http://schemas.openxmlformats.org/drawingml/2006/main">
+              <a:graphicData uri="http://schemas.openxmlformats.org/drawingml/2006/picture">
+                <pic:pic xmlns:pic="http://schemas.openxmlformats.org/drawingml/2006/picture">
+                  <pic:nvPicPr>
+                    <pic:cNvPr id="1" name=""/>
+                    <pic:cNvPicPr/>
+                  </pic:nvPicPr>
+                  <pic:blipFill>
+                    <a:blip r:embed="rId10"/>
+                    <a:stretch>
+                      <a:fillRect/>
+                    </a:stretch>
+                  </pic:blipFill>
+                  <pic:spPr>
+                    <a:xfrm>
+                      <a:off x="0" y="0"/>
                       <a:ext cx="6122035" cy="4382770"/>
                     </a:xfrm>
                     <a:prstGeom prst="rect">
@@ -1185,53 +1954,128 @@
         </w:drawing>
       </w:r>
     </w:p>
-    <w:p/>
-    <w:p>
-      <w:r>
+    <w:p>
+      <w:pPr>
+        <w:rPr>
+          <w:rFonts w:ascii="Arial" w:hAnsi="Arial" w:cs="Arial"/>
+        </w:rPr>
+      </w:pPr>
+    </w:p>
+    <w:p>
+      <w:pPr>
+        <w:rPr>
+          <w:rFonts w:ascii="Arial" w:hAnsi="Arial" w:cs="Arial"/>
+        </w:rPr>
+      </w:pPr>
+      <w:r>
+        <w:rPr>
+          <w:rFonts w:ascii="Arial" w:hAnsi="Arial" w:cs="Arial"/>
+        </w:rPr>
         <w:t>The aircraft marshaller is ground personnel which guides pilots from starting/landing strip to parking spot and vice versa, in our case he also gives landing/starting permission.</w:t>
       </w:r>
     </w:p>
-    <w:p/>
-    <w:p>
-      <w:r>
+    <w:p>
+      <w:pPr>
+        <w:rPr>
+          <w:rFonts w:ascii="Arial" w:hAnsi="Arial" w:cs="Arial"/>
+        </w:rPr>
+      </w:pPr>
+    </w:p>
+    <w:p>
+      <w:pPr>
+        <w:rPr>
+          <w:rFonts w:ascii="Arial" w:hAnsi="Arial" w:cs="Arial"/>
+        </w:rPr>
+      </w:pPr>
+      <w:r>
+        <w:rPr>
+          <w:rFonts w:ascii="Arial" w:hAnsi="Arial" w:cs="Arial"/>
+        </w:rPr>
         <w:t xml:space="preserve">On the aircraft the cabin crew manages customer request, safety </w:t>
       </w:r>
       <w:r>
+        <w:rPr>
+          <w:rFonts w:ascii="Arial" w:hAnsi="Arial" w:cs="Arial"/>
+        </w:rPr>
         <w:t>briefing</w:t>
       </w:r>
       <w:r>
+        <w:rPr>
+          <w:rFonts w:ascii="Arial" w:hAnsi="Arial" w:cs="Arial"/>
+        </w:rPr>
         <w:t xml:space="preserve"> and </w:t>
       </w:r>
       <w:r>
+        <w:rPr>
+          <w:rFonts w:ascii="Arial" w:hAnsi="Arial" w:cs="Arial"/>
+        </w:rPr>
         <w:t>it acts as a communication relay between pilot and passengers.</w:t>
       </w:r>
     </w:p>
-    <w:p/>
-    <w:p>
-      <w:r>
+    <w:p>
+      <w:pPr>
+        <w:rPr>
+          <w:rFonts w:ascii="Arial" w:hAnsi="Arial" w:cs="Arial"/>
+        </w:rPr>
+      </w:pPr>
+    </w:p>
+    <w:p>
+      <w:pPr>
+        <w:rPr>
+          <w:rFonts w:ascii="Arial" w:hAnsi="Arial" w:cs="Arial"/>
+        </w:rPr>
+      </w:pPr>
+      <w:r>
+        <w:rPr>
+          <w:rFonts w:ascii="Arial" w:hAnsi="Arial" w:cs="Arial"/>
+        </w:rPr>
         <w:t>Regardless of the situation pilots are involved in every action in the airside management. They land the aircraft, notify the landside management to get the aircraft refueled and takeoff when all passengers and cargo is loaded.</w:t>
       </w:r>
     </w:p>
-    <w:p/>
-    <w:p>
-      <w:r>
-        <w:lastRenderedPageBreak/>
+    <w:p>
+      <w:pPr>
+        <w:rPr>
+          <w:rFonts w:ascii="Arial" w:hAnsi="Arial" w:cs="Arial"/>
+        </w:rPr>
+      </w:pPr>
+    </w:p>
+    <w:p>
+      <w:pPr>
+        <w:rPr>
+          <w:rFonts w:ascii="Arial" w:hAnsi="Arial" w:cs="Arial"/>
+        </w:rPr>
+      </w:pPr>
+      <w:r>
+        <w:rPr>
+          <w:rFonts w:ascii="Arial" w:hAnsi="Arial" w:cs="Arial"/>
+        </w:rPr>
         <w:t>The fuel truck driver is part of the landside management but is necessary to get aircrafts refueled and ready to t</w:t>
       </w:r>
       <w:r>
+        <w:rPr>
+          <w:rFonts w:ascii="Arial" w:hAnsi="Arial" w:cs="Arial"/>
+        </w:rPr>
         <w:t>akeoff.</w:t>
       </w:r>
     </w:p>
-    <w:p/>
-    <w:p>
-      <w:pPr>
-        <w:rPr>
+    <w:p>
+      <w:pPr>
+        <w:rPr>
+          <w:rFonts w:ascii="Arial" w:hAnsi="Arial" w:cs="Arial"/>
+        </w:rPr>
+      </w:pPr>
+    </w:p>
+    <w:p>
+      <w:pPr>
+        <w:rPr>
+          <w:rFonts w:ascii="Arial" w:hAnsi="Arial" w:cs="Arial"/>
           <w:b/>
           <w:bCs/>
         </w:rPr>
       </w:pPr>
       <w:r>
         <w:rPr>
+          <w:rFonts w:ascii="Arial" w:hAnsi="Arial" w:cs="Arial"/>
           <w:b/>
           <w:bCs/>
         </w:rPr>
@@ -1239,83 +2083,266 @@
       </w:r>
     </w:p>
     <w:p>
-      <w:r>
-        <w:t xml:space="preserve">After the pilot requests landing clearance from the aircraft marshaller, he notifies the cabin crew that landing procedure has started. </w:t>
-      </w:r>
-      <w:r>
-        <w:t xml:space="preserve">The cabin crew informs the passengers that they should put on and fasten their seatbelts. Next the aircraft marshaller provides landing clearance and the landing strip to the pilot. After the pilot landed the aircraft the marshaller provides gate number and the parking spot for the time after the passengers left, he furthermore gives instruction to the pilot to ease parking. </w:t>
-      </w:r>
-      <w:r>
-        <w:t>The</w:t>
-      </w:r>
-      <w:r>
-        <w:t xml:space="preserve"> pilot acknowledges the information he </w:t>
-      </w:r>
-      <w:r>
-        <w:t>got,</w:t>
-      </w:r>
-      <w:r>
-        <w:t xml:space="preserve"> and the cabin crew depart</w:t>
-      </w:r>
-      <w:r>
-        <w:t>s</w:t>
-      </w:r>
-      <w:r>
-        <w:t xml:space="preserve"> the passengers row-wise.</w:t>
-      </w:r>
-      <w:r>
-        <w:t xml:space="preserve"> The “refuel aircraft” use-case is gets triggered.</w:t>
-      </w:r>
-    </w:p>
-    <w:p/>
-    <w:p>
-      <w:pPr>
-        <w:rPr>
+      <w:pPr>
+        <w:suppressAutoHyphens w:val="0"/>
+        <w:rPr>
+          <w:rFonts w:ascii="Arial" w:hAnsi="Arial" w:cs="Arial"/>
+        </w:rPr>
+      </w:pPr>
+      <w:r>
+        <w:rPr>
+          <w:rFonts w:ascii="Arial" w:hAnsi="Arial" w:cs="Arial"/>
+        </w:rPr>
+        <w:t>Step 1: Pilot requests landing clearance from the aircraft marshaller</w:t>
+      </w:r>
+    </w:p>
+    <w:p>
+      <w:pPr>
+        <w:suppressAutoHyphens w:val="0"/>
+        <w:rPr>
+          <w:rFonts w:ascii="Arial" w:hAnsi="Arial" w:cs="Arial"/>
+        </w:rPr>
+      </w:pPr>
+      <w:r>
+        <w:rPr>
+          <w:rFonts w:ascii="Arial" w:hAnsi="Arial" w:cs="Arial"/>
+        </w:rPr>
+        <w:t>Step 2: Pilot notifies cabin crew that the aircraft will land soon</w:t>
+      </w:r>
+    </w:p>
+    <w:p>
+      <w:pPr>
+        <w:suppressAutoHyphens w:val="0"/>
+        <w:rPr>
+          <w:rFonts w:ascii="Arial" w:hAnsi="Arial" w:cs="Arial"/>
+        </w:rPr>
+      </w:pPr>
+      <w:r>
+        <w:rPr>
+          <w:rFonts w:ascii="Arial" w:hAnsi="Arial" w:cs="Arial"/>
+        </w:rPr>
+        <w:t>Step 3: Cabin crew informs the passengers that they should put on their seatbelts</w:t>
+      </w:r>
+    </w:p>
+    <w:p>
+      <w:pPr>
+        <w:suppressAutoHyphens w:val="0"/>
+        <w:rPr>
+          <w:rFonts w:ascii="Arial" w:hAnsi="Arial" w:cs="Arial"/>
+        </w:rPr>
+      </w:pPr>
+      <w:r>
+        <w:rPr>
+          <w:rFonts w:ascii="Arial" w:hAnsi="Arial" w:cs="Arial"/>
+        </w:rPr>
+        <w:t>Step 4: Aircraft marshaller gives clearance and provides the landing strip</w:t>
+      </w:r>
+    </w:p>
+    <w:p>
+      <w:pPr>
+        <w:suppressAutoHyphens w:val="0"/>
+        <w:rPr>
+          <w:rFonts w:ascii="Arial" w:hAnsi="Arial" w:cs="Arial"/>
+        </w:rPr>
+      </w:pPr>
+      <w:r>
+        <w:rPr>
+          <w:rFonts w:ascii="Arial" w:hAnsi="Arial" w:cs="Arial"/>
+        </w:rPr>
+        <w:t>Step 5: Pilot performs landing</w:t>
+      </w:r>
+    </w:p>
+    <w:p>
+      <w:pPr>
+        <w:suppressAutoHyphens w:val="0"/>
+        <w:rPr>
+          <w:rFonts w:ascii="Arial" w:hAnsi="Arial" w:cs="Arial"/>
+        </w:rPr>
+      </w:pPr>
+      <w:r>
+        <w:rPr>
+          <w:rFonts w:ascii="Arial" w:hAnsi="Arial" w:cs="Arial"/>
+        </w:rPr>
+        <w:t>Step 6: Aircraft marshaller provides a gate number and the parking spot after the passengers left.</w:t>
+      </w:r>
+    </w:p>
+    <w:p>
+      <w:pPr>
+        <w:suppressAutoHyphens w:val="0"/>
+        <w:rPr>
+          <w:rFonts w:ascii="Arial" w:hAnsi="Arial" w:cs="Arial"/>
+        </w:rPr>
+      </w:pPr>
+      <w:r>
+        <w:rPr>
+          <w:rFonts w:ascii="Arial" w:hAnsi="Arial" w:cs="Arial"/>
+        </w:rPr>
+        <w:t>Step 7: Aircraft marshaller signals instructions to the pilot to ease parking.</w:t>
+      </w:r>
+    </w:p>
+    <w:p>
+      <w:pPr>
+        <w:suppressAutoHyphens w:val="0"/>
+        <w:rPr>
+          <w:rFonts w:ascii="Arial" w:hAnsi="Arial" w:cs="Arial"/>
+        </w:rPr>
+      </w:pPr>
+      <w:r>
+        <w:rPr>
+          <w:rFonts w:ascii="Arial" w:hAnsi="Arial" w:cs="Arial"/>
+        </w:rPr>
+        <w:t xml:space="preserve">Step 8: Pilot </w:t>
+      </w:r>
+      <w:proofErr w:type="spellStart"/>
+      <w:r>
+        <w:rPr>
+          <w:rFonts w:ascii="Arial" w:hAnsi="Arial" w:cs="Arial"/>
+        </w:rPr>
+        <w:t>acknowlegdes</w:t>
+      </w:r>
+      <w:proofErr w:type="spellEnd"/>
+      <w:r>
+        <w:rPr>
+          <w:rFonts w:ascii="Arial" w:hAnsi="Arial" w:cs="Arial"/>
+        </w:rPr>
+        <w:t xml:space="preserve"> the information provided</w:t>
+      </w:r>
+    </w:p>
+    <w:p>
+      <w:pPr>
+        <w:suppressAutoHyphens w:val="0"/>
+        <w:rPr>
+          <w:rFonts w:ascii="Arial" w:hAnsi="Arial" w:cs="Arial"/>
+        </w:rPr>
+      </w:pPr>
+      <w:r>
+        <w:rPr>
+          <w:rFonts w:ascii="Arial" w:hAnsi="Arial" w:cs="Arial"/>
+        </w:rPr>
+        <w:t xml:space="preserve">Step 9: Cabin crew departs the </w:t>
+      </w:r>
+      <w:proofErr w:type="gramStart"/>
+      <w:r>
+        <w:rPr>
+          <w:rFonts w:ascii="Arial" w:hAnsi="Arial" w:cs="Arial"/>
+        </w:rPr>
+        <w:t>passengers</w:t>
+      </w:r>
+      <w:proofErr w:type="gramEnd"/>
+      <w:r>
+        <w:rPr>
+          <w:rFonts w:ascii="Arial" w:hAnsi="Arial" w:cs="Arial"/>
+        </w:rPr>
+        <w:t xml:space="preserve"> row-wise</w:t>
+      </w:r>
+      <w:r>
+        <w:rPr>
+          <w:rFonts w:ascii="Arial" w:hAnsi="Arial" w:cs="Arial"/>
+        </w:rPr>
+        <w:br w:type="page"/>
+      </w:r>
+    </w:p>
+    <w:p>
+      <w:pPr>
+        <w:rPr>
+          <w:rFonts w:ascii="Arial" w:hAnsi="Arial" w:cs="Arial"/>
           <w:b/>
           <w:bCs/>
         </w:rPr>
       </w:pPr>
       <w:r>
         <w:rPr>
+          <w:rFonts w:ascii="Arial" w:hAnsi="Arial" w:cs="Arial"/>
           <w:b/>
           <w:bCs/>
         </w:rPr>
+        <w:lastRenderedPageBreak/>
         <w:t>Refuel aircraft</w:t>
       </w:r>
     </w:p>
     <w:p>
-      <w:r>
-        <w:t xml:space="preserve">The pilot request fuel truck from the landside management to his current location. The fuel truck driver gets the </w:t>
-      </w:r>
-      <w:r>
-        <w:t>information, notifies</w:t>
-      </w:r>
-      <w:r>
-        <w:t xml:space="preserve"> the pilot that he will refuel the aircraft</w:t>
-      </w:r>
-      <w:r>
-        <w:t xml:space="preserve">, </w:t>
-      </w:r>
-      <w:r>
-        <w:t xml:space="preserve">drives to the provided </w:t>
-      </w:r>
-      <w:r>
-        <w:t>location,</w:t>
-      </w:r>
-      <w:r>
-        <w:t xml:space="preserve"> and refuels the aircraft.</w:t>
-      </w:r>
-    </w:p>
-    <w:p/>
-    <w:p>
-      <w:pPr>
-        <w:rPr>
+      <w:pPr>
+        <w:rPr>
+          <w:rFonts w:ascii="Arial" w:hAnsi="Arial" w:cs="Arial"/>
+        </w:rPr>
+      </w:pPr>
+      <w:r>
+        <w:rPr>
+          <w:rFonts w:ascii="Arial" w:hAnsi="Arial" w:cs="Arial"/>
+        </w:rPr>
+        <w:t>Step 1: Pilot requests fuel truck from landside management and provides location information</w:t>
+      </w:r>
+    </w:p>
+    <w:p>
+      <w:pPr>
+        <w:rPr>
+          <w:rFonts w:ascii="Arial" w:hAnsi="Arial" w:cs="Arial"/>
+        </w:rPr>
+      </w:pPr>
+      <w:r>
+        <w:rPr>
+          <w:rFonts w:ascii="Arial" w:hAnsi="Arial" w:cs="Arial"/>
+        </w:rPr>
+        <w:t xml:space="preserve">Step 2: Fuel truck driver gets information </w:t>
+      </w:r>
+    </w:p>
+    <w:p>
+      <w:pPr>
+        <w:rPr>
+          <w:rFonts w:ascii="Arial" w:hAnsi="Arial" w:cs="Arial"/>
+        </w:rPr>
+      </w:pPr>
+      <w:r>
+        <w:rPr>
+          <w:rFonts w:ascii="Arial" w:hAnsi="Arial" w:cs="Arial"/>
+        </w:rPr>
+        <w:t>Step 3: Fuel truck driver reports to pilot that the truck will refuel the aircraft</w:t>
+      </w:r>
+    </w:p>
+    <w:p>
+      <w:pPr>
+        <w:rPr>
+          <w:rFonts w:ascii="Arial" w:hAnsi="Arial" w:cs="Arial"/>
+        </w:rPr>
+      </w:pPr>
+      <w:r>
+        <w:rPr>
+          <w:rFonts w:ascii="Arial" w:hAnsi="Arial" w:cs="Arial"/>
+        </w:rPr>
+        <w:t>Step 4: Fuel truck moves to aircraft</w:t>
+      </w:r>
+    </w:p>
+    <w:p>
+      <w:pPr>
+        <w:rPr>
+          <w:rFonts w:ascii="Arial" w:hAnsi="Arial" w:cs="Arial"/>
+        </w:rPr>
+      </w:pPr>
+      <w:r>
+        <w:rPr>
+          <w:rFonts w:ascii="Arial" w:hAnsi="Arial" w:cs="Arial"/>
+        </w:rPr>
+        <w:t>Step 5: Fuel truck refills aircraft</w:t>
+      </w:r>
+    </w:p>
+    <w:p>
+      <w:pPr>
+        <w:rPr>
+          <w:rFonts w:ascii="Arial" w:hAnsi="Arial" w:cs="Arial"/>
+        </w:rPr>
+      </w:pPr>
+    </w:p>
+    <w:p>
+      <w:pPr>
+        <w:rPr>
+          <w:rFonts w:ascii="Arial" w:hAnsi="Arial" w:cs="Arial"/>
           <w:b/>
           <w:bCs/>
         </w:rPr>
       </w:pPr>
       <w:r>
         <w:rPr>
+          <w:rFonts w:ascii="Arial" w:hAnsi="Arial" w:cs="Arial"/>
           <w:b/>
           <w:bCs/>
         </w:rPr>
@@ -1323,65 +2350,34 @@
       </w:r>
     </w:p>
     <w:p>
-      <w:r>
-        <w:t>Pilot goes through all checklists and requests takeoff permission from the aircraft marshaller</w:t>
-      </w:r>
-      <w:r>
-        <w:t>, which provides it together with the starting strip and furthermore signals guidance instruction to the pilot for easer maneuvering. The pilot acknowledges the information and informs the cabin crew that the take off procedure has started.</w:t>
-      </w:r>
-      <w:r>
-        <w:t xml:space="preserve"> Directly after that the cabin crew asks the passengers to put on their seatbelts. After the pilot moved the aircraft to the designated starting </w:t>
-      </w:r>
-      <w:r>
-        <w:t>strip,</w:t>
-      </w:r>
-      <w:r>
-        <w:t xml:space="preserve"> he performs the takeoff.</w:t>
-      </w:r>
-      <w:r>
-        <w:t xml:space="preserve"> </w:t>
-      </w:r>
-    </w:p>
-    <w:p>
       <w:pPr>
         <w:pStyle w:val="berschrift4"/>
-      </w:pPr>
-      <w:r>
         <w:rPr>
           <w:rFonts w:ascii="Arial" w:hAnsi="Arial" w:cs="Arial"/>
           <w:i w:val="0"/>
           <w:iCs w:val="0"/>
           <w:color w:val="auto"/>
         </w:rPr>
-        <w:br/>
-        <w:t xml:space="preserve">2.2 Sub-system 2/Sub-system name - [Student </w:t>
-      </w:r>
-      <w:r>
-        <w:rPr>
-          <w:rFonts w:ascii="Arial" w:eastAsia="Noto Sans CJK SC" w:hAnsi="Arial" w:cs="Arial"/>
-          <w:b/>
-          <w:bCs/>
+      </w:pPr>
+      <w:r>
+        <w:rPr>
+          <w:rFonts w:ascii="Arial" w:hAnsi="Arial" w:cs="Arial"/>
           <w:i w:val="0"/>
           <w:iCs w:val="0"/>
           <w:color w:val="auto"/>
-          <w:sz w:val="22"/>
-          <w:szCs w:val="22"/>
-        </w:rPr>
-        <w:t>N</w:t>
-      </w:r>
-      <w:r>
+        </w:rPr>
+        <w:t>Step 1: Pilot goes through all checklists</w:t>
+      </w:r>
+    </w:p>
+    <w:p>
+      <w:pPr>
+        <w:pStyle w:val="berschrift4"/>
         <w:rPr>
           <w:rFonts w:ascii="Arial" w:hAnsi="Arial" w:cs="Arial"/>
           <w:i w:val="0"/>
           <w:iCs w:val="0"/>
           <w:color w:val="auto"/>
         </w:rPr>
-        <w:t>ame]</w:t>
-      </w:r>
-    </w:p>
-    <w:p>
-      <w:pPr>
-        <w:pStyle w:val="berschrift4"/>
       </w:pPr>
       <w:r>
         <w:rPr>
@@ -1390,22 +2386,19 @@
           <w:iCs w:val="0"/>
           <w:color w:val="auto"/>
         </w:rPr>
-        <w:br/>
-        <w:t xml:space="preserve">2.3 Sub-system 3/Sub-system name - [Student </w:t>
-      </w:r>
-      <w:r>
-        <w:rPr>
-          <w:rFonts w:ascii="Arial" w:eastAsia="Noto Sans CJK SC" w:hAnsi="Arial" w:cs="Arial"/>
-          <w:b/>
-          <w:bCs/>
+        <w:t>Step 2: Pilot requests start permission from aircraft marshaller</w:t>
+      </w:r>
+    </w:p>
+    <w:p>
+      <w:pPr>
+        <w:pStyle w:val="berschrift4"/>
+        <w:rPr>
+          <w:rFonts w:ascii="Arial" w:hAnsi="Arial" w:cs="Arial"/>
           <w:i w:val="0"/>
           <w:iCs w:val="0"/>
           <w:color w:val="auto"/>
-          <w:sz w:val="22"/>
-          <w:szCs w:val="22"/>
-        </w:rPr>
-        <w:t>N</w:t>
-      </w:r>
+        </w:rPr>
+      </w:pPr>
       <w:r>
         <w:rPr>
           <w:rFonts w:ascii="Arial" w:hAnsi="Arial" w:cs="Arial"/>
@@ -1413,36 +2406,29 @@
           <w:iCs w:val="0"/>
           <w:color w:val="auto"/>
         </w:rPr>
-        <w:t>ame]</w:t>
+        <w:t>Step 3: Aircraft marshaller gives permission together with starting strip</w:t>
       </w:r>
     </w:p>
     <w:p>
       <w:pPr>
         <w:pStyle w:val="berschrift4"/>
-      </w:pPr>
-      <w:r>
         <w:rPr>
           <w:rFonts w:ascii="Arial" w:hAnsi="Arial" w:cs="Arial"/>
           <w:i w:val="0"/>
           <w:iCs w:val="0"/>
           <w:color w:val="auto"/>
         </w:rPr>
-        <w:br/>
-        <w:t xml:space="preserve">2.4 Sub-system 4/Sub-system name - [Student </w:t>
-      </w:r>
-      <w:r>
-        <w:rPr>
-          <w:rFonts w:ascii="Arial" w:eastAsia="Noto Sans CJK SC" w:hAnsi="Arial" w:cs="Arial"/>
-          <w:b/>
-          <w:bCs/>
+      </w:pPr>
+      <w:r>
+        <w:rPr>
+          <w:rFonts w:ascii="Arial" w:hAnsi="Arial" w:cs="Arial"/>
           <w:i w:val="0"/>
           <w:iCs w:val="0"/>
           <w:color w:val="auto"/>
-          <w:sz w:val="22"/>
-          <w:szCs w:val="22"/>
-        </w:rPr>
-        <w:t>N</w:t>
-      </w:r>
+        </w:rPr>
+        <w:t xml:space="preserve">Step 4: Pilot </w:t>
+      </w:r>
+      <w:proofErr w:type="spellStart"/>
       <w:r>
         <w:rPr>
           <w:rFonts w:ascii="Arial" w:hAnsi="Arial" w:cs="Arial"/>
@@ -1450,13 +2436,9 @@
           <w:iCs w:val="0"/>
           <w:color w:val="auto"/>
         </w:rPr>
-        <w:t>ame]</w:t>
-      </w:r>
-    </w:p>
-    <w:p>
-      <w:pPr>
-        <w:pStyle w:val="berschrift4"/>
-      </w:pPr>
+        <w:t>acknowlegdes</w:t>
+      </w:r>
+      <w:proofErr w:type="spellEnd"/>
       <w:r>
         <w:rPr>
           <w:rFonts w:ascii="Arial" w:hAnsi="Arial" w:cs="Arial"/>
@@ -1464,22 +2446,19 @@
           <w:iCs w:val="0"/>
           <w:color w:val="auto"/>
         </w:rPr>
-        <w:br/>
-        <w:t xml:space="preserve">2.5 Sub-system 5/Sub-system name - [Student </w:t>
-      </w:r>
-      <w:r>
-        <w:rPr>
-          <w:rFonts w:ascii="Arial" w:eastAsia="Noto Sans CJK SC" w:hAnsi="Arial" w:cs="Arial"/>
-          <w:b/>
-          <w:bCs/>
+        <w:t xml:space="preserve"> the information provided</w:t>
+      </w:r>
+    </w:p>
+    <w:p>
+      <w:pPr>
+        <w:pStyle w:val="berschrift4"/>
+        <w:rPr>
+          <w:rFonts w:ascii="Arial" w:hAnsi="Arial" w:cs="Arial"/>
           <w:i w:val="0"/>
           <w:iCs w:val="0"/>
           <w:color w:val="auto"/>
-          <w:sz w:val="22"/>
-          <w:szCs w:val="22"/>
-        </w:rPr>
-        <w:t>N</w:t>
-      </w:r>
+        </w:rPr>
+      </w:pPr>
       <w:r>
         <w:rPr>
           <w:rFonts w:ascii="Arial" w:hAnsi="Arial" w:cs="Arial"/>
@@ -1487,8 +2466,9 @@
           <w:iCs w:val="0"/>
           <w:color w:val="auto"/>
         </w:rPr>
-        <w:t>ame]</w:t>
-      </w:r>
+        <w:t xml:space="preserve">Step 5: Pilot informs cabin crew that the aircraft has started the </w:t>
+      </w:r>
+      <w:proofErr w:type="spellStart"/>
       <w:r>
         <w:rPr>
           <w:rFonts w:ascii="Arial" w:hAnsi="Arial" w:cs="Arial"/>
@@ -1496,6 +2476,1283 @@
           <w:iCs w:val="0"/>
           <w:color w:val="auto"/>
         </w:rPr>
+        <w:t>take off</w:t>
+      </w:r>
+      <w:proofErr w:type="spellEnd"/>
+      <w:r>
+        <w:rPr>
+          <w:rFonts w:ascii="Arial" w:hAnsi="Arial" w:cs="Arial"/>
+          <w:i w:val="0"/>
+          <w:iCs w:val="0"/>
+          <w:color w:val="auto"/>
+        </w:rPr>
+        <w:t xml:space="preserve"> procedure</w:t>
+      </w:r>
+    </w:p>
+    <w:p>
+      <w:pPr>
+        <w:pStyle w:val="berschrift4"/>
+        <w:rPr>
+          <w:rFonts w:ascii="Arial" w:hAnsi="Arial" w:cs="Arial"/>
+          <w:i w:val="0"/>
+          <w:iCs w:val="0"/>
+          <w:color w:val="auto"/>
+        </w:rPr>
+      </w:pPr>
+      <w:r>
+        <w:rPr>
+          <w:rFonts w:ascii="Arial" w:hAnsi="Arial" w:cs="Arial"/>
+          <w:i w:val="0"/>
+          <w:iCs w:val="0"/>
+          <w:color w:val="auto"/>
+        </w:rPr>
+        <w:t>Step 6: Cabin crew informs passengers that they should put on their seatbelts</w:t>
+      </w:r>
+    </w:p>
+    <w:p>
+      <w:pPr>
+        <w:pStyle w:val="berschrift4"/>
+        <w:rPr>
+          <w:rFonts w:ascii="Arial" w:hAnsi="Arial" w:cs="Arial"/>
+          <w:i w:val="0"/>
+          <w:iCs w:val="0"/>
+          <w:color w:val="auto"/>
+        </w:rPr>
+      </w:pPr>
+      <w:r>
+        <w:rPr>
+          <w:rFonts w:ascii="Arial" w:hAnsi="Arial" w:cs="Arial"/>
+          <w:i w:val="0"/>
+          <w:iCs w:val="0"/>
+          <w:color w:val="auto"/>
+        </w:rPr>
+        <w:t>Step 7: Pilot moves the aircraft to the designated starting strip</w:t>
+      </w:r>
+    </w:p>
+    <w:p>
+      <w:pPr>
+        <w:pStyle w:val="berschrift4"/>
+        <w:rPr>
+          <w:rFonts w:ascii="Arial" w:hAnsi="Arial" w:cs="Arial"/>
+          <w:i w:val="0"/>
+          <w:iCs w:val="0"/>
+          <w:color w:val="auto"/>
+        </w:rPr>
+      </w:pPr>
+      <w:r>
+        <w:rPr>
+          <w:rFonts w:ascii="Arial" w:hAnsi="Arial" w:cs="Arial"/>
+          <w:i w:val="0"/>
+          <w:iCs w:val="0"/>
+          <w:color w:val="auto"/>
+        </w:rPr>
+        <w:t>Step 8: Pilot performs take-off</w:t>
+      </w:r>
+    </w:p>
+    <w:p>
+      <w:pPr>
+        <w:pStyle w:val="berschrift4"/>
+        <w:rPr>
+          <w:rFonts w:ascii="Arial" w:hAnsi="Arial" w:cs="Arial"/>
+        </w:rPr>
+      </w:pPr>
+      <w:r>
+        <w:rPr>
+          <w:rFonts w:ascii="Arial" w:hAnsi="Arial" w:cs="Arial"/>
+          <w:i w:val="0"/>
+          <w:iCs w:val="0"/>
+          <w:color w:val="auto"/>
+        </w:rPr>
+        <w:br/>
+        <w:t>2.2 Sub-system 2/Sub-system name - [</w:t>
+      </w:r>
+      <w:r>
+        <w:rPr>
+          <w:rFonts w:ascii="Arial" w:hAnsi="Arial" w:cs="Arial"/>
+          <w:i w:val="0"/>
+          <w:iCs w:val="0"/>
+          <w:color w:val="auto"/>
+        </w:rPr>
+        <w:t xml:space="preserve">Stefan </w:t>
+      </w:r>
+      <w:proofErr w:type="spellStart"/>
+      <w:r>
+        <w:rPr>
+          <w:rFonts w:ascii="Arial" w:hAnsi="Arial" w:cs="Arial"/>
+          <w:i w:val="0"/>
+          <w:iCs w:val="0"/>
+          <w:color w:val="auto"/>
+        </w:rPr>
+        <w:t>Haslhofer</w:t>
+      </w:r>
+      <w:proofErr w:type="spellEnd"/>
+      <w:r>
+        <w:rPr>
+          <w:rFonts w:ascii="Arial" w:hAnsi="Arial" w:cs="Arial"/>
+          <w:i w:val="0"/>
+          <w:iCs w:val="0"/>
+          <w:color w:val="auto"/>
+        </w:rPr>
+        <w:t>]</w:t>
+      </w:r>
+    </w:p>
+    <w:p>
+      <w:pPr>
+        <w:pStyle w:val="berschrift4"/>
+        <w:rPr>
+          <w:rFonts w:ascii="Arial" w:hAnsi="Arial" w:cs="Arial"/>
+          <w:i w:val="0"/>
+          <w:iCs w:val="0"/>
+          <w:color w:val="auto"/>
+        </w:rPr>
+      </w:pPr>
+      <w:r>
+        <w:rPr>
+          <w:rFonts w:ascii="Arial" w:hAnsi="Arial" w:cs="Arial"/>
+          <w:i w:val="0"/>
+          <w:iCs w:val="0"/>
+          <w:color w:val="auto"/>
+        </w:rPr>
+        <w:br/>
+        <w:t>2.3 Sub-system 3/</w:t>
+      </w:r>
+      <w:r>
+        <w:rPr>
+          <w:rFonts w:ascii="Arial" w:hAnsi="Arial" w:cs="Arial"/>
+          <w:i w:val="0"/>
+          <w:iCs w:val="0"/>
+          <w:color w:val="auto"/>
+        </w:rPr>
+        <w:t>Terminal management</w:t>
+      </w:r>
+      <w:r>
+        <w:rPr>
+          <w:rFonts w:ascii="Arial" w:hAnsi="Arial" w:cs="Arial"/>
+          <w:i w:val="0"/>
+          <w:iCs w:val="0"/>
+          <w:color w:val="auto"/>
+        </w:rPr>
+        <w:t xml:space="preserve"> - [</w:t>
+      </w:r>
+      <w:r>
+        <w:rPr>
+          <w:rFonts w:ascii="Arial" w:hAnsi="Arial" w:cs="Arial"/>
+          <w:i w:val="0"/>
+          <w:iCs w:val="0"/>
+          <w:color w:val="auto"/>
+        </w:rPr>
+        <w:t>Simon Primetzhofer</w:t>
+      </w:r>
+      <w:r>
+        <w:rPr>
+          <w:rFonts w:ascii="Arial" w:hAnsi="Arial" w:cs="Arial"/>
+          <w:i w:val="0"/>
+          <w:iCs w:val="0"/>
+          <w:color w:val="auto"/>
+        </w:rPr>
+        <w:t>]</w:t>
+      </w:r>
+    </w:p>
+    <w:p>
+      <w:pPr>
+        <w:rPr>
+          <w:rFonts w:ascii="Arial" w:hAnsi="Arial" w:cs="Arial"/>
+        </w:rPr>
+      </w:pPr>
+      <w:r>
+        <w:rPr>
+          <w:rFonts w:ascii="Arial" w:hAnsi="Arial" w:cs="Arial"/>
+        </w:rPr>
+        <w:drawing>
+          <wp:inline distT="0" distB="0" distL="0" distR="0" wp14:anchorId="47E7536D" wp14:editId="5A96AF29">
+            <wp:extent cx="6122035" cy="4220845"/>
+            <wp:effectExtent l="0" t="0" r="0" b="8255"/>
+            <wp:docPr id="4" name="Grafik 4"/>
+            <wp:cNvGraphicFramePr>
+              <a:graphicFrameLocks xmlns:a="http://schemas.openxmlformats.org/drawingml/2006/main" noChangeAspect="1"/>
+            </wp:cNvGraphicFramePr>
+            <a:graphic xmlns:a="http://schemas.openxmlformats.org/drawingml/2006/main">
+              <a:graphicData uri="http://schemas.openxmlformats.org/drawingml/2006/picture">
+                <pic:pic xmlns:pic="http://schemas.openxmlformats.org/drawingml/2006/picture">
+                  <pic:nvPicPr>
+                    <pic:cNvPr id="1" name=""/>
+                    <pic:cNvPicPr/>
+                  </pic:nvPicPr>
+                  <pic:blipFill>
+                    <a:blip r:embed="rId11"/>
+                    <a:stretch>
+                      <a:fillRect/>
+                    </a:stretch>
+                  </pic:blipFill>
+                  <pic:spPr>
+                    <a:xfrm>
+                      <a:off x="0" y="0"/>
+                      <a:ext cx="6122035" cy="4220845"/>
+                    </a:xfrm>
+                    <a:prstGeom prst="rect">
+                      <a:avLst/>
+                    </a:prstGeom>
+                  </pic:spPr>
+                </pic:pic>
+              </a:graphicData>
+            </a:graphic>
+          </wp:inline>
+        </w:drawing>
+      </w:r>
+    </w:p>
+    <w:p>
+      <w:pPr>
+        <w:rPr>
+          <w:rFonts w:ascii="Arial" w:hAnsi="Arial" w:cs="Arial"/>
+        </w:rPr>
+      </w:pPr>
+    </w:p>
+    <w:p>
+      <w:pPr>
+        <w:rPr>
+          <w:rFonts w:ascii="Arial" w:hAnsi="Arial" w:cs="Arial"/>
+          <w:sz w:val="26"/>
+          <w:szCs w:val="26"/>
+        </w:rPr>
+      </w:pPr>
+      <w:r>
+        <w:rPr>
+          <w:rFonts w:ascii="Arial" w:hAnsi="Arial" w:cs="Arial"/>
+        </w:rPr>
+        <w:t xml:space="preserve">A passenger is a natural person which enters the airport in order to travel to another destination. Passengers </w:t>
+      </w:r>
+      <w:r>
+        <w:rPr>
+          <w:rFonts w:ascii="Arial" w:hAnsi="Arial" w:cs="Arial"/>
+        </w:rPr>
+        <w:t>may have some baggage with them – depending on the size, it must be handed over at the check-in.</w:t>
+      </w:r>
+      <w:r>
+        <w:rPr>
+          <w:rFonts w:ascii="Arial" w:hAnsi="Arial" w:cs="Arial"/>
+        </w:rPr>
+        <w:t xml:space="preserve"> Furthermore, a passenger must enter the security check in any case and when arriving, already have a valid visa to enter the respective country.</w:t>
+      </w:r>
+    </w:p>
+    <w:p>
+      <w:pPr>
+        <w:rPr>
+          <w:rFonts w:ascii="Arial" w:hAnsi="Arial" w:cs="Arial"/>
+        </w:rPr>
+      </w:pPr>
+    </w:p>
+    <w:p>
+      <w:pPr>
+        <w:rPr>
+          <w:rFonts w:ascii="Arial" w:hAnsi="Arial" w:cs="Arial"/>
+        </w:rPr>
+      </w:pPr>
+      <w:r>
+        <w:rPr>
+          <w:rFonts w:ascii="Arial" w:hAnsi="Arial" w:cs="Arial"/>
+        </w:rPr>
+        <w:t>Check-in employee</w:t>
+      </w:r>
+      <w:r>
+        <w:rPr>
+          <w:rFonts w:ascii="Arial" w:hAnsi="Arial" w:cs="Arial"/>
+        </w:rPr>
+        <w:t xml:space="preserve">s are sitting at the check-in counter and have two tasks: Checking in a passenger for the booked flight and if a passenger has baggage, </w:t>
+      </w:r>
+      <w:r>
+        <w:rPr>
+          <w:rFonts w:ascii="Arial" w:hAnsi="Arial" w:cs="Arial"/>
+        </w:rPr>
+        <w:t>they must tag and forward it to the landside management.</w:t>
+      </w:r>
+    </w:p>
+    <w:p>
+      <w:pPr>
+        <w:rPr>
+          <w:rFonts w:ascii="Arial" w:hAnsi="Arial" w:cs="Arial"/>
+        </w:rPr>
+      </w:pPr>
+    </w:p>
+    <w:p>
+      <w:pPr>
+        <w:rPr>
+          <w:rFonts w:ascii="Arial" w:hAnsi="Arial" w:cs="Arial"/>
+        </w:rPr>
+      </w:pPr>
+      <w:r>
+        <w:rPr>
+          <w:rFonts w:ascii="Arial" w:hAnsi="Arial" w:cs="Arial"/>
+        </w:rPr>
+        <w:t>Security employee</w:t>
+      </w:r>
+      <w:r>
+        <w:rPr>
+          <w:rFonts w:ascii="Arial" w:hAnsi="Arial" w:cs="Arial"/>
+        </w:rPr>
+        <w:t>s are responsible for inspecting the hand baggage and the passengers themselves. They remove forbidden items and are also allowed to examine a passenger in detail.</w:t>
+      </w:r>
+      <w:r>
+        <w:rPr>
+          <w:rFonts w:ascii="Arial" w:hAnsi="Arial" w:cs="Arial"/>
+        </w:rPr>
+        <w:t xml:space="preserve"> They have the permission to deny entrance to the gate area when security concerns are present.</w:t>
+      </w:r>
+    </w:p>
+    <w:p>
+      <w:pPr>
+        <w:rPr>
+          <w:rFonts w:ascii="Arial" w:hAnsi="Arial" w:cs="Arial"/>
+        </w:rPr>
+      </w:pPr>
+    </w:p>
+    <w:p>
+      <w:pPr>
+        <w:rPr>
+          <w:rFonts w:ascii="Arial" w:hAnsi="Arial" w:cs="Arial"/>
+        </w:rPr>
+      </w:pPr>
+      <w:r>
+        <w:rPr>
+          <w:rFonts w:ascii="Arial" w:hAnsi="Arial" w:cs="Arial"/>
+        </w:rPr>
+        <w:t>Border police</w:t>
+      </w:r>
+      <w:r>
+        <w:rPr>
+          <w:rFonts w:ascii="Arial" w:hAnsi="Arial" w:cs="Arial"/>
+        </w:rPr>
+        <w:t xml:space="preserve"> officers are monitoring arriving passengers and confirm their admission. They must have knowledge about </w:t>
+      </w:r>
+      <w:r>
+        <w:rPr>
+          <w:rFonts w:ascii="Arial" w:hAnsi="Arial" w:cs="Arial"/>
+        </w:rPr>
+        <w:t>which nationalities need a visa and which can enter without further checks.</w:t>
+      </w:r>
+    </w:p>
+    <w:p>
+      <w:pPr>
+        <w:rPr>
+          <w:rFonts w:ascii="Arial" w:hAnsi="Arial" w:cs="Arial"/>
+        </w:rPr>
+      </w:pPr>
+    </w:p>
+    <w:p>
+      <w:pPr>
+        <w:rPr>
+          <w:rFonts w:ascii="Arial" w:hAnsi="Arial" w:cs="Arial"/>
+        </w:rPr>
+      </w:pPr>
+    </w:p>
+    <w:p>
+      <w:pPr>
+        <w:rPr>
+          <w:rFonts w:ascii="Arial" w:hAnsi="Arial" w:cs="Arial"/>
+        </w:rPr>
+      </w:pPr>
+      <w:r>
+        <w:rPr>
+          <w:rFonts w:ascii="Arial" w:hAnsi="Arial" w:cs="Arial"/>
+        </w:rPr>
+        <w:t>The f</w:t>
+      </w:r>
+      <w:r>
+        <w:rPr>
+          <w:rFonts w:ascii="Arial" w:hAnsi="Arial" w:cs="Arial"/>
+        </w:rPr>
+        <w:t>light information system</w:t>
+      </w:r>
+      <w:r>
+        <w:rPr>
+          <w:rFonts w:ascii="Arial" w:hAnsi="Arial" w:cs="Arial"/>
+        </w:rPr>
+        <w:t xml:space="preserve"> is a digital system which allows passenger to gather all necessary flight information at any time. There are big screens all over the airport and also small screens directly at the gates which provide more detailed information.</w:t>
+      </w:r>
+    </w:p>
+    <w:p>
+      <w:pPr>
+        <w:rPr>
+          <w:rFonts w:ascii="Arial" w:hAnsi="Arial" w:cs="Arial"/>
+        </w:rPr>
+      </w:pPr>
+    </w:p>
+    <w:p>
+      <w:pPr>
+        <w:rPr>
+          <w:rFonts w:ascii="Arial" w:hAnsi="Arial" w:cs="Arial"/>
+          <w:b/>
+        </w:rPr>
+      </w:pPr>
+      <w:r>
+        <w:rPr>
+          <w:rFonts w:ascii="Arial" w:hAnsi="Arial" w:cs="Arial"/>
+          <w:b/>
+        </w:rPr>
+        <w:t>Check-in flight</w:t>
+      </w:r>
+    </w:p>
+    <w:p>
+      <w:pPr>
+        <w:rPr>
+          <w:rFonts w:ascii="Arial" w:hAnsi="Arial" w:cs="Arial"/>
+        </w:rPr>
+      </w:pPr>
+      <w:r>
+        <w:rPr>
+          <w:rFonts w:ascii="Arial" w:hAnsi="Arial" w:cs="Arial"/>
+        </w:rPr>
+        <w:t>Step 1: Passenger approaches check-in counter</w:t>
+      </w:r>
+    </w:p>
+    <w:p>
+      <w:pPr>
+        <w:rPr>
+          <w:rFonts w:ascii="Arial" w:hAnsi="Arial" w:cs="Arial"/>
+        </w:rPr>
+      </w:pPr>
+      <w:r>
+        <w:rPr>
+          <w:rFonts w:ascii="Arial" w:hAnsi="Arial" w:cs="Arial"/>
+        </w:rPr>
+        <w:t>Step 2: Check-in employee asks for passport</w:t>
+      </w:r>
+    </w:p>
+    <w:p>
+      <w:pPr>
+        <w:rPr>
+          <w:rFonts w:ascii="Arial" w:hAnsi="Arial" w:cs="Arial"/>
+        </w:rPr>
+      </w:pPr>
+      <w:r>
+        <w:rPr>
+          <w:rFonts w:ascii="Arial" w:hAnsi="Arial" w:cs="Arial"/>
+        </w:rPr>
+        <w:t>Step 3: Passenger hands over passport</w:t>
+      </w:r>
+    </w:p>
+    <w:p>
+      <w:pPr>
+        <w:rPr>
+          <w:rFonts w:ascii="Arial" w:hAnsi="Arial" w:cs="Arial"/>
+        </w:rPr>
+      </w:pPr>
+      <w:r>
+        <w:rPr>
+          <w:rFonts w:ascii="Arial" w:hAnsi="Arial" w:cs="Arial"/>
+        </w:rPr>
+        <w:t>Step 4: Check-in employee checks identity</w:t>
+      </w:r>
+    </w:p>
+    <w:p>
+      <w:pPr>
+        <w:rPr>
+          <w:rFonts w:ascii="Arial" w:hAnsi="Arial" w:cs="Arial"/>
+        </w:rPr>
+      </w:pPr>
+      <w:r>
+        <w:rPr>
+          <w:rFonts w:ascii="Arial" w:hAnsi="Arial" w:cs="Arial"/>
+        </w:rPr>
+        <w:t>Step 5: Check-in employee prints out flight tickets</w:t>
+      </w:r>
+    </w:p>
+    <w:p>
+      <w:pPr>
+        <w:rPr>
+          <w:rFonts w:ascii="Arial" w:hAnsi="Arial" w:cs="Arial"/>
+        </w:rPr>
+      </w:pPr>
+      <w:r>
+        <w:rPr>
+          <w:rFonts w:ascii="Arial" w:hAnsi="Arial" w:cs="Arial"/>
+        </w:rPr>
+        <w:t>Step 6: If the passenger has some baggage, he/she hands it over to the check-in employee</w:t>
+      </w:r>
+    </w:p>
+    <w:p>
+      <w:pPr>
+        <w:rPr>
+          <w:rFonts w:ascii="Arial" w:hAnsi="Arial" w:cs="Arial"/>
+        </w:rPr>
+      </w:pPr>
+      <w:r>
+        <w:rPr>
+          <w:rFonts w:ascii="Arial" w:hAnsi="Arial" w:cs="Arial"/>
+        </w:rPr>
+        <w:t>Step 7: If Step 6 was executed, the check-in employee tags the baggage and forwards it</w:t>
+      </w:r>
+    </w:p>
+    <w:p>
+      <w:pPr>
+        <w:rPr>
+          <w:rFonts w:ascii="Arial" w:hAnsi="Arial" w:cs="Arial"/>
+        </w:rPr>
+      </w:pPr>
+      <w:r>
+        <w:rPr>
+          <w:rFonts w:ascii="Arial" w:hAnsi="Arial" w:cs="Arial"/>
+        </w:rPr>
+        <w:t>Step 8: Check-in employee gives back the passport including the flight tickets</w:t>
+      </w:r>
+    </w:p>
+    <w:p>
+      <w:pPr>
+        <w:rPr>
+          <w:rFonts w:ascii="Arial" w:hAnsi="Arial" w:cs="Arial"/>
+        </w:rPr>
+      </w:pPr>
+      <w:r>
+        <w:rPr>
+          <w:rFonts w:ascii="Arial" w:hAnsi="Arial" w:cs="Arial"/>
+        </w:rPr>
+        <w:t>Step 9: Passenger leaves counter</w:t>
+      </w:r>
+    </w:p>
+    <w:p>
+      <w:pPr>
+        <w:rPr>
+          <w:rFonts w:ascii="Arial" w:hAnsi="Arial" w:cs="Arial"/>
+        </w:rPr>
+      </w:pPr>
+    </w:p>
+    <w:p>
+      <w:pPr>
+        <w:rPr>
+          <w:rFonts w:ascii="Arial" w:hAnsi="Arial" w:cs="Arial"/>
+          <w:b/>
+        </w:rPr>
+      </w:pPr>
+      <w:r>
+        <w:rPr>
+          <w:rFonts w:ascii="Arial" w:hAnsi="Arial" w:cs="Arial"/>
+          <w:b/>
+        </w:rPr>
+        <w:t>Hand over baggage</w:t>
+      </w:r>
+    </w:p>
+    <w:p>
+      <w:pPr>
+        <w:rPr>
+          <w:rFonts w:ascii="Arial" w:hAnsi="Arial" w:cs="Arial"/>
+        </w:rPr>
+      </w:pPr>
+      <w:r>
+        <w:rPr>
+          <w:rFonts w:ascii="Arial" w:hAnsi="Arial" w:cs="Arial"/>
+        </w:rPr>
+        <w:t>Step 1: Passenger hands over baggage</w:t>
+      </w:r>
+    </w:p>
+    <w:p>
+      <w:pPr>
+        <w:rPr>
+          <w:rFonts w:ascii="Arial" w:hAnsi="Arial" w:cs="Arial"/>
+        </w:rPr>
+      </w:pPr>
+      <w:r>
+        <w:rPr>
+          <w:rFonts w:ascii="Arial" w:hAnsi="Arial" w:cs="Arial"/>
+        </w:rPr>
+        <w:t>Step 2: Check-in employee weighs every baggage item</w:t>
+      </w:r>
+    </w:p>
+    <w:p>
+      <w:pPr>
+        <w:rPr>
+          <w:rFonts w:ascii="Arial" w:hAnsi="Arial" w:cs="Arial"/>
+        </w:rPr>
+      </w:pPr>
+      <w:r>
+        <w:rPr>
+          <w:rFonts w:ascii="Arial" w:hAnsi="Arial" w:cs="Arial"/>
+        </w:rPr>
+        <w:t>Step 3: If the baggage is too heavy, passenger pays an additional fee</w:t>
+      </w:r>
+    </w:p>
+    <w:p>
+      <w:pPr>
+        <w:rPr>
+          <w:rFonts w:ascii="Arial" w:hAnsi="Arial" w:cs="Arial"/>
+        </w:rPr>
+      </w:pPr>
+    </w:p>
+    <w:p>
+      <w:pPr>
+        <w:rPr>
+          <w:rFonts w:ascii="Arial" w:hAnsi="Arial" w:cs="Arial"/>
+          <w:b/>
+        </w:rPr>
+      </w:pPr>
+      <w:r>
+        <w:rPr>
+          <w:rFonts w:ascii="Arial" w:hAnsi="Arial" w:cs="Arial"/>
+          <w:b/>
+        </w:rPr>
+        <w:t>Tag baggage and forward</w:t>
+      </w:r>
+    </w:p>
+    <w:p>
+      <w:pPr>
+        <w:rPr>
+          <w:rFonts w:ascii="Arial" w:hAnsi="Arial" w:cs="Arial"/>
+        </w:rPr>
+      </w:pPr>
+      <w:r>
+        <w:rPr>
+          <w:rFonts w:ascii="Arial" w:hAnsi="Arial" w:cs="Arial"/>
+        </w:rPr>
+        <w:t>Step 1: Check-in employee prints out one tag per baggage item</w:t>
+      </w:r>
+    </w:p>
+    <w:p>
+      <w:pPr>
+        <w:rPr>
+          <w:rFonts w:ascii="Arial" w:hAnsi="Arial" w:cs="Arial"/>
+        </w:rPr>
+      </w:pPr>
+      <w:r>
+        <w:rPr>
+          <w:rFonts w:ascii="Arial" w:hAnsi="Arial" w:cs="Arial"/>
+        </w:rPr>
+        <w:t>Step 2: Check-in employee puts tag on every baggage item</w:t>
+      </w:r>
+    </w:p>
+    <w:p>
+      <w:pPr>
+        <w:rPr>
+          <w:rFonts w:ascii="Arial" w:hAnsi="Arial" w:cs="Arial"/>
+        </w:rPr>
+      </w:pPr>
+      <w:r>
+        <w:rPr>
+          <w:rFonts w:ascii="Arial" w:hAnsi="Arial" w:cs="Arial"/>
+        </w:rPr>
+        <w:t>Step 3: Check-in employee forwards all baggage items via the conveyor to the transportation location</w:t>
+      </w:r>
+    </w:p>
+    <w:p>
+      <w:pPr>
+        <w:rPr>
+          <w:rFonts w:ascii="Arial" w:hAnsi="Arial" w:cs="Arial"/>
+        </w:rPr>
+      </w:pPr>
+    </w:p>
+    <w:p>
+      <w:pPr>
+        <w:rPr>
+          <w:rFonts w:ascii="Arial" w:hAnsi="Arial" w:cs="Arial"/>
+          <w:b/>
+        </w:rPr>
+      </w:pPr>
+      <w:r>
+        <w:rPr>
+          <w:rFonts w:ascii="Arial" w:hAnsi="Arial" w:cs="Arial"/>
+          <w:b/>
+        </w:rPr>
+        <w:t>Enter security check</w:t>
+      </w:r>
+    </w:p>
+    <w:p>
+      <w:pPr>
+        <w:rPr>
+          <w:rFonts w:ascii="Arial" w:hAnsi="Arial" w:cs="Arial"/>
+        </w:rPr>
+      </w:pPr>
+      <w:r>
+        <w:rPr>
+          <w:rFonts w:ascii="Arial" w:hAnsi="Arial" w:cs="Arial"/>
+        </w:rPr>
+        <w:t>Step 1: Passenger enters security area with flight ticket</w:t>
+      </w:r>
+    </w:p>
+    <w:p>
+      <w:pPr>
+        <w:rPr>
+          <w:rFonts w:ascii="Arial" w:hAnsi="Arial" w:cs="Arial"/>
+        </w:rPr>
+      </w:pPr>
+      <w:r>
+        <w:rPr>
+          <w:rFonts w:ascii="Arial" w:hAnsi="Arial" w:cs="Arial"/>
+        </w:rPr>
+        <w:t>Step 2: Passenger throws all forbidden items into a bin</w:t>
+      </w:r>
+    </w:p>
+    <w:p>
+      <w:pPr>
+        <w:rPr>
+          <w:rFonts w:ascii="Arial" w:hAnsi="Arial" w:cs="Arial"/>
+        </w:rPr>
+      </w:pPr>
+      <w:r>
+        <w:rPr>
+          <w:rFonts w:ascii="Arial" w:hAnsi="Arial" w:cs="Arial"/>
+        </w:rPr>
+        <w:t>Step 3: Passenger puts all remaining personal items into a box</w:t>
+      </w:r>
+    </w:p>
+    <w:p>
+      <w:pPr>
+        <w:rPr>
+          <w:rFonts w:ascii="Arial" w:hAnsi="Arial" w:cs="Arial"/>
+        </w:rPr>
+      </w:pPr>
+      <w:r>
+        <w:rPr>
+          <w:rFonts w:ascii="Arial" w:hAnsi="Arial" w:cs="Arial"/>
+        </w:rPr>
+        <w:t>Step 4: Security employee scans personal items</w:t>
+      </w:r>
+    </w:p>
+    <w:p>
+      <w:pPr>
+        <w:rPr>
+          <w:rFonts w:ascii="Arial" w:hAnsi="Arial" w:cs="Arial"/>
+        </w:rPr>
+      </w:pPr>
+      <w:r>
+        <w:rPr>
+          <w:rFonts w:ascii="Arial" w:hAnsi="Arial" w:cs="Arial"/>
+        </w:rPr>
+        <w:t>Step 5: Passenger goes through metal detector</w:t>
+      </w:r>
+    </w:p>
+    <w:p>
+      <w:pPr>
+        <w:rPr>
+          <w:rFonts w:ascii="Arial" w:hAnsi="Arial" w:cs="Arial"/>
+        </w:rPr>
+      </w:pPr>
+      <w:r>
+        <w:rPr>
+          <w:rFonts w:ascii="Arial" w:hAnsi="Arial" w:cs="Arial"/>
+        </w:rPr>
+        <w:t>Step 6: If the passenger fails the metal detector test, an individual security check is initiated</w:t>
+      </w:r>
+    </w:p>
+    <w:p>
+      <w:pPr>
+        <w:rPr>
+          <w:rFonts w:ascii="Arial" w:hAnsi="Arial" w:cs="Arial"/>
+        </w:rPr>
+      </w:pPr>
+      <w:r>
+        <w:rPr>
+          <w:rFonts w:ascii="Arial" w:hAnsi="Arial" w:cs="Arial"/>
+        </w:rPr>
+        <w:t>Step 7: If forbidden items are detected, an individual security check is initiated</w:t>
+      </w:r>
+    </w:p>
+    <w:p>
+      <w:pPr>
+        <w:rPr>
+          <w:rFonts w:ascii="Arial" w:hAnsi="Arial" w:cs="Arial"/>
+        </w:rPr>
+      </w:pPr>
+      <w:r>
+        <w:rPr>
+          <w:rFonts w:ascii="Arial" w:hAnsi="Arial" w:cs="Arial"/>
+        </w:rPr>
+        <w:t>Step 8: Passenger takes back personal items</w:t>
+      </w:r>
+    </w:p>
+    <w:p>
+      <w:pPr>
+        <w:rPr>
+          <w:rFonts w:ascii="Arial" w:hAnsi="Arial" w:cs="Arial"/>
+        </w:rPr>
+      </w:pPr>
+      <w:r>
+        <w:rPr>
+          <w:rFonts w:ascii="Arial" w:hAnsi="Arial" w:cs="Arial"/>
+        </w:rPr>
+        <w:lastRenderedPageBreak/>
+        <w:t>Step 9: Passenger leaves security area</w:t>
+      </w:r>
+    </w:p>
+    <w:p>
+      <w:pPr>
+        <w:rPr>
+          <w:rFonts w:ascii="Arial" w:hAnsi="Arial" w:cs="Arial"/>
+        </w:rPr>
+      </w:pPr>
+    </w:p>
+    <w:p>
+      <w:pPr>
+        <w:rPr>
+          <w:rFonts w:ascii="Arial" w:hAnsi="Arial" w:cs="Arial"/>
+          <w:b/>
+        </w:rPr>
+      </w:pPr>
+      <w:r>
+        <w:rPr>
+          <w:rFonts w:ascii="Arial" w:hAnsi="Arial" w:cs="Arial"/>
+          <w:b/>
+        </w:rPr>
+        <w:t>Start individual security check</w:t>
+      </w:r>
+    </w:p>
+    <w:p>
+      <w:pPr>
+        <w:rPr>
+          <w:rFonts w:ascii="Arial" w:hAnsi="Arial" w:cs="Arial"/>
+        </w:rPr>
+      </w:pPr>
+      <w:r>
+        <w:rPr>
+          <w:rFonts w:ascii="Arial" w:hAnsi="Arial" w:cs="Arial"/>
+        </w:rPr>
+        <w:t>Step 1: Security employee removes forbidden items from the passenger's personal belongings if present</w:t>
+      </w:r>
+    </w:p>
+    <w:p>
+      <w:pPr>
+        <w:rPr>
+          <w:rFonts w:ascii="Arial" w:hAnsi="Arial" w:cs="Arial"/>
+        </w:rPr>
+      </w:pPr>
+      <w:r>
+        <w:rPr>
+          <w:rFonts w:ascii="Arial" w:hAnsi="Arial" w:cs="Arial"/>
+        </w:rPr>
+        <w:t>Step 2: Security employee performs an individual scan on the passengers' body</w:t>
+      </w:r>
+    </w:p>
+    <w:p>
+      <w:pPr>
+        <w:rPr>
+          <w:rFonts w:ascii="Arial" w:hAnsi="Arial" w:cs="Arial"/>
+        </w:rPr>
+      </w:pPr>
+      <w:r>
+        <w:rPr>
+          <w:rFonts w:ascii="Arial" w:hAnsi="Arial" w:cs="Arial"/>
+        </w:rPr>
+        <w:t>Step 3: Security employee asks relevant questions to resolve the situation</w:t>
+      </w:r>
+    </w:p>
+    <w:p>
+      <w:pPr>
+        <w:rPr>
+          <w:rFonts w:ascii="Arial" w:hAnsi="Arial" w:cs="Arial"/>
+        </w:rPr>
+      </w:pPr>
+      <w:r>
+        <w:rPr>
+          <w:rFonts w:ascii="Arial" w:hAnsi="Arial" w:cs="Arial"/>
+        </w:rPr>
+        <w:t>Step 4: If the situation is resolved, the passenger passes the security check; if not, the passenger is escorted away</w:t>
+      </w:r>
+    </w:p>
+    <w:p>
+      <w:pPr>
+        <w:rPr>
+          <w:rFonts w:ascii="Arial" w:hAnsi="Arial" w:cs="Arial"/>
+        </w:rPr>
+      </w:pPr>
+      <w:r>
+        <w:rPr>
+          <w:rFonts w:ascii="Arial" w:hAnsi="Arial" w:cs="Arial"/>
+        </w:rPr>
+        <w:t>Step 5: Passenger leaves individual security check</w:t>
+      </w:r>
+    </w:p>
+    <w:p>
+      <w:pPr>
+        <w:rPr>
+          <w:rFonts w:ascii="Arial" w:hAnsi="Arial" w:cs="Arial"/>
+        </w:rPr>
+      </w:pPr>
+    </w:p>
+    <w:p>
+      <w:pPr>
+        <w:rPr>
+          <w:rFonts w:ascii="Arial" w:hAnsi="Arial" w:cs="Arial"/>
+          <w:b/>
+        </w:rPr>
+      </w:pPr>
+      <w:r>
+        <w:rPr>
+          <w:rFonts w:ascii="Arial" w:hAnsi="Arial" w:cs="Arial"/>
+          <w:b/>
+        </w:rPr>
+        <w:t>Check passport</w:t>
+      </w:r>
+    </w:p>
+    <w:p>
+      <w:pPr>
+        <w:rPr>
+          <w:rFonts w:ascii="Arial" w:hAnsi="Arial" w:cs="Arial"/>
+        </w:rPr>
+      </w:pPr>
+      <w:r>
+        <w:rPr>
+          <w:rFonts w:ascii="Arial" w:hAnsi="Arial" w:cs="Arial"/>
+        </w:rPr>
+        <w:t>Step 1: Passenger approaches border police</w:t>
+      </w:r>
+    </w:p>
+    <w:p>
+      <w:pPr>
+        <w:rPr>
+          <w:rFonts w:ascii="Arial" w:hAnsi="Arial" w:cs="Arial"/>
+        </w:rPr>
+      </w:pPr>
+      <w:r>
+        <w:rPr>
+          <w:rFonts w:ascii="Arial" w:hAnsi="Arial" w:cs="Arial"/>
+        </w:rPr>
+        <w:t>Step 2: Passenger hands over passport</w:t>
+      </w:r>
+    </w:p>
+    <w:p>
+      <w:pPr>
+        <w:rPr>
+          <w:rFonts w:ascii="Arial" w:hAnsi="Arial" w:cs="Arial"/>
+        </w:rPr>
+      </w:pPr>
+      <w:r>
+        <w:rPr>
+          <w:rFonts w:ascii="Arial" w:hAnsi="Arial" w:cs="Arial"/>
+        </w:rPr>
+        <w:t>Step 3: Border police checks nationality and possible warrants, fees, etc.</w:t>
+      </w:r>
+    </w:p>
+    <w:p>
+      <w:pPr>
+        <w:rPr>
+          <w:rFonts w:ascii="Arial" w:hAnsi="Arial" w:cs="Arial"/>
+        </w:rPr>
+      </w:pPr>
+      <w:r>
+        <w:rPr>
+          <w:rFonts w:ascii="Arial" w:hAnsi="Arial" w:cs="Arial"/>
+        </w:rPr>
+        <w:t xml:space="preserve">Step 4: If passenger is not an EU or EWR citizen, border police </w:t>
+      </w:r>
+      <w:proofErr w:type="gramStart"/>
+      <w:r>
+        <w:rPr>
+          <w:rFonts w:ascii="Arial" w:hAnsi="Arial" w:cs="Arial"/>
+        </w:rPr>
+        <w:t>checks</w:t>
+      </w:r>
+      <w:proofErr w:type="gramEnd"/>
+      <w:r>
+        <w:rPr>
+          <w:rFonts w:ascii="Arial" w:hAnsi="Arial" w:cs="Arial"/>
+        </w:rPr>
+        <w:t xml:space="preserve"> for a valid visa</w:t>
+      </w:r>
+    </w:p>
+    <w:p>
+      <w:pPr>
+        <w:rPr>
+          <w:rFonts w:ascii="Arial" w:hAnsi="Arial" w:cs="Arial"/>
+        </w:rPr>
+      </w:pPr>
+      <w:r>
+        <w:rPr>
+          <w:rFonts w:ascii="Arial" w:hAnsi="Arial" w:cs="Arial"/>
+        </w:rPr>
+        <w:t>Step 5: Border police gives back the passport</w:t>
+      </w:r>
+    </w:p>
+    <w:p>
+      <w:pPr>
+        <w:rPr>
+          <w:rFonts w:ascii="Arial" w:hAnsi="Arial" w:cs="Arial"/>
+        </w:rPr>
+      </w:pPr>
+      <w:r>
+        <w:rPr>
+          <w:rFonts w:ascii="Arial" w:hAnsi="Arial" w:cs="Arial"/>
+        </w:rPr>
+        <w:t>Step 6: Passenger leaves border police check</w:t>
+      </w:r>
+    </w:p>
+    <w:p>
+      <w:pPr>
+        <w:rPr>
+          <w:rFonts w:ascii="Arial" w:hAnsi="Arial" w:cs="Arial"/>
+        </w:rPr>
+      </w:pPr>
+    </w:p>
+    <w:p>
+      <w:pPr>
+        <w:rPr>
+          <w:rFonts w:ascii="Arial" w:hAnsi="Arial" w:cs="Arial"/>
+          <w:b/>
+        </w:rPr>
+      </w:pPr>
+      <w:r>
+        <w:rPr>
+          <w:rFonts w:ascii="Arial" w:hAnsi="Arial" w:cs="Arial"/>
+          <w:b/>
+        </w:rPr>
+        <w:t>Confirm visa</w:t>
+      </w:r>
+    </w:p>
+    <w:p>
+      <w:pPr>
+        <w:rPr>
+          <w:rFonts w:ascii="Arial" w:hAnsi="Arial" w:cs="Arial"/>
+        </w:rPr>
+      </w:pPr>
+      <w:r>
+        <w:rPr>
+          <w:rFonts w:ascii="Arial" w:hAnsi="Arial" w:cs="Arial"/>
+        </w:rPr>
+        <w:t>Step 1: Border police inspects passport for visa</w:t>
+      </w:r>
+    </w:p>
+    <w:p>
+      <w:pPr>
+        <w:rPr>
+          <w:rFonts w:ascii="Arial" w:hAnsi="Arial" w:cs="Arial"/>
+        </w:rPr>
+      </w:pPr>
+      <w:r>
+        <w:rPr>
+          <w:rFonts w:ascii="Arial" w:hAnsi="Arial" w:cs="Arial"/>
+        </w:rPr>
+        <w:t>Step 2: Border police checks if visa is valid</w:t>
+      </w:r>
+    </w:p>
+    <w:p>
+      <w:pPr>
+        <w:rPr>
+          <w:rFonts w:ascii="Arial" w:hAnsi="Arial" w:cs="Arial"/>
+        </w:rPr>
+      </w:pPr>
+      <w:r>
+        <w:rPr>
+          <w:rFonts w:ascii="Arial" w:hAnsi="Arial" w:cs="Arial"/>
+        </w:rPr>
+        <w:t>Step 3: Border police confirms identity of passenger</w:t>
+      </w:r>
+    </w:p>
+    <w:p>
+      <w:pPr>
+        <w:rPr>
+          <w:rFonts w:ascii="Arial" w:hAnsi="Arial" w:cs="Arial"/>
+        </w:rPr>
+      </w:pPr>
+      <w:r>
+        <w:rPr>
+          <w:rFonts w:ascii="Arial" w:hAnsi="Arial" w:cs="Arial"/>
+        </w:rPr>
+        <w:t>Step 4: If passenger passes visa check, he/she is allowed to go on</w:t>
+      </w:r>
+    </w:p>
+    <w:p>
+      <w:pPr>
+        <w:rPr>
+          <w:rFonts w:ascii="Arial" w:hAnsi="Arial" w:cs="Arial"/>
+        </w:rPr>
+      </w:pPr>
+      <w:r>
+        <w:rPr>
+          <w:rFonts w:ascii="Arial" w:hAnsi="Arial" w:cs="Arial"/>
+        </w:rPr>
+        <w:t xml:space="preserve">Step 5: If check is not passed, border police </w:t>
+      </w:r>
+      <w:proofErr w:type="gramStart"/>
+      <w:r>
+        <w:rPr>
+          <w:rFonts w:ascii="Arial" w:hAnsi="Arial" w:cs="Arial"/>
+        </w:rPr>
+        <w:t>denies</w:t>
+      </w:r>
+      <w:proofErr w:type="gramEnd"/>
+      <w:r>
+        <w:rPr>
+          <w:rFonts w:ascii="Arial" w:hAnsi="Arial" w:cs="Arial"/>
+        </w:rPr>
+        <w:t xml:space="preserve"> further travelling</w:t>
+      </w:r>
+    </w:p>
+    <w:p>
+      <w:pPr>
+        <w:rPr>
+          <w:rFonts w:ascii="Arial" w:hAnsi="Arial" w:cs="Arial"/>
+        </w:rPr>
+      </w:pPr>
+      <w:r>
+        <w:rPr>
+          <w:rFonts w:ascii="Arial" w:hAnsi="Arial" w:cs="Arial"/>
+        </w:rPr>
+        <w:t>Step 6: If security concerns are raised, the passenger gets arrested</w:t>
+      </w:r>
+    </w:p>
+    <w:p>
+      <w:pPr>
+        <w:rPr>
+          <w:rFonts w:ascii="Arial" w:hAnsi="Arial" w:cs="Arial"/>
+        </w:rPr>
+      </w:pPr>
+    </w:p>
+    <w:p>
+      <w:pPr>
+        <w:rPr>
+          <w:rFonts w:ascii="Arial" w:hAnsi="Arial" w:cs="Arial"/>
+          <w:b/>
+        </w:rPr>
+      </w:pPr>
+      <w:r>
+        <w:rPr>
+          <w:rFonts w:ascii="Arial" w:hAnsi="Arial" w:cs="Arial"/>
+          <w:b/>
+        </w:rPr>
+        <w:t>Gather flight information</w:t>
+      </w:r>
+    </w:p>
+    <w:p>
+      <w:pPr>
+        <w:rPr>
+          <w:rFonts w:ascii="Arial" w:hAnsi="Arial" w:cs="Arial"/>
+        </w:rPr>
+      </w:pPr>
+      <w:r>
+        <w:rPr>
+          <w:rFonts w:ascii="Arial" w:hAnsi="Arial" w:cs="Arial"/>
+        </w:rPr>
+        <w:t>Step 1: Passenger spots flight information display</w:t>
+      </w:r>
+    </w:p>
+    <w:p>
+      <w:pPr>
+        <w:rPr>
+          <w:rFonts w:ascii="Arial" w:hAnsi="Arial" w:cs="Arial"/>
+        </w:rPr>
+      </w:pPr>
+      <w:r>
+        <w:rPr>
+          <w:rFonts w:ascii="Arial" w:hAnsi="Arial" w:cs="Arial"/>
+        </w:rPr>
+        <w:t>Step 2: Passenger looks for his/her own flight in the list of all upcoming flights</w:t>
+      </w:r>
+    </w:p>
+    <w:p>
+      <w:pPr>
+        <w:rPr>
+          <w:rFonts w:ascii="Arial" w:hAnsi="Arial" w:cs="Arial"/>
+        </w:rPr>
+      </w:pPr>
+      <w:r>
+        <w:rPr>
+          <w:rFonts w:ascii="Arial" w:hAnsi="Arial" w:cs="Arial"/>
+        </w:rPr>
+        <w:t>Step 3: Flight information provides flight number, departure/landing gate and time</w:t>
+      </w:r>
+    </w:p>
+    <w:p>
+      <w:pPr>
+        <w:rPr>
+          <w:rFonts w:ascii="Arial" w:hAnsi="Arial" w:cs="Arial"/>
+        </w:rPr>
+      </w:pPr>
+      <w:r>
+        <w:rPr>
+          <w:rFonts w:ascii="Arial" w:hAnsi="Arial" w:cs="Arial"/>
+        </w:rPr>
+        <w:t>Step 4: Passenger notes down important information</w:t>
+      </w:r>
+    </w:p>
+    <w:p>
+      <w:pPr>
+        <w:rPr>
+          <w:rFonts w:ascii="Arial" w:hAnsi="Arial" w:cs="Arial"/>
+        </w:rPr>
+      </w:pPr>
+      <w:r>
+        <w:rPr>
+          <w:rFonts w:ascii="Arial" w:hAnsi="Arial" w:cs="Arial"/>
+        </w:rPr>
+        <w:t>Step 5: Passenger leaves information area</w:t>
+      </w:r>
+    </w:p>
+    <w:p>
+      <w:pPr>
+        <w:pStyle w:val="berschrift4"/>
+        <w:rPr>
+          <w:rFonts w:ascii="Arial" w:hAnsi="Arial" w:cs="Arial"/>
+          <w:lang w:val="de-AT"/>
+        </w:rPr>
+      </w:pPr>
+      <w:r>
+        <w:rPr>
+          <w:rFonts w:ascii="Arial" w:hAnsi="Arial" w:cs="Arial"/>
+          <w:i w:val="0"/>
+          <w:iCs w:val="0"/>
+          <w:color w:val="auto"/>
+          <w:lang w:val="de-AT"/>
+        </w:rPr>
+        <w:br/>
+        <w:t xml:space="preserve">2.5 Sub-system 5/Sub-system </w:t>
+      </w:r>
+      <w:proofErr w:type="spellStart"/>
+      <w:r>
+        <w:rPr>
+          <w:rFonts w:ascii="Arial" w:hAnsi="Arial" w:cs="Arial"/>
+          <w:i w:val="0"/>
+          <w:iCs w:val="0"/>
+          <w:color w:val="auto"/>
+          <w:lang w:val="de-AT"/>
+        </w:rPr>
+        <w:t>name</w:t>
+      </w:r>
+      <w:proofErr w:type="spellEnd"/>
+      <w:r>
+        <w:rPr>
+          <w:rFonts w:ascii="Arial" w:hAnsi="Arial" w:cs="Arial"/>
+          <w:i w:val="0"/>
+          <w:iCs w:val="0"/>
+          <w:color w:val="auto"/>
+          <w:lang w:val="de-AT"/>
+        </w:rPr>
+        <w:t xml:space="preserve"> - [</w:t>
+      </w:r>
+      <w:r>
+        <w:rPr>
+          <w:rFonts w:ascii="Arial" w:hAnsi="Arial" w:cs="Arial"/>
+          <w:i w:val="0"/>
+          <w:iCs w:val="0"/>
+          <w:color w:val="auto"/>
+          <w:lang w:val="de-AT"/>
+        </w:rPr>
+        <w:t xml:space="preserve">Kaan </w:t>
+      </w:r>
+      <w:proofErr w:type="spellStart"/>
+      <w:r>
+        <w:rPr>
+          <w:rFonts w:ascii="Arial" w:hAnsi="Arial" w:cs="Arial"/>
+          <w:i w:val="0"/>
+          <w:iCs w:val="0"/>
+          <w:color w:val="auto"/>
+          <w:lang w:val="de-AT"/>
+        </w:rPr>
+        <w:t>Baylan</w:t>
+      </w:r>
+      <w:proofErr w:type="spellEnd"/>
+      <w:r>
+        <w:rPr>
+          <w:rFonts w:ascii="Arial" w:hAnsi="Arial" w:cs="Arial"/>
+          <w:i w:val="0"/>
+          <w:iCs w:val="0"/>
+          <w:color w:val="auto"/>
+          <w:lang w:val="de-AT"/>
+        </w:rPr>
+        <w:t>]</w:t>
+      </w:r>
+      <w:r>
+        <w:rPr>
+          <w:rFonts w:ascii="Arial" w:hAnsi="Arial" w:cs="Arial"/>
+          <w:i w:val="0"/>
+          <w:iCs w:val="0"/>
+          <w:color w:val="auto"/>
+          <w:lang w:val="de-AT"/>
+        </w:rPr>
         <w:br/>
       </w:r>
     </w:p>
@@ -1564,6 +3821,9 @@
     <w:p>
       <w:pPr>
         <w:pStyle w:val="Textbody"/>
+        <w:rPr>
+          <w:rFonts w:ascii="Arial" w:hAnsi="Arial" w:cs="Arial"/>
+        </w:rPr>
       </w:pPr>
       <w:r>
         <w:rPr>
@@ -1573,8 +3833,20 @@
           <w:szCs w:val="20"/>
           <w:shd w:val="clear" w:color="auto" w:fill="FFFFFF"/>
         </w:rPr>
-        <w:t>What have changed between different deliverables (D3, D4...)</w:t>
-      </w:r>
+        <w:t xml:space="preserve">What have changed between different deliverables (D3, </w:t>
+      </w:r>
+      <w:proofErr w:type="gramStart"/>
+      <w:r>
+        <w:rPr>
+          <w:rFonts w:ascii="Arial" w:hAnsi="Arial" w:cs="Arial"/>
+          <w:color w:val="212529"/>
+          <w:sz w:val="20"/>
+          <w:szCs w:val="20"/>
+          <w:shd w:val="clear" w:color="auto" w:fill="FFFFFF"/>
+        </w:rPr>
+        <w:t>D4...)</w:t>
+      </w:r>
+      <w:proofErr w:type="gramEnd"/>
     </w:p>
     <w:sectPr>
       <w:pgSz w:w="11909" w:h="16834"/>
@@ -1586,7 +3858,7 @@
 </file>
 
 <file path=word/endnotes.xml><?xml version="1.0" encoding="utf-8"?>
-<w:endnotes xmlns:wpc="http://schemas.microsoft.com/office/word/2010/wordprocessingCanvas" xmlns:cx="http://schemas.microsoft.com/office/drawing/2014/chartex" xmlns:cx1="http://schemas.microsoft.com/office/drawing/2015/9/8/chartex" xmlns:cx2="http://schemas.microsoft.com/office/drawing/2015/10/21/chartex" xmlns:cx3="http://schemas.microsoft.com/office/drawing/2016/5/9/chartex" xmlns:cx4="http://schemas.microsoft.com/office/drawing/2016/5/10/chartex" xmlns:cx5="http://schemas.microsoft.com/office/drawing/2016/5/11/chartex" xmlns:cx6="http://schemas.microsoft.com/office/drawing/2016/5/12/chartex" xmlns:cx7="http://schemas.microsoft.com/office/drawing/2016/5/13/chartex" xmlns:cx8="http://schemas.microsoft.com/office/drawing/2016/5/14/chartex" xmlns:mc="http://schemas.openxmlformats.org/markup-compatibility/2006" xmlns:aink="http://schemas.microsoft.com/office/drawing/2016/ink" xmlns:am3d="http://schemas.microsoft.com/office/drawing/2017/model3d" xmlns:o="urn:schemas-microsoft-com:office:office" xmlns:r="http://schemas.openxmlformats.org/officeDocument/2006/relationships" xmlns:m="http://schemas.openxmlformats.org/officeDocument/2006/math" xmlns:v="urn:schemas-microsoft-com:vml" xmlns:wp14="http://schemas.microsoft.com/office/word/2010/wordprocessingDrawing" xmlns:wp="http://schemas.openxmlformats.org/drawingml/2006/wordprocessingDrawing" xmlns:w10="urn:schemas-microsoft-com:office:word" xmlns:w="http://schemas.openxmlformats.org/wordprocessingml/2006/main" xmlns:w14="http://schemas.microsoft.com/office/word/2010/wordml" xmlns:w15="http://schemas.microsoft.com/office/word/2012/wordml" xmlns:w16cex="http://schemas.microsoft.com/office/word/2018/wordml/cex" xmlns:w16cid="http://schemas.microsoft.com/office/word/2016/wordml/cid" xmlns:w16="http://schemas.microsoft.com/office/word/2018/wordml" xmlns:w16se="http://schemas.microsoft.com/office/word/2015/wordml/symex" xmlns:wpg="http://schemas.microsoft.com/office/word/2010/wordprocessingGroup" xmlns:wpi="http://schemas.microsoft.com/office/word/2010/wordprocessingInk" xmlns:wne="http://schemas.microsoft.com/office/word/2006/wordml" xmlns:wps="http://schemas.microsoft.com/office/word/2010/wordprocessingShape" mc:Ignorable="w14 w15 w16se w16cid w16 w16cex wp14">
+<w:endnotes xmlns:wpc="http://schemas.microsoft.com/office/word/2010/wordprocessingCanvas" xmlns:cx="http://schemas.microsoft.com/office/drawing/2014/chartex" xmlns:cx1="http://schemas.microsoft.com/office/drawing/2015/9/8/chartex" xmlns:cx2="http://schemas.microsoft.com/office/drawing/2015/10/21/chartex" xmlns:cx3="http://schemas.microsoft.com/office/drawing/2016/5/9/chartex" xmlns:cx4="http://schemas.microsoft.com/office/drawing/2016/5/10/chartex" xmlns:cx5="http://schemas.microsoft.com/office/drawing/2016/5/11/chartex" xmlns:cx6="http://schemas.microsoft.com/office/drawing/2016/5/12/chartex" xmlns:cx7="http://schemas.microsoft.com/office/drawing/2016/5/13/chartex" xmlns:cx8="http://schemas.microsoft.com/office/drawing/2016/5/14/chartex" xmlns:mc="http://schemas.openxmlformats.org/markup-compatibility/2006" xmlns:aink="http://schemas.microsoft.com/office/drawing/2016/ink" xmlns:am3d="http://schemas.microsoft.com/office/drawing/2017/model3d" xmlns:o="urn:schemas-microsoft-com:office:office" xmlns:r="http://schemas.openxmlformats.org/officeDocument/2006/relationships" xmlns:m="http://schemas.openxmlformats.org/officeDocument/2006/math" xmlns:v="urn:schemas-microsoft-com:vml" xmlns:wp14="http://schemas.microsoft.com/office/word/2010/wordprocessingDrawing" xmlns:wp="http://schemas.openxmlformats.org/drawingml/2006/wordprocessingDrawing" xmlns:w10="urn:schemas-microsoft-com:office:word" xmlns:w="http://schemas.openxmlformats.org/wordprocessingml/2006/main" xmlns:w14="http://schemas.microsoft.com/office/word/2010/wordml" xmlns:w15="http://schemas.microsoft.com/office/word/2012/wordml" xmlns:w16cex="http://schemas.microsoft.com/office/word/2018/wordml/cex" xmlns:w16cid="http://schemas.microsoft.com/office/word/2016/wordml/cid" xmlns:w16="http://schemas.microsoft.com/office/word/2018/wordml" xmlns:w16sdtdh="http://schemas.microsoft.com/office/word/2020/wordml/sdtdatahash" xmlns:w16se="http://schemas.microsoft.com/office/word/2015/wordml/symex" xmlns:wpg="http://schemas.microsoft.com/office/word/2010/wordprocessingGroup" xmlns:wpi="http://schemas.microsoft.com/office/word/2010/wordprocessingInk" xmlns:wne="http://schemas.microsoft.com/office/word/2006/wordml" xmlns:wps="http://schemas.microsoft.com/office/word/2010/wordprocessingShape" mc:Ignorable="w14 w15 w16se w16cid w16 w16cex w16sdtdh wp14">
   <w:endnote w:type="separator" w:id="-1">
     <w:p>
       <w:r>
@@ -1605,7 +3877,7 @@
 </file>
 
 <file path=word/footnotes.xml><?xml version="1.0" encoding="utf-8"?>
-<w:footnotes xmlns:wpc="http://schemas.microsoft.com/office/word/2010/wordprocessingCanvas" xmlns:cx="http://schemas.microsoft.com/office/drawing/2014/chartex" xmlns:cx1="http://schemas.microsoft.com/office/drawing/2015/9/8/chartex" xmlns:cx2="http://schemas.microsoft.com/office/drawing/2015/10/21/chartex" xmlns:cx3="http://schemas.microsoft.com/office/drawing/2016/5/9/chartex" xmlns:cx4="http://schemas.microsoft.com/office/drawing/2016/5/10/chartex" xmlns:cx5="http://schemas.microsoft.com/office/drawing/2016/5/11/chartex" xmlns:cx6="http://schemas.microsoft.com/office/drawing/2016/5/12/chartex" xmlns:cx7="http://schemas.microsoft.com/office/drawing/2016/5/13/chartex" xmlns:cx8="http://schemas.microsoft.com/office/drawing/2016/5/14/chartex" xmlns:mc="http://schemas.openxmlformats.org/markup-compatibility/2006" xmlns:aink="http://schemas.microsoft.com/office/drawing/2016/ink" xmlns:am3d="http://schemas.microsoft.com/office/drawing/2017/model3d" xmlns:o="urn:schemas-microsoft-com:office:office" xmlns:r="http://schemas.openxmlformats.org/officeDocument/2006/relationships" xmlns:m="http://schemas.openxmlformats.org/officeDocument/2006/math" xmlns:v="urn:schemas-microsoft-com:vml" xmlns:wp14="http://schemas.microsoft.com/office/word/2010/wordprocessingDrawing" xmlns:wp="http://schemas.openxmlformats.org/drawingml/2006/wordprocessingDrawing" xmlns:w10="urn:schemas-microsoft-com:office:word" xmlns:w="http://schemas.openxmlformats.org/wordprocessingml/2006/main" xmlns:w14="http://schemas.microsoft.com/office/word/2010/wordml" xmlns:w15="http://schemas.microsoft.com/office/word/2012/wordml" xmlns:w16cex="http://schemas.microsoft.com/office/word/2018/wordml/cex" xmlns:w16cid="http://schemas.microsoft.com/office/word/2016/wordml/cid" xmlns:w16="http://schemas.microsoft.com/office/word/2018/wordml" xmlns:w16se="http://schemas.microsoft.com/office/word/2015/wordml/symex" xmlns:wpg="http://schemas.microsoft.com/office/word/2010/wordprocessingGroup" xmlns:wpi="http://schemas.microsoft.com/office/word/2010/wordprocessingInk" xmlns:wne="http://schemas.microsoft.com/office/word/2006/wordml" xmlns:wps="http://schemas.microsoft.com/office/word/2010/wordprocessingShape" mc:Ignorable="w14 w15 w16se w16cid w16 w16cex wp14">
+<w:footnotes xmlns:wpc="http://schemas.microsoft.com/office/word/2010/wordprocessingCanvas" xmlns:cx="http://schemas.microsoft.com/office/drawing/2014/chartex" xmlns:cx1="http://schemas.microsoft.com/office/drawing/2015/9/8/chartex" xmlns:cx2="http://schemas.microsoft.com/office/drawing/2015/10/21/chartex" xmlns:cx3="http://schemas.microsoft.com/office/drawing/2016/5/9/chartex" xmlns:cx4="http://schemas.microsoft.com/office/drawing/2016/5/10/chartex" xmlns:cx5="http://schemas.microsoft.com/office/drawing/2016/5/11/chartex" xmlns:cx6="http://schemas.microsoft.com/office/drawing/2016/5/12/chartex" xmlns:cx7="http://schemas.microsoft.com/office/drawing/2016/5/13/chartex" xmlns:cx8="http://schemas.microsoft.com/office/drawing/2016/5/14/chartex" xmlns:mc="http://schemas.openxmlformats.org/markup-compatibility/2006" xmlns:aink="http://schemas.microsoft.com/office/drawing/2016/ink" xmlns:am3d="http://schemas.microsoft.com/office/drawing/2017/model3d" xmlns:o="urn:schemas-microsoft-com:office:office" xmlns:r="http://schemas.openxmlformats.org/officeDocument/2006/relationships" xmlns:m="http://schemas.openxmlformats.org/officeDocument/2006/math" xmlns:v="urn:schemas-microsoft-com:vml" xmlns:wp14="http://schemas.microsoft.com/office/word/2010/wordprocessingDrawing" xmlns:wp="http://schemas.openxmlformats.org/drawingml/2006/wordprocessingDrawing" xmlns:w10="urn:schemas-microsoft-com:office:word" xmlns:w="http://schemas.openxmlformats.org/wordprocessingml/2006/main" xmlns:w14="http://schemas.microsoft.com/office/word/2010/wordml" xmlns:w15="http://schemas.microsoft.com/office/word/2012/wordml" xmlns:w16cex="http://schemas.microsoft.com/office/word/2018/wordml/cex" xmlns:w16cid="http://schemas.microsoft.com/office/word/2016/wordml/cid" xmlns:w16="http://schemas.microsoft.com/office/word/2018/wordml" xmlns:w16sdtdh="http://schemas.microsoft.com/office/word/2020/wordml/sdtdatahash" xmlns:w16se="http://schemas.microsoft.com/office/word/2015/wordml/symex" xmlns:wpg="http://schemas.microsoft.com/office/word/2010/wordprocessingGroup" xmlns:wpi="http://schemas.microsoft.com/office/word/2010/wordprocessingInk" xmlns:wne="http://schemas.microsoft.com/office/word/2006/wordml" xmlns:wps="http://schemas.microsoft.com/office/word/2010/wordprocessingShape" mc:Ignorable="w14 w15 w16se w16cid w16 w16cex w16sdtdh wp14">
   <w:footnote w:type="separator" w:id="-1">
     <w:p>
       <w:r>
@@ -1627,7 +3899,7 @@
 </file>
 
 <file path=word/numbering.xml><?xml version="1.0" encoding="utf-8"?>
-<w:numbering xmlns:wpc="http://schemas.microsoft.com/office/word/2010/wordprocessingCanvas" xmlns:cx="http://schemas.microsoft.com/office/drawing/2014/chartex" xmlns:cx1="http://schemas.microsoft.com/office/drawing/2015/9/8/chartex" xmlns:cx2="http://schemas.microsoft.com/office/drawing/2015/10/21/chartex" xmlns:cx3="http://schemas.microsoft.com/office/drawing/2016/5/9/chartex" xmlns:cx4="http://schemas.microsoft.com/office/drawing/2016/5/10/chartex" xmlns:cx5="http://schemas.microsoft.com/office/drawing/2016/5/11/chartex" xmlns:cx6="http://schemas.microsoft.com/office/drawing/2016/5/12/chartex" xmlns:cx7="http://schemas.microsoft.com/office/drawing/2016/5/13/chartex" xmlns:cx8="http://schemas.microsoft.com/office/drawing/2016/5/14/chartex" xmlns:mc="http://schemas.openxmlformats.org/markup-compatibility/2006" xmlns:aink="http://schemas.microsoft.com/office/drawing/2016/ink" xmlns:am3d="http://schemas.microsoft.com/office/drawing/2017/model3d" xmlns:o="urn:schemas-microsoft-com:office:office" xmlns:r="http://schemas.openxmlformats.org/officeDocument/2006/relationships" xmlns:m="http://schemas.openxmlformats.org/officeDocument/2006/math" xmlns:v="urn:schemas-microsoft-com:vml" xmlns:wp14="http://schemas.microsoft.com/office/word/2010/wordprocessingDrawing" xmlns:wp="http://schemas.openxmlformats.org/drawingml/2006/wordprocessingDrawing" xmlns:w10="urn:schemas-microsoft-com:office:word" xmlns:w="http://schemas.openxmlformats.org/wordprocessingml/2006/main" xmlns:w14="http://schemas.microsoft.com/office/word/2010/wordml" xmlns:w15="http://schemas.microsoft.com/office/word/2012/wordml" xmlns:w16cex="http://schemas.microsoft.com/office/word/2018/wordml/cex" xmlns:w16cid="http://schemas.microsoft.com/office/word/2016/wordml/cid" xmlns:w16="http://schemas.microsoft.com/office/word/2018/wordml" xmlns:w16se="http://schemas.microsoft.com/office/word/2015/wordml/symex" xmlns:wpg="http://schemas.microsoft.com/office/word/2010/wordprocessingGroup" xmlns:wpi="http://schemas.microsoft.com/office/word/2010/wordprocessingInk" xmlns:wne="http://schemas.microsoft.com/office/word/2006/wordml" xmlns:wps="http://schemas.microsoft.com/office/word/2010/wordprocessingShape" mc:Ignorable="w14 w15 w16se w16cid w16 w16cex wp14">
+<w:numbering xmlns:wpc="http://schemas.microsoft.com/office/word/2010/wordprocessingCanvas" xmlns:cx="http://schemas.microsoft.com/office/drawing/2014/chartex" xmlns:cx1="http://schemas.microsoft.com/office/drawing/2015/9/8/chartex" xmlns:cx2="http://schemas.microsoft.com/office/drawing/2015/10/21/chartex" xmlns:cx3="http://schemas.microsoft.com/office/drawing/2016/5/9/chartex" xmlns:cx4="http://schemas.microsoft.com/office/drawing/2016/5/10/chartex" xmlns:cx5="http://schemas.microsoft.com/office/drawing/2016/5/11/chartex" xmlns:cx6="http://schemas.microsoft.com/office/drawing/2016/5/12/chartex" xmlns:cx7="http://schemas.microsoft.com/office/drawing/2016/5/13/chartex" xmlns:cx8="http://schemas.microsoft.com/office/drawing/2016/5/14/chartex" xmlns:mc="http://schemas.openxmlformats.org/markup-compatibility/2006" xmlns:aink="http://schemas.microsoft.com/office/drawing/2016/ink" xmlns:am3d="http://schemas.microsoft.com/office/drawing/2017/model3d" xmlns:o="urn:schemas-microsoft-com:office:office" xmlns:r="http://schemas.openxmlformats.org/officeDocument/2006/relationships" xmlns:m="http://schemas.openxmlformats.org/officeDocument/2006/math" xmlns:v="urn:schemas-microsoft-com:vml" xmlns:wp14="http://schemas.microsoft.com/office/word/2010/wordprocessingDrawing" xmlns:wp="http://schemas.openxmlformats.org/drawingml/2006/wordprocessingDrawing" xmlns:w10="urn:schemas-microsoft-com:office:word" xmlns:w="http://schemas.openxmlformats.org/wordprocessingml/2006/main" xmlns:w14="http://schemas.microsoft.com/office/word/2010/wordml" xmlns:w15="http://schemas.microsoft.com/office/word/2012/wordml" xmlns:w16cex="http://schemas.microsoft.com/office/word/2018/wordml/cex" xmlns:w16cid="http://schemas.microsoft.com/office/word/2016/wordml/cid" xmlns:w16="http://schemas.microsoft.com/office/word/2018/wordml" xmlns:w16sdtdh="http://schemas.microsoft.com/office/word/2020/wordml/sdtdatahash" xmlns:w16se="http://schemas.microsoft.com/office/word/2015/wordml/symex" xmlns:wpg="http://schemas.microsoft.com/office/word/2010/wordprocessingGroup" xmlns:wpi="http://schemas.microsoft.com/office/word/2010/wordprocessingInk" xmlns:wne="http://schemas.microsoft.com/office/word/2006/wordml" xmlns:wps="http://schemas.microsoft.com/office/word/2010/wordprocessingShape" mc:Ignorable="w14 w15 w16se w16cid w16 w16cex w16sdtdh wp14">
   <w:abstractNum w:abstractNumId="0" w15:restartNumberingAfterBreak="0">
     <w:nsid w:val="37D2290D"/>
     <w:multiLevelType w:val="multilevel"/>
@@ -1846,7 +4118,7 @@
 </file>
 
 <file path=word/styles.xml><?xml version="1.0" encoding="utf-8"?>
-<w:styles xmlns:mc="http://schemas.openxmlformats.org/markup-compatibility/2006" xmlns:r="http://schemas.openxmlformats.org/officeDocument/2006/relationships" xmlns:w="http://schemas.openxmlformats.org/wordprocessingml/2006/main" xmlns:w14="http://schemas.microsoft.com/office/word/2010/wordml" xmlns:w15="http://schemas.microsoft.com/office/word/2012/wordml" xmlns:w16cex="http://schemas.microsoft.com/office/word/2018/wordml/cex" xmlns:w16cid="http://schemas.microsoft.com/office/word/2016/wordml/cid" xmlns:w16="http://schemas.microsoft.com/office/word/2018/wordml" xmlns:w16se="http://schemas.microsoft.com/office/word/2015/wordml/symex" mc:Ignorable="w14 w15 w16se w16cid w16 w16cex">
+<w:styles xmlns:mc="http://schemas.openxmlformats.org/markup-compatibility/2006" xmlns:r="http://schemas.openxmlformats.org/officeDocument/2006/relationships" xmlns:w="http://schemas.openxmlformats.org/wordprocessingml/2006/main" xmlns:w14="http://schemas.microsoft.com/office/word/2010/wordml" xmlns:w15="http://schemas.microsoft.com/office/word/2012/wordml" xmlns:w16cex="http://schemas.microsoft.com/office/word/2018/wordml/cex" xmlns:w16cid="http://schemas.microsoft.com/office/word/2016/wordml/cid" xmlns:w16="http://schemas.microsoft.com/office/word/2018/wordml" xmlns:w16sdtdh="http://schemas.microsoft.com/office/word/2020/wordml/sdtdatahash" xmlns:w16se="http://schemas.microsoft.com/office/word/2015/wordml/symex" mc:Ignorable="w14 w15 w16se w16cid w16 w16cex w16sdtdh">
   <w:docDefaults>
     <w:rPrDefault>
       <w:rPr>

</xml_diff>

<commit_message>
use-case specs and report
</commit_message>
<xml_diff>
--- a/M1_Report.docx
+++ b/M1_Report.docx
@@ -455,19 +455,8 @@
                 <w:szCs w:val="20"/>
                 <w:lang w:val="de-AT"/>
               </w:rPr>
-              <w:t xml:space="preserve">Stefan </w:t>
+              <w:t>Stefan Haslhofer</w:t>
             </w:r>
-            <w:proofErr w:type="spellStart"/>
-            <w:r>
-              <w:rPr>
-                <w:rFonts w:ascii="Arial" w:hAnsi="Arial" w:cs="Arial"/>
-                <w:sz w:val="20"/>
-                <w:szCs w:val="20"/>
-                <w:lang w:val="de-AT"/>
-              </w:rPr>
-              <w:t>Haslhofer</w:t>
-            </w:r>
-            <w:proofErr w:type="spellEnd"/>
           </w:p>
           <w:p>
             <w:pPr>
@@ -583,19 +572,8 @@
                 <w:szCs w:val="20"/>
                 <w:lang w:val="de-AT"/>
               </w:rPr>
-              <w:t xml:space="preserve">Kaan </w:t>
+              <w:t>Kaan Baylan</w:t>
             </w:r>
-            <w:proofErr w:type="spellStart"/>
-            <w:r>
-              <w:rPr>
-                <w:rFonts w:ascii="Arial" w:hAnsi="Arial" w:cs="Arial"/>
-                <w:sz w:val="20"/>
-                <w:szCs w:val="20"/>
-                <w:lang w:val="de-AT"/>
-              </w:rPr>
-              <w:t>Baylan</w:t>
-            </w:r>
-            <w:proofErr w:type="spellEnd"/>
           </w:p>
           <w:p>
             <w:pPr>
@@ -1118,6 +1096,7 @@
       <w:r>
         <w:rPr>
           <w:rFonts w:ascii="Arial" w:hAnsi="Arial" w:cs="Arial"/>
+          <w:noProof/>
           <w:sz w:val="20"/>
           <w:szCs w:val="20"/>
         </w:rPr>
@@ -1518,11 +1497,13 @@
         <w:pStyle w:val="Standard1"/>
         <w:rPr>
           <w:rFonts w:ascii="Arial" w:hAnsi="Arial" w:cs="Arial"/>
-        </w:rPr>
-      </w:pPr>
-      <w:r>
-        <w:rPr>
-          <w:rFonts w:ascii="Arial" w:hAnsi="Arial" w:cs="Arial"/>
+          <w:b/>
+        </w:rPr>
+      </w:pPr>
+      <w:r>
+        <w:rPr>
+          <w:rFonts w:ascii="Arial" w:hAnsi="Arial" w:cs="Arial"/>
+          <w:b/>
         </w:rPr>
         <w:t>Manage employees</w:t>
       </w:r>
@@ -1534,25 +1515,117 @@
           <w:rFonts w:ascii="Arial" w:hAnsi="Arial" w:cs="Arial"/>
         </w:rPr>
       </w:pPr>
-    </w:p>
-    <w:p>
-      <w:pPr>
-        <w:pStyle w:val="Standard1"/>
-        <w:rPr>
-          <w:rFonts w:ascii="Arial" w:hAnsi="Arial" w:cs="Arial"/>
-        </w:rPr>
-      </w:pPr>
-    </w:p>
-    <w:p>
-      <w:pPr>
-        <w:pStyle w:val="Standard1"/>
-        <w:rPr>
-          <w:rFonts w:ascii="Arial" w:hAnsi="Arial" w:cs="Arial"/>
-        </w:rPr>
-      </w:pPr>
-      <w:r>
-        <w:rPr>
-          <w:rFonts w:ascii="Arial" w:hAnsi="Arial" w:cs="Arial"/>
+      <w:r>
+        <w:rPr>
+          <w:rFonts w:ascii="Arial" w:hAnsi="Arial" w:cs="Arial"/>
+        </w:rPr>
+        <w:t>Step 1: Landside-, Airside and Terminal Management report desired amount of employees to Financial Management</w:t>
+      </w:r>
+    </w:p>
+    <w:p>
+      <w:pPr>
+        <w:pStyle w:val="Standard1"/>
+        <w:rPr>
+          <w:rFonts w:ascii="Arial" w:hAnsi="Arial" w:cs="Arial"/>
+        </w:rPr>
+      </w:pPr>
+      <w:r>
+        <w:rPr>
+          <w:rFonts w:ascii="Arial" w:hAnsi="Arial" w:cs="Arial"/>
+        </w:rPr>
+        <w:t>Step 2: Financial Management searches for suitable employees according to knowledge and abilities</w:t>
+      </w:r>
+    </w:p>
+    <w:p>
+      <w:pPr>
+        <w:pStyle w:val="Standard1"/>
+        <w:rPr>
+          <w:rFonts w:ascii="Arial" w:hAnsi="Arial" w:cs="Arial"/>
+        </w:rPr>
+      </w:pPr>
+      <w:r>
+        <w:rPr>
+          <w:rFonts w:ascii="Arial" w:hAnsi="Arial" w:cs="Arial"/>
+        </w:rPr>
+        <w:t>Step 3: Financial Management assigns employees to Landside, Airside and Terminal Management</w:t>
+      </w:r>
+    </w:p>
+    <w:p>
+      <w:pPr>
+        <w:pStyle w:val="Standard1"/>
+        <w:rPr>
+          <w:rFonts w:ascii="Arial" w:hAnsi="Arial" w:cs="Arial"/>
+        </w:rPr>
+      </w:pPr>
+      <w:r>
+        <w:rPr>
+          <w:rFonts w:ascii="Arial" w:hAnsi="Arial" w:cs="Arial"/>
+        </w:rPr>
+        <w:t>Step 4: Landside, Airside and Terminal Management report working hours of employees to Financial Management</w:t>
+      </w:r>
+    </w:p>
+    <w:p>
+      <w:pPr>
+        <w:pStyle w:val="Standard1"/>
+        <w:rPr>
+          <w:rFonts w:ascii="Arial" w:hAnsi="Arial" w:cs="Arial"/>
+        </w:rPr>
+      </w:pPr>
+      <w:r>
+        <w:rPr>
+          <w:rFonts w:ascii="Arial" w:hAnsi="Arial" w:cs="Arial"/>
+        </w:rPr>
+        <w:t>Step 5: Landside, Airside and Terminal Management report absences to Financial Management</w:t>
+      </w:r>
+    </w:p>
+    <w:p>
+      <w:pPr>
+        <w:pStyle w:val="Standard1"/>
+        <w:rPr>
+          <w:rFonts w:ascii="Arial" w:hAnsi="Arial" w:cs="Arial"/>
+        </w:rPr>
+      </w:pPr>
+      <w:r>
+        <w:rPr>
+          <w:rFonts w:ascii="Arial" w:hAnsi="Arial" w:cs="Arial"/>
+        </w:rPr>
+        <w:t>Step 6: Financial Management pays salaries to employees</w:t>
+      </w:r>
+    </w:p>
+    <w:p>
+      <w:pPr>
+        <w:pStyle w:val="Standard1"/>
+        <w:rPr>
+          <w:rFonts w:ascii="Arial" w:hAnsi="Arial" w:cs="Arial"/>
+        </w:rPr>
+      </w:pPr>
+      <w:r>
+        <w:rPr>
+          <w:rFonts w:ascii="Arial" w:hAnsi="Arial" w:cs="Arial"/>
+        </w:rPr>
+        <w:t>Step 7: Financial Management regulates hours of labor according to working hours</w:t>
+      </w:r>
+    </w:p>
+    <w:p>
+      <w:pPr>
+        <w:pStyle w:val="Standard1"/>
+        <w:rPr>
+          <w:rFonts w:ascii="Arial" w:hAnsi="Arial" w:cs="Arial"/>
+        </w:rPr>
+      </w:pPr>
+    </w:p>
+    <w:p>
+      <w:pPr>
+        <w:pStyle w:val="Standard1"/>
+        <w:rPr>
+          <w:rFonts w:ascii="Arial" w:hAnsi="Arial" w:cs="Arial"/>
+          <w:b/>
+        </w:rPr>
+      </w:pPr>
+      <w:r>
+        <w:rPr>
+          <w:rFonts w:ascii="Arial" w:hAnsi="Arial" w:cs="Arial"/>
+          <w:b/>
         </w:rPr>
         <w:t>Manage landside employees</w:t>
       </w:r>
@@ -1564,25 +1637,103 @@
           <w:rFonts w:ascii="Arial" w:hAnsi="Arial" w:cs="Arial"/>
         </w:rPr>
       </w:pPr>
-    </w:p>
-    <w:p>
-      <w:pPr>
-        <w:pStyle w:val="Standard1"/>
-        <w:rPr>
-          <w:rFonts w:ascii="Arial" w:hAnsi="Arial" w:cs="Arial"/>
-        </w:rPr>
-      </w:pPr>
-    </w:p>
-    <w:p>
-      <w:pPr>
-        <w:pStyle w:val="Standard1"/>
-        <w:rPr>
-          <w:rFonts w:ascii="Arial" w:hAnsi="Arial" w:cs="Arial"/>
-        </w:rPr>
-      </w:pPr>
-      <w:r>
-        <w:rPr>
-          <w:rFonts w:ascii="Arial" w:hAnsi="Arial" w:cs="Arial"/>
+      <w:r>
+        <w:rPr>
+          <w:rFonts w:ascii="Arial" w:hAnsi="Arial" w:cs="Arial"/>
+        </w:rPr>
+        <w:t>Step 1: Landside Management requests security clothing for its employees from Financial Management</w:t>
+      </w:r>
+    </w:p>
+    <w:p>
+      <w:pPr>
+        <w:pStyle w:val="Standard1"/>
+        <w:rPr>
+          <w:rFonts w:ascii="Arial" w:hAnsi="Arial" w:cs="Arial"/>
+        </w:rPr>
+      </w:pPr>
+      <w:r>
+        <w:rPr>
+          <w:rFonts w:ascii="Arial" w:hAnsi="Arial" w:cs="Arial"/>
+        </w:rPr>
+        <w:t>Step 2: Financial Management buys requested clothing from an external vendor</w:t>
+      </w:r>
+    </w:p>
+    <w:p>
+      <w:pPr>
+        <w:pStyle w:val="Standard1"/>
+        <w:rPr>
+          <w:rFonts w:ascii="Arial" w:hAnsi="Arial" w:cs="Arial"/>
+        </w:rPr>
+      </w:pPr>
+      <w:r>
+        <w:rPr>
+          <w:rFonts w:ascii="Arial" w:hAnsi="Arial" w:cs="Arial"/>
+        </w:rPr>
+        <w:t>Step 3: Landside Mangement requests driving licence courses for the drivers for being able to drive the vehicles</w:t>
+      </w:r>
+    </w:p>
+    <w:p>
+      <w:pPr>
+        <w:pStyle w:val="Standard1"/>
+        <w:rPr>
+          <w:rFonts w:ascii="Arial" w:hAnsi="Arial" w:cs="Arial"/>
+        </w:rPr>
+      </w:pPr>
+      <w:r>
+        <w:rPr>
+          <w:rFonts w:ascii="Arial" w:hAnsi="Arial" w:cs="Arial"/>
+        </w:rPr>
+        <w:t>Step 4: Financial Management books driving instructor and coordinates appointments</w:t>
+      </w:r>
+    </w:p>
+    <w:p>
+      <w:pPr>
+        <w:pStyle w:val="Standard1"/>
+        <w:rPr>
+          <w:rFonts w:ascii="Arial" w:hAnsi="Arial" w:cs="Arial"/>
+        </w:rPr>
+      </w:pPr>
+      <w:r>
+        <w:rPr>
+          <w:rFonts w:ascii="Arial" w:hAnsi="Arial" w:cs="Arial"/>
+        </w:rPr>
+        <w:t>Step 5: Financial Management supervises attendance of employees at appointments</w:t>
+      </w:r>
+    </w:p>
+    <w:p>
+      <w:pPr>
+        <w:pStyle w:val="Standard1"/>
+        <w:rPr>
+          <w:rFonts w:ascii="Arial" w:hAnsi="Arial" w:cs="Arial"/>
+        </w:rPr>
+      </w:pPr>
+      <w:r>
+        <w:rPr>
+          <w:rFonts w:ascii="Arial" w:hAnsi="Arial" w:cs="Arial"/>
+        </w:rPr>
+        <w:t>Step 6: Financial Management pays for course and requests driving licence for Landside Management employees</w:t>
+      </w:r>
+    </w:p>
+    <w:p>
+      <w:pPr>
+        <w:pStyle w:val="Standard1"/>
+        <w:rPr>
+          <w:rFonts w:ascii="Arial" w:hAnsi="Arial" w:cs="Arial"/>
+        </w:rPr>
+      </w:pPr>
+    </w:p>
+    <w:p>
+      <w:pPr>
+        <w:pStyle w:val="Standard1"/>
+        <w:rPr>
+          <w:rFonts w:ascii="Arial" w:hAnsi="Arial" w:cs="Arial"/>
+          <w:b/>
+        </w:rPr>
+      </w:pPr>
+      <w:r>
+        <w:rPr>
+          <w:rFonts w:ascii="Arial" w:hAnsi="Arial" w:cs="Arial"/>
+          <w:b/>
         </w:rPr>
         <w:t>Manage terminal employees</w:t>
       </w:r>
@@ -1594,25 +1745,103 @@
           <w:rFonts w:ascii="Arial" w:hAnsi="Arial" w:cs="Arial"/>
         </w:rPr>
       </w:pPr>
-    </w:p>
-    <w:p>
-      <w:pPr>
-        <w:pStyle w:val="Standard1"/>
-        <w:rPr>
-          <w:rFonts w:ascii="Arial" w:hAnsi="Arial" w:cs="Arial"/>
-        </w:rPr>
-      </w:pPr>
-    </w:p>
-    <w:p>
-      <w:pPr>
-        <w:pStyle w:val="Standard1"/>
-        <w:rPr>
-          <w:rFonts w:ascii="Arial" w:hAnsi="Arial" w:cs="Arial"/>
-        </w:rPr>
-      </w:pPr>
-      <w:r>
-        <w:rPr>
-          <w:rFonts w:ascii="Arial" w:hAnsi="Arial" w:cs="Arial"/>
+      <w:r>
+        <w:rPr>
+          <w:rFonts w:ascii="Arial" w:hAnsi="Arial" w:cs="Arial"/>
+        </w:rPr>
+        <w:t>Step 1: Terminal Management requests adequate clothing for employees from Financial Management</w:t>
+      </w:r>
+    </w:p>
+    <w:p>
+      <w:pPr>
+        <w:pStyle w:val="Standard1"/>
+        <w:rPr>
+          <w:rFonts w:ascii="Arial" w:hAnsi="Arial" w:cs="Arial"/>
+        </w:rPr>
+      </w:pPr>
+      <w:r>
+        <w:rPr>
+          <w:rFonts w:ascii="Arial" w:hAnsi="Arial" w:cs="Arial"/>
+        </w:rPr>
+        <w:t>Step 2: Financial Management buys requested clothing from an external vendor</w:t>
+      </w:r>
+    </w:p>
+    <w:p>
+      <w:pPr>
+        <w:pStyle w:val="Standard1"/>
+        <w:rPr>
+          <w:rFonts w:ascii="Arial" w:hAnsi="Arial" w:cs="Arial"/>
+        </w:rPr>
+      </w:pPr>
+      <w:r>
+        <w:rPr>
+          <w:rFonts w:ascii="Arial" w:hAnsi="Arial" w:cs="Arial"/>
+        </w:rPr>
+        <w:t>Step 3: Terminal Management requests computers with access to flight information and passenger data in order to do work</w:t>
+      </w:r>
+    </w:p>
+    <w:p>
+      <w:pPr>
+        <w:pStyle w:val="Standard1"/>
+        <w:rPr>
+          <w:rFonts w:ascii="Arial" w:hAnsi="Arial" w:cs="Arial"/>
+        </w:rPr>
+      </w:pPr>
+      <w:r>
+        <w:rPr>
+          <w:rFonts w:ascii="Arial" w:hAnsi="Arial" w:cs="Arial"/>
+        </w:rPr>
+        <w:t>Step 4: Terminal Management requests security utils (meta detector, scanner, ...) from Financial Management</w:t>
+      </w:r>
+    </w:p>
+    <w:p>
+      <w:pPr>
+        <w:pStyle w:val="Standard1"/>
+        <w:rPr>
+          <w:rFonts w:ascii="Arial" w:hAnsi="Arial" w:cs="Arial"/>
+        </w:rPr>
+      </w:pPr>
+      <w:r>
+        <w:rPr>
+          <w:rFonts w:ascii="Arial" w:hAnsi="Arial" w:cs="Arial"/>
+        </w:rPr>
+        <w:t>Step 5: Terminal Management requests big screens for display flight information from Financial Management</w:t>
+      </w:r>
+    </w:p>
+    <w:p>
+      <w:pPr>
+        <w:pStyle w:val="Standard1"/>
+        <w:rPr>
+          <w:rFonts w:ascii="Arial" w:hAnsi="Arial" w:cs="Arial"/>
+        </w:rPr>
+      </w:pPr>
+      <w:r>
+        <w:rPr>
+          <w:rFonts w:ascii="Arial" w:hAnsi="Arial" w:cs="Arial"/>
+        </w:rPr>
+        <w:t>Step 6: Financial Management provides requested utils and buys the from an external vendor if needed</w:t>
+      </w:r>
+    </w:p>
+    <w:p>
+      <w:pPr>
+        <w:pStyle w:val="Standard1"/>
+        <w:rPr>
+          <w:rFonts w:ascii="Arial" w:hAnsi="Arial" w:cs="Arial"/>
+        </w:rPr>
+      </w:pPr>
+    </w:p>
+    <w:p>
+      <w:pPr>
+        <w:pStyle w:val="Standard1"/>
+        <w:rPr>
+          <w:rFonts w:ascii="Arial" w:hAnsi="Arial" w:cs="Arial"/>
+          <w:b/>
+        </w:rPr>
+      </w:pPr>
+      <w:r>
+        <w:rPr>
+          <w:rFonts w:ascii="Arial" w:hAnsi="Arial" w:cs="Arial"/>
+          <w:b/>
         </w:rPr>
         <w:t>Manage airside employees</w:t>
       </w:r>
@@ -1624,6 +1853,83 @@
           <w:rFonts w:ascii="Arial" w:hAnsi="Arial" w:cs="Arial"/>
         </w:rPr>
       </w:pPr>
+      <w:r>
+        <w:rPr>
+          <w:rFonts w:ascii="Arial" w:hAnsi="Arial" w:cs="Arial"/>
+        </w:rPr>
+        <w:t>Step 1: Landside Management requests security clothing for its employees from Financial Management</w:t>
+      </w:r>
+    </w:p>
+    <w:p>
+      <w:pPr>
+        <w:pStyle w:val="Standard1"/>
+        <w:rPr>
+          <w:rFonts w:ascii="Arial" w:hAnsi="Arial" w:cs="Arial"/>
+        </w:rPr>
+      </w:pPr>
+      <w:r>
+        <w:rPr>
+          <w:rFonts w:ascii="Arial" w:hAnsi="Arial" w:cs="Arial"/>
+        </w:rPr>
+        <w:t>Step 2: Financial Management buys requested clothing from an external vendor</w:t>
+      </w:r>
+    </w:p>
+    <w:p>
+      <w:pPr>
+        <w:pStyle w:val="Standard1"/>
+        <w:rPr>
+          <w:rFonts w:ascii="Arial" w:hAnsi="Arial" w:cs="Arial"/>
+        </w:rPr>
+      </w:pPr>
+      <w:r>
+        <w:rPr>
+          <w:rFonts w:ascii="Arial" w:hAnsi="Arial" w:cs="Arial"/>
+        </w:rPr>
+        <w:lastRenderedPageBreak/>
+        <w:t>Step 3: Airside Management requests courses for air traffic controllers, tower personnel, etc. from Financial Management in order to ensure operability</w:t>
+      </w:r>
+    </w:p>
+    <w:p>
+      <w:pPr>
+        <w:pStyle w:val="Standard1"/>
+        <w:rPr>
+          <w:rFonts w:ascii="Arial" w:hAnsi="Arial" w:cs="Arial"/>
+        </w:rPr>
+      </w:pPr>
+      <w:r>
+        <w:rPr>
+          <w:rFonts w:ascii="Arial" w:hAnsi="Arial" w:cs="Arial"/>
+        </w:rPr>
+        <w:t>Step 4: Financial Management books instructors and coordinates appointments</w:t>
+      </w:r>
+    </w:p>
+    <w:p>
+      <w:pPr>
+        <w:pStyle w:val="Standard1"/>
+        <w:rPr>
+          <w:rFonts w:ascii="Arial" w:hAnsi="Arial" w:cs="Arial"/>
+        </w:rPr>
+      </w:pPr>
+      <w:r>
+        <w:rPr>
+          <w:rFonts w:ascii="Arial" w:hAnsi="Arial" w:cs="Arial"/>
+        </w:rPr>
+        <w:t>Step 5: Financial Management supervises attendance of employees at appointments</w:t>
+      </w:r>
+    </w:p>
+    <w:p>
+      <w:pPr>
+        <w:pStyle w:val="Standard1"/>
+        <w:rPr>
+          <w:rFonts w:ascii="Arial" w:hAnsi="Arial" w:cs="Arial"/>
+        </w:rPr>
+      </w:pPr>
+      <w:r>
+        <w:rPr>
+          <w:rFonts w:ascii="Arial" w:hAnsi="Arial" w:cs="Arial"/>
+        </w:rPr>
+        <w:t>Step 6: Financial Management pays for course and requests driving licence for Airside Management employees</w:t>
+      </w:r>
     </w:p>
     <w:p>
       <w:pPr>
@@ -1746,11 +2052,13 @@
         <w:pStyle w:val="Standard1"/>
         <w:rPr>
           <w:rFonts w:ascii="Arial" w:hAnsi="Arial" w:cs="Arial"/>
-        </w:rPr>
-      </w:pPr>
-      <w:r>
-        <w:rPr>
-          <w:rFonts w:ascii="Arial" w:hAnsi="Arial" w:cs="Arial"/>
+          <w:b/>
+        </w:rPr>
+      </w:pPr>
+      <w:r>
+        <w:rPr>
+          <w:rFonts w:ascii="Arial" w:hAnsi="Arial" w:cs="Arial"/>
+          <w:b/>
         </w:rPr>
         <w:t>Provide flight information</w:t>
       </w:r>
@@ -1762,25 +2070,91 @@
           <w:rFonts w:ascii="Arial" w:hAnsi="Arial" w:cs="Arial"/>
         </w:rPr>
       </w:pPr>
-    </w:p>
-    <w:p>
-      <w:pPr>
-        <w:pStyle w:val="Standard1"/>
-        <w:rPr>
-          <w:rFonts w:ascii="Arial" w:hAnsi="Arial" w:cs="Arial"/>
-        </w:rPr>
-      </w:pPr>
-    </w:p>
-    <w:p>
-      <w:pPr>
-        <w:pStyle w:val="Standard1"/>
-        <w:rPr>
-          <w:rFonts w:ascii="Arial" w:hAnsi="Arial" w:cs="Arial"/>
-        </w:rPr>
-      </w:pPr>
-      <w:r>
-        <w:rPr>
-          <w:rFonts w:ascii="Arial" w:hAnsi="Arial" w:cs="Arial"/>
+      <w:r>
+        <w:rPr>
+          <w:rFonts w:ascii="Arial" w:hAnsi="Arial" w:cs="Arial"/>
+        </w:rPr>
+        <w:t>Step 1: Airside Management requests flight information from Terminal management (scheduled departure/arrival)</w:t>
+      </w:r>
+    </w:p>
+    <w:p>
+      <w:pPr>
+        <w:pStyle w:val="Standard1"/>
+        <w:rPr>
+          <w:rFonts w:ascii="Arial" w:hAnsi="Arial" w:cs="Arial"/>
+        </w:rPr>
+      </w:pPr>
+      <w:r>
+        <w:rPr>
+          <w:rFonts w:ascii="Arial" w:hAnsi="Arial" w:cs="Arial"/>
+        </w:rPr>
+        <w:t>Step 2: Terminal Management adjusts departure/landing time according to check-in status of passengers</w:t>
+      </w:r>
+    </w:p>
+    <w:p>
+      <w:pPr>
+        <w:pStyle w:val="Standard1"/>
+        <w:rPr>
+          <w:rFonts w:ascii="Arial" w:hAnsi="Arial" w:cs="Arial"/>
+        </w:rPr>
+      </w:pPr>
+      <w:r>
+        <w:rPr>
+          <w:rFonts w:ascii="Arial" w:hAnsi="Arial" w:cs="Arial"/>
+        </w:rPr>
+        <w:t>Step 3: Airside Management provides actual departure/landing time (possible delays)</w:t>
+      </w:r>
+    </w:p>
+    <w:p>
+      <w:pPr>
+        <w:pStyle w:val="Standard1"/>
+        <w:rPr>
+          <w:rFonts w:ascii="Arial" w:hAnsi="Arial" w:cs="Arial"/>
+        </w:rPr>
+      </w:pPr>
+      <w:r>
+        <w:rPr>
+          <w:rFonts w:ascii="Arial" w:hAnsi="Arial" w:cs="Arial"/>
+        </w:rPr>
+        <w:t>Step 4: Terminal Management displays possibly changed flight information to passengers</w:t>
+      </w:r>
+    </w:p>
+    <w:p>
+      <w:pPr>
+        <w:pStyle w:val="Standard1"/>
+        <w:rPr>
+          <w:rFonts w:ascii="Arial" w:hAnsi="Arial" w:cs="Arial"/>
+        </w:rPr>
+      </w:pPr>
+      <w:r>
+        <w:rPr>
+          <w:rFonts w:ascii="Arial" w:hAnsi="Arial" w:cs="Arial"/>
+        </w:rPr>
+        <w:t>Step 5: Terminal Management coordinates baggage and passenger transportation according to air craft status</w:t>
+      </w:r>
+    </w:p>
+    <w:p>
+      <w:pPr>
+        <w:pStyle w:val="Standard1"/>
+        <w:rPr>
+          <w:rFonts w:ascii="Arial" w:hAnsi="Arial" w:cs="Arial"/>
+        </w:rPr>
+      </w:pPr>
+    </w:p>
+    <w:p>
+      <w:pPr>
+        <w:pStyle w:val="Standard1"/>
+        <w:rPr>
+          <w:rFonts w:ascii="Arial" w:hAnsi="Arial" w:cs="Arial"/>
+          <w:b/>
+          <w:bCs/>
+        </w:rPr>
+      </w:pPr>
+      <w:r>
+        <w:rPr>
+          <w:rFonts w:ascii="Arial" w:hAnsi="Arial" w:cs="Arial"/>
+          <w:b/>
+          <w:bCs/>
         </w:rPr>
         <w:t>Update ticket information / pricing</w:t>
       </w:r>
@@ -1788,22 +2162,90 @@
     <w:p>
       <w:pPr>
         <w:pStyle w:val="Standard1"/>
+        <w:rPr>
+          <w:rFonts w:ascii="Arial" w:hAnsi="Arial" w:cs="Arial"/>
+        </w:rPr>
+      </w:pPr>
+      <w:r>
+        <w:rPr>
+          <w:rFonts w:ascii="Arial" w:hAnsi="Arial" w:cs="Arial"/>
+        </w:rPr>
+        <w:t>Step 1: Terminal Management reports check-in status of flights to Financial Management</w:t>
+      </w:r>
+    </w:p>
+    <w:p>
+      <w:pPr>
+        <w:pStyle w:val="Standard1"/>
+        <w:rPr>
+          <w:rFonts w:ascii="Arial" w:hAnsi="Arial" w:cs="Arial"/>
+        </w:rPr>
+      </w:pPr>
+      <w:r>
+        <w:rPr>
+          <w:rFonts w:ascii="Arial" w:hAnsi="Arial" w:cs="Arial"/>
+        </w:rPr>
+        <w:t>Step 2: Terminal Management reports payments (too heavy baggage, better seat category, ...) to Financial Management</w:t>
+      </w:r>
+    </w:p>
+    <w:p>
+      <w:pPr>
+        <w:pStyle w:val="Standard1"/>
+        <w:rPr>
+          <w:rFonts w:ascii="Arial" w:hAnsi="Arial" w:cs="Arial"/>
+        </w:rPr>
+      </w:pPr>
+      <w:r>
+        <w:rPr>
+          <w:rFonts w:ascii="Arial" w:hAnsi="Arial" w:cs="Arial"/>
+        </w:rPr>
+        <w:t>Step 3: Financial Management updates ticket prices, departure times and flight states</w:t>
+      </w:r>
+    </w:p>
+    <w:p>
+      <w:pPr>
+        <w:pStyle w:val="Standard1"/>
+        <w:rPr>
+          <w:rFonts w:ascii="Arial" w:hAnsi="Arial" w:cs="Arial"/>
+        </w:rPr>
+      </w:pPr>
+      <w:r>
+        <w:rPr>
+          <w:rFonts w:ascii="Arial" w:hAnsi="Arial" w:cs="Arial"/>
+        </w:rPr>
+        <w:t>Step 4: Terminal Management displays updated data on flight information system</w:t>
+      </w:r>
+    </w:p>
+    <w:p>
+      <w:pPr>
+        <w:pStyle w:val="Standard1"/>
+        <w:rPr>
+          <w:rFonts w:ascii="Arial" w:hAnsi="Arial" w:cs="Arial"/>
+        </w:rPr>
+      </w:pPr>
+      <w:r>
+        <w:rPr>
+          <w:rFonts w:ascii="Arial" w:hAnsi="Arial" w:cs="Arial"/>
+        </w:rPr>
+        <w:t>Step 5: Financial Management executes payments depending on the payment method (excluding cash since that is payed immediately)</w:t>
+      </w:r>
+    </w:p>
+    <w:p>
+      <w:pPr>
+        <w:suppressAutoHyphens w:val="0"/>
         <w:rPr>
           <w:rFonts w:ascii="Arial" w:hAnsi="Arial" w:cs="Arial"/>
           <w:sz w:val="20"/>
           <w:szCs w:val="20"/>
         </w:rPr>
       </w:pPr>
-    </w:p>
-    <w:p>
-      <w:pPr>
-        <w:pStyle w:val="Standard1"/>
+      <w:r>
         <w:rPr>
           <w:rFonts w:ascii="Arial" w:hAnsi="Arial" w:cs="Arial"/>
           <w:sz w:val="20"/>
           <w:szCs w:val="20"/>
         </w:rPr>
-      </w:pPr>
+        <w:br w:type="page"/>
+      </w:r>
     </w:p>
     <w:p>
       <w:pPr>
@@ -1822,6 +2264,7 @@
           <w:iCs w:val="0"/>
           <w:color w:val="auto"/>
         </w:rPr>
+        <w:lastRenderedPageBreak/>
         <w:t>2.1 Sub-system 1</w:t>
       </w:r>
       <w:r>
@@ -1860,7 +2303,6 @@
         </w:rPr>
         <w:t xml:space="preserve"> </w:t>
       </w:r>
-      <w:proofErr w:type="spellStart"/>
       <w:r>
         <w:rPr>
           <w:rFonts w:ascii="Arial" w:eastAsia="Noto Sans CJK SC" w:hAnsi="Arial" w:cs="Arial"/>
@@ -1874,7 +2316,6 @@
         </w:rPr>
         <w:t>Reichhardt</w:t>
       </w:r>
-      <w:proofErr w:type="spellEnd"/>
       <w:r>
         <w:rPr>
           <w:rFonts w:ascii="Arial" w:hAnsi="Arial" w:cs="Arial"/>
@@ -1916,7 +2357,6 @@
           <w:rFonts w:ascii="Arial" w:hAnsi="Arial" w:cs="Arial"/>
           <w:noProof/>
         </w:rPr>
-        <w:lastRenderedPageBreak/>
         <w:drawing>
           <wp:inline distT="0" distB="0" distL="0" distR="0" wp14:anchorId="38D882F9" wp14:editId="7A5619C8">
             <wp:extent cx="6122035" cy="4382770"/>
@@ -2191,21 +2631,8 @@
         <w:rPr>
           <w:rFonts w:ascii="Arial" w:hAnsi="Arial" w:cs="Arial"/>
         </w:rPr>
-        <w:t xml:space="preserve">Step 8: Pilot </w:t>
-      </w:r>
-      <w:proofErr w:type="spellStart"/>
-      <w:r>
-        <w:rPr>
-          <w:rFonts w:ascii="Arial" w:hAnsi="Arial" w:cs="Arial"/>
-        </w:rPr>
-        <w:t>acknowlegdes</w:t>
-      </w:r>
-      <w:proofErr w:type="spellEnd"/>
-      <w:r>
-        <w:rPr>
-          <w:rFonts w:ascii="Arial" w:hAnsi="Arial" w:cs="Arial"/>
-        </w:rPr>
-        <w:t xml:space="preserve"> the information provided</w:t>
+        <w:lastRenderedPageBreak/>
+        <w:t>Step 8: Pilot acknowlegdes the information provided</w:t>
       </w:r>
     </w:p>
     <w:p>
@@ -2219,28 +2646,16 @@
         <w:rPr>
           <w:rFonts w:ascii="Arial" w:hAnsi="Arial" w:cs="Arial"/>
         </w:rPr>
-        <w:t xml:space="preserve">Step 9: Cabin crew departs the </w:t>
-      </w:r>
-      <w:proofErr w:type="gramStart"/>
-      <w:r>
-        <w:rPr>
-          <w:rFonts w:ascii="Arial" w:hAnsi="Arial" w:cs="Arial"/>
-        </w:rPr>
-        <w:t>passengers</w:t>
-      </w:r>
-      <w:proofErr w:type="gramEnd"/>
-      <w:r>
-        <w:rPr>
-          <w:rFonts w:ascii="Arial" w:hAnsi="Arial" w:cs="Arial"/>
-        </w:rPr>
-        <w:t xml:space="preserve"> row-wise</w:t>
-      </w:r>
-      <w:r>
-        <w:rPr>
-          <w:rFonts w:ascii="Arial" w:hAnsi="Arial" w:cs="Arial"/>
-        </w:rPr>
-        <w:br w:type="page"/>
-      </w:r>
+        <w:t>Step 9: Cabin crew departs the passengers row-wise</w:t>
+      </w:r>
+    </w:p>
+    <w:p>
+      <w:pPr>
+        <w:suppressAutoHyphens w:val="0"/>
+        <w:rPr>
+          <w:rFonts w:ascii="Arial" w:hAnsi="Arial" w:cs="Arial"/>
+        </w:rPr>
+      </w:pPr>
     </w:p>
     <w:p>
       <w:pPr>
@@ -2256,7 +2671,6 @@
           <w:b/>
           <w:bCs/>
         </w:rPr>
-        <w:lastRenderedPageBreak/>
         <w:t>Refuel aircraft</w:t>
       </w:r>
     </w:p>
@@ -2426,19 +2840,19 @@
           <w:iCs w:val="0"/>
           <w:color w:val="auto"/>
         </w:rPr>
-        <w:t xml:space="preserve">Step 4: Pilot </w:t>
-      </w:r>
-      <w:proofErr w:type="spellStart"/>
-      <w:r>
+        <w:t>Step 4: Pilot acknowlegdes the information provided</w:t>
+      </w:r>
+    </w:p>
+    <w:p>
+      <w:pPr>
+        <w:pStyle w:val="berschrift4"/>
         <w:rPr>
           <w:rFonts w:ascii="Arial" w:hAnsi="Arial" w:cs="Arial"/>
           <w:i w:val="0"/>
           <w:iCs w:val="0"/>
           <w:color w:val="auto"/>
         </w:rPr>
-        <w:t>acknowlegdes</w:t>
-      </w:r>
-      <w:proofErr w:type="spellEnd"/>
+      </w:pPr>
       <w:r>
         <w:rPr>
           <w:rFonts w:ascii="Arial" w:hAnsi="Arial" w:cs="Arial"/>
@@ -2446,7 +2860,7 @@
           <w:iCs w:val="0"/>
           <w:color w:val="auto"/>
         </w:rPr>
-        <w:t xml:space="preserve"> the information provided</w:t>
+        <w:t>Step 5: Pilot informs cabin crew that the aircraft has started the take off procedure</w:t>
       </w:r>
     </w:p>
     <w:p>
@@ -2466,19 +2880,19 @@
           <w:iCs w:val="0"/>
           <w:color w:val="auto"/>
         </w:rPr>
-        <w:t xml:space="preserve">Step 5: Pilot informs cabin crew that the aircraft has started the </w:t>
-      </w:r>
-      <w:proofErr w:type="spellStart"/>
-      <w:r>
+        <w:t>Step 6: Cabin crew informs passengers that they should put on their seatbelts</w:t>
+      </w:r>
+    </w:p>
+    <w:p>
+      <w:pPr>
+        <w:pStyle w:val="berschrift4"/>
         <w:rPr>
           <w:rFonts w:ascii="Arial" w:hAnsi="Arial" w:cs="Arial"/>
           <w:i w:val="0"/>
           <w:iCs w:val="0"/>
           <w:color w:val="auto"/>
         </w:rPr>
-        <w:t>take off</w:t>
-      </w:r>
-      <w:proofErr w:type="spellEnd"/>
+      </w:pPr>
       <w:r>
         <w:rPr>
           <w:rFonts w:ascii="Arial" w:hAnsi="Arial" w:cs="Arial"/>
@@ -2486,7 +2900,7 @@
           <w:iCs w:val="0"/>
           <w:color w:val="auto"/>
         </w:rPr>
-        <w:t xml:space="preserve"> procedure</w:t>
+        <w:t>Step 7: Pilot moves the aircraft to the designated starting strip</w:t>
       </w:r>
     </w:p>
     <w:p>
@@ -2506,19 +2920,26 @@
           <w:iCs w:val="0"/>
           <w:color w:val="auto"/>
         </w:rPr>
-        <w:t>Step 6: Cabin crew informs passengers that they should put on their seatbelts</w:t>
+        <w:t>Step 8: Pilot performs take-off</w:t>
       </w:r>
     </w:p>
     <w:p>
       <w:pPr>
         <w:pStyle w:val="berschrift4"/>
+        <w:rPr>
+          <w:rFonts w:ascii="Arial" w:hAnsi="Arial" w:cs="Arial"/>
+        </w:rPr>
+      </w:pPr>
+      <w:r>
         <w:rPr>
           <w:rFonts w:ascii="Arial" w:hAnsi="Arial" w:cs="Arial"/>
           <w:i w:val="0"/>
           <w:iCs w:val="0"/>
           <w:color w:val="auto"/>
         </w:rPr>
-      </w:pPr>
+        <w:br/>
+        <w:t>2.2 Sub-system 2/Sub-system name - [</w:t>
+      </w:r>
       <w:r>
         <w:rPr>
           <w:rFonts w:ascii="Arial" w:hAnsi="Arial" w:cs="Arial"/>
@@ -2526,35 +2947,27 @@
           <w:iCs w:val="0"/>
           <w:color w:val="auto"/>
         </w:rPr>
-        <w:t>Step 7: Pilot moves the aircraft to the designated starting strip</w:t>
-      </w:r>
-    </w:p>
-    <w:p>
-      <w:pPr>
-        <w:pStyle w:val="berschrift4"/>
+        <w:t>Stefan Haslhofer</w:t>
+      </w:r>
+      <w:r>
         <w:rPr>
           <w:rFonts w:ascii="Arial" w:hAnsi="Arial" w:cs="Arial"/>
           <w:i w:val="0"/>
           <w:iCs w:val="0"/>
           <w:color w:val="auto"/>
         </w:rPr>
-      </w:pPr>
-      <w:r>
+        <w:t>]</w:t>
+      </w:r>
+    </w:p>
+    <w:p>
+      <w:pPr>
+        <w:pStyle w:val="berschrift4"/>
         <w:rPr>
           <w:rFonts w:ascii="Arial" w:hAnsi="Arial" w:cs="Arial"/>
           <w:i w:val="0"/>
           <w:iCs w:val="0"/>
           <w:color w:val="auto"/>
         </w:rPr>
-        <w:t>Step 8: Pilot performs take-off</w:t>
-      </w:r>
-    </w:p>
-    <w:p>
-      <w:pPr>
-        <w:pStyle w:val="berschrift4"/>
-        <w:rPr>
-          <w:rFonts w:ascii="Arial" w:hAnsi="Arial" w:cs="Arial"/>
-        </w:rPr>
       </w:pPr>
       <w:r>
         <w:rPr>
@@ -2564,7 +2977,7 @@
           <w:color w:val="auto"/>
         </w:rPr>
         <w:br/>
-        <w:t>2.2 Sub-system 2/Sub-system name - [</w:t>
+        <w:t>2.3 Sub-system 3/</w:t>
       </w:r>
       <w:r>
         <w:rPr>
@@ -2573,9 +2986,8 @@
           <w:iCs w:val="0"/>
           <w:color w:val="auto"/>
         </w:rPr>
-        <w:t xml:space="preserve">Stefan </w:t>
-      </w:r>
-      <w:proofErr w:type="spellStart"/>
+        <w:t>Terminal management</w:t>
+      </w:r>
       <w:r>
         <w:rPr>
           <w:rFonts w:ascii="Arial" w:hAnsi="Arial" w:cs="Arial"/>
@@ -2583,9 +2995,8 @@
           <w:iCs w:val="0"/>
           <w:color w:val="auto"/>
         </w:rPr>
-        <w:t>Haslhofer</w:t>
-      </w:r>
-      <w:proofErr w:type="spellEnd"/>
+        <w:t xml:space="preserve"> - [</w:t>
+      </w:r>
       <w:r>
         <w:rPr>
           <w:rFonts w:ascii="Arial" w:hAnsi="Arial" w:cs="Arial"/>
@@ -2593,63 +3004,15 @@
           <w:iCs w:val="0"/>
           <w:color w:val="auto"/>
         </w:rPr>
-        <w:t>]</w:t>
-      </w:r>
-    </w:p>
-    <w:p>
-      <w:pPr>
-        <w:pStyle w:val="berschrift4"/>
+        <w:t>Simon Primetzhofer</w:t>
+      </w:r>
+      <w:r>
         <w:rPr>
           <w:rFonts w:ascii="Arial" w:hAnsi="Arial" w:cs="Arial"/>
           <w:i w:val="0"/>
           <w:iCs w:val="0"/>
           <w:color w:val="auto"/>
         </w:rPr>
-      </w:pPr>
-      <w:r>
-        <w:rPr>
-          <w:rFonts w:ascii="Arial" w:hAnsi="Arial" w:cs="Arial"/>
-          <w:i w:val="0"/>
-          <w:iCs w:val="0"/>
-          <w:color w:val="auto"/>
-        </w:rPr>
-        <w:br/>
-        <w:t>2.3 Sub-system 3/</w:t>
-      </w:r>
-      <w:r>
-        <w:rPr>
-          <w:rFonts w:ascii="Arial" w:hAnsi="Arial" w:cs="Arial"/>
-          <w:i w:val="0"/>
-          <w:iCs w:val="0"/>
-          <w:color w:val="auto"/>
-        </w:rPr>
-        <w:t>Terminal management</w:t>
-      </w:r>
-      <w:r>
-        <w:rPr>
-          <w:rFonts w:ascii="Arial" w:hAnsi="Arial" w:cs="Arial"/>
-          <w:i w:val="0"/>
-          <w:iCs w:val="0"/>
-          <w:color w:val="auto"/>
-        </w:rPr>
-        <w:t xml:space="preserve"> - [</w:t>
-      </w:r>
-      <w:r>
-        <w:rPr>
-          <w:rFonts w:ascii="Arial" w:hAnsi="Arial" w:cs="Arial"/>
-          <w:i w:val="0"/>
-          <w:iCs w:val="0"/>
-          <w:color w:val="auto"/>
-        </w:rPr>
-        <w:t>Simon Primetzhofer</w:t>
-      </w:r>
-      <w:r>
-        <w:rPr>
-          <w:rFonts w:ascii="Arial" w:hAnsi="Arial" w:cs="Arial"/>
-          <w:i w:val="0"/>
-          <w:iCs w:val="0"/>
-          <w:color w:val="auto"/>
-        </w:rPr>
         <w:t>]</w:t>
       </w:r>
     </w:p>
@@ -2662,6 +3025,7 @@
       <w:r>
         <w:rPr>
           <w:rFonts w:ascii="Arial" w:hAnsi="Arial" w:cs="Arial"/>
+          <w:noProof/>
         </w:rPr>
         <w:drawing>
           <wp:inline distT="0" distB="0" distL="0" distR="0" wp14:anchorId="47E7536D" wp14:editId="5A96AF29">
@@ -2725,7 +3089,14 @@
         <w:rPr>
           <w:rFonts w:ascii="Arial" w:hAnsi="Arial" w:cs="Arial"/>
         </w:rPr>
-        <w:t>may have some baggage with them – depending on the size, it must be handed over at the check-in.</w:t>
+        <w:t xml:space="preserve">may have some baggage with them – depending on the size, it </w:t>
+      </w:r>
+      <w:r>
+        <w:rPr>
+          <w:rFonts w:ascii="Arial" w:hAnsi="Arial" w:cs="Arial"/>
+        </w:rPr>
+        <w:lastRenderedPageBreak/>
+        <w:t>must be handed over at the check-in.</w:t>
       </w:r>
       <w:r>
         <w:rPr>
@@ -3227,6 +3598,7 @@
         <w:rPr>
           <w:rFonts w:ascii="Arial" w:hAnsi="Arial" w:cs="Arial"/>
         </w:rPr>
+        <w:lastRenderedPageBreak/>
         <w:t>Step 6: If the passenger fails the metal detector test, an individual security check is initiated</w:t>
       </w:r>
     </w:p>
@@ -3266,7 +3638,6 @@
         <w:rPr>
           <w:rFonts w:ascii="Arial" w:hAnsi="Arial" w:cs="Arial"/>
         </w:rPr>
-        <w:lastRenderedPageBreak/>
         <w:t>Step 9: Passenger leaves security area</w:t>
       </w:r>
     </w:p>
@@ -3428,21 +3799,7 @@
         <w:rPr>
           <w:rFonts w:ascii="Arial" w:hAnsi="Arial" w:cs="Arial"/>
         </w:rPr>
-        <w:t xml:space="preserve">Step 4: If passenger is not an EU or EWR citizen, border police </w:t>
-      </w:r>
-      <w:proofErr w:type="gramStart"/>
-      <w:r>
-        <w:rPr>
-          <w:rFonts w:ascii="Arial" w:hAnsi="Arial" w:cs="Arial"/>
-        </w:rPr>
-        <w:t>checks</w:t>
-      </w:r>
-      <w:proofErr w:type="gramEnd"/>
-      <w:r>
-        <w:rPr>
-          <w:rFonts w:ascii="Arial" w:hAnsi="Arial" w:cs="Arial"/>
-        </w:rPr>
-        <w:t xml:space="preserve"> for a valid visa</w:t>
+        <w:t>Step 4: If passenger is not an EU or EWR citizen, border police checks for a valid visa</w:t>
       </w:r>
     </w:p>
     <w:p>
@@ -3555,21 +3912,7 @@
         <w:rPr>
           <w:rFonts w:ascii="Arial" w:hAnsi="Arial" w:cs="Arial"/>
         </w:rPr>
-        <w:t xml:space="preserve">Step 5: If check is not passed, border police </w:t>
-      </w:r>
-      <w:proofErr w:type="gramStart"/>
-      <w:r>
-        <w:rPr>
-          <w:rFonts w:ascii="Arial" w:hAnsi="Arial" w:cs="Arial"/>
-        </w:rPr>
-        <w:t>denies</w:t>
-      </w:r>
-      <w:proofErr w:type="gramEnd"/>
-      <w:r>
-        <w:rPr>
-          <w:rFonts w:ascii="Arial" w:hAnsi="Arial" w:cs="Arial"/>
-        </w:rPr>
-        <w:t xml:space="preserve"> further travelling</w:t>
+        <w:t>Step 5: If check is not passed, border police denies further travelling</w:t>
       </w:r>
     </w:p>
     <w:p>
@@ -3677,7 +4020,7 @@
         <w:pStyle w:val="berschrift4"/>
         <w:rPr>
           <w:rFonts w:ascii="Arial" w:hAnsi="Arial" w:cs="Arial"/>
-          <w:lang w:val="de-AT"/>
+          <w:lang w:val="en-GB"/>
         </w:rPr>
       </w:pPr>
       <w:r>
@@ -3686,32 +4029,30 @@
           <w:i w:val="0"/>
           <w:iCs w:val="0"/>
           <w:color w:val="auto"/>
-          <w:lang w:val="de-AT"/>
+          <w:lang w:val="en-GB"/>
         </w:rPr>
         <w:br/>
-        <w:t xml:space="preserve">2.5 Sub-system 5/Sub-system </w:t>
-      </w:r>
-      <w:proofErr w:type="spellStart"/>
+        <w:t>2.5 Sub-system 5/Sub-system name - [</w:t>
+      </w:r>
       <w:r>
         <w:rPr>
           <w:rFonts w:ascii="Arial" w:hAnsi="Arial" w:cs="Arial"/>
           <w:i w:val="0"/>
           <w:iCs w:val="0"/>
           <w:color w:val="auto"/>
-          <w:lang w:val="de-AT"/>
-        </w:rPr>
-        <w:t>name</w:t>
-      </w:r>
-      <w:proofErr w:type="spellEnd"/>
+          <w:lang w:val="en-GB"/>
+        </w:rPr>
+        <w:t>Kaan Baylan</w:t>
+      </w:r>
       <w:r>
         <w:rPr>
           <w:rFonts w:ascii="Arial" w:hAnsi="Arial" w:cs="Arial"/>
           <w:i w:val="0"/>
           <w:iCs w:val="0"/>
           <w:color w:val="auto"/>
-          <w:lang w:val="de-AT"/>
-        </w:rPr>
-        <w:t xml:space="preserve"> - [</w:t>
+          <w:lang w:val="en-GB"/>
+        </w:rPr>
+        <w:t>]</w:t>
       </w:r>
       <w:r>
         <w:rPr>
@@ -3719,39 +4060,7 @@
           <w:i w:val="0"/>
           <w:iCs w:val="0"/>
           <w:color w:val="auto"/>
-          <w:lang w:val="de-AT"/>
-        </w:rPr>
-        <w:t xml:space="preserve">Kaan </w:t>
-      </w:r>
-      <w:proofErr w:type="spellStart"/>
-      <w:r>
-        <w:rPr>
-          <w:rFonts w:ascii="Arial" w:hAnsi="Arial" w:cs="Arial"/>
-          <w:i w:val="0"/>
-          <w:iCs w:val="0"/>
-          <w:color w:val="auto"/>
-          <w:lang w:val="de-AT"/>
-        </w:rPr>
-        <w:t>Baylan</w:t>
-      </w:r>
-      <w:proofErr w:type="spellEnd"/>
-      <w:r>
-        <w:rPr>
-          <w:rFonts w:ascii="Arial" w:hAnsi="Arial" w:cs="Arial"/>
-          <w:i w:val="0"/>
-          <w:iCs w:val="0"/>
-          <w:color w:val="auto"/>
-          <w:lang w:val="de-AT"/>
-        </w:rPr>
-        <w:t>]</w:t>
-      </w:r>
-      <w:r>
-        <w:rPr>
-          <w:rFonts w:ascii="Arial" w:hAnsi="Arial" w:cs="Arial"/>
-          <w:i w:val="0"/>
-          <w:iCs w:val="0"/>
-          <w:color w:val="auto"/>
-          <w:lang w:val="de-AT"/>
+          <w:lang w:val="en-GB"/>
         </w:rPr>
         <w:br/>
       </w:r>
@@ -3775,17 +4084,15 @@
         <w:pStyle w:val="Textbody"/>
         <w:rPr>
           <w:rFonts w:ascii="Arial" w:hAnsi="Arial" w:cs="Arial"/>
-          <w:sz w:val="20"/>
-          <w:szCs w:val="20"/>
-        </w:rPr>
-      </w:pPr>
-      <w:r>
-        <w:rPr>
-          <w:rFonts w:ascii="Arial" w:hAnsi="Arial" w:cs="Arial"/>
-          <w:sz w:val="20"/>
-          <w:szCs w:val="20"/>
-        </w:rPr>
-        <w:t>The decisions related to the project. Why was something done?</w:t>
+          <w:b/>
+        </w:rPr>
+      </w:pPr>
+      <w:r>
+        <w:rPr>
+          <w:rFonts w:ascii="Arial" w:hAnsi="Arial" w:cs="Arial"/>
+          <w:b/>
+        </w:rPr>
+        <w:t xml:space="preserve">Overall architecture package diagram: </w:t>
       </w:r>
     </w:p>
     <w:p>
@@ -3793,10 +4100,138 @@
         <w:pStyle w:val="Textbody"/>
         <w:rPr>
           <w:rFonts w:ascii="Arial" w:hAnsi="Arial" w:cs="Arial"/>
-          <w:sz w:val="20"/>
-          <w:szCs w:val="20"/>
-        </w:rPr>
-      </w:pPr>
+        </w:rPr>
+      </w:pPr>
+      <w:r>
+        <w:rPr>
+          <w:rFonts w:ascii="Arial" w:hAnsi="Arial" w:cs="Arial"/>
+        </w:rPr>
+        <w:t>We decided to connect every subsystem with the other ones since we have no central unit like the control system management. Therefore, Airside and Landside Management have to communicate directly with each other.</w:t>
+      </w:r>
+    </w:p>
+    <w:p>
+      <w:pPr>
+        <w:pStyle w:val="Textbody"/>
+        <w:rPr>
+          <w:rFonts w:ascii="Arial" w:hAnsi="Arial" w:cs="Arial"/>
+        </w:rPr>
+      </w:pPr>
+    </w:p>
+    <w:p>
+      <w:pPr>
+        <w:pStyle w:val="Textbody"/>
+        <w:rPr>
+          <w:rFonts w:ascii="Arial" w:hAnsi="Arial" w:cs="Arial"/>
+        </w:rPr>
+      </w:pPr>
+      <w:r>
+        <w:rPr>
+          <w:rFonts w:ascii="Arial" w:hAnsi="Arial" w:cs="Arial"/>
+          <w:b/>
+        </w:rPr>
+        <w:t>System level use case diagram:</w:t>
+      </w:r>
+      <w:r>
+        <w:rPr>
+          <w:rFonts w:ascii="Arial" w:hAnsi="Arial" w:cs="Arial"/>
+        </w:rPr>
+        <w:br/>
+        <w:t xml:space="preserve">Managing employees is split into one overall use-case which contains generic tasks of </w:t>
+      </w:r>
+      <w:r>
+        <w:rPr>
+          <w:rFonts w:ascii="Arial" w:hAnsi="Arial" w:cs="Arial"/>
+        </w:rPr>
+        <w:lastRenderedPageBreak/>
+        <w:t xml:space="preserve">employee management and the subsystem specific use-cases (manage landside/terminal/airside employee) contain steps which are only </w:t>
+      </w:r>
+      <w:r>
+        <w:rPr>
+          <w:rFonts w:ascii="Arial" w:hAnsi="Arial" w:cs="Arial"/>
+        </w:rPr>
+        <w:t>needed</w:t>
+      </w:r>
+      <w:r>
+        <w:rPr>
+          <w:rFonts w:ascii="Arial" w:hAnsi="Arial" w:cs="Arial"/>
+        </w:rPr>
+        <w:t xml:space="preserve"> for the respective subsystem.</w:t>
+      </w:r>
+      <w:r>
+        <w:rPr>
+          <w:rFonts w:ascii="Arial" w:hAnsi="Arial" w:cs="Arial"/>
+        </w:rPr>
+        <w:t xml:space="preserve"> </w:t>
+      </w:r>
+    </w:p>
+    <w:p>
+      <w:pPr>
+        <w:pStyle w:val="Textbody"/>
+        <w:rPr>
+          <w:rFonts w:ascii="Arial" w:hAnsi="Arial" w:cs="Arial"/>
+        </w:rPr>
+      </w:pPr>
+    </w:p>
+    <w:p>
+      <w:pPr>
+        <w:pStyle w:val="Textbody"/>
+        <w:rPr>
+          <w:rFonts w:ascii="Arial" w:hAnsi="Arial" w:cs="Arial"/>
+          <w:b/>
+        </w:rPr>
+      </w:pPr>
+      <w:r>
+        <w:rPr>
+          <w:rFonts w:ascii="Arial" w:hAnsi="Arial" w:cs="Arial"/>
+          <w:b/>
+        </w:rPr>
+        <w:t>General style of use-cases</w:t>
+      </w:r>
+      <w:r>
+        <w:rPr>
+          <w:rFonts w:ascii="Arial" w:hAnsi="Arial" w:cs="Arial"/>
+          <w:b/>
+        </w:rPr>
+        <w:t>:</w:t>
+      </w:r>
+    </w:p>
+    <w:p>
+      <w:pPr>
+        <w:pStyle w:val="Textbody"/>
+        <w:rPr>
+          <w:rFonts w:ascii="Arial" w:hAnsi="Arial" w:cs="Arial"/>
+        </w:rPr>
+      </w:pPr>
+      <w:r>
+        <w:rPr>
+          <w:rFonts w:ascii="Arial" w:hAnsi="Arial" w:cs="Arial"/>
+        </w:rPr>
+        <w:t>We decided to structure conditions and exceptions with &lt;&lt;extend&gt;&gt; since this was the best way to display such flows</w:t>
+      </w:r>
+      <w:r>
+        <w:rPr>
+          <w:rFonts w:ascii="Arial" w:hAnsi="Arial" w:cs="Arial"/>
+        </w:rPr>
+        <w:t>.</w:t>
+      </w:r>
+      <w:r>
+        <w:rPr>
+          <w:rFonts w:ascii="Arial" w:hAnsi="Arial" w:cs="Arial"/>
+        </w:rPr>
+        <w:t xml:space="preserve"> </w:t>
+      </w:r>
+      <w:r>
+        <w:rPr>
+          <w:rFonts w:ascii="Arial" w:hAnsi="Arial" w:cs="Arial"/>
+        </w:rPr>
+        <w:t>Note that the condition which is formulated in the yellow box must be satisfied in order to enter</w:t>
+      </w:r>
+      <w:r>
+        <w:rPr>
+          <w:rFonts w:ascii="Arial" w:hAnsi="Arial" w:cs="Arial"/>
+        </w:rPr>
+        <w:t xml:space="preserve"> the extending use-case.</w:t>
+      </w:r>
     </w:p>
     <w:p>
       <w:pPr>
@@ -3818,6 +4253,275 @@
         <w:t>. Change Log</w:t>
       </w:r>
     </w:p>
+    <w:tbl>
+      <w:tblPr>
+        <w:tblStyle w:val="Tabellenraster"/>
+        <w:tblW w:w="0" w:type="auto"/>
+        <w:tblLook w:val="04A0" w:firstRow="1" w:lastRow="0" w:firstColumn="1" w:lastColumn="0" w:noHBand="0" w:noVBand="1"/>
+      </w:tblPr>
+      <w:tblGrid>
+        <w:gridCol w:w="4815"/>
+        <w:gridCol w:w="4816"/>
+      </w:tblGrid>
+      <w:tr>
+        <w:tc>
+          <w:tcPr>
+            <w:tcW w:w="4815" w:type="dxa"/>
+          </w:tcPr>
+          <w:p>
+            <w:pPr>
+              <w:pStyle w:val="Textbody"/>
+              <w:rPr>
+                <w:rFonts w:ascii="Arial" w:hAnsi="Arial" w:cs="Arial"/>
+                <w:b/>
+              </w:rPr>
+            </w:pPr>
+            <w:r>
+              <w:rPr>
+                <w:rFonts w:ascii="Arial" w:hAnsi="Arial" w:cs="Arial"/>
+                <w:b/>
+              </w:rPr>
+              <w:t>Deliverable</w:t>
+            </w:r>
+          </w:p>
+        </w:tc>
+        <w:tc>
+          <w:tcPr>
+            <w:tcW w:w="4816" w:type="dxa"/>
+          </w:tcPr>
+          <w:p>
+            <w:pPr>
+              <w:pStyle w:val="Textbody"/>
+              <w:rPr>
+                <w:rFonts w:ascii="Arial" w:hAnsi="Arial" w:cs="Arial"/>
+                <w:b/>
+              </w:rPr>
+            </w:pPr>
+            <w:r>
+              <w:rPr>
+                <w:rFonts w:ascii="Arial" w:hAnsi="Arial" w:cs="Arial"/>
+                <w:b/>
+              </w:rPr>
+              <w:t>Changes</w:t>
+            </w:r>
+          </w:p>
+        </w:tc>
+      </w:tr>
+      <w:tr>
+        <w:tc>
+          <w:tcPr>
+            <w:tcW w:w="4815" w:type="dxa"/>
+          </w:tcPr>
+          <w:p>
+            <w:pPr>
+              <w:pStyle w:val="Textbody"/>
+              <w:rPr>
+                <w:rFonts w:ascii="Arial" w:hAnsi="Arial" w:cs="Arial"/>
+              </w:rPr>
+            </w:pPr>
+            <w:r>
+              <w:rPr>
+                <w:rFonts w:ascii="Arial" w:hAnsi="Arial" w:cs="Arial"/>
+              </w:rPr>
+              <w:t>D1</w:t>
+            </w:r>
+          </w:p>
+        </w:tc>
+        <w:tc>
+          <w:tcPr>
+            <w:tcW w:w="4816" w:type="dxa"/>
+          </w:tcPr>
+          <w:p>
+            <w:pPr>
+              <w:pStyle w:val="Textbody"/>
+              <w:rPr>
+                <w:rFonts w:ascii="Arial" w:hAnsi="Arial" w:cs="Arial"/>
+              </w:rPr>
+            </w:pPr>
+            <w:r>
+              <w:rPr>
+                <w:rFonts w:ascii="Arial" w:hAnsi="Arial" w:cs="Arial"/>
+              </w:rPr>
+              <w:t>Formed team and choose subsystems</w:t>
+            </w:r>
+          </w:p>
+        </w:tc>
+      </w:tr>
+      <w:tr>
+        <w:tc>
+          <w:tcPr>
+            <w:tcW w:w="4815" w:type="dxa"/>
+          </w:tcPr>
+          <w:p>
+            <w:pPr>
+              <w:pStyle w:val="Textbody"/>
+              <w:rPr>
+                <w:rFonts w:ascii="Arial" w:hAnsi="Arial" w:cs="Arial"/>
+              </w:rPr>
+            </w:pPr>
+            <w:r>
+              <w:rPr>
+                <w:rFonts w:ascii="Arial" w:hAnsi="Arial" w:cs="Arial"/>
+              </w:rPr>
+              <w:t>D2</w:t>
+            </w:r>
+          </w:p>
+        </w:tc>
+        <w:tc>
+          <w:tcPr>
+            <w:tcW w:w="4816" w:type="dxa"/>
+          </w:tcPr>
+          <w:p>
+            <w:pPr>
+              <w:pStyle w:val="Textbody"/>
+              <w:rPr>
+                <w:rFonts w:ascii="Arial" w:hAnsi="Arial" w:cs="Arial"/>
+              </w:rPr>
+            </w:pPr>
+            <w:r>
+              <w:rPr>
+                <w:rFonts w:ascii="Arial" w:hAnsi="Arial" w:cs="Arial"/>
+              </w:rPr>
+              <w:t>Added overall architecture (one version per team member)</w:t>
+            </w:r>
+          </w:p>
+        </w:tc>
+      </w:tr>
+      <w:tr>
+        <w:tc>
+          <w:tcPr>
+            <w:tcW w:w="4815" w:type="dxa"/>
+          </w:tcPr>
+          <w:p>
+            <w:pPr>
+              <w:pStyle w:val="Textbody"/>
+              <w:rPr>
+                <w:rFonts w:ascii="Arial" w:hAnsi="Arial" w:cs="Arial"/>
+              </w:rPr>
+            </w:pPr>
+            <w:r>
+              <w:rPr>
+                <w:rFonts w:ascii="Arial" w:hAnsi="Arial" w:cs="Arial"/>
+              </w:rPr>
+              <w:t>D3</w:t>
+            </w:r>
+          </w:p>
+        </w:tc>
+        <w:tc>
+          <w:tcPr>
+            <w:tcW w:w="4816" w:type="dxa"/>
+          </w:tcPr>
+          <w:p>
+            <w:pPr>
+              <w:pStyle w:val="Textbody"/>
+              <w:rPr>
+                <w:rFonts w:ascii="Arial" w:hAnsi="Arial" w:cs="Arial"/>
+              </w:rPr>
+            </w:pPr>
+            <w:r>
+              <w:rPr>
+                <w:rFonts w:ascii="Arial" w:hAnsi="Arial" w:cs="Arial"/>
+              </w:rPr>
+              <w:t>Combined and refined overall architecture using a package diagram</w:t>
+            </w:r>
+          </w:p>
+          <w:p>
+            <w:pPr>
+              <w:pStyle w:val="Textbody"/>
+              <w:rPr>
+                <w:rFonts w:ascii="Arial" w:hAnsi="Arial" w:cs="Arial"/>
+              </w:rPr>
+            </w:pPr>
+            <w:r>
+              <w:rPr>
+                <w:rFonts w:ascii="Arial" w:hAnsi="Arial" w:cs="Arial"/>
+              </w:rPr>
+              <w:t>Added use-case diagrams for overall system and subsystems</w:t>
+            </w:r>
+          </w:p>
+        </w:tc>
+      </w:tr>
+      <w:tr>
+        <w:tc>
+          <w:tcPr>
+            <w:tcW w:w="4815" w:type="dxa"/>
+          </w:tcPr>
+          <w:p>
+            <w:pPr>
+              <w:pStyle w:val="Textbody"/>
+              <w:rPr>
+                <w:rFonts w:ascii="Arial" w:hAnsi="Arial" w:cs="Arial"/>
+              </w:rPr>
+            </w:pPr>
+            <w:r>
+              <w:rPr>
+                <w:rFonts w:ascii="Arial" w:hAnsi="Arial" w:cs="Arial"/>
+              </w:rPr>
+              <w:t>D4</w:t>
+            </w:r>
+          </w:p>
+        </w:tc>
+        <w:tc>
+          <w:tcPr>
+            <w:tcW w:w="4816" w:type="dxa"/>
+          </w:tcPr>
+          <w:p>
+            <w:pPr>
+              <w:pStyle w:val="Textbody"/>
+              <w:rPr>
+                <w:rFonts w:ascii="Arial" w:hAnsi="Arial" w:cs="Arial"/>
+              </w:rPr>
+            </w:pPr>
+            <w:r>
+              <w:rPr>
+                <w:rFonts w:ascii="Arial" w:hAnsi="Arial" w:cs="Arial"/>
+              </w:rPr>
+              <w:t>Added detailed use-case specification for every use-case</w:t>
+            </w:r>
+          </w:p>
+        </w:tc>
+      </w:tr>
+      <w:tr>
+        <w:tc>
+          <w:tcPr>
+            <w:tcW w:w="4815" w:type="dxa"/>
+          </w:tcPr>
+          <w:p>
+            <w:pPr>
+              <w:pStyle w:val="Textbody"/>
+              <w:rPr>
+                <w:rFonts w:ascii="Arial" w:hAnsi="Arial" w:cs="Arial"/>
+              </w:rPr>
+            </w:pPr>
+            <w:r>
+              <w:rPr>
+                <w:rFonts w:ascii="Arial" w:hAnsi="Arial" w:cs="Arial"/>
+              </w:rPr>
+              <w:t>Report and Presentation</w:t>
+            </w:r>
+          </w:p>
+        </w:tc>
+        <w:tc>
+          <w:tcPr>
+            <w:tcW w:w="4816" w:type="dxa"/>
+          </w:tcPr>
+          <w:p>
+            <w:pPr>
+              <w:pStyle w:val="Textbody"/>
+              <w:rPr>
+                <w:rFonts w:ascii="Arial" w:hAnsi="Arial" w:cs="Arial"/>
+              </w:rPr>
+            </w:pPr>
+            <w:r>
+              <w:rPr>
+                <w:rFonts w:ascii="Arial" w:hAnsi="Arial" w:cs="Arial"/>
+              </w:rPr>
+              <w:t>Refined use-case specifications to be more detailed</w:t>
+            </w:r>
+          </w:p>
+        </w:tc>
+      </w:tr>
+    </w:tbl>
     <w:p>
       <w:pPr>
         <w:pStyle w:val="Textbody"/>
@@ -3825,28 +4529,6 @@
           <w:rFonts w:ascii="Arial" w:hAnsi="Arial" w:cs="Arial"/>
         </w:rPr>
       </w:pPr>
-      <w:r>
-        <w:rPr>
-          <w:rFonts w:ascii="Arial" w:hAnsi="Arial" w:cs="Arial"/>
-          <w:color w:val="212529"/>
-          <w:sz w:val="20"/>
-          <w:szCs w:val="20"/>
-          <w:shd w:val="clear" w:color="auto" w:fill="FFFFFF"/>
-        </w:rPr>
-        <w:t xml:space="preserve">What have changed between different deliverables (D3, </w:t>
-      </w:r>
-      <w:proofErr w:type="gramStart"/>
-      <w:r>
-        <w:rPr>
-          <w:rFonts w:ascii="Arial" w:hAnsi="Arial" w:cs="Arial"/>
-          <w:color w:val="212529"/>
-          <w:sz w:val="20"/>
-          <w:szCs w:val="20"/>
-          <w:shd w:val="clear" w:color="auto" w:fill="FFFFFF"/>
-        </w:rPr>
-        <w:t>D4...)</w:t>
-      </w:r>
-      <w:proofErr w:type="gramEnd"/>
     </w:p>
     <w:sectPr>
       <w:pgSz w:w="11909" w:h="16834"/>
@@ -6118,6 +6800,22 @@
       <w:szCs w:val="21"/>
     </w:rPr>
   </w:style>
+  <w:style w:type="table" w:styleId="Tabellenraster">
+    <w:name w:val="Table Grid"/>
+    <w:basedOn w:val="NormaleTabelle"/>
+    <w:uiPriority w:val="39"/>
+    <w:rsid w:val="009C68F5"/>
+    <w:tblPr>
+      <w:tblBorders>
+        <w:top w:val="single" w:sz="4" w:space="0" w:color="auto"/>
+        <w:left w:val="single" w:sz="4" w:space="0" w:color="auto"/>
+        <w:bottom w:val="single" w:sz="4" w:space="0" w:color="auto"/>
+        <w:right w:val="single" w:sz="4" w:space="0" w:color="auto"/>
+        <w:insideH w:val="single" w:sz="4" w:space="0" w:color="auto"/>
+        <w:insideV w:val="single" w:sz="4" w:space="0" w:color="auto"/>
+      </w:tblBorders>
+    </w:tblPr>
+  </w:style>
 </w:styles>
 </file>
 

</xml_diff>

<commit_message>
Report: added financial management; Papyrus: Typo
</commit_message>
<xml_diff>
--- a/M1_Report.docx
+++ b/M1_Report.docx
@@ -949,132 +949,6 @@
         </w:rPr>
         <w:t xml:space="preserve">2. System </w:t>
       </w:r>
-    </w:p>
-    <w:p>
-      <w:pPr>
-        <w:pStyle w:val="Standard1"/>
-        <w:rPr>
-          <w:rFonts w:ascii="Arial" w:hAnsi="Arial" w:cs="Arial"/>
-        </w:rPr>
-      </w:pPr>
-      <w:r>
-        <w:rPr>
-          <w:rFonts w:ascii="Arial" w:hAnsi="Arial" w:cs="Arial"/>
-          <w:sz w:val="20"/>
-          <w:szCs w:val="20"/>
-        </w:rPr>
-        <w:t xml:space="preserve">Artifacts to be described here: </w:t>
-      </w:r>
-      <w:r>
-        <w:rPr>
-          <w:rFonts w:ascii="Arial" w:hAnsi="Arial" w:cs="Arial"/>
-          <w:b/>
-          <w:bCs/>
-          <w:sz w:val="20"/>
-          <w:szCs w:val="20"/>
-        </w:rPr>
-        <w:t>Use Case Diagram, Use Case Specifications (one per use case)</w:t>
-      </w:r>
-    </w:p>
-    <w:p>
-      <w:pPr>
-        <w:pStyle w:val="Standard1"/>
-        <w:rPr>
-          <w:rFonts w:ascii="Arial" w:hAnsi="Arial" w:cs="Arial"/>
-        </w:rPr>
-      </w:pPr>
-      <w:r>
-        <w:rPr>
-          <w:rFonts w:ascii="Arial" w:hAnsi="Arial" w:cs="Arial"/>
-          <w:b/>
-          <w:bCs/>
-          <w:sz w:val="20"/>
-          <w:szCs w:val="20"/>
-        </w:rPr>
-        <w:t>What to describe:</w:t>
-      </w:r>
-    </w:p>
-    <w:p>
-      <w:pPr>
-        <w:pStyle w:val="Standard1"/>
-        <w:numPr>
-          <w:ilvl w:val="0"/>
-          <w:numId w:val="2"/>
-        </w:numPr>
-        <w:rPr>
-          <w:rFonts w:ascii="Arial" w:hAnsi="Arial" w:cs="Arial"/>
-        </w:rPr>
-      </w:pPr>
-      <w:r>
-        <w:rPr>
-          <w:rFonts w:ascii="Arial" w:hAnsi="Arial" w:cs="Arial"/>
-          <w:sz w:val="20"/>
-          <w:szCs w:val="20"/>
-        </w:rPr>
-        <w:t>Describe the Actors of your system (use case diagram image). Add a brief textual description for each Actor.</w:t>
-      </w:r>
-    </w:p>
-    <w:p>
-      <w:pPr>
-        <w:pStyle w:val="Standard1"/>
-        <w:numPr>
-          <w:ilvl w:val="0"/>
-          <w:numId w:val="2"/>
-        </w:numPr>
-        <w:rPr>
-          <w:rFonts w:ascii="Arial" w:hAnsi="Arial" w:cs="Arial"/>
-        </w:rPr>
-      </w:pPr>
-      <w:r>
-        <w:rPr>
-          <w:rFonts w:ascii="Arial" w:hAnsi="Arial" w:cs="Arial"/>
-          <w:sz w:val="20"/>
-          <w:szCs w:val="20"/>
-        </w:rPr>
-        <w:t xml:space="preserve">Describe the Actors relations with the use cases (use case diagram image). </w:t>
-      </w:r>
-    </w:p>
-    <w:p>
-      <w:pPr>
-        <w:pStyle w:val="Standard1"/>
-        <w:numPr>
-          <w:ilvl w:val="0"/>
-          <w:numId w:val="2"/>
-        </w:numPr>
-        <w:rPr>
-          <w:rFonts w:ascii="Arial" w:hAnsi="Arial" w:cs="Arial"/>
-        </w:rPr>
-      </w:pPr>
-      <w:r>
-        <w:rPr>
-          <w:rFonts w:ascii="Arial" w:hAnsi="Arial" w:cs="Arial"/>
-          <w:sz w:val="20"/>
-          <w:szCs w:val="20"/>
-        </w:rPr>
-        <w:t xml:space="preserve">Describe the flow of actions/steps performed in each use case (use case specification). For the specification, please add it as text, not image. </w:t>
-      </w:r>
-    </w:p>
-    <w:p>
-      <w:pPr>
-        <w:pStyle w:val="Standard1"/>
-        <w:numPr>
-          <w:ilvl w:val="0"/>
-          <w:numId w:val="2"/>
-        </w:numPr>
-        <w:rPr>
-          <w:rFonts w:ascii="Arial" w:hAnsi="Arial" w:cs="Arial"/>
-          <w:sz w:val="20"/>
-          <w:szCs w:val="20"/>
-        </w:rPr>
-      </w:pPr>
-      <w:r>
-        <w:rPr>
-          <w:rFonts w:ascii="Arial" w:hAnsi="Arial" w:cs="Arial"/>
-          <w:sz w:val="20"/>
-          <w:szCs w:val="20"/>
-        </w:rPr>
-        <w:t>For each sub-system (see sections next), please provide the same information given for the system.</w:t>
-      </w:r>
       <w:r>
         <w:rPr>
           <w:rFonts w:ascii="Arial" w:hAnsi="Arial" w:cs="Arial"/>
@@ -1164,7 +1038,25 @@
         <w:rPr>
           <w:rFonts w:ascii="Arial" w:hAnsi="Arial" w:cs="Arial"/>
         </w:rPr>
-        <w:t xml:space="preserve"> is responsible for …</w:t>
+        <w:t xml:space="preserve"> is responsible for </w:t>
+      </w:r>
+      <w:r>
+        <w:rPr>
+          <w:rFonts w:ascii="Arial" w:hAnsi="Arial" w:cs="Arial"/>
+        </w:rPr>
+        <w:t>gathering information about the flights from the airlines, calculating the ticket prices, booking facilities for airlines, assigning employees to the respective Managements</w:t>
+      </w:r>
+      <w:r>
+        <w:rPr>
+          <w:rFonts w:ascii="Arial" w:hAnsi="Arial" w:cs="Arial"/>
+        </w:rPr>
+        <w:t xml:space="preserve"> and</w:t>
+      </w:r>
+      <w:r>
+        <w:rPr>
+          <w:rFonts w:ascii="Arial" w:hAnsi="Arial" w:cs="Arial"/>
+        </w:rPr>
+        <w:t xml:space="preserve"> managing maintenance of vehicles, fuel, material and equipment. </w:t>
       </w:r>
     </w:p>
     <w:p>
@@ -1382,49 +1274,49 @@
           <w:rFonts w:ascii="Arial" w:hAnsi="Arial" w:cs="Arial"/>
           <w:b/>
         </w:rPr>
+        <w:t>Coordinate routes</w:t>
+      </w:r>
+    </w:p>
+    <w:p>
+      <w:pPr>
+        <w:pStyle w:val="Standard1"/>
+        <w:rPr>
+          <w:rFonts w:ascii="Arial" w:hAnsi="Arial" w:cs="Arial"/>
+        </w:rPr>
+      </w:pPr>
+      <w:r>
+        <w:rPr>
+          <w:rFonts w:ascii="Arial" w:hAnsi="Arial" w:cs="Arial"/>
+        </w:rPr>
+        <w:t>Step 1: Airside management requests fuel truck, stair truck, etc. from Landside Management</w:t>
+      </w:r>
+    </w:p>
+    <w:p>
+      <w:pPr>
+        <w:pStyle w:val="Standard1"/>
+        <w:rPr>
+          <w:rFonts w:ascii="Arial" w:hAnsi="Arial" w:cs="Arial"/>
+        </w:rPr>
+      </w:pPr>
+      <w:r>
+        <w:rPr>
+          <w:rFonts w:ascii="Arial" w:hAnsi="Arial" w:cs="Arial"/>
+        </w:rPr>
+        <w:t>Step 2: Landside Management requests parking location of aircraft</w:t>
+      </w:r>
+    </w:p>
+    <w:p>
+      <w:pPr>
+        <w:pStyle w:val="Standard1"/>
+        <w:rPr>
+          <w:rFonts w:ascii="Arial" w:hAnsi="Arial" w:cs="Arial"/>
+        </w:rPr>
+      </w:pPr>
+      <w:r>
+        <w:rPr>
+          <w:rFonts w:ascii="Arial" w:hAnsi="Arial" w:cs="Arial"/>
+        </w:rPr>
         <w:lastRenderedPageBreak/>
-        <w:t>Coordinate routes</w:t>
-      </w:r>
-    </w:p>
-    <w:p>
-      <w:pPr>
-        <w:pStyle w:val="Standard1"/>
-        <w:rPr>
-          <w:rFonts w:ascii="Arial" w:hAnsi="Arial" w:cs="Arial"/>
-        </w:rPr>
-      </w:pPr>
-      <w:r>
-        <w:rPr>
-          <w:rFonts w:ascii="Arial" w:hAnsi="Arial" w:cs="Arial"/>
-        </w:rPr>
-        <w:t>Step 1: Airside management requests fuel truck, stair truck, etc. from Landside Management</w:t>
-      </w:r>
-    </w:p>
-    <w:p>
-      <w:pPr>
-        <w:pStyle w:val="Standard1"/>
-        <w:rPr>
-          <w:rFonts w:ascii="Arial" w:hAnsi="Arial" w:cs="Arial"/>
-        </w:rPr>
-      </w:pPr>
-      <w:r>
-        <w:rPr>
-          <w:rFonts w:ascii="Arial" w:hAnsi="Arial" w:cs="Arial"/>
-        </w:rPr>
-        <w:t>Step 2: Landside Management requests parking location of aircraft</w:t>
-      </w:r>
-    </w:p>
-    <w:p>
-      <w:pPr>
-        <w:pStyle w:val="Standard1"/>
-        <w:rPr>
-          <w:rFonts w:ascii="Arial" w:hAnsi="Arial" w:cs="Arial"/>
-        </w:rPr>
-      </w:pPr>
-      <w:r>
-        <w:rPr>
-          <w:rFonts w:ascii="Arial" w:hAnsi="Arial" w:cs="Arial"/>
-        </w:rPr>
         <w:t>Step 3: Airside Management provides parking location and arrival/departure time</w:t>
       </w:r>
     </w:p>
@@ -1885,49 +1777,49 @@
         <w:rPr>
           <w:rFonts w:ascii="Arial" w:hAnsi="Arial" w:cs="Arial"/>
         </w:rPr>
+        <w:t>Step 3: Airside Management requests courses for air traffic controllers, tower personnel, etc. from Financial Management in order to ensure operability</w:t>
+      </w:r>
+    </w:p>
+    <w:p>
+      <w:pPr>
+        <w:pStyle w:val="Standard1"/>
+        <w:rPr>
+          <w:rFonts w:ascii="Arial" w:hAnsi="Arial" w:cs="Arial"/>
+        </w:rPr>
+      </w:pPr>
+      <w:r>
+        <w:rPr>
+          <w:rFonts w:ascii="Arial" w:hAnsi="Arial" w:cs="Arial"/>
+        </w:rPr>
+        <w:t>Step 4: Financial Management books instructors and coordinates appointments</w:t>
+      </w:r>
+    </w:p>
+    <w:p>
+      <w:pPr>
+        <w:pStyle w:val="Standard1"/>
+        <w:rPr>
+          <w:rFonts w:ascii="Arial" w:hAnsi="Arial" w:cs="Arial"/>
+        </w:rPr>
+      </w:pPr>
+      <w:r>
+        <w:rPr>
+          <w:rFonts w:ascii="Arial" w:hAnsi="Arial" w:cs="Arial"/>
+        </w:rPr>
+        <w:t>Step 5: Financial Management supervises attendance of employees at appointments</w:t>
+      </w:r>
+    </w:p>
+    <w:p>
+      <w:pPr>
+        <w:pStyle w:val="Standard1"/>
+        <w:rPr>
+          <w:rFonts w:ascii="Arial" w:hAnsi="Arial" w:cs="Arial"/>
+        </w:rPr>
+      </w:pPr>
+      <w:r>
+        <w:rPr>
+          <w:rFonts w:ascii="Arial" w:hAnsi="Arial" w:cs="Arial"/>
+        </w:rPr>
         <w:lastRenderedPageBreak/>
-        <w:t>Step 3: Airside Management requests courses for air traffic controllers, tower personnel, etc. from Financial Management in order to ensure operability</w:t>
-      </w:r>
-    </w:p>
-    <w:p>
-      <w:pPr>
-        <w:pStyle w:val="Standard1"/>
-        <w:rPr>
-          <w:rFonts w:ascii="Arial" w:hAnsi="Arial" w:cs="Arial"/>
-        </w:rPr>
-      </w:pPr>
-      <w:r>
-        <w:rPr>
-          <w:rFonts w:ascii="Arial" w:hAnsi="Arial" w:cs="Arial"/>
-        </w:rPr>
-        <w:t>Step 4: Financial Management books instructors and coordinates appointments</w:t>
-      </w:r>
-    </w:p>
-    <w:p>
-      <w:pPr>
-        <w:pStyle w:val="Standard1"/>
-        <w:rPr>
-          <w:rFonts w:ascii="Arial" w:hAnsi="Arial" w:cs="Arial"/>
-        </w:rPr>
-      </w:pPr>
-      <w:r>
-        <w:rPr>
-          <w:rFonts w:ascii="Arial" w:hAnsi="Arial" w:cs="Arial"/>
-        </w:rPr>
-        <w:t>Step 5: Financial Management supervises attendance of employees at appointments</w:t>
-      </w:r>
-    </w:p>
-    <w:p>
-      <w:pPr>
-        <w:pStyle w:val="Standard1"/>
-        <w:rPr>
-          <w:rFonts w:ascii="Arial" w:hAnsi="Arial" w:cs="Arial"/>
-        </w:rPr>
-      </w:pPr>
-      <w:r>
-        <w:rPr>
-          <w:rFonts w:ascii="Arial" w:hAnsi="Arial" w:cs="Arial"/>
-        </w:rPr>
         <w:t>Step 6: Financial Management pays for course and requests driving licence for Airside Management employees</w:t>
       </w:r>
     </w:p>
@@ -4017,13 +3909,26 @@
     </w:p>
     <w:p>
       <w:pPr>
+        <w:suppressAutoHyphens w:val="0"/>
+        <w:rPr>
+          <w:rFonts w:ascii="Arial" w:eastAsia="Times New Roman" w:hAnsi="Arial" w:cs="Arial"/>
+          <w:szCs w:val="21"/>
+          <w:lang w:val="en-GB"/>
+        </w:rPr>
+      </w:pPr>
+      <w:r>
+        <w:rPr>
+          <w:rFonts w:ascii="Arial" w:hAnsi="Arial" w:cs="Arial"/>
+          <w:i/>
+          <w:iCs/>
+          <w:lang w:val="en-GB"/>
+        </w:rPr>
+        <w:br w:type="page"/>
+      </w:r>
+    </w:p>
+    <w:p>
+      <w:pPr>
         <w:pStyle w:val="berschrift4"/>
-        <w:rPr>
-          <w:rFonts w:ascii="Arial" w:hAnsi="Arial" w:cs="Arial"/>
-          <w:lang w:val="en-GB"/>
-        </w:rPr>
-      </w:pPr>
-      <w:r>
         <w:rPr>
           <w:rFonts w:ascii="Arial" w:hAnsi="Arial" w:cs="Arial"/>
           <w:i w:val="0"/>
@@ -4031,9 +3936,7 @@
           <w:color w:val="auto"/>
           <w:lang w:val="en-GB"/>
         </w:rPr>
-        <w:br/>
-        <w:t>2.5 Sub-system 5/Sub-system name - [</w:t>
-      </w:r>
+      </w:pPr>
       <w:r>
         <w:rPr>
           <w:rFonts w:ascii="Arial" w:hAnsi="Arial" w:cs="Arial"/>
@@ -4042,7 +3945,56 @@
           <w:color w:val="auto"/>
           <w:lang w:val="en-GB"/>
         </w:rPr>
-        <w:t>Kaan Baylan</w:t>
+        <w:lastRenderedPageBreak/>
+        <w:drawing>
+          <wp:anchor distT="0" distB="0" distL="114300" distR="114300" simplePos="0" relativeHeight="251660288" behindDoc="0" locked="0" layoutInCell="1" allowOverlap="1" wp14:anchorId="61A4654D" wp14:editId="6DDC79C5">
+            <wp:simplePos x="0" y="0"/>
+            <wp:positionH relativeFrom="margin">
+              <wp:align>center</wp:align>
+            </wp:positionH>
+            <wp:positionV relativeFrom="paragraph">
+              <wp:posOffset>283948</wp:posOffset>
+            </wp:positionV>
+            <wp:extent cx="6985635" cy="2298065"/>
+            <wp:effectExtent l="0" t="0" r="5715" b="6985"/>
+            <wp:wrapTopAndBottom/>
+            <wp:docPr id="8" name="Grafik 8"/>
+            <wp:cNvGraphicFramePr>
+              <a:graphicFrameLocks xmlns:a="http://schemas.openxmlformats.org/drawingml/2006/main" noChangeAspect="1"/>
+            </wp:cNvGraphicFramePr>
+            <a:graphic xmlns:a="http://schemas.openxmlformats.org/drawingml/2006/main">
+              <a:graphicData uri="http://schemas.openxmlformats.org/drawingml/2006/picture">
+                <pic:pic xmlns:pic="http://schemas.openxmlformats.org/drawingml/2006/picture">
+                  <pic:nvPicPr>
+                    <pic:cNvPr id="1" name=""/>
+                    <pic:cNvPicPr/>
+                  </pic:nvPicPr>
+                  <pic:blipFill>
+                    <a:blip r:embed="rId12"/>
+                    <a:stretch>
+                      <a:fillRect/>
+                    </a:stretch>
+                  </pic:blipFill>
+                  <pic:spPr>
+                    <a:xfrm>
+                      <a:off x="0" y="0"/>
+                      <a:ext cx="6985635" cy="2298065"/>
+                    </a:xfrm>
+                    <a:prstGeom prst="rect">
+                      <a:avLst/>
+                    </a:prstGeom>
+                  </pic:spPr>
+                </pic:pic>
+              </a:graphicData>
+            </a:graphic>
+            <wp14:sizeRelH relativeFrom="margin">
+              <wp14:pctWidth>0</wp14:pctWidth>
+            </wp14:sizeRelH>
+            <wp14:sizeRelV relativeFrom="margin">
+              <wp14:pctHeight>0</wp14:pctHeight>
+            </wp14:sizeRelV>
+          </wp:anchor>
+        </w:drawing>
       </w:r>
       <w:r>
         <w:rPr>
@@ -4052,7 +4004,7 @@
           <w:color w:val="auto"/>
           <w:lang w:val="en-GB"/>
         </w:rPr>
-        <w:t>]</w:t>
+        <w:t>2.5 Sub-system 5/</w:t>
       </w:r>
       <w:r>
         <w:rPr>
@@ -4062,8 +4014,907 @@
           <w:color w:val="auto"/>
           <w:lang w:val="en-GB"/>
         </w:rPr>
+        <w:t xml:space="preserve">Financial </w:t>
+      </w:r>
+      <w:r>
+        <w:rPr>
+          <w:rFonts w:ascii="Arial" w:hAnsi="Arial" w:cs="Arial"/>
+          <w:i w:val="0"/>
+          <w:iCs w:val="0"/>
+          <w:color w:val="auto"/>
+          <w:lang w:val="en-GB"/>
+        </w:rPr>
+        <w:t>M</w:t>
+      </w:r>
+      <w:r>
+        <w:rPr>
+          <w:rFonts w:ascii="Arial" w:hAnsi="Arial" w:cs="Arial"/>
+          <w:i w:val="0"/>
+          <w:iCs w:val="0"/>
+          <w:color w:val="auto"/>
+          <w:lang w:val="en-GB"/>
+        </w:rPr>
+        <w:t>anagement</w:t>
+      </w:r>
+      <w:r>
+        <w:rPr>
+          <w:rFonts w:ascii="Arial" w:hAnsi="Arial" w:cs="Arial"/>
+          <w:i w:val="0"/>
+          <w:iCs w:val="0"/>
+          <w:color w:val="auto"/>
+          <w:lang w:val="en-GB"/>
+        </w:rPr>
+        <w:t xml:space="preserve"> - [</w:t>
+      </w:r>
+      <w:r>
+        <w:rPr>
+          <w:rFonts w:ascii="Arial" w:hAnsi="Arial" w:cs="Arial"/>
+          <w:i w:val="0"/>
+          <w:iCs w:val="0"/>
+          <w:color w:val="auto"/>
+          <w:lang w:val="en-GB"/>
+        </w:rPr>
+        <w:t>Kaan Baylan</w:t>
+      </w:r>
+      <w:r>
+        <w:rPr>
+          <w:rFonts w:ascii="Arial" w:hAnsi="Arial" w:cs="Arial"/>
+          <w:i w:val="0"/>
+          <w:iCs w:val="0"/>
+          <w:color w:val="auto"/>
+          <w:lang w:val="en-GB"/>
+        </w:rPr>
+        <w:t>]</w:t>
+      </w:r>
+    </w:p>
+    <w:p>
+      <w:pPr>
+        <w:rPr>
+          <w:lang w:val="en-GB"/>
+        </w:rPr>
+      </w:pPr>
+    </w:p>
+    <w:p>
+      <w:pPr>
+        <w:rPr>
+          <w:rFonts w:ascii="Arial" w:hAnsi="Arial" w:cs="Arial"/>
+        </w:rPr>
+      </w:pPr>
+      <w:r>
+        <w:rPr>
+          <w:rFonts w:ascii="Arial" w:hAnsi="Arial" w:cs="Arial"/>
+        </w:rPr>
+        <w:t xml:space="preserve">The Airline is </w:t>
+      </w:r>
+      <w:r>
+        <w:rPr>
+          <w:rFonts w:ascii="Arial" w:hAnsi="Arial" w:cs="Arial"/>
+        </w:rPr>
+        <w:t>a business which operates regular services for carrying passengers or cargo by plane. This business will book a facility of the airside to park their aircrafts and will give the financial management info about their designated flight.</w:t>
+      </w:r>
+    </w:p>
+    <w:p>
+      <w:pPr>
+        <w:rPr>
+          <w:rFonts w:ascii="Arial" w:hAnsi="Arial" w:cs="Arial"/>
+        </w:rPr>
+      </w:pPr>
+    </w:p>
+    <w:p>
+      <w:pPr>
+        <w:rPr>
+          <w:rFonts w:ascii="Arial" w:hAnsi="Arial" w:cs="Arial"/>
+        </w:rPr>
+      </w:pPr>
+      <w:r>
+        <w:rPr>
+          <w:rFonts w:ascii="Arial" w:hAnsi="Arial" w:cs="Arial"/>
+        </w:rPr>
+        <w:t xml:space="preserve">The Financial Management Employee is a person </w:t>
+      </w:r>
+      <w:r>
+        <w:rPr>
+          <w:rFonts w:ascii="Arial" w:hAnsi="Arial" w:cs="Arial"/>
+        </w:rPr>
+        <w:t>who</w:t>
+      </w:r>
+      <w:r>
+        <w:rPr>
+          <w:rFonts w:ascii="Arial" w:hAnsi="Arial" w:cs="Arial"/>
+        </w:rPr>
+        <w:t xml:space="preserve"> works for the Financial Management department in our Airside. </w:t>
+      </w:r>
+      <w:r>
+        <w:rPr>
+          <w:rFonts w:ascii="Arial" w:hAnsi="Arial" w:cs="Arial"/>
+        </w:rPr>
+        <w:t>Th</w:t>
+      </w:r>
+      <w:r>
+        <w:rPr>
+          <w:rFonts w:ascii="Arial" w:hAnsi="Arial" w:cs="Arial"/>
+        </w:rPr>
+        <w:t>e</w:t>
+      </w:r>
+      <w:r>
+        <w:rPr>
+          <w:rFonts w:ascii="Arial" w:hAnsi="Arial" w:cs="Arial"/>
+        </w:rPr>
+        <w:t>s</w:t>
+      </w:r>
+      <w:r>
+        <w:rPr>
+          <w:rFonts w:ascii="Arial" w:hAnsi="Arial" w:cs="Arial"/>
+        </w:rPr>
+        <w:t>e</w:t>
+      </w:r>
+      <w:r>
+        <w:rPr>
+          <w:rFonts w:ascii="Arial" w:hAnsi="Arial" w:cs="Arial"/>
+        </w:rPr>
+        <w:t xml:space="preserve"> employee</w:t>
+      </w:r>
+      <w:r>
+        <w:rPr>
+          <w:rFonts w:ascii="Arial" w:hAnsi="Arial" w:cs="Arial"/>
+        </w:rPr>
+        <w:t>s</w:t>
+      </w:r>
+      <w:r>
+        <w:rPr>
+          <w:rFonts w:ascii="Arial" w:hAnsi="Arial" w:cs="Arial"/>
+        </w:rPr>
+        <w:t xml:space="preserve"> will be receiving the </w:t>
+      </w:r>
+      <w:r>
+        <w:rPr>
+          <w:rFonts w:ascii="Arial" w:hAnsi="Arial" w:cs="Arial"/>
+        </w:rPr>
+        <w:t xml:space="preserve">desired </w:t>
+      </w:r>
+      <w:r>
+        <w:rPr>
+          <w:rFonts w:ascii="Arial" w:hAnsi="Arial" w:cs="Arial"/>
+        </w:rPr>
+        <w:t xml:space="preserve">bookings of the airside and reserve the facilities. </w:t>
+      </w:r>
+      <w:r>
+        <w:rPr>
+          <w:rFonts w:ascii="Arial" w:hAnsi="Arial" w:cs="Arial"/>
+        </w:rPr>
+        <w:t>Moreover, this department has got the task to assign employees to the other managements.</w:t>
+      </w:r>
+    </w:p>
+    <w:p>
+      <w:pPr>
+        <w:rPr>
+          <w:rFonts w:ascii="Arial" w:hAnsi="Arial" w:cs="Arial"/>
+        </w:rPr>
+      </w:pPr>
+      <w:r>
+        <w:rPr>
+          <w:rFonts w:ascii="Arial" w:hAnsi="Arial" w:cs="Arial"/>
+        </w:rPr>
+        <w:t xml:space="preserve">Furthermore, </w:t>
+      </w:r>
+      <w:r>
+        <w:rPr>
+          <w:rFonts w:ascii="Arial" w:hAnsi="Arial" w:cs="Arial"/>
+        </w:rPr>
+        <w:t xml:space="preserve">the </w:t>
+      </w:r>
+      <w:r>
+        <w:rPr>
+          <w:rFonts w:ascii="Arial" w:hAnsi="Arial" w:cs="Arial"/>
+        </w:rPr>
+        <w:t>employee</w:t>
+      </w:r>
+      <w:r>
+        <w:rPr>
+          <w:rFonts w:ascii="Arial" w:hAnsi="Arial" w:cs="Arial"/>
+        </w:rPr>
+        <w:t>s</w:t>
+      </w:r>
+      <w:r>
+        <w:rPr>
+          <w:rFonts w:ascii="Arial" w:hAnsi="Arial" w:cs="Arial"/>
+        </w:rPr>
+        <w:t xml:space="preserve"> </w:t>
+      </w:r>
+      <w:r>
+        <w:rPr>
+          <w:rFonts w:ascii="Arial" w:hAnsi="Arial" w:cs="Arial"/>
+        </w:rPr>
+        <w:t xml:space="preserve">are </w:t>
+      </w:r>
+      <w:r>
+        <w:rPr>
+          <w:rFonts w:ascii="Arial" w:hAnsi="Arial" w:cs="Arial"/>
+        </w:rPr>
+        <w:t xml:space="preserve">to be expected to manage the information of the tickets for the flight when the flight information gets changed. (Date, </w:t>
+      </w:r>
+      <w:r>
+        <w:rPr>
+          <w:rFonts w:ascii="Arial" w:hAnsi="Arial" w:cs="Arial"/>
+        </w:rPr>
+        <w:t>Time,</w:t>
+      </w:r>
+      <w:r>
+        <w:rPr>
+          <w:rFonts w:ascii="Arial" w:hAnsi="Arial" w:cs="Arial"/>
+        </w:rPr>
+        <w:t xml:space="preserve"> and Gate)</w:t>
+      </w:r>
+      <w:r>
+        <w:rPr>
+          <w:rFonts w:ascii="Arial" w:hAnsi="Arial" w:cs="Arial"/>
+        </w:rPr>
         <w:br/>
-      </w:r>
+        <w:t>Another important task is to manage the different maintenances.</w:t>
+      </w:r>
+    </w:p>
+    <w:p>
+      <w:pPr>
+        <w:rPr>
+          <w:rFonts w:ascii="Arial" w:hAnsi="Arial" w:cs="Arial"/>
+        </w:rPr>
+      </w:pPr>
+    </w:p>
+    <w:p>
+      <w:pPr>
+        <w:rPr>
+          <w:rFonts w:ascii="Arial" w:hAnsi="Arial" w:cs="Arial"/>
+        </w:rPr>
+      </w:pPr>
+    </w:p>
+    <w:p>
+      <w:pPr>
+        <w:rPr>
+          <w:rFonts w:ascii="Arial" w:hAnsi="Arial" w:cs="Arial"/>
+          <w:b/>
+        </w:rPr>
+      </w:pPr>
+      <w:r>
+        <w:rPr>
+          <w:rFonts w:ascii="Arial" w:hAnsi="Arial" w:cs="Arial"/>
+          <w:b/>
+        </w:rPr>
+        <w:t>Book flight:</w:t>
+      </w:r>
+    </w:p>
+    <w:p>
+      <w:pPr>
+        <w:rPr>
+          <w:rFonts w:ascii="Arial" w:hAnsi="Arial" w:cs="Arial"/>
+        </w:rPr>
+      </w:pPr>
+      <w:r>
+        <w:rPr>
+          <w:rFonts w:ascii="Arial" w:hAnsi="Arial" w:cs="Arial"/>
+        </w:rPr>
+        <w:t>Step 1: Airline contacts FME</w:t>
+      </w:r>
+    </w:p>
+    <w:p>
+      <w:pPr>
+        <w:rPr>
+          <w:rFonts w:ascii="Arial" w:hAnsi="Arial" w:cs="Arial"/>
+        </w:rPr>
+      </w:pPr>
+      <w:r>
+        <w:rPr>
+          <w:rFonts w:ascii="Arial" w:hAnsi="Arial" w:cs="Arial"/>
+        </w:rPr>
+        <w:t>Step 2: Airline gives info about which facilities they want to book</w:t>
+      </w:r>
+    </w:p>
+    <w:p>
+      <w:pPr>
+        <w:rPr>
+          <w:rFonts w:ascii="Arial" w:hAnsi="Arial" w:cs="Arial"/>
+        </w:rPr>
+      </w:pPr>
+      <w:r>
+        <w:rPr>
+          <w:rFonts w:ascii="Arial" w:hAnsi="Arial" w:cs="Arial"/>
+        </w:rPr>
+        <w:t>Step 3: FME checks if facilities are free to book</w:t>
+      </w:r>
+    </w:p>
+    <w:p>
+      <w:pPr>
+        <w:rPr>
+          <w:rFonts w:ascii="Arial" w:hAnsi="Arial" w:cs="Arial"/>
+        </w:rPr>
+      </w:pPr>
+      <w:r>
+        <w:rPr>
+          <w:rFonts w:ascii="Arial" w:hAnsi="Arial" w:cs="Arial"/>
+        </w:rPr>
+        <w:t>Step 4: FME gives Airline a contract about the booking</w:t>
+      </w:r>
+    </w:p>
+    <w:p>
+      <w:pPr>
+        <w:rPr>
+          <w:rFonts w:ascii="Arial" w:hAnsi="Arial" w:cs="Arial"/>
+        </w:rPr>
+      </w:pPr>
+      <w:r>
+        <w:rPr>
+          <w:rFonts w:ascii="Arial" w:hAnsi="Arial" w:cs="Arial"/>
+        </w:rPr>
+        <w:t>Step 5: Airline accepts and signs contract</w:t>
+      </w:r>
+    </w:p>
+    <w:p>
+      <w:pPr>
+        <w:rPr>
+          <w:rFonts w:ascii="Arial" w:hAnsi="Arial" w:cs="Arial"/>
+        </w:rPr>
+      </w:pPr>
+      <w:r>
+        <w:rPr>
+          <w:rFonts w:ascii="Arial" w:hAnsi="Arial" w:cs="Arial"/>
+        </w:rPr>
+        <w:t xml:space="preserve">Step 6: Airline pays the discussed amount </w:t>
+      </w:r>
+    </w:p>
+    <w:p>
+      <w:pPr>
+        <w:rPr>
+          <w:rFonts w:ascii="Arial" w:hAnsi="Arial" w:cs="Arial"/>
+        </w:rPr>
+      </w:pPr>
+      <w:r>
+        <w:rPr>
+          <w:rFonts w:ascii="Arial" w:hAnsi="Arial" w:cs="Arial"/>
+        </w:rPr>
+        <w:t>Step 7: FME registers the facilities as booked</w:t>
+      </w:r>
+    </w:p>
+    <w:p>
+      <w:pPr>
+        <w:rPr>
+          <w:rFonts w:ascii="Arial" w:hAnsi="Arial" w:cs="Arial"/>
+          <w:b/>
+        </w:rPr>
+      </w:pPr>
+    </w:p>
+    <w:p>
+      <w:pPr>
+        <w:rPr>
+          <w:rFonts w:ascii="Arial" w:hAnsi="Arial" w:cs="Arial"/>
+          <w:b/>
+        </w:rPr>
+      </w:pPr>
+      <w:r>
+        <w:rPr>
+          <w:rFonts w:ascii="Arial" w:hAnsi="Arial" w:cs="Arial"/>
+          <w:b/>
+        </w:rPr>
+        <w:t>Give flightinfo:</w:t>
+      </w:r>
+    </w:p>
+    <w:p>
+      <w:pPr>
+        <w:rPr>
+          <w:rFonts w:ascii="Arial" w:hAnsi="Arial" w:cs="Arial"/>
+        </w:rPr>
+      </w:pPr>
+      <w:r>
+        <w:rPr>
+          <w:rFonts w:ascii="Arial" w:hAnsi="Arial" w:cs="Arial"/>
+        </w:rPr>
+        <w:t>Step 1: Airline gets info about flight</w:t>
+      </w:r>
+    </w:p>
+    <w:p>
+      <w:pPr>
+        <w:rPr>
+          <w:rFonts w:ascii="Arial" w:hAnsi="Arial" w:cs="Arial"/>
+        </w:rPr>
+      </w:pPr>
+      <w:r>
+        <w:rPr>
+          <w:rFonts w:ascii="Arial" w:hAnsi="Arial" w:cs="Arial"/>
+        </w:rPr>
+        <w:t>Step 2: Airline gives info to FME</w:t>
+      </w:r>
+    </w:p>
+    <w:p>
+      <w:pPr>
+        <w:rPr>
+          <w:rFonts w:ascii="Arial" w:hAnsi="Arial" w:cs="Arial"/>
+        </w:rPr>
+      </w:pPr>
+    </w:p>
+    <w:p>
+      <w:pPr>
+        <w:rPr>
+          <w:rFonts w:ascii="Arial" w:hAnsi="Arial" w:cs="Arial"/>
+        </w:rPr>
+      </w:pPr>
+      <w:r>
+        <w:rPr>
+          <w:rFonts w:ascii="Arial" w:hAnsi="Arial" w:cs="Arial"/>
+          <w:b/>
+        </w:rPr>
+        <w:t>Change flightinfo:</w:t>
+      </w:r>
+      <w:r>
+        <w:rPr>
+          <w:rFonts w:ascii="Arial" w:hAnsi="Arial" w:cs="Arial"/>
+          <w:b/>
+        </w:rPr>
+        <w:br/>
+      </w:r>
+      <w:r>
+        <w:rPr>
+          <w:rFonts w:ascii="Arial" w:hAnsi="Arial" w:cs="Arial"/>
+        </w:rPr>
+        <w:t>Step 1: Airline gets info about flight</w:t>
+      </w:r>
+    </w:p>
+    <w:p>
+      <w:pPr>
+        <w:rPr>
+          <w:rFonts w:ascii="Arial" w:hAnsi="Arial" w:cs="Arial"/>
+        </w:rPr>
+      </w:pPr>
+      <w:r>
+        <w:rPr>
+          <w:rFonts w:ascii="Arial" w:hAnsi="Arial" w:cs="Arial"/>
+        </w:rPr>
+        <w:t>Step 2: Airline gives info to FME</w:t>
+      </w:r>
+    </w:p>
+    <w:p>
+      <w:pPr>
+        <w:rPr>
+          <w:rFonts w:ascii="Arial" w:hAnsi="Arial" w:cs="Arial"/>
+        </w:rPr>
+      </w:pPr>
+    </w:p>
+    <w:p>
+      <w:pPr>
+        <w:rPr>
+          <w:rFonts w:ascii="Arial" w:hAnsi="Arial" w:cs="Arial"/>
+          <w:b/>
+        </w:rPr>
+      </w:pPr>
+      <w:r>
+        <w:rPr>
+          <w:rFonts w:ascii="Arial" w:hAnsi="Arial" w:cs="Arial"/>
+          <w:b/>
+        </w:rPr>
+        <w:t>Update ticketinfo:</w:t>
+      </w:r>
+    </w:p>
+    <w:p>
+      <w:pPr>
+        <w:rPr>
+          <w:rFonts w:ascii="Arial" w:hAnsi="Arial" w:cs="Arial"/>
+        </w:rPr>
+      </w:pPr>
+      <w:r>
+        <w:rPr>
+          <w:rFonts w:ascii="Arial" w:hAnsi="Arial" w:cs="Arial"/>
+        </w:rPr>
+        <w:t>Step 1: FME gets info about tickets</w:t>
+      </w:r>
+    </w:p>
+    <w:p>
+      <w:pPr>
+        <w:rPr>
+          <w:rFonts w:ascii="Arial" w:hAnsi="Arial" w:cs="Arial"/>
+        </w:rPr>
+      </w:pPr>
+      <w:r>
+        <w:rPr>
+          <w:rFonts w:ascii="Arial" w:hAnsi="Arial" w:cs="Arial"/>
+        </w:rPr>
+        <w:t>Step 2: FME changes prices and date of tickets</w:t>
+      </w:r>
+    </w:p>
+    <w:p>
+      <w:pPr>
+        <w:rPr>
+          <w:rFonts w:ascii="Arial" w:hAnsi="Arial" w:cs="Arial"/>
+        </w:rPr>
+      </w:pPr>
+    </w:p>
+    <w:p>
+      <w:pPr>
+        <w:rPr>
+          <w:rFonts w:ascii="Arial" w:hAnsi="Arial" w:cs="Arial"/>
+          <w:b/>
+        </w:rPr>
+      </w:pPr>
+      <w:r>
+        <w:rPr>
+          <w:rFonts w:ascii="Arial" w:hAnsi="Arial" w:cs="Arial"/>
+          <w:b/>
+        </w:rPr>
+        <w:t>Assign Employees:</w:t>
+      </w:r>
+    </w:p>
+    <w:p>
+      <w:pPr>
+        <w:rPr>
+          <w:rFonts w:ascii="Arial" w:hAnsi="Arial" w:cs="Arial"/>
+        </w:rPr>
+      </w:pPr>
+      <w:r>
+        <w:rPr>
+          <w:rFonts w:ascii="Arial" w:hAnsi="Arial" w:cs="Arial"/>
+        </w:rPr>
+        <w:t>Step 1: FM looks into the other Managements</w:t>
+      </w:r>
+    </w:p>
+    <w:p>
+      <w:pPr>
+        <w:rPr>
+          <w:rFonts w:ascii="Arial" w:hAnsi="Arial" w:cs="Arial"/>
+        </w:rPr>
+      </w:pPr>
+      <w:r>
+        <w:rPr>
+          <w:rFonts w:ascii="Arial" w:hAnsi="Arial" w:cs="Arial"/>
+        </w:rPr>
+        <w:t>Step 2: FM calculates which Employees will be needed in which Management</w:t>
+      </w:r>
+    </w:p>
+    <w:p>
+      <w:pPr>
+        <w:rPr>
+          <w:rFonts w:ascii="Arial" w:hAnsi="Arial" w:cs="Arial"/>
+        </w:rPr>
+      </w:pPr>
+      <w:r>
+        <w:rPr>
+          <w:rFonts w:ascii="Arial" w:hAnsi="Arial" w:cs="Arial"/>
+        </w:rPr>
+        <w:lastRenderedPageBreak/>
+        <w:t>Step 3: FM assigns Employees to the Managements</w:t>
+      </w:r>
+    </w:p>
+    <w:p>
+      <w:pPr>
+        <w:rPr>
+          <w:rFonts w:ascii="Arial" w:hAnsi="Arial" w:cs="Arial"/>
+        </w:rPr>
+      </w:pPr>
+    </w:p>
+    <w:p>
+      <w:pPr>
+        <w:rPr>
+          <w:rFonts w:ascii="Arial" w:hAnsi="Arial" w:cs="Arial"/>
+        </w:rPr>
+      </w:pPr>
+    </w:p>
+    <w:p>
+      <w:pPr>
+        <w:rPr>
+          <w:rFonts w:ascii="Arial" w:hAnsi="Arial" w:cs="Arial"/>
+          <w:b/>
+        </w:rPr>
+      </w:pPr>
+      <w:r>
+        <w:rPr>
+          <w:rFonts w:ascii="Arial" w:hAnsi="Arial" w:cs="Arial"/>
+          <w:b/>
+        </w:rPr>
+        <w:t>Manage Maintenances:</w:t>
+      </w:r>
+    </w:p>
+    <w:p>
+      <w:pPr>
+        <w:rPr>
+          <w:rFonts w:ascii="Arial" w:hAnsi="Arial" w:cs="Arial"/>
+        </w:rPr>
+      </w:pPr>
+      <w:r>
+        <w:rPr>
+          <w:rFonts w:ascii="Arial" w:hAnsi="Arial" w:cs="Arial"/>
+        </w:rPr>
+        <w:t xml:space="preserve">Step 1: Some other management needs </w:t>
+      </w:r>
+      <w:r>
+        <w:rPr>
+          <w:rFonts w:ascii="Arial" w:hAnsi="Arial" w:cs="Arial"/>
+        </w:rPr>
+        <w:t>maintenance</w:t>
+      </w:r>
+    </w:p>
+    <w:p>
+      <w:pPr>
+        <w:rPr>
+          <w:rFonts w:ascii="Arial" w:hAnsi="Arial" w:cs="Arial"/>
+        </w:rPr>
+      </w:pPr>
+      <w:r>
+        <w:rPr>
+          <w:rFonts w:ascii="Arial" w:hAnsi="Arial" w:cs="Arial"/>
+        </w:rPr>
+        <w:t xml:space="preserve">Step 2: Other management tells what the </w:t>
+      </w:r>
+      <w:r>
+        <w:rPr>
+          <w:rFonts w:ascii="Arial" w:hAnsi="Arial" w:cs="Arial"/>
+        </w:rPr>
+        <w:t>maintenance</w:t>
+      </w:r>
+      <w:r>
+        <w:rPr>
+          <w:rFonts w:ascii="Arial" w:hAnsi="Arial" w:cs="Arial"/>
+        </w:rPr>
+        <w:t xml:space="preserve"> </w:t>
+      </w:r>
+      <w:r>
+        <w:rPr>
+          <w:rFonts w:ascii="Arial" w:hAnsi="Arial" w:cs="Arial"/>
+        </w:rPr>
+        <w:t xml:space="preserve">is (vehicle, fuel, material or </w:t>
+      </w:r>
+      <w:r>
+        <w:rPr>
+          <w:rFonts w:ascii="Arial" w:hAnsi="Arial" w:cs="Arial"/>
+        </w:rPr>
+        <w:t>equipment</w:t>
+      </w:r>
+      <w:r>
+        <w:rPr>
+          <w:rFonts w:ascii="Arial" w:hAnsi="Arial" w:cs="Arial"/>
+        </w:rPr>
+        <w:t>)</w:t>
+      </w:r>
+    </w:p>
+    <w:p>
+      <w:pPr>
+        <w:rPr>
+          <w:rFonts w:ascii="Arial" w:hAnsi="Arial" w:cs="Arial"/>
+        </w:rPr>
+      </w:pPr>
+      <w:r>
+        <w:rPr>
+          <w:rFonts w:ascii="Arial" w:hAnsi="Arial" w:cs="Arial"/>
+        </w:rPr>
+        <w:t>Step 3 (look into destinated use-case)</w:t>
+      </w:r>
+    </w:p>
+    <w:p>
+      <w:pPr>
+        <w:rPr>
+          <w:rFonts w:ascii="Arial" w:hAnsi="Arial" w:cs="Arial"/>
+        </w:rPr>
+      </w:pPr>
+    </w:p>
+    <w:p>
+      <w:pPr>
+        <w:rPr>
+          <w:rFonts w:ascii="Arial" w:hAnsi="Arial" w:cs="Arial"/>
+          <w:b/>
+        </w:rPr>
+      </w:pPr>
+      <w:r>
+        <w:rPr>
+          <w:rFonts w:ascii="Arial" w:hAnsi="Arial" w:cs="Arial"/>
+          <w:b/>
+        </w:rPr>
+        <w:t>Manage vehicles:</w:t>
+      </w:r>
+    </w:p>
+    <w:p>
+      <w:pPr>
+        <w:rPr>
+          <w:rFonts w:ascii="Arial" w:hAnsi="Arial" w:cs="Arial"/>
+        </w:rPr>
+      </w:pPr>
+      <w:r>
+        <w:rPr>
+          <w:rFonts w:ascii="Arial" w:hAnsi="Arial" w:cs="Arial"/>
+        </w:rPr>
+        <w:t>Step 1: FME gets info about vehicle</w:t>
+      </w:r>
+    </w:p>
+    <w:p>
+      <w:pPr>
+        <w:rPr>
+          <w:rFonts w:ascii="Arial" w:hAnsi="Arial" w:cs="Arial"/>
+        </w:rPr>
+      </w:pPr>
+      <w:r>
+        <w:rPr>
+          <w:rFonts w:ascii="Arial" w:hAnsi="Arial" w:cs="Arial"/>
+        </w:rPr>
+        <w:t>Step 2: FME pays repair or buys new vehicles</w:t>
+      </w:r>
+    </w:p>
+    <w:p>
+      <w:pPr>
+        <w:rPr>
+          <w:rFonts w:ascii="Arial" w:hAnsi="Arial" w:cs="Arial"/>
+        </w:rPr>
+      </w:pPr>
+    </w:p>
+    <w:p>
+      <w:pPr>
+        <w:rPr>
+          <w:rFonts w:ascii="Arial" w:hAnsi="Arial" w:cs="Arial"/>
+          <w:b/>
+        </w:rPr>
+      </w:pPr>
+      <w:r>
+        <w:rPr>
+          <w:rFonts w:ascii="Arial" w:hAnsi="Arial" w:cs="Arial"/>
+          <w:b/>
+        </w:rPr>
+        <w:t>Manage fuel:</w:t>
+      </w:r>
+    </w:p>
+    <w:p>
+      <w:pPr>
+        <w:rPr>
+          <w:rFonts w:ascii="Arial" w:hAnsi="Arial" w:cs="Arial"/>
+        </w:rPr>
+      </w:pPr>
+      <w:r>
+        <w:rPr>
+          <w:rFonts w:ascii="Arial" w:hAnsi="Arial" w:cs="Arial"/>
+        </w:rPr>
+        <w:t>Step 1: FME gets info about fuel</w:t>
+      </w:r>
+    </w:p>
+    <w:p>
+      <w:pPr>
+        <w:rPr>
+          <w:rFonts w:ascii="Arial" w:hAnsi="Arial" w:cs="Arial"/>
+        </w:rPr>
+      </w:pPr>
+      <w:r>
+        <w:rPr>
+          <w:rFonts w:ascii="Arial" w:hAnsi="Arial" w:cs="Arial"/>
+        </w:rPr>
+        <w:t>Step 2: FME buys new fuel</w:t>
+      </w:r>
+    </w:p>
+    <w:p>
+      <w:pPr>
+        <w:rPr>
+          <w:rFonts w:ascii="Arial" w:hAnsi="Arial" w:cs="Arial"/>
+        </w:rPr>
+      </w:pPr>
+    </w:p>
+    <w:p>
+      <w:pPr>
+        <w:rPr>
+          <w:rFonts w:ascii="Arial" w:hAnsi="Arial" w:cs="Arial"/>
+          <w:b/>
+        </w:rPr>
+      </w:pPr>
+      <w:r>
+        <w:rPr>
+          <w:rFonts w:ascii="Arial" w:hAnsi="Arial" w:cs="Arial"/>
+          <w:b/>
+        </w:rPr>
+        <w:t>Manage material:</w:t>
+      </w:r>
+    </w:p>
+    <w:p>
+      <w:pPr>
+        <w:rPr>
+          <w:rFonts w:ascii="Arial" w:hAnsi="Arial" w:cs="Arial"/>
+        </w:rPr>
+      </w:pPr>
+      <w:r>
+        <w:rPr>
+          <w:rFonts w:ascii="Arial" w:hAnsi="Arial" w:cs="Arial"/>
+        </w:rPr>
+        <w:t>Step 1: FME gets info about needed material</w:t>
+      </w:r>
+    </w:p>
+    <w:p>
+      <w:pPr>
+        <w:rPr>
+          <w:rFonts w:ascii="Arial" w:hAnsi="Arial" w:cs="Arial"/>
+        </w:rPr>
+      </w:pPr>
+      <w:r>
+        <w:rPr>
+          <w:rFonts w:ascii="Arial" w:hAnsi="Arial" w:cs="Arial"/>
+        </w:rPr>
+        <w:t>Step 2: FME pays for new material</w:t>
+      </w:r>
+    </w:p>
+    <w:p>
+      <w:pPr>
+        <w:rPr>
+          <w:rFonts w:ascii="Arial" w:hAnsi="Arial" w:cs="Arial"/>
+          <w:b/>
+        </w:rPr>
+      </w:pPr>
+    </w:p>
+    <w:p>
+      <w:pPr>
+        <w:rPr>
+          <w:rFonts w:ascii="Arial" w:hAnsi="Arial" w:cs="Arial"/>
+          <w:b/>
+        </w:rPr>
+      </w:pPr>
+      <w:r>
+        <w:rPr>
+          <w:rFonts w:ascii="Arial" w:hAnsi="Arial" w:cs="Arial"/>
+          <w:b/>
+        </w:rPr>
+        <w:t>Manage equipment:</w:t>
+      </w:r>
+    </w:p>
+    <w:p>
+      <w:pPr>
+        <w:rPr>
+          <w:rFonts w:ascii="Arial" w:hAnsi="Arial" w:cs="Arial"/>
+        </w:rPr>
+      </w:pPr>
+      <w:r>
+        <w:rPr>
+          <w:rFonts w:ascii="Arial" w:hAnsi="Arial" w:cs="Arial"/>
+        </w:rPr>
+        <w:t xml:space="preserve">Step 1: FME gets info about needed/broken </w:t>
+      </w:r>
+      <w:r>
+        <w:rPr>
+          <w:rFonts w:ascii="Arial" w:hAnsi="Arial" w:cs="Arial"/>
+        </w:rPr>
+        <w:t>equipment</w:t>
+      </w:r>
+    </w:p>
+    <w:p>
+      <w:pPr>
+        <w:rPr>
+          <w:rFonts w:ascii="Arial" w:hAnsi="Arial" w:cs="Arial"/>
+        </w:rPr>
+      </w:pPr>
+      <w:r>
+        <w:rPr>
+          <w:rFonts w:ascii="Arial" w:hAnsi="Arial" w:cs="Arial"/>
+        </w:rPr>
+        <w:t xml:space="preserve">Step 2: FME pays for repairment or new </w:t>
+      </w:r>
+      <w:r>
+        <w:rPr>
+          <w:rFonts w:ascii="Arial" w:hAnsi="Arial" w:cs="Arial"/>
+        </w:rPr>
+        <w:t>equipment</w:t>
+      </w:r>
+    </w:p>
+    <w:p>
+      <w:pPr>
+        <w:rPr>
+          <w:rFonts w:ascii="Arial" w:hAnsi="Arial" w:cs="Arial"/>
+        </w:rPr>
+      </w:pPr>
+    </w:p>
+    <w:p>
+      <w:pPr>
+        <w:rPr>
+          <w:rFonts w:ascii="Arial" w:hAnsi="Arial" w:cs="Arial"/>
+        </w:rPr>
+      </w:pPr>
+    </w:p>
+    <w:p>
+      <w:pPr>
+        <w:rPr>
+          <w:rFonts w:ascii="Arial" w:hAnsi="Arial" w:cs="Arial"/>
+        </w:rPr>
+      </w:pPr>
+    </w:p>
+    <w:p>
+      <w:pPr>
+        <w:rPr>
+          <w:rFonts w:ascii="Arial" w:hAnsi="Arial" w:cs="Arial"/>
+        </w:rPr>
+      </w:pPr>
     </w:p>
     <w:p>
       <w:pPr>
@@ -4136,114 +4987,102 @@
           <w:rFonts w:ascii="Arial" w:hAnsi="Arial" w:cs="Arial"/>
         </w:rPr>
         <w:br/>
-        <w:t xml:space="preserve">Managing employees is split into one overall use-case which contains generic tasks of </w:t>
-      </w:r>
+        <w:t xml:space="preserve">Managing employees is split into one overall use-case which contains generic tasks of employee management and the subsystem specific use-cases (manage landside/terminal/airside employee) contain steps which are only </w:t>
+      </w:r>
+      <w:r>
+        <w:rPr>
+          <w:rFonts w:ascii="Arial" w:hAnsi="Arial" w:cs="Arial"/>
+        </w:rPr>
+        <w:t>needed</w:t>
+      </w:r>
+      <w:r>
+        <w:rPr>
+          <w:rFonts w:ascii="Arial" w:hAnsi="Arial" w:cs="Arial"/>
+        </w:rPr>
+        <w:t xml:space="preserve"> for the respective subsystem.</w:t>
+      </w:r>
+      <w:r>
+        <w:rPr>
+          <w:rFonts w:ascii="Arial" w:hAnsi="Arial" w:cs="Arial"/>
+        </w:rPr>
+        <w:t xml:space="preserve"> </w:t>
+      </w:r>
+    </w:p>
+    <w:p>
+      <w:pPr>
+        <w:pStyle w:val="Textbody"/>
+        <w:rPr>
+          <w:rFonts w:ascii="Arial" w:hAnsi="Arial" w:cs="Arial"/>
+        </w:rPr>
+      </w:pPr>
+    </w:p>
+    <w:p>
+      <w:pPr>
+        <w:pStyle w:val="Textbody"/>
+        <w:rPr>
+          <w:rFonts w:ascii="Arial" w:hAnsi="Arial" w:cs="Arial"/>
+          <w:b/>
+        </w:rPr>
+      </w:pPr>
+      <w:r>
+        <w:rPr>
+          <w:rFonts w:ascii="Arial" w:hAnsi="Arial" w:cs="Arial"/>
+          <w:b/>
+        </w:rPr>
+        <w:t>General style of use-cases</w:t>
+      </w:r>
+      <w:r>
+        <w:rPr>
+          <w:rFonts w:ascii="Arial" w:hAnsi="Arial" w:cs="Arial"/>
+          <w:b/>
+        </w:rPr>
+        <w:t>:</w:t>
+      </w:r>
+    </w:p>
+    <w:p>
+      <w:pPr>
+        <w:pStyle w:val="Textbody"/>
+        <w:rPr>
+          <w:rFonts w:ascii="Arial" w:hAnsi="Arial" w:cs="Arial"/>
+        </w:rPr>
+      </w:pPr>
+      <w:r>
+        <w:rPr>
+          <w:rFonts w:ascii="Arial" w:hAnsi="Arial" w:cs="Arial"/>
+        </w:rPr>
+        <w:t>We decided to structure conditions and exceptions with &lt;&lt;extend&gt;&gt; since this was the best way to display such flows</w:t>
+      </w:r>
+      <w:r>
+        <w:rPr>
+          <w:rFonts w:ascii="Arial" w:hAnsi="Arial" w:cs="Arial"/>
+        </w:rPr>
+        <w:t>.</w:t>
+      </w:r>
+      <w:r>
+        <w:rPr>
+          <w:rFonts w:ascii="Arial" w:hAnsi="Arial" w:cs="Arial"/>
+        </w:rPr>
+        <w:t xml:space="preserve"> </w:t>
+      </w:r>
+      <w:r>
+        <w:rPr>
+          <w:rFonts w:ascii="Arial" w:hAnsi="Arial" w:cs="Arial"/>
+        </w:rPr>
+        <w:t>Note that the condition which is formulated in the yellow box must be satisfied in order to enter the extending use-case.</w:t>
+      </w:r>
+    </w:p>
+    <w:p>
+      <w:pPr>
+        <w:pStyle w:val="berschrift3"/>
+        <w:rPr>
+          <w:rFonts w:ascii="Arial" w:hAnsi="Arial" w:cs="Arial"/>
+        </w:rPr>
+      </w:pPr>
       <w:r>
         <w:rPr>
           <w:rFonts w:ascii="Arial" w:hAnsi="Arial" w:cs="Arial"/>
         </w:rPr>
         <w:lastRenderedPageBreak/>
-        <w:t xml:space="preserve">employee management and the subsystem specific use-cases (manage landside/terminal/airside employee) contain steps which are only </w:t>
-      </w:r>
-      <w:r>
-        <w:rPr>
-          <w:rFonts w:ascii="Arial" w:hAnsi="Arial" w:cs="Arial"/>
-        </w:rPr>
-        <w:t>needed</w:t>
-      </w:r>
-      <w:r>
-        <w:rPr>
-          <w:rFonts w:ascii="Arial" w:hAnsi="Arial" w:cs="Arial"/>
-        </w:rPr>
-        <w:t xml:space="preserve"> for the respective subsystem.</w:t>
-      </w:r>
-      <w:r>
-        <w:rPr>
-          <w:rFonts w:ascii="Arial" w:hAnsi="Arial" w:cs="Arial"/>
-        </w:rPr>
-        <w:t xml:space="preserve"> </w:t>
-      </w:r>
-    </w:p>
-    <w:p>
-      <w:pPr>
-        <w:pStyle w:val="Textbody"/>
-        <w:rPr>
-          <w:rFonts w:ascii="Arial" w:hAnsi="Arial" w:cs="Arial"/>
-        </w:rPr>
-      </w:pPr>
-    </w:p>
-    <w:p>
-      <w:pPr>
-        <w:pStyle w:val="Textbody"/>
-        <w:rPr>
-          <w:rFonts w:ascii="Arial" w:hAnsi="Arial" w:cs="Arial"/>
-          <w:b/>
-        </w:rPr>
-      </w:pPr>
-      <w:r>
-        <w:rPr>
-          <w:rFonts w:ascii="Arial" w:hAnsi="Arial" w:cs="Arial"/>
-          <w:b/>
-        </w:rPr>
-        <w:t>General style of use-cases</w:t>
-      </w:r>
-      <w:r>
-        <w:rPr>
-          <w:rFonts w:ascii="Arial" w:hAnsi="Arial" w:cs="Arial"/>
-          <w:b/>
-        </w:rPr>
-        <w:t>:</w:t>
-      </w:r>
-    </w:p>
-    <w:p>
-      <w:pPr>
-        <w:pStyle w:val="Textbody"/>
-        <w:rPr>
-          <w:rFonts w:ascii="Arial" w:hAnsi="Arial" w:cs="Arial"/>
-        </w:rPr>
-      </w:pPr>
-      <w:r>
-        <w:rPr>
-          <w:rFonts w:ascii="Arial" w:hAnsi="Arial" w:cs="Arial"/>
-        </w:rPr>
-        <w:t>We decided to structure conditions and exceptions with &lt;&lt;extend&gt;&gt; since this was the best way to display such flows</w:t>
-      </w:r>
-      <w:r>
-        <w:rPr>
-          <w:rFonts w:ascii="Arial" w:hAnsi="Arial" w:cs="Arial"/>
-        </w:rPr>
-        <w:t>.</w:t>
-      </w:r>
-      <w:r>
-        <w:rPr>
-          <w:rFonts w:ascii="Arial" w:hAnsi="Arial" w:cs="Arial"/>
-        </w:rPr>
-        <w:t xml:space="preserve"> </w:t>
-      </w:r>
-      <w:r>
-        <w:rPr>
-          <w:rFonts w:ascii="Arial" w:hAnsi="Arial" w:cs="Arial"/>
-        </w:rPr>
-        <w:t>Note that the condition which is formulated in the yellow box must be satisfied in order to enter</w:t>
-      </w:r>
-      <w:r>
-        <w:rPr>
-          <w:rFonts w:ascii="Arial" w:hAnsi="Arial" w:cs="Arial"/>
-        </w:rPr>
-        <w:t xml:space="preserve"> the extending use-case.</w:t>
-      </w:r>
-    </w:p>
-    <w:p>
-      <w:pPr>
-        <w:pStyle w:val="berschrift3"/>
-        <w:rPr>
-          <w:rFonts w:ascii="Arial" w:hAnsi="Arial" w:cs="Arial"/>
-        </w:rPr>
-      </w:pPr>
-      <w:r>
-        <w:rPr>
-          <w:rFonts w:ascii="Arial" w:hAnsi="Arial" w:cs="Arial"/>
-        </w:rPr>
         <w:t>4</w:t>
       </w:r>
       <w:r>
@@ -4583,6 +5422,27 @@
 <file path=word/numbering.xml><?xml version="1.0" encoding="utf-8"?>
 <w:numbering xmlns:wpc="http://schemas.microsoft.com/office/word/2010/wordprocessingCanvas" xmlns:cx="http://schemas.microsoft.com/office/drawing/2014/chartex" xmlns:cx1="http://schemas.microsoft.com/office/drawing/2015/9/8/chartex" xmlns:cx2="http://schemas.microsoft.com/office/drawing/2015/10/21/chartex" xmlns:cx3="http://schemas.microsoft.com/office/drawing/2016/5/9/chartex" xmlns:cx4="http://schemas.microsoft.com/office/drawing/2016/5/10/chartex" xmlns:cx5="http://schemas.microsoft.com/office/drawing/2016/5/11/chartex" xmlns:cx6="http://schemas.microsoft.com/office/drawing/2016/5/12/chartex" xmlns:cx7="http://schemas.microsoft.com/office/drawing/2016/5/13/chartex" xmlns:cx8="http://schemas.microsoft.com/office/drawing/2016/5/14/chartex" xmlns:mc="http://schemas.openxmlformats.org/markup-compatibility/2006" xmlns:aink="http://schemas.microsoft.com/office/drawing/2016/ink" xmlns:am3d="http://schemas.microsoft.com/office/drawing/2017/model3d" xmlns:o="urn:schemas-microsoft-com:office:office" xmlns:r="http://schemas.openxmlformats.org/officeDocument/2006/relationships" xmlns:m="http://schemas.openxmlformats.org/officeDocument/2006/math" xmlns:v="urn:schemas-microsoft-com:vml" xmlns:wp14="http://schemas.microsoft.com/office/word/2010/wordprocessingDrawing" xmlns:wp="http://schemas.openxmlformats.org/drawingml/2006/wordprocessingDrawing" xmlns:w10="urn:schemas-microsoft-com:office:word" xmlns:w="http://schemas.openxmlformats.org/wordprocessingml/2006/main" xmlns:w14="http://schemas.microsoft.com/office/word/2010/wordml" xmlns:w15="http://schemas.microsoft.com/office/word/2012/wordml" xmlns:w16cex="http://schemas.microsoft.com/office/word/2018/wordml/cex" xmlns:w16cid="http://schemas.microsoft.com/office/word/2016/wordml/cid" xmlns:w16="http://schemas.microsoft.com/office/word/2018/wordml" xmlns:w16sdtdh="http://schemas.microsoft.com/office/word/2020/wordml/sdtdatahash" xmlns:w16se="http://schemas.microsoft.com/office/word/2015/wordml/symex" xmlns:wpg="http://schemas.microsoft.com/office/word/2010/wordprocessingGroup" xmlns:wpi="http://schemas.microsoft.com/office/word/2010/wordprocessingInk" xmlns:wne="http://schemas.microsoft.com/office/word/2006/wordml" xmlns:wps="http://schemas.microsoft.com/office/word/2010/wordprocessingShape" mc:Ignorable="w14 w15 w16se w16cid w16 w16cex w16sdtdh wp14">
   <w:abstractNum w:abstractNumId="0" w15:restartNumberingAfterBreak="0">
+    <w:nsid w:val="FFFFFF89"/>
+    <w:multiLevelType w:val="singleLevel"/>
+    <w:tmpl w:val="56A8F792"/>
+    <w:lvl w:ilvl="0">
+      <w:start w:val="1"/>
+      <w:numFmt w:val="bullet"/>
+      <w:pStyle w:val="Aufzhlungszeichen"/>
+      <w:lvlText w:val=""/>
+      <w:lvlJc w:val="left"/>
+      <w:pPr>
+        <w:tabs>
+          <w:tab w:val="num" w:pos="360"/>
+        </w:tabs>
+        <w:ind w:left="360" w:hanging="360"/>
+      </w:pPr>
+      <w:rPr>
+        <w:rFonts w:ascii="Symbol" w:hAnsi="Symbol" w:hint="default"/>
+      </w:rPr>
+    </w:lvl>
+  </w:abstractNum>
+  <w:abstractNum w:abstractNumId="1" w15:restartNumberingAfterBreak="0">
     <w:nsid w:val="37D2290D"/>
     <w:multiLevelType w:val="multilevel"/>
     <w:tmpl w:val="3E4E89FC"/>
@@ -4686,7 +5546,7 @@
       </w:rPr>
     </w:lvl>
   </w:abstractNum>
-  <w:abstractNum w:abstractNumId="1" w15:restartNumberingAfterBreak="0">
+  <w:abstractNum w:abstractNumId="2" w15:restartNumberingAfterBreak="0">
     <w:nsid w:val="78A51AAC"/>
     <w:multiLevelType w:val="multilevel"/>
     <w:tmpl w:val="D01E9D42"/>
@@ -4791,9 +5651,12 @@
     </w:lvl>
   </w:abstractNum>
   <w:num w:numId="1">
+    <w:abstractNumId w:val="2"/>
+  </w:num>
+  <w:num w:numId="2">
     <w:abstractNumId w:val="1"/>
   </w:num>
-  <w:num w:numId="2">
+  <w:num w:numId="3">
     <w:abstractNumId w:val="0"/>
   </w:num>
 </w:numbering>
@@ -6816,6 +7679,23 @@
       </w:tblBorders>
     </w:tblPr>
   </w:style>
+  <w:style w:type="paragraph" w:styleId="Aufzhlungszeichen">
+    <w:name w:val="List Bullet"/>
+    <w:basedOn w:val="Standard"/>
+    <w:uiPriority w:val="99"/>
+    <w:unhideWhenUsed/>
+    <w:rsid w:val="003C30E4"/>
+    <w:pPr>
+      <w:numPr>
+        <w:numId w:val="3"/>
+      </w:numPr>
+      <w:contextualSpacing/>
+    </w:pPr>
+    <w:rPr>
+      <w:rFonts w:cs="Mangal"/>
+      <w:szCs w:val="21"/>
+    </w:rPr>
+  </w:style>
 </w:styles>
 </file>
 

</xml_diff>

<commit_message>
landside management use cases + typos
</commit_message>
<xml_diff>
--- a/M1_Report.docx
+++ b/M1_Report.docx
@@ -385,8 +385,18 @@
                 <w:sz w:val="20"/>
                 <w:szCs w:val="20"/>
               </w:rPr>
-              <w:t>Simon Primetzhofer</w:t>
+              <w:t xml:space="preserve">Simon </w:t>
             </w:r>
+            <w:proofErr w:type="spellStart"/>
+            <w:r>
+              <w:rPr>
+                <w:rFonts w:ascii="Arial" w:hAnsi="Arial" w:cs="Arial"/>
+                <w:sz w:val="20"/>
+                <w:szCs w:val="20"/>
+              </w:rPr>
+              <w:t>Primetzhofer</w:t>
+            </w:r>
+            <w:proofErr w:type="spellEnd"/>
           </w:p>
           <w:p>
             <w:pPr>
@@ -755,7 +765,7 @@
     </w:p>
     <w:p>
       <w:pPr>
-        <w:pStyle w:val="berschrift2"/>
+        <w:pStyle w:val="Heading2"/>
         <w:rPr>
           <w:rFonts w:ascii="Arial" w:hAnsi="Arial" w:cs="Arial"/>
         </w:rPr>
@@ -795,7 +805,7 @@
     </w:p>
     <w:p>
       <w:pPr>
-        <w:pStyle w:val="berschrift3"/>
+        <w:pStyle w:val="Heading3"/>
         <w:rPr>
           <w:rFonts w:ascii="Arial" w:hAnsi="Arial" w:cs="Arial"/>
         </w:rPr>
@@ -885,23 +895,25 @@
           <w:sz w:val="20"/>
           <w:szCs w:val="20"/>
         </w:rPr>
-        <w:t xml:space="preserve">The airport management system is based on the four subsystems like they are displayed in the above package diagram.  </w:t>
-      </w:r>
+        <w:t>The airport management system is based on the four subsystems like they are displayed in the above package diagram</w:t>
+      </w:r>
+      <w:proofErr w:type="gramStart"/>
       <w:r>
         <w:rPr>
           <w:rFonts w:ascii="Arial" w:hAnsi="Arial" w:cs="Arial"/>
           <w:sz w:val="20"/>
           <w:szCs w:val="20"/>
         </w:rPr>
-        <w:t xml:space="preserve">Every subsystem directly communicates with all other subsystems since the control system management as a central part is not available in this case. </w:t>
-      </w:r>
+        <w:t xml:space="preserve">.  </w:t>
+      </w:r>
+      <w:proofErr w:type="gramEnd"/>
       <w:r>
         <w:rPr>
           <w:rFonts w:ascii="Arial" w:hAnsi="Arial" w:cs="Arial"/>
           <w:sz w:val="20"/>
           <w:szCs w:val="20"/>
         </w:rPr>
-        <w:t>This specifically means that</w:t>
+        <w:t xml:space="preserve">Every subsystem directly communicates with all other subsystems since the control system management as a central part is not available in this case. </w:t>
       </w:r>
       <w:r>
         <w:rPr>
@@ -909,7 +921,7 @@
           <w:sz w:val="20"/>
           <w:szCs w:val="20"/>
         </w:rPr>
-        <w:t xml:space="preserve"> Airside and Landside management </w:t>
+        <w:t>This specifically means that</w:t>
       </w:r>
       <w:r>
         <w:rPr>
@@ -917,7 +929,7 @@
           <w:sz w:val="20"/>
           <w:szCs w:val="20"/>
         </w:rPr>
-        <w:t>provide their vehicles’ route information and consume them from the respective other part</w:t>
+        <w:t xml:space="preserve"> Airside and Landside management </w:t>
       </w:r>
       <w:r>
         <w:rPr>
@@ -925,20 +937,28 @@
           <w:sz w:val="20"/>
           <w:szCs w:val="20"/>
         </w:rPr>
+        <w:t>provide their vehicles’ route information and consume them from the respective other part</w:t>
+      </w:r>
+      <w:r>
+        <w:rPr>
+          <w:rFonts w:ascii="Arial" w:hAnsi="Arial" w:cs="Arial"/>
+          <w:sz w:val="20"/>
+          <w:szCs w:val="20"/>
+        </w:rPr>
         <w:t xml:space="preserve"> instead of having the control system management between them. We can see that every subsystem provides and consumes information from every other subsystem which makes it quite interconnected.</w:t>
       </w:r>
     </w:p>
     <w:p>
       <w:pPr>
-        <w:pStyle w:val="berschrift3"/>
-        <w:rPr>
-          <w:rFonts w:ascii="Arial" w:hAnsi="Arial" w:cs="Arial"/>
-        </w:rPr>
-      </w:pPr>
-    </w:p>
-    <w:p>
-      <w:pPr>
-        <w:pStyle w:val="berschrift3"/>
+        <w:pStyle w:val="Heading3"/>
+        <w:rPr>
+          <w:rFonts w:ascii="Arial" w:hAnsi="Arial" w:cs="Arial"/>
+        </w:rPr>
+      </w:pPr>
+    </w:p>
+    <w:p>
+      <w:pPr>
+        <w:pStyle w:val="Heading3"/>
         <w:rPr>
           <w:rFonts w:ascii="Arial" w:hAnsi="Arial" w:cs="Arial"/>
         </w:rPr>
@@ -1044,8 +1064,22 @@
         <w:rPr>
           <w:rFonts w:ascii="Arial" w:hAnsi="Arial" w:cs="Arial"/>
         </w:rPr>
-        <w:t>gathering information about the flights from the airlines, calculating the ticket prices, booking facilities for airlines, assigning employees to the respective Managements</w:t>
-      </w:r>
+        <w:t xml:space="preserve">gathering information about the flights from the airlines, calculating the ticket prices, booking facilities for airlines, assigning employees to the respective </w:t>
+      </w:r>
+      <w:proofErr w:type="gramStart"/>
+      <w:r>
+        <w:rPr>
+          <w:rFonts w:ascii="Arial" w:hAnsi="Arial" w:cs="Arial"/>
+        </w:rPr>
+        <w:t>m</w:t>
+      </w:r>
+      <w:r>
+        <w:rPr>
+          <w:rFonts w:ascii="Arial" w:hAnsi="Arial" w:cs="Arial"/>
+        </w:rPr>
+        <w:t>anagement</w:t>
+      </w:r>
+      <w:proofErr w:type="gramEnd"/>
       <w:r>
         <w:rPr>
           <w:rFonts w:ascii="Arial" w:hAnsi="Arial" w:cs="Arial"/>
@@ -1100,7 +1134,51 @@
         <w:rPr>
           <w:rFonts w:ascii="Arial" w:hAnsi="Arial" w:cs="Arial"/>
         </w:rPr>
-        <w:t>Landside Management is responsible for …</w:t>
+        <w:t>Landside Management is responsible fo</w:t>
+      </w:r>
+      <w:r>
+        <w:rPr>
+          <w:rFonts w:ascii="Arial" w:hAnsi="Arial" w:cs="Arial"/>
+        </w:rPr>
+        <w:t xml:space="preserve">r coordination </w:t>
+      </w:r>
+      <w:r>
+        <w:rPr>
+          <w:rFonts w:ascii="Arial" w:hAnsi="Arial" w:cs="Arial"/>
+        </w:rPr>
+        <w:t>of</w:t>
+      </w:r>
+      <w:r>
+        <w:rPr>
+          <w:rFonts w:ascii="Arial" w:hAnsi="Arial" w:cs="Arial"/>
+        </w:rPr>
+        <w:t xml:space="preserve"> land-vehicles</w:t>
+      </w:r>
+      <w:r>
+        <w:rPr>
+          <w:rFonts w:ascii="Arial" w:hAnsi="Arial" w:cs="Arial"/>
+        </w:rPr>
+        <w:t xml:space="preserve"> such as baggage carts and buses transporting luggage and persons from either gate to </w:t>
+      </w:r>
+      <w:r>
+        <w:rPr>
+          <w:rFonts w:ascii="Arial" w:hAnsi="Arial" w:cs="Arial"/>
+        </w:rPr>
+        <w:t xml:space="preserve">plane or vice versa. </w:t>
+      </w:r>
+      <w:proofErr w:type="gramStart"/>
+      <w:r>
+        <w:rPr>
+          <w:rFonts w:ascii="Arial" w:hAnsi="Arial" w:cs="Arial"/>
+        </w:rPr>
+        <w:t>Furthermore</w:t>
+      </w:r>
+      <w:proofErr w:type="gramEnd"/>
+      <w:r>
+        <w:rPr>
+          <w:rFonts w:ascii="Arial" w:hAnsi="Arial" w:cs="Arial"/>
+        </w:rPr>
+        <w:t xml:space="preserve"> it is tasked to react to emergency calls as well as providing maintenance services to each plane.</w:t>
       </w:r>
     </w:p>
     <w:p>
@@ -1122,7 +1200,21 @@
         <w:rPr>
           <w:rFonts w:ascii="Arial" w:hAnsi="Arial" w:cs="Arial"/>
         </w:rPr>
-        <w:t>Terminal Management is responsible for checking in passengers, handling all baggage related tasks, performing security checks and also displaying flight information</w:t>
+        <w:t xml:space="preserve">Terminal Management is responsible for checking in passengers, handling all baggage related tasks, performing security </w:t>
+      </w:r>
+      <w:proofErr w:type="gramStart"/>
+      <w:r>
+        <w:rPr>
+          <w:rFonts w:ascii="Arial" w:hAnsi="Arial" w:cs="Arial"/>
+        </w:rPr>
+        <w:t>checks</w:t>
+      </w:r>
+      <w:proofErr w:type="gramEnd"/>
+      <w:r>
+        <w:rPr>
+          <w:rFonts w:ascii="Arial" w:hAnsi="Arial" w:cs="Arial"/>
+        </w:rPr>
+        <w:t xml:space="preserve"> and also displaying flight information</w:t>
       </w:r>
       <w:r>
         <w:rPr>
@@ -1288,6 +1380,7 @@
         <w:rPr>
           <w:rFonts w:ascii="Arial" w:hAnsi="Arial" w:cs="Arial"/>
         </w:rPr>
+        <w:lastRenderedPageBreak/>
         <w:t>Step 1: Airside management requests fuel truck, stair truck, etc. from Landside Management</w:t>
       </w:r>
     </w:p>
@@ -1316,8 +1409,562 @@
         <w:rPr>
           <w:rFonts w:ascii="Arial" w:hAnsi="Arial" w:cs="Arial"/>
         </w:rPr>
+        <w:t>Step 3: Airside Management provides parking location and arrival/departure time</w:t>
+      </w:r>
+    </w:p>
+    <w:p>
+      <w:pPr>
+        <w:pStyle w:val="Standard1"/>
+        <w:rPr>
+          <w:rFonts w:ascii="Arial" w:hAnsi="Arial" w:cs="Arial"/>
+        </w:rPr>
+      </w:pPr>
+      <w:r>
+        <w:rPr>
+          <w:rFonts w:ascii="Arial" w:hAnsi="Arial" w:cs="Arial"/>
+        </w:rPr>
+        <w:t>Step 4: Landside Management calculates needed resources</w:t>
+      </w:r>
+    </w:p>
+    <w:p>
+      <w:pPr>
+        <w:pStyle w:val="Standard1"/>
+        <w:rPr>
+          <w:rFonts w:ascii="Arial" w:hAnsi="Arial" w:cs="Arial"/>
+        </w:rPr>
+      </w:pPr>
+      <w:r>
+        <w:rPr>
+          <w:rFonts w:ascii="Arial" w:hAnsi="Arial" w:cs="Arial"/>
+        </w:rPr>
+        <w:t>Step 5: Landside Management plans best route for vehicles</w:t>
+      </w:r>
+    </w:p>
+    <w:p>
+      <w:pPr>
+        <w:pStyle w:val="Standard1"/>
+        <w:rPr>
+          <w:rFonts w:ascii="Arial" w:hAnsi="Arial" w:cs="Arial"/>
+        </w:rPr>
+      </w:pPr>
+      <w:r>
+        <w:rPr>
+          <w:rFonts w:ascii="Arial" w:hAnsi="Arial" w:cs="Arial"/>
+        </w:rPr>
+        <w:t>Step 6: Landside Management assigns driver</w:t>
+      </w:r>
+    </w:p>
+    <w:p>
+      <w:pPr>
+        <w:pStyle w:val="Standard1"/>
+        <w:rPr>
+          <w:rFonts w:ascii="Arial" w:hAnsi="Arial" w:cs="Arial"/>
+        </w:rPr>
+      </w:pPr>
+      <w:r>
+        <w:rPr>
+          <w:rFonts w:ascii="Arial" w:hAnsi="Arial" w:cs="Arial"/>
+        </w:rPr>
+        <w:t>Step 7: Landside Management executes requested service</w:t>
+      </w:r>
+    </w:p>
+    <w:p>
+      <w:pPr>
+        <w:pStyle w:val="Standard1"/>
+        <w:rPr>
+          <w:rFonts w:ascii="Arial" w:hAnsi="Arial" w:cs="Arial"/>
+        </w:rPr>
+      </w:pPr>
+    </w:p>
+    <w:p>
+      <w:pPr>
+        <w:pStyle w:val="Standard1"/>
+        <w:rPr>
+          <w:rFonts w:ascii="Arial" w:hAnsi="Arial" w:cs="Arial"/>
+          <w:b/>
+        </w:rPr>
+      </w:pPr>
+      <w:r>
+        <w:rPr>
+          <w:rFonts w:ascii="Arial" w:hAnsi="Arial" w:cs="Arial"/>
+          <w:b/>
+        </w:rPr>
+        <w:t>Manage employees</w:t>
+      </w:r>
+    </w:p>
+    <w:p>
+      <w:pPr>
+        <w:pStyle w:val="Standard1"/>
+        <w:rPr>
+          <w:rFonts w:ascii="Arial" w:hAnsi="Arial" w:cs="Arial"/>
+        </w:rPr>
+      </w:pPr>
+      <w:r>
+        <w:rPr>
+          <w:rFonts w:ascii="Arial" w:hAnsi="Arial" w:cs="Arial"/>
+        </w:rPr>
+        <w:t xml:space="preserve">Step 1: Landside-, Airside and Terminal Management report desired </w:t>
+      </w:r>
+      <w:proofErr w:type="gramStart"/>
+      <w:r>
+        <w:rPr>
+          <w:rFonts w:ascii="Arial" w:hAnsi="Arial" w:cs="Arial"/>
+        </w:rPr>
+        <w:t>amount</w:t>
+      </w:r>
+      <w:proofErr w:type="gramEnd"/>
+      <w:r>
+        <w:rPr>
+          <w:rFonts w:ascii="Arial" w:hAnsi="Arial" w:cs="Arial"/>
+        </w:rPr>
+        <w:t xml:space="preserve"> of employees to Financial Management</w:t>
+      </w:r>
+    </w:p>
+    <w:p>
+      <w:pPr>
+        <w:pStyle w:val="Standard1"/>
+        <w:rPr>
+          <w:rFonts w:ascii="Arial" w:hAnsi="Arial" w:cs="Arial"/>
+        </w:rPr>
+      </w:pPr>
+      <w:r>
+        <w:rPr>
+          <w:rFonts w:ascii="Arial" w:hAnsi="Arial" w:cs="Arial"/>
+        </w:rPr>
+        <w:t>Step 2: Financial Management searches for suitable employees according to knowledge and abilities</w:t>
+      </w:r>
+    </w:p>
+    <w:p>
+      <w:pPr>
+        <w:pStyle w:val="Standard1"/>
+        <w:rPr>
+          <w:rFonts w:ascii="Arial" w:hAnsi="Arial" w:cs="Arial"/>
+        </w:rPr>
+      </w:pPr>
+      <w:r>
+        <w:rPr>
+          <w:rFonts w:ascii="Arial" w:hAnsi="Arial" w:cs="Arial"/>
+        </w:rPr>
+        <w:t>Step 3: Financial Management assigns employees to Landside, Airside and Terminal Management</w:t>
+      </w:r>
+    </w:p>
+    <w:p>
+      <w:pPr>
+        <w:pStyle w:val="Standard1"/>
+        <w:rPr>
+          <w:rFonts w:ascii="Arial" w:hAnsi="Arial" w:cs="Arial"/>
+        </w:rPr>
+      </w:pPr>
+      <w:r>
+        <w:rPr>
+          <w:rFonts w:ascii="Arial" w:hAnsi="Arial" w:cs="Arial"/>
+        </w:rPr>
+        <w:t>Step 4: Landside, Airside and Terminal Management report working hours of employees to Financial Management</w:t>
+      </w:r>
+    </w:p>
+    <w:p>
+      <w:pPr>
+        <w:pStyle w:val="Standard1"/>
+        <w:rPr>
+          <w:rFonts w:ascii="Arial" w:hAnsi="Arial" w:cs="Arial"/>
+        </w:rPr>
+      </w:pPr>
+      <w:r>
+        <w:rPr>
+          <w:rFonts w:ascii="Arial" w:hAnsi="Arial" w:cs="Arial"/>
+        </w:rPr>
+        <w:t>Step 5: Landside, Airside and Terminal Management report absences to Financial Management</w:t>
+      </w:r>
+    </w:p>
+    <w:p>
+      <w:pPr>
+        <w:pStyle w:val="Standard1"/>
+        <w:rPr>
+          <w:rFonts w:ascii="Arial" w:hAnsi="Arial" w:cs="Arial"/>
+        </w:rPr>
+      </w:pPr>
+      <w:r>
+        <w:rPr>
+          <w:rFonts w:ascii="Arial" w:hAnsi="Arial" w:cs="Arial"/>
+        </w:rPr>
+        <w:t>Step 6: Financial Management pays salaries to employees</w:t>
+      </w:r>
+    </w:p>
+    <w:p>
+      <w:pPr>
+        <w:pStyle w:val="Standard1"/>
+        <w:rPr>
+          <w:rFonts w:ascii="Arial" w:hAnsi="Arial" w:cs="Arial"/>
+        </w:rPr>
+      </w:pPr>
+      <w:r>
+        <w:rPr>
+          <w:rFonts w:ascii="Arial" w:hAnsi="Arial" w:cs="Arial"/>
+        </w:rPr>
+        <w:t>Step 7: Financial Management regulates hours of labor according to working hours</w:t>
+      </w:r>
+    </w:p>
+    <w:p>
+      <w:pPr>
+        <w:pStyle w:val="Standard1"/>
+        <w:rPr>
+          <w:rFonts w:ascii="Arial" w:hAnsi="Arial" w:cs="Arial"/>
+        </w:rPr>
+      </w:pPr>
+    </w:p>
+    <w:p>
+      <w:pPr>
+        <w:pStyle w:val="Standard1"/>
+        <w:rPr>
+          <w:rFonts w:ascii="Arial" w:hAnsi="Arial" w:cs="Arial"/>
+          <w:b/>
+        </w:rPr>
+      </w:pPr>
+      <w:r>
+        <w:rPr>
+          <w:rFonts w:ascii="Arial" w:hAnsi="Arial" w:cs="Arial"/>
+          <w:b/>
+        </w:rPr>
+        <w:t>Manage landside employees</w:t>
+      </w:r>
+    </w:p>
+    <w:p>
+      <w:pPr>
+        <w:pStyle w:val="Standard1"/>
+        <w:rPr>
+          <w:rFonts w:ascii="Arial" w:hAnsi="Arial" w:cs="Arial"/>
+        </w:rPr>
+      </w:pPr>
+      <w:r>
+        <w:rPr>
+          <w:rFonts w:ascii="Arial" w:hAnsi="Arial" w:cs="Arial"/>
+        </w:rPr>
+        <w:t>Step 1: Landside Management requests security clothing for its employees from Financial Management</w:t>
+      </w:r>
+    </w:p>
+    <w:p>
+      <w:pPr>
+        <w:pStyle w:val="Standard1"/>
+        <w:rPr>
+          <w:rFonts w:ascii="Arial" w:hAnsi="Arial" w:cs="Arial"/>
+        </w:rPr>
+      </w:pPr>
+      <w:r>
+        <w:rPr>
+          <w:rFonts w:ascii="Arial" w:hAnsi="Arial" w:cs="Arial"/>
+        </w:rPr>
+        <w:t>Step 2: Financial Management buys requested clothing from an external vendor</w:t>
+      </w:r>
+    </w:p>
+    <w:p>
+      <w:pPr>
+        <w:pStyle w:val="Standard1"/>
+        <w:rPr>
+          <w:rFonts w:ascii="Arial" w:hAnsi="Arial" w:cs="Arial"/>
+        </w:rPr>
+      </w:pPr>
+      <w:r>
+        <w:rPr>
+          <w:rFonts w:ascii="Arial" w:hAnsi="Arial" w:cs="Arial"/>
+        </w:rPr>
+        <w:t>Step 3: Landside Man</w:t>
+      </w:r>
+      <w:r>
+        <w:rPr>
+          <w:rFonts w:ascii="Arial" w:hAnsi="Arial" w:cs="Arial"/>
+        </w:rPr>
+        <w:t>a</w:t>
+      </w:r>
+      <w:r>
+        <w:rPr>
+          <w:rFonts w:ascii="Arial" w:hAnsi="Arial" w:cs="Arial"/>
+        </w:rPr>
+        <w:t xml:space="preserve">gement requests driving </w:t>
+      </w:r>
+      <w:proofErr w:type="spellStart"/>
+      <w:r>
+        <w:rPr>
+          <w:rFonts w:ascii="Arial" w:hAnsi="Arial" w:cs="Arial"/>
+        </w:rPr>
+        <w:t>licence</w:t>
+      </w:r>
+      <w:proofErr w:type="spellEnd"/>
+      <w:r>
+        <w:rPr>
+          <w:rFonts w:ascii="Arial" w:hAnsi="Arial" w:cs="Arial"/>
+        </w:rPr>
+        <w:t xml:space="preserve"> courses for the drivers for being able to drive the vehicles</w:t>
+      </w:r>
+    </w:p>
+    <w:p>
+      <w:pPr>
+        <w:pStyle w:val="Standard1"/>
+        <w:rPr>
+          <w:rFonts w:ascii="Arial" w:hAnsi="Arial" w:cs="Arial"/>
+        </w:rPr>
+      </w:pPr>
+      <w:r>
+        <w:rPr>
+          <w:rFonts w:ascii="Arial" w:hAnsi="Arial" w:cs="Arial"/>
+        </w:rPr>
+        <w:t>Step 4: Financial Management books driving instructor and coordinates appointments</w:t>
+      </w:r>
+    </w:p>
+    <w:p>
+      <w:pPr>
+        <w:pStyle w:val="Standard1"/>
+        <w:rPr>
+          <w:rFonts w:ascii="Arial" w:hAnsi="Arial" w:cs="Arial"/>
+        </w:rPr>
+      </w:pPr>
+      <w:r>
+        <w:rPr>
+          <w:rFonts w:ascii="Arial" w:hAnsi="Arial" w:cs="Arial"/>
+        </w:rPr>
+        <w:t>Step 5: Financial Management supervises attendance of employees at appointments</w:t>
+      </w:r>
+    </w:p>
+    <w:p>
+      <w:pPr>
+        <w:pStyle w:val="Standard1"/>
+        <w:rPr>
+          <w:rFonts w:ascii="Arial" w:hAnsi="Arial" w:cs="Arial"/>
+        </w:rPr>
+      </w:pPr>
+      <w:r>
+        <w:rPr>
+          <w:rFonts w:ascii="Arial" w:hAnsi="Arial" w:cs="Arial"/>
+        </w:rPr>
+        <w:t xml:space="preserve">Step 6: Financial Management pays for course and requests driving </w:t>
+      </w:r>
+      <w:proofErr w:type="spellStart"/>
+      <w:r>
+        <w:rPr>
+          <w:rFonts w:ascii="Arial" w:hAnsi="Arial" w:cs="Arial"/>
+        </w:rPr>
+        <w:t>licence</w:t>
+      </w:r>
+      <w:proofErr w:type="spellEnd"/>
+      <w:r>
+        <w:rPr>
+          <w:rFonts w:ascii="Arial" w:hAnsi="Arial" w:cs="Arial"/>
+        </w:rPr>
+        <w:t xml:space="preserve"> for Landside Management employees</w:t>
+      </w:r>
+    </w:p>
+    <w:p>
+      <w:pPr>
+        <w:pStyle w:val="Standard1"/>
+        <w:rPr>
+          <w:rFonts w:ascii="Arial" w:hAnsi="Arial" w:cs="Arial"/>
+        </w:rPr>
+      </w:pPr>
+    </w:p>
+    <w:p>
+      <w:pPr>
+        <w:pStyle w:val="Standard1"/>
+        <w:rPr>
+          <w:rFonts w:ascii="Arial" w:hAnsi="Arial" w:cs="Arial"/>
+          <w:b/>
+        </w:rPr>
+      </w:pPr>
+      <w:r>
+        <w:rPr>
+          <w:rFonts w:ascii="Arial" w:hAnsi="Arial" w:cs="Arial"/>
+          <w:b/>
+        </w:rPr>
+        <w:t>Manage terminal employees</w:t>
+      </w:r>
+    </w:p>
+    <w:p>
+      <w:pPr>
+        <w:pStyle w:val="Standard1"/>
+        <w:rPr>
+          <w:rFonts w:ascii="Arial" w:hAnsi="Arial" w:cs="Arial"/>
+        </w:rPr>
+      </w:pPr>
+      <w:r>
+        <w:rPr>
+          <w:rFonts w:ascii="Arial" w:hAnsi="Arial" w:cs="Arial"/>
+        </w:rPr>
+        <w:t>Step 1: Terminal Management requests adequate clothing for employees from Financial Management</w:t>
+      </w:r>
+    </w:p>
+    <w:p>
+      <w:pPr>
+        <w:pStyle w:val="Standard1"/>
+        <w:rPr>
+          <w:rFonts w:ascii="Arial" w:hAnsi="Arial" w:cs="Arial"/>
+        </w:rPr>
+      </w:pPr>
+      <w:r>
+        <w:rPr>
+          <w:rFonts w:ascii="Arial" w:hAnsi="Arial" w:cs="Arial"/>
+        </w:rPr>
+        <w:t>Step 2: Financial Management buys requested clothing from an external vendor</w:t>
+      </w:r>
+    </w:p>
+    <w:p>
+      <w:pPr>
+        <w:pStyle w:val="Standard1"/>
+        <w:rPr>
+          <w:rFonts w:ascii="Arial" w:hAnsi="Arial" w:cs="Arial"/>
+        </w:rPr>
+      </w:pPr>
+      <w:r>
+        <w:rPr>
+          <w:rFonts w:ascii="Arial" w:hAnsi="Arial" w:cs="Arial"/>
+        </w:rPr>
+        <w:t xml:space="preserve">Step 3: Terminal Management requests computers with access to flight information and passenger data </w:t>
+      </w:r>
+      <w:proofErr w:type="gramStart"/>
+      <w:r>
+        <w:rPr>
+          <w:rFonts w:ascii="Arial" w:hAnsi="Arial" w:cs="Arial"/>
+        </w:rPr>
+        <w:t>in order to</w:t>
+      </w:r>
+      <w:proofErr w:type="gramEnd"/>
+      <w:r>
+        <w:rPr>
+          <w:rFonts w:ascii="Arial" w:hAnsi="Arial" w:cs="Arial"/>
+        </w:rPr>
+        <w:t xml:space="preserve"> do work</w:t>
+      </w:r>
+    </w:p>
+    <w:p>
+      <w:pPr>
+        <w:pStyle w:val="Standard1"/>
+        <w:rPr>
+          <w:rFonts w:ascii="Arial" w:hAnsi="Arial" w:cs="Arial"/>
+        </w:rPr>
+      </w:pPr>
+      <w:r>
+        <w:rPr>
+          <w:rFonts w:ascii="Arial" w:hAnsi="Arial" w:cs="Arial"/>
+        </w:rPr>
+        <w:t>Step 4: Terminal Management requests security utils (meta</w:t>
+      </w:r>
+      <w:r>
+        <w:rPr>
+          <w:rFonts w:ascii="Arial" w:hAnsi="Arial" w:cs="Arial"/>
+        </w:rPr>
+        <w:t>l</w:t>
+      </w:r>
+      <w:r>
+        <w:rPr>
+          <w:rFonts w:ascii="Arial" w:hAnsi="Arial" w:cs="Arial"/>
+        </w:rPr>
+        <w:t xml:space="preserve"> detector, scanner, ...) from Financial Management</w:t>
+      </w:r>
+    </w:p>
+    <w:p>
+      <w:pPr>
+        <w:pStyle w:val="Standard1"/>
+        <w:rPr>
+          <w:rFonts w:ascii="Arial" w:hAnsi="Arial" w:cs="Arial"/>
+        </w:rPr>
+      </w:pPr>
+      <w:r>
+        <w:rPr>
+          <w:rFonts w:ascii="Arial" w:hAnsi="Arial" w:cs="Arial"/>
+        </w:rPr>
+        <w:t>Step 5: Terminal Management requests big screens for display flight information from Financial Management</w:t>
+      </w:r>
+    </w:p>
+    <w:p>
+      <w:pPr>
+        <w:pStyle w:val="Standard1"/>
+        <w:rPr>
+          <w:rFonts w:ascii="Arial" w:hAnsi="Arial" w:cs="Arial"/>
+        </w:rPr>
+      </w:pPr>
+      <w:r>
+        <w:rPr>
+          <w:rFonts w:ascii="Arial" w:hAnsi="Arial" w:cs="Arial"/>
+        </w:rPr>
+        <w:t>Step 6: Financial Management provides requested utils and buys the from an external vendor if needed</w:t>
+      </w:r>
+    </w:p>
+    <w:p>
+      <w:pPr>
+        <w:pStyle w:val="Standard1"/>
+        <w:rPr>
+          <w:rFonts w:ascii="Arial" w:hAnsi="Arial" w:cs="Arial"/>
+        </w:rPr>
+      </w:pPr>
+    </w:p>
+    <w:p>
+      <w:pPr>
+        <w:pStyle w:val="Standard1"/>
+        <w:rPr>
+          <w:rFonts w:ascii="Arial" w:hAnsi="Arial" w:cs="Arial"/>
+          <w:b/>
+        </w:rPr>
+      </w:pPr>
+      <w:r>
+        <w:rPr>
+          <w:rFonts w:ascii="Arial" w:hAnsi="Arial" w:cs="Arial"/>
+          <w:b/>
+        </w:rPr>
+        <w:t>Manage airside employees</w:t>
+      </w:r>
+    </w:p>
+    <w:p>
+      <w:pPr>
+        <w:pStyle w:val="Standard1"/>
+        <w:rPr>
+          <w:rFonts w:ascii="Arial" w:hAnsi="Arial" w:cs="Arial"/>
+        </w:rPr>
+      </w:pPr>
+      <w:r>
+        <w:rPr>
+          <w:rFonts w:ascii="Arial" w:hAnsi="Arial" w:cs="Arial"/>
+        </w:rPr>
+        <w:t>Step 1: Landside Management requests security clothing for its employees from Financial Management</w:t>
+      </w:r>
+    </w:p>
+    <w:p>
+      <w:pPr>
+        <w:pStyle w:val="Standard1"/>
+        <w:rPr>
+          <w:rFonts w:ascii="Arial" w:hAnsi="Arial" w:cs="Arial"/>
+        </w:rPr>
+      </w:pPr>
+      <w:r>
+        <w:rPr>
+          <w:rFonts w:ascii="Arial" w:hAnsi="Arial" w:cs="Arial"/>
+        </w:rPr>
+        <w:t>Step 2: Financial Management buys requested clothing from an external vendor</w:t>
+      </w:r>
+    </w:p>
+    <w:p>
+      <w:pPr>
+        <w:pStyle w:val="Standard1"/>
+        <w:rPr>
+          <w:rFonts w:ascii="Arial" w:hAnsi="Arial" w:cs="Arial"/>
+        </w:rPr>
+      </w:pPr>
+      <w:r>
+        <w:rPr>
+          <w:rFonts w:ascii="Arial" w:hAnsi="Arial" w:cs="Arial"/>
+        </w:rPr>
         <w:lastRenderedPageBreak/>
-        <w:t>Step 3: Airside Management provides parking location and arrival/departure time</w:t>
+        <w:t xml:space="preserve">Step 3: Airside Management requests courses for air traffic controllers, tower personnel, etc. from Financial Management </w:t>
+      </w:r>
+      <w:proofErr w:type="gramStart"/>
+      <w:r>
+        <w:rPr>
+          <w:rFonts w:ascii="Arial" w:hAnsi="Arial" w:cs="Arial"/>
+        </w:rPr>
+        <w:t>in order to</w:t>
+      </w:r>
+      <w:proofErr w:type="gramEnd"/>
+      <w:r>
+        <w:rPr>
+          <w:rFonts w:ascii="Arial" w:hAnsi="Arial" w:cs="Arial"/>
+        </w:rPr>
+        <w:t xml:space="preserve"> ensure operability</w:t>
       </w:r>
     </w:p>
     <w:p>
@@ -1331,7 +1978,7 @@
         <w:rPr>
           <w:rFonts w:ascii="Arial" w:hAnsi="Arial" w:cs="Arial"/>
         </w:rPr>
-        <w:t>Step 4: Landside Management calculates needed resources</w:t>
+        <w:t>Step 4: Financial Management books instructors and coordinates appointments</w:t>
       </w:r>
     </w:p>
     <w:p>
@@ -1345,7 +1992,7 @@
         <w:rPr>
           <w:rFonts w:ascii="Arial" w:hAnsi="Arial" w:cs="Arial"/>
         </w:rPr>
-        <w:t>Step 5: Landside Management plans best route for vehicles</w:t>
+        <w:t>Step 5: Financial Management supervises attendance of employees at appointments</w:t>
       </w:r>
     </w:p>
     <w:p>
@@ -1359,7 +2006,21 @@
         <w:rPr>
           <w:rFonts w:ascii="Arial" w:hAnsi="Arial" w:cs="Arial"/>
         </w:rPr>
-        <w:t>Step 6: Landside Management assigns driver</w:t>
+        <w:t xml:space="preserve">Step 6: Financial Management pays for course and requests driving </w:t>
+      </w:r>
+      <w:proofErr w:type="spellStart"/>
+      <w:r>
+        <w:rPr>
+          <w:rFonts w:ascii="Arial" w:hAnsi="Arial" w:cs="Arial"/>
+        </w:rPr>
+        <w:t>licence</w:t>
+      </w:r>
+      <w:proofErr w:type="spellEnd"/>
+      <w:r>
+        <w:rPr>
+          <w:rFonts w:ascii="Arial" w:hAnsi="Arial" w:cs="Arial"/>
+        </w:rPr>
+        <w:t xml:space="preserve"> for Airside Management employees</w:t>
       </w:r>
     </w:p>
     <w:p>
@@ -1369,35 +2030,47 @@
           <w:rFonts w:ascii="Arial" w:hAnsi="Arial" w:cs="Arial"/>
         </w:rPr>
       </w:pPr>
-      <w:r>
-        <w:rPr>
-          <w:rFonts w:ascii="Arial" w:hAnsi="Arial" w:cs="Arial"/>
-        </w:rPr>
-        <w:t>Step 7: Landside Management executes requested service</w:t>
-      </w:r>
     </w:p>
     <w:p>
       <w:pPr>
         <w:pStyle w:val="Standard1"/>
         <w:rPr>
           <w:rFonts w:ascii="Arial" w:hAnsi="Arial" w:cs="Arial"/>
-        </w:rPr>
-      </w:pPr>
+          <w:b/>
+        </w:rPr>
+      </w:pPr>
+      <w:r>
+        <w:rPr>
+          <w:rFonts w:ascii="Arial" w:hAnsi="Arial" w:cs="Arial"/>
+          <w:b/>
+        </w:rPr>
+        <w:t>Provide gate and transport information</w:t>
+      </w:r>
     </w:p>
     <w:p>
       <w:pPr>
         <w:pStyle w:val="Standard1"/>
         <w:rPr>
           <w:rFonts w:ascii="Arial" w:hAnsi="Arial" w:cs="Arial"/>
-          <w:b/>
-        </w:rPr>
-      </w:pPr>
-      <w:r>
-        <w:rPr>
-          <w:rFonts w:ascii="Arial" w:hAnsi="Arial" w:cs="Arial"/>
-          <w:b/>
-        </w:rPr>
-        <w:t>Manage employees</w:t>
+        </w:rPr>
+      </w:pPr>
+      <w:r>
+        <w:rPr>
+          <w:rFonts w:ascii="Arial" w:hAnsi="Arial" w:cs="Arial"/>
+        </w:rPr>
+        <w:t xml:space="preserve">Step 1: Terminal </w:t>
+      </w:r>
+      <w:r>
+        <w:rPr>
+          <w:rFonts w:ascii="Arial" w:hAnsi="Arial" w:cs="Arial"/>
+        </w:rPr>
+        <w:t>M</w:t>
+      </w:r>
+      <w:r>
+        <w:rPr>
+          <w:rFonts w:ascii="Arial" w:hAnsi="Arial" w:cs="Arial"/>
+        </w:rPr>
+        <w:t>anagement requests passenger/cargo transport from Landside Management</w:t>
       </w:r>
     </w:p>
     <w:p>
@@ -1411,7 +2084,7 @@
         <w:rPr>
           <w:rFonts w:ascii="Arial" w:hAnsi="Arial" w:cs="Arial"/>
         </w:rPr>
-        <w:t>Step 1: Landside-, Airside and Terminal Management report desired amount of employees to Financial Management</w:t>
+        <w:t>Step 2: Landside Management requests gate and transport information from Terminal Management</w:t>
       </w:r>
     </w:p>
     <w:p>
@@ -1425,7 +2098,19 @@
         <w:rPr>
           <w:rFonts w:ascii="Arial" w:hAnsi="Arial" w:cs="Arial"/>
         </w:rPr>
-        <w:t>Step 2: Financial Management searches for suitable employees according to knowledge and abilities</w:t>
+        <w:t xml:space="preserve">Step 3: Terminal </w:t>
+      </w:r>
+      <w:r>
+        <w:rPr>
+          <w:rFonts w:ascii="Arial" w:hAnsi="Arial" w:cs="Arial"/>
+        </w:rPr>
+        <w:t>M</w:t>
+      </w:r>
+      <w:r>
+        <w:rPr>
+          <w:rFonts w:ascii="Arial" w:hAnsi="Arial" w:cs="Arial"/>
+        </w:rPr>
+        <w:t>anagement assigns gate</w:t>
       </w:r>
     </w:p>
     <w:p>
@@ -1439,7 +2124,19 @@
         <w:rPr>
           <w:rFonts w:ascii="Arial" w:hAnsi="Arial" w:cs="Arial"/>
         </w:rPr>
-        <w:t>Step 3: Financial Management assigns employees to Landside, Airside and Terminal Management</w:t>
+        <w:t xml:space="preserve">Step 4: Terminal </w:t>
+      </w:r>
+      <w:r>
+        <w:rPr>
+          <w:rFonts w:ascii="Arial" w:hAnsi="Arial" w:cs="Arial"/>
+        </w:rPr>
+        <w:t>M</w:t>
+      </w:r>
+      <w:r>
+        <w:rPr>
+          <w:rFonts w:ascii="Arial" w:hAnsi="Arial" w:cs="Arial"/>
+        </w:rPr>
+        <w:t>anagement forwards baggage to transportation units</w:t>
       </w:r>
     </w:p>
     <w:p>
@@ -1453,7 +2150,19 @@
         <w:rPr>
           <w:rFonts w:ascii="Arial" w:hAnsi="Arial" w:cs="Arial"/>
         </w:rPr>
-        <w:t>Step 4: Landside, Airside and Terminal Management report working hours of employees to Financial Management</w:t>
+        <w:t xml:space="preserve">Step 5: Terminal </w:t>
+      </w:r>
+      <w:r>
+        <w:rPr>
+          <w:rFonts w:ascii="Arial" w:hAnsi="Arial" w:cs="Arial"/>
+        </w:rPr>
+        <w:t>M</w:t>
+      </w:r>
+      <w:r>
+        <w:rPr>
+          <w:rFonts w:ascii="Arial" w:hAnsi="Arial" w:cs="Arial"/>
+        </w:rPr>
+        <w:t>anagement and Airside management coordinate flight details to ensure that baggage gets delivered correctly and on time</w:t>
       </w:r>
     </w:p>
     <w:p>
@@ -1467,7 +2176,7 @@
         <w:rPr>
           <w:rFonts w:ascii="Arial" w:hAnsi="Arial" w:cs="Arial"/>
         </w:rPr>
-        <w:t>Step 5: Landside, Airside and Terminal Management report absences to Financial Management</w:t>
+        <w:t>Step 6: Landside Management transports baggage and passengers to the airplane</w:t>
       </w:r>
     </w:p>
     <w:p>
@@ -1477,25 +2186,21 @@
           <w:rFonts w:ascii="Arial" w:hAnsi="Arial" w:cs="Arial"/>
         </w:rPr>
       </w:pPr>
-      <w:r>
-        <w:rPr>
-          <w:rFonts w:ascii="Arial" w:hAnsi="Arial" w:cs="Arial"/>
-        </w:rPr>
-        <w:t>Step 6: Financial Management pays salaries to employees</w:t>
-      </w:r>
     </w:p>
     <w:p>
       <w:pPr>
         <w:pStyle w:val="Standard1"/>
         <w:rPr>
           <w:rFonts w:ascii="Arial" w:hAnsi="Arial" w:cs="Arial"/>
-        </w:rPr>
-      </w:pPr>
-      <w:r>
-        <w:rPr>
-          <w:rFonts w:ascii="Arial" w:hAnsi="Arial" w:cs="Arial"/>
-        </w:rPr>
-        <w:t>Step 7: Financial Management regulates hours of labor according to working hours</w:t>
+          <w:b/>
+        </w:rPr>
+      </w:pPr>
+      <w:r>
+        <w:rPr>
+          <w:rFonts w:ascii="Arial" w:hAnsi="Arial" w:cs="Arial"/>
+          <w:b/>
+        </w:rPr>
+        <w:t>Provide flight information</w:t>
       </w:r>
     </w:p>
     <w:p>
@@ -1505,21 +2210,25 @@
           <w:rFonts w:ascii="Arial" w:hAnsi="Arial" w:cs="Arial"/>
         </w:rPr>
       </w:pPr>
+      <w:r>
+        <w:rPr>
+          <w:rFonts w:ascii="Arial" w:hAnsi="Arial" w:cs="Arial"/>
+        </w:rPr>
+        <w:t>Step 1: Airside Management requests flight information from Terminal management (scheduled departure/arrival)</w:t>
+      </w:r>
     </w:p>
     <w:p>
       <w:pPr>
         <w:pStyle w:val="Standard1"/>
         <w:rPr>
           <w:rFonts w:ascii="Arial" w:hAnsi="Arial" w:cs="Arial"/>
-          <w:b/>
-        </w:rPr>
-      </w:pPr>
-      <w:r>
-        <w:rPr>
-          <w:rFonts w:ascii="Arial" w:hAnsi="Arial" w:cs="Arial"/>
-          <w:b/>
-        </w:rPr>
-        <w:t>Manage landside employees</w:t>
+        </w:rPr>
+      </w:pPr>
+      <w:r>
+        <w:rPr>
+          <w:rFonts w:ascii="Arial" w:hAnsi="Arial" w:cs="Arial"/>
+        </w:rPr>
+        <w:t>Step 2: Terminal Management adjusts departure/landing time according to check-in status of passengers</w:t>
       </w:r>
     </w:p>
     <w:p>
@@ -1533,7 +2242,7 @@
         <w:rPr>
           <w:rFonts w:ascii="Arial" w:hAnsi="Arial" w:cs="Arial"/>
         </w:rPr>
-        <w:t>Step 1: Landside Management requests security clothing for its employees from Financial Management</w:t>
+        <w:t>Step 3: Airside Management provides actual departure/landing time (possible delays)</w:t>
       </w:r>
     </w:p>
     <w:p>
@@ -1547,7 +2256,7 @@
         <w:rPr>
           <w:rFonts w:ascii="Arial" w:hAnsi="Arial" w:cs="Arial"/>
         </w:rPr>
-        <w:t>Step 2: Financial Management buys requested clothing from an external vendor</w:t>
+        <w:t>Step 4: Terminal Management displays possibly changed flight information to passengers</w:t>
       </w:r>
     </w:p>
     <w:p>
@@ -1561,7 +2270,7 @@
         <w:rPr>
           <w:rFonts w:ascii="Arial" w:hAnsi="Arial" w:cs="Arial"/>
         </w:rPr>
-        <w:t>Step 3: Landside Mangement requests driving licence courses for the drivers for being able to drive the vehicles</w:t>
+        <w:t>Step 5: Terminal Management coordinates baggage and passenger transportation according to aircraft status</w:t>
       </w:r>
     </w:p>
     <w:p>
@@ -1571,25 +2280,23 @@
           <w:rFonts w:ascii="Arial" w:hAnsi="Arial" w:cs="Arial"/>
         </w:rPr>
       </w:pPr>
-      <w:r>
-        <w:rPr>
-          <w:rFonts w:ascii="Arial" w:hAnsi="Arial" w:cs="Arial"/>
-        </w:rPr>
-        <w:t>Step 4: Financial Management books driving instructor and coordinates appointments</w:t>
-      </w:r>
     </w:p>
     <w:p>
       <w:pPr>
         <w:pStyle w:val="Standard1"/>
         <w:rPr>
           <w:rFonts w:ascii="Arial" w:hAnsi="Arial" w:cs="Arial"/>
-        </w:rPr>
-      </w:pPr>
-      <w:r>
-        <w:rPr>
-          <w:rFonts w:ascii="Arial" w:hAnsi="Arial" w:cs="Arial"/>
-        </w:rPr>
-        <w:t>Step 5: Financial Management supervises attendance of employees at appointments</w:t>
+          <w:b/>
+          <w:bCs/>
+        </w:rPr>
+      </w:pPr>
+      <w:r>
+        <w:rPr>
+          <w:rFonts w:ascii="Arial" w:hAnsi="Arial" w:cs="Arial"/>
+          <w:b/>
+          <w:bCs/>
+        </w:rPr>
+        <w:t>Update ticket information / pricing</w:t>
       </w:r>
     </w:p>
     <w:p>
@@ -1603,7 +2310,7 @@
         <w:rPr>
           <w:rFonts w:ascii="Arial" w:hAnsi="Arial" w:cs="Arial"/>
         </w:rPr>
-        <w:t>Step 6: Financial Management pays for course and requests driving licence for Landside Management employees</w:t>
+        <w:t>Step 1: Terminal Management reports check-in status of flights to Financial Management</w:t>
       </w:r>
     </w:p>
     <w:p>
@@ -1613,21 +2320,25 @@
           <w:rFonts w:ascii="Arial" w:hAnsi="Arial" w:cs="Arial"/>
         </w:rPr>
       </w:pPr>
+      <w:r>
+        <w:rPr>
+          <w:rFonts w:ascii="Arial" w:hAnsi="Arial" w:cs="Arial"/>
+        </w:rPr>
+        <w:t>Step 2: Terminal Management reports payments (too heavy baggage, better seat category, ...) to Financial Management</w:t>
+      </w:r>
     </w:p>
     <w:p>
       <w:pPr>
         <w:pStyle w:val="Standard1"/>
         <w:rPr>
           <w:rFonts w:ascii="Arial" w:hAnsi="Arial" w:cs="Arial"/>
-          <w:b/>
-        </w:rPr>
-      </w:pPr>
-      <w:r>
-        <w:rPr>
-          <w:rFonts w:ascii="Arial" w:hAnsi="Arial" w:cs="Arial"/>
-          <w:b/>
-        </w:rPr>
-        <w:t>Manage terminal employees</w:t>
+        </w:rPr>
+      </w:pPr>
+      <w:r>
+        <w:rPr>
+          <w:rFonts w:ascii="Arial" w:hAnsi="Arial" w:cs="Arial"/>
+        </w:rPr>
+        <w:t>Step 3: Financial Management updates ticket prices, departure times and flight states</w:t>
       </w:r>
     </w:p>
     <w:p>
@@ -1641,7 +2352,7 @@
         <w:rPr>
           <w:rFonts w:ascii="Arial" w:hAnsi="Arial" w:cs="Arial"/>
         </w:rPr>
-        <w:t>Step 1: Terminal Management requests adequate clothing for employees from Financial Management</w:t>
+        <w:t>Step 4: Terminal Management displays updated data on flight information system</w:t>
       </w:r>
     </w:p>
     <w:p>
@@ -1655,470 +2366,19 @@
         <w:rPr>
           <w:rFonts w:ascii="Arial" w:hAnsi="Arial" w:cs="Arial"/>
         </w:rPr>
-        <w:t>Step 2: Financial Management buys requested clothing from an external vendor</w:t>
-      </w:r>
-    </w:p>
-    <w:p>
-      <w:pPr>
-        <w:pStyle w:val="Standard1"/>
-        <w:rPr>
-          <w:rFonts w:ascii="Arial" w:hAnsi="Arial" w:cs="Arial"/>
-        </w:rPr>
-      </w:pPr>
-      <w:r>
-        <w:rPr>
-          <w:rFonts w:ascii="Arial" w:hAnsi="Arial" w:cs="Arial"/>
-        </w:rPr>
-        <w:t>Step 3: Terminal Management requests computers with access to flight information and passenger data in order to do work</w:t>
-      </w:r>
-    </w:p>
-    <w:p>
-      <w:pPr>
-        <w:pStyle w:val="Standard1"/>
-        <w:rPr>
-          <w:rFonts w:ascii="Arial" w:hAnsi="Arial" w:cs="Arial"/>
-        </w:rPr>
-      </w:pPr>
-      <w:r>
-        <w:rPr>
-          <w:rFonts w:ascii="Arial" w:hAnsi="Arial" w:cs="Arial"/>
-        </w:rPr>
-        <w:t>Step 4: Terminal Management requests security utils (meta detector, scanner, ...) from Financial Management</w:t>
-      </w:r>
-    </w:p>
-    <w:p>
-      <w:pPr>
-        <w:pStyle w:val="Standard1"/>
-        <w:rPr>
-          <w:rFonts w:ascii="Arial" w:hAnsi="Arial" w:cs="Arial"/>
-        </w:rPr>
-      </w:pPr>
-      <w:r>
-        <w:rPr>
-          <w:rFonts w:ascii="Arial" w:hAnsi="Arial" w:cs="Arial"/>
-        </w:rPr>
-        <w:t>Step 5: Terminal Management requests big screens for display flight information from Financial Management</w:t>
-      </w:r>
-    </w:p>
-    <w:p>
-      <w:pPr>
-        <w:pStyle w:val="Standard1"/>
-        <w:rPr>
-          <w:rFonts w:ascii="Arial" w:hAnsi="Arial" w:cs="Arial"/>
-        </w:rPr>
-      </w:pPr>
-      <w:r>
-        <w:rPr>
-          <w:rFonts w:ascii="Arial" w:hAnsi="Arial" w:cs="Arial"/>
-        </w:rPr>
-        <w:t>Step 6: Financial Management provides requested utils and buys the from an external vendor if needed</w:t>
-      </w:r>
-    </w:p>
-    <w:p>
-      <w:pPr>
-        <w:pStyle w:val="Standard1"/>
-        <w:rPr>
-          <w:rFonts w:ascii="Arial" w:hAnsi="Arial" w:cs="Arial"/>
-        </w:rPr>
-      </w:pPr>
-    </w:p>
-    <w:p>
-      <w:pPr>
-        <w:pStyle w:val="Standard1"/>
-        <w:rPr>
-          <w:rFonts w:ascii="Arial" w:hAnsi="Arial" w:cs="Arial"/>
-          <w:b/>
-        </w:rPr>
-      </w:pPr>
-      <w:r>
-        <w:rPr>
-          <w:rFonts w:ascii="Arial" w:hAnsi="Arial" w:cs="Arial"/>
-          <w:b/>
-        </w:rPr>
-        <w:t>Manage airside employees</w:t>
-      </w:r>
-    </w:p>
-    <w:p>
-      <w:pPr>
-        <w:pStyle w:val="Standard1"/>
-        <w:rPr>
-          <w:rFonts w:ascii="Arial" w:hAnsi="Arial" w:cs="Arial"/>
-        </w:rPr>
-      </w:pPr>
-      <w:r>
-        <w:rPr>
-          <w:rFonts w:ascii="Arial" w:hAnsi="Arial" w:cs="Arial"/>
-        </w:rPr>
-        <w:t>Step 1: Landside Management requests security clothing for its employees from Financial Management</w:t>
-      </w:r>
-    </w:p>
-    <w:p>
-      <w:pPr>
-        <w:pStyle w:val="Standard1"/>
-        <w:rPr>
-          <w:rFonts w:ascii="Arial" w:hAnsi="Arial" w:cs="Arial"/>
-        </w:rPr>
-      </w:pPr>
-      <w:r>
-        <w:rPr>
-          <w:rFonts w:ascii="Arial" w:hAnsi="Arial" w:cs="Arial"/>
-        </w:rPr>
-        <w:t>Step 2: Financial Management buys requested clothing from an external vendor</w:t>
-      </w:r>
-    </w:p>
-    <w:p>
-      <w:pPr>
-        <w:pStyle w:val="Standard1"/>
-        <w:rPr>
-          <w:rFonts w:ascii="Arial" w:hAnsi="Arial" w:cs="Arial"/>
-        </w:rPr>
-      </w:pPr>
-      <w:r>
-        <w:rPr>
-          <w:rFonts w:ascii="Arial" w:hAnsi="Arial" w:cs="Arial"/>
-        </w:rPr>
-        <w:t>Step 3: Airside Management requests courses for air traffic controllers, tower personnel, etc. from Financial Management in order to ensure operability</w:t>
-      </w:r>
-    </w:p>
-    <w:p>
-      <w:pPr>
-        <w:pStyle w:val="Standard1"/>
-        <w:rPr>
-          <w:rFonts w:ascii="Arial" w:hAnsi="Arial" w:cs="Arial"/>
-        </w:rPr>
-      </w:pPr>
-      <w:r>
-        <w:rPr>
-          <w:rFonts w:ascii="Arial" w:hAnsi="Arial" w:cs="Arial"/>
-        </w:rPr>
-        <w:t>Step 4: Financial Management books instructors and coordinates appointments</w:t>
-      </w:r>
-    </w:p>
-    <w:p>
-      <w:pPr>
-        <w:pStyle w:val="Standard1"/>
-        <w:rPr>
-          <w:rFonts w:ascii="Arial" w:hAnsi="Arial" w:cs="Arial"/>
-        </w:rPr>
-      </w:pPr>
-      <w:r>
-        <w:rPr>
-          <w:rFonts w:ascii="Arial" w:hAnsi="Arial" w:cs="Arial"/>
-        </w:rPr>
-        <w:t>Step 5: Financial Management supervises attendance of employees at appointments</w:t>
-      </w:r>
-    </w:p>
-    <w:p>
-      <w:pPr>
-        <w:pStyle w:val="Standard1"/>
-        <w:rPr>
-          <w:rFonts w:ascii="Arial" w:hAnsi="Arial" w:cs="Arial"/>
-        </w:rPr>
-      </w:pPr>
-      <w:r>
-        <w:rPr>
-          <w:rFonts w:ascii="Arial" w:hAnsi="Arial" w:cs="Arial"/>
-        </w:rPr>
-        <w:lastRenderedPageBreak/>
-        <w:t>Step 6: Financial Management pays for course and requests driving licence for Airside Management employees</w:t>
-      </w:r>
-    </w:p>
-    <w:p>
-      <w:pPr>
-        <w:pStyle w:val="Standard1"/>
-        <w:rPr>
-          <w:rFonts w:ascii="Arial" w:hAnsi="Arial" w:cs="Arial"/>
-        </w:rPr>
-      </w:pPr>
-    </w:p>
-    <w:p>
-      <w:pPr>
-        <w:pStyle w:val="Standard1"/>
-        <w:rPr>
-          <w:rFonts w:ascii="Arial" w:hAnsi="Arial" w:cs="Arial"/>
-          <w:b/>
-        </w:rPr>
-      </w:pPr>
-      <w:r>
-        <w:rPr>
-          <w:rFonts w:ascii="Arial" w:hAnsi="Arial" w:cs="Arial"/>
-          <w:b/>
-        </w:rPr>
-        <w:t>Provide gate and transport information</w:t>
-      </w:r>
-    </w:p>
-    <w:p>
-      <w:pPr>
-        <w:pStyle w:val="Standard1"/>
-        <w:rPr>
-          <w:rFonts w:ascii="Arial" w:hAnsi="Arial" w:cs="Arial"/>
-        </w:rPr>
-      </w:pPr>
-      <w:r>
-        <w:rPr>
-          <w:rFonts w:ascii="Arial" w:hAnsi="Arial" w:cs="Arial"/>
-        </w:rPr>
-        <w:t>Step 1: Terminal management requests passenger/cargo transport from Landside Management</w:t>
-      </w:r>
-    </w:p>
-    <w:p>
-      <w:pPr>
-        <w:pStyle w:val="Standard1"/>
-        <w:rPr>
-          <w:rFonts w:ascii="Arial" w:hAnsi="Arial" w:cs="Arial"/>
-        </w:rPr>
-      </w:pPr>
-      <w:r>
-        <w:rPr>
-          <w:rFonts w:ascii="Arial" w:hAnsi="Arial" w:cs="Arial"/>
-        </w:rPr>
-        <w:t>Step 2: Landside Management requests gate and transport information from Terminal Management</w:t>
-      </w:r>
-    </w:p>
-    <w:p>
-      <w:pPr>
-        <w:pStyle w:val="Standard1"/>
-        <w:rPr>
-          <w:rFonts w:ascii="Arial" w:hAnsi="Arial" w:cs="Arial"/>
-        </w:rPr>
-      </w:pPr>
-      <w:r>
-        <w:rPr>
-          <w:rFonts w:ascii="Arial" w:hAnsi="Arial" w:cs="Arial"/>
-        </w:rPr>
-        <w:t>Step 3: Terminal management assigns gate</w:t>
-      </w:r>
-    </w:p>
-    <w:p>
-      <w:pPr>
-        <w:pStyle w:val="Standard1"/>
-        <w:rPr>
-          <w:rFonts w:ascii="Arial" w:hAnsi="Arial" w:cs="Arial"/>
-        </w:rPr>
-      </w:pPr>
-      <w:r>
-        <w:rPr>
-          <w:rFonts w:ascii="Arial" w:hAnsi="Arial" w:cs="Arial"/>
-        </w:rPr>
-        <w:t>Step 4: Terminal management forwards baggage to transportation units</w:t>
-      </w:r>
-    </w:p>
-    <w:p>
-      <w:pPr>
-        <w:pStyle w:val="Standard1"/>
-        <w:rPr>
-          <w:rFonts w:ascii="Arial" w:hAnsi="Arial" w:cs="Arial"/>
-        </w:rPr>
-      </w:pPr>
-      <w:r>
-        <w:rPr>
-          <w:rFonts w:ascii="Arial" w:hAnsi="Arial" w:cs="Arial"/>
-        </w:rPr>
-        <w:t>Step 5: Terminal management and Airside management coordinate flight details to ensure that baggage gets delivered correctly and on time</w:t>
-      </w:r>
-    </w:p>
-    <w:p>
-      <w:pPr>
-        <w:pStyle w:val="Standard1"/>
-        <w:rPr>
-          <w:rFonts w:ascii="Arial" w:hAnsi="Arial" w:cs="Arial"/>
-        </w:rPr>
-      </w:pPr>
-      <w:r>
-        <w:rPr>
-          <w:rFonts w:ascii="Arial" w:hAnsi="Arial" w:cs="Arial"/>
-        </w:rPr>
-        <w:t>Step 6: Landside Management transports baggage and passengers to the airplane</w:t>
-      </w:r>
-    </w:p>
-    <w:p>
-      <w:pPr>
-        <w:pStyle w:val="Standard1"/>
-        <w:rPr>
-          <w:rFonts w:ascii="Arial" w:hAnsi="Arial" w:cs="Arial"/>
-        </w:rPr>
-      </w:pPr>
-    </w:p>
-    <w:p>
-      <w:pPr>
-        <w:pStyle w:val="Standard1"/>
-        <w:rPr>
-          <w:rFonts w:ascii="Arial" w:hAnsi="Arial" w:cs="Arial"/>
-          <w:b/>
-        </w:rPr>
-      </w:pPr>
-      <w:r>
-        <w:rPr>
-          <w:rFonts w:ascii="Arial" w:hAnsi="Arial" w:cs="Arial"/>
-          <w:b/>
-        </w:rPr>
-        <w:t>Provide flight information</w:t>
-      </w:r>
-    </w:p>
-    <w:p>
-      <w:pPr>
-        <w:pStyle w:val="Standard1"/>
-        <w:rPr>
-          <w:rFonts w:ascii="Arial" w:hAnsi="Arial" w:cs="Arial"/>
-        </w:rPr>
-      </w:pPr>
-      <w:r>
-        <w:rPr>
-          <w:rFonts w:ascii="Arial" w:hAnsi="Arial" w:cs="Arial"/>
-        </w:rPr>
-        <w:t>Step 1: Airside Management requests flight information from Terminal management (scheduled departure/arrival)</w:t>
-      </w:r>
-    </w:p>
-    <w:p>
-      <w:pPr>
-        <w:pStyle w:val="Standard1"/>
-        <w:rPr>
-          <w:rFonts w:ascii="Arial" w:hAnsi="Arial" w:cs="Arial"/>
-        </w:rPr>
-      </w:pPr>
-      <w:r>
-        <w:rPr>
-          <w:rFonts w:ascii="Arial" w:hAnsi="Arial" w:cs="Arial"/>
-        </w:rPr>
-        <w:t>Step 2: Terminal Management adjusts departure/landing time according to check-in status of passengers</w:t>
-      </w:r>
-    </w:p>
-    <w:p>
-      <w:pPr>
-        <w:pStyle w:val="Standard1"/>
-        <w:rPr>
-          <w:rFonts w:ascii="Arial" w:hAnsi="Arial" w:cs="Arial"/>
-        </w:rPr>
-      </w:pPr>
-      <w:r>
-        <w:rPr>
-          <w:rFonts w:ascii="Arial" w:hAnsi="Arial" w:cs="Arial"/>
-        </w:rPr>
-        <w:t>Step 3: Airside Management provides actual departure/landing time (possible delays)</w:t>
-      </w:r>
-    </w:p>
-    <w:p>
-      <w:pPr>
-        <w:pStyle w:val="Standard1"/>
-        <w:rPr>
-          <w:rFonts w:ascii="Arial" w:hAnsi="Arial" w:cs="Arial"/>
-        </w:rPr>
-      </w:pPr>
-      <w:r>
-        <w:rPr>
-          <w:rFonts w:ascii="Arial" w:hAnsi="Arial" w:cs="Arial"/>
-        </w:rPr>
-        <w:t>Step 4: Terminal Management displays possibly changed flight information to passengers</w:t>
-      </w:r>
-    </w:p>
-    <w:p>
-      <w:pPr>
-        <w:pStyle w:val="Standard1"/>
-        <w:rPr>
-          <w:rFonts w:ascii="Arial" w:hAnsi="Arial" w:cs="Arial"/>
-        </w:rPr>
-      </w:pPr>
-      <w:r>
-        <w:rPr>
-          <w:rFonts w:ascii="Arial" w:hAnsi="Arial" w:cs="Arial"/>
-        </w:rPr>
-        <w:t>Step 5: Terminal Management coordinates baggage and passenger transportation according to air craft status</w:t>
-      </w:r>
-    </w:p>
-    <w:p>
-      <w:pPr>
-        <w:pStyle w:val="Standard1"/>
-        <w:rPr>
-          <w:rFonts w:ascii="Arial" w:hAnsi="Arial" w:cs="Arial"/>
-        </w:rPr>
-      </w:pPr>
-    </w:p>
-    <w:p>
-      <w:pPr>
-        <w:pStyle w:val="Standard1"/>
-        <w:rPr>
-          <w:rFonts w:ascii="Arial" w:hAnsi="Arial" w:cs="Arial"/>
-          <w:b/>
-          <w:bCs/>
-        </w:rPr>
-      </w:pPr>
-      <w:r>
-        <w:rPr>
-          <w:rFonts w:ascii="Arial" w:hAnsi="Arial" w:cs="Arial"/>
-          <w:b/>
-          <w:bCs/>
-        </w:rPr>
-        <w:t>Update ticket information / pricing</w:t>
-      </w:r>
-    </w:p>
-    <w:p>
-      <w:pPr>
-        <w:pStyle w:val="Standard1"/>
-        <w:rPr>
-          <w:rFonts w:ascii="Arial" w:hAnsi="Arial" w:cs="Arial"/>
-        </w:rPr>
-      </w:pPr>
-      <w:r>
-        <w:rPr>
-          <w:rFonts w:ascii="Arial" w:hAnsi="Arial" w:cs="Arial"/>
-        </w:rPr>
-        <w:t>Step 1: Terminal Management reports check-in status of flights to Financial Management</w:t>
-      </w:r>
-    </w:p>
-    <w:p>
-      <w:pPr>
-        <w:pStyle w:val="Standard1"/>
-        <w:rPr>
-          <w:rFonts w:ascii="Arial" w:hAnsi="Arial" w:cs="Arial"/>
-        </w:rPr>
-      </w:pPr>
-      <w:r>
-        <w:rPr>
-          <w:rFonts w:ascii="Arial" w:hAnsi="Arial" w:cs="Arial"/>
-        </w:rPr>
-        <w:t>Step 2: Terminal Management reports payments (too heavy baggage, better seat category, ...) to Financial Management</w:t>
-      </w:r>
-    </w:p>
-    <w:p>
-      <w:pPr>
-        <w:pStyle w:val="Standard1"/>
-        <w:rPr>
-          <w:rFonts w:ascii="Arial" w:hAnsi="Arial" w:cs="Arial"/>
-        </w:rPr>
-      </w:pPr>
-      <w:r>
-        <w:rPr>
-          <w:rFonts w:ascii="Arial" w:hAnsi="Arial" w:cs="Arial"/>
-        </w:rPr>
-        <w:t>Step 3: Financial Management updates ticket prices, departure times and flight states</w:t>
-      </w:r>
-    </w:p>
-    <w:p>
-      <w:pPr>
-        <w:pStyle w:val="Standard1"/>
-        <w:rPr>
-          <w:rFonts w:ascii="Arial" w:hAnsi="Arial" w:cs="Arial"/>
-        </w:rPr>
-      </w:pPr>
-      <w:r>
-        <w:rPr>
-          <w:rFonts w:ascii="Arial" w:hAnsi="Arial" w:cs="Arial"/>
-        </w:rPr>
-        <w:t>Step 4: Terminal Management displays updated data on flight information system</w:t>
-      </w:r>
-    </w:p>
-    <w:p>
-      <w:pPr>
-        <w:pStyle w:val="Standard1"/>
-        <w:rPr>
-          <w:rFonts w:ascii="Arial" w:hAnsi="Arial" w:cs="Arial"/>
-        </w:rPr>
-      </w:pPr>
-      <w:r>
-        <w:rPr>
-          <w:rFonts w:ascii="Arial" w:hAnsi="Arial" w:cs="Arial"/>
-        </w:rPr>
-        <w:t>Step 5: Financial Management executes payments depending on the payment method (excluding cash since that is payed immediately)</w:t>
+        <w:t xml:space="preserve">Step 5: Financial Management executes payments depending on the payment method (excluding cash since that is </w:t>
+      </w:r>
+      <w:r>
+        <w:rPr>
+          <w:rFonts w:ascii="Arial" w:hAnsi="Arial" w:cs="Arial"/>
+        </w:rPr>
+        <w:t>paid</w:t>
+      </w:r>
+      <w:r>
+        <w:rPr>
+          <w:rFonts w:ascii="Arial" w:hAnsi="Arial" w:cs="Arial"/>
+        </w:rPr>
+        <w:t xml:space="preserve"> immediately)</w:t>
       </w:r>
     </w:p>
     <w:p>
@@ -2141,7 +2401,7 @@
     </w:p>
     <w:p>
       <w:pPr>
-        <w:pStyle w:val="berschrift4"/>
+        <w:pStyle w:val="Heading4"/>
         <w:rPr>
           <w:rFonts w:ascii="Arial" w:hAnsi="Arial" w:cs="Arial"/>
           <w:i w:val="0"/>
@@ -2195,6 +2455,7 @@
         </w:rPr>
         <w:t xml:space="preserve"> </w:t>
       </w:r>
+      <w:proofErr w:type="spellStart"/>
       <w:r>
         <w:rPr>
           <w:rFonts w:ascii="Arial" w:eastAsia="Noto Sans CJK SC" w:hAnsi="Arial" w:cs="Arial"/>
@@ -2208,6 +2469,7 @@
         </w:rPr>
         <w:t>Reichhardt</w:t>
       </w:r>
+      <w:proofErr w:type="spellEnd"/>
       <w:r>
         <w:rPr>
           <w:rFonts w:ascii="Arial" w:hAnsi="Arial" w:cs="Arial"/>
@@ -2524,7 +2786,19 @@
           <w:rFonts w:ascii="Arial" w:hAnsi="Arial" w:cs="Arial"/>
         </w:rPr>
         <w:lastRenderedPageBreak/>
-        <w:t>Step 8: Pilot acknowlegdes the information provided</w:t>
+        <w:t xml:space="preserve">Step 8: Pilot </w:t>
+      </w:r>
+      <w:r>
+        <w:rPr>
+          <w:rFonts w:ascii="Arial" w:hAnsi="Arial" w:cs="Arial"/>
+        </w:rPr>
+        <w:t>acknowledges</w:t>
+      </w:r>
+      <w:r>
+        <w:rPr>
+          <w:rFonts w:ascii="Arial" w:hAnsi="Arial" w:cs="Arial"/>
+        </w:rPr>
+        <w:t xml:space="preserve"> the information provided</w:t>
       </w:r>
     </w:p>
     <w:p>
@@ -2538,7 +2812,21 @@
         <w:rPr>
           <w:rFonts w:ascii="Arial" w:hAnsi="Arial" w:cs="Arial"/>
         </w:rPr>
-        <w:t>Step 9: Cabin crew departs the passengers row-wise</w:t>
+        <w:t xml:space="preserve">Step 9: Cabin crew departs the </w:t>
+      </w:r>
+      <w:proofErr w:type="gramStart"/>
+      <w:r>
+        <w:rPr>
+          <w:rFonts w:ascii="Arial" w:hAnsi="Arial" w:cs="Arial"/>
+        </w:rPr>
+        <w:t>passengers</w:t>
+      </w:r>
+      <w:proofErr w:type="gramEnd"/>
+      <w:r>
+        <w:rPr>
+          <w:rFonts w:ascii="Arial" w:hAnsi="Arial" w:cs="Arial"/>
+        </w:rPr>
+        <w:t xml:space="preserve"> row-wise</w:t>
       </w:r>
     </w:p>
     <w:p>
@@ -2657,7 +2945,7 @@
     </w:p>
     <w:p>
       <w:pPr>
-        <w:pStyle w:val="berschrift4"/>
+        <w:pStyle w:val="Heading4"/>
         <w:rPr>
           <w:rFonts w:ascii="Arial" w:hAnsi="Arial" w:cs="Arial"/>
           <w:i w:val="0"/>
@@ -2677,7 +2965,7 @@
     </w:p>
     <w:p>
       <w:pPr>
-        <w:pStyle w:val="berschrift4"/>
+        <w:pStyle w:val="Heading4"/>
         <w:rPr>
           <w:rFonts w:ascii="Arial" w:hAnsi="Arial" w:cs="Arial"/>
           <w:i w:val="0"/>
@@ -2697,7 +2985,7 @@
     </w:p>
     <w:p>
       <w:pPr>
-        <w:pStyle w:val="berschrift4"/>
+        <w:pStyle w:val="Heading4"/>
         <w:rPr>
           <w:rFonts w:ascii="Arial" w:hAnsi="Arial" w:cs="Arial"/>
           <w:i w:val="0"/>
@@ -2717,7 +3005,7 @@
     </w:p>
     <w:p>
       <w:pPr>
-        <w:pStyle w:val="berschrift4"/>
+        <w:pStyle w:val="Heading4"/>
         <w:rPr>
           <w:rFonts w:ascii="Arial" w:hAnsi="Arial" w:cs="Arial"/>
           <w:i w:val="0"/>
@@ -2732,12 +3020,12 @@
           <w:iCs w:val="0"/>
           <w:color w:val="auto"/>
         </w:rPr>
-        <w:t>Step 4: Pilot acknowlegdes the information provided</w:t>
-      </w:r>
-    </w:p>
-    <w:p>
-      <w:pPr>
-        <w:pStyle w:val="berschrift4"/>
+        <w:t>Step 4: Pilot acknowledges the information provided</w:t>
+      </w:r>
+    </w:p>
+    <w:p>
+      <w:pPr>
+        <w:pStyle w:val="Heading4"/>
         <w:rPr>
           <w:rFonts w:ascii="Arial" w:hAnsi="Arial" w:cs="Arial"/>
           <w:i w:val="0"/>
@@ -2752,12 +3040,12 @@
           <w:iCs w:val="0"/>
           <w:color w:val="auto"/>
         </w:rPr>
-        <w:t>Step 5: Pilot informs cabin crew that the aircraft has started the take off procedure</w:t>
-      </w:r>
-    </w:p>
-    <w:p>
-      <w:pPr>
-        <w:pStyle w:val="berschrift4"/>
+        <w:t>Step 5: Pilot informs cabin crew that the aircraft has started the takeoff procedure</w:t>
+      </w:r>
+    </w:p>
+    <w:p>
+      <w:pPr>
+        <w:pStyle w:val="Heading4"/>
         <w:rPr>
           <w:rFonts w:ascii="Arial" w:hAnsi="Arial" w:cs="Arial"/>
           <w:i w:val="0"/>
@@ -2777,7 +3065,7 @@
     </w:p>
     <w:p>
       <w:pPr>
-        <w:pStyle w:val="berschrift4"/>
+        <w:pStyle w:val="Heading4"/>
         <w:rPr>
           <w:rFonts w:ascii="Arial" w:hAnsi="Arial" w:cs="Arial"/>
           <w:i w:val="0"/>
@@ -2797,7 +3085,7 @@
     </w:p>
     <w:p>
       <w:pPr>
-        <w:pStyle w:val="berschrift4"/>
+        <w:pStyle w:val="Heading4"/>
         <w:rPr>
           <w:rFonts w:ascii="Arial" w:hAnsi="Arial" w:cs="Arial"/>
           <w:i w:val="0"/>
@@ -2817,50 +3105,1793 @@
     </w:p>
     <w:p>
       <w:pPr>
-        <w:pStyle w:val="berschrift4"/>
-        <w:rPr>
-          <w:rFonts w:ascii="Arial" w:hAnsi="Arial" w:cs="Arial"/>
-        </w:rPr>
-      </w:pPr>
-      <w:r>
-        <w:rPr>
-          <w:rFonts w:ascii="Arial" w:hAnsi="Arial" w:cs="Arial"/>
+        <w:suppressAutoHyphens w:val="0"/>
+        <w:rPr>
+          <w:rFonts w:ascii="Arial" w:hAnsi="Arial" w:cs="Arial"/>
+        </w:rPr>
+      </w:pPr>
+      <w:r>
+        <w:rPr>
+          <w:rFonts w:ascii="Arial" w:hAnsi="Arial" w:cs="Arial"/>
+        </w:rPr>
+        <w:br w:type="page"/>
+      </w:r>
+      <w:r>
+        <w:rPr>
+          <w:rFonts w:ascii="Arial" w:hAnsi="Arial" w:cs="Arial"/>
+        </w:rPr>
+        <w:lastRenderedPageBreak/>
+        <w:t>2.2 Sub-system 2/Sub-system name - [</w:t>
+      </w:r>
+      <w:r>
+        <w:rPr>
+          <w:rFonts w:ascii="Arial" w:hAnsi="Arial" w:cs="Arial"/>
+        </w:rPr>
+        <w:t xml:space="preserve">Stefan </w:t>
+      </w:r>
+      <w:r>
+        <w:rPr>
+          <w:rFonts w:ascii="Arial" w:hAnsi="Arial" w:cs="Arial"/>
+          <w:b/>
+          <w:bCs/>
+        </w:rPr>
+        <w:t>Haslhofer</w:t>
+      </w:r>
+      <w:r>
+        <w:rPr>
+          <w:rFonts w:ascii="Arial" w:hAnsi="Arial" w:cs="Arial"/>
+        </w:rPr>
+        <w:t>]</w:t>
+      </w:r>
+    </w:p>
+    <w:p>
+      <w:pPr>
+        <w:pStyle w:val="Heading4"/>
+        <w:rPr>
+          <w:rFonts w:ascii="Arial" w:eastAsia="Noto Serif CJK SC" w:hAnsi="Arial" w:cs="Arial"/>
           <w:i w:val="0"/>
           <w:iCs w:val="0"/>
           <w:color w:val="auto"/>
-        </w:rPr>
-        <w:br/>
-        <w:t>2.2 Sub-system 2/Sub-system name - [</w:t>
-      </w:r>
-      <w:r>
-        <w:rPr>
-          <w:rFonts w:ascii="Arial" w:hAnsi="Arial" w:cs="Arial"/>
+          <w:szCs w:val="24"/>
+        </w:rPr>
+      </w:pPr>
+      <w:r>
+        <w:rPr>
+          <w:rFonts w:ascii="Arial" w:eastAsia="Noto Serif CJK SC" w:hAnsi="Arial" w:cs="Arial"/>
           <w:i w:val="0"/>
           <w:iCs w:val="0"/>
           <w:color w:val="auto"/>
-        </w:rPr>
-        <w:t>Stefan Haslhofer</w:t>
-      </w:r>
-      <w:r>
+          <w:szCs w:val="24"/>
+        </w:rPr>
+        <w:t>The landside management coordinates land vehicles picking up passengers and baggage, maintaining aircrafts as well as handling emergencies such as fires.</w:t>
+      </w:r>
+    </w:p>
+    <w:p>
+      <w:r>
+        <w:rPr>
+          <w:noProof/>
+        </w:rPr>
+        <w:drawing>
+          <wp:inline distT="0" distB="0" distL="0" distR="0" wp14:anchorId="0CCA690A" wp14:editId="4C2C5EED">
+            <wp:extent cx="6122035" cy="5688330"/>
+            <wp:effectExtent l="0" t="0" r="0" b="7620"/>
+            <wp:docPr id="5" name="Picture 5" descr="Diagram&#10;&#10;Description automatically generated"/>
+            <wp:cNvGraphicFramePr>
+              <a:graphicFrameLocks xmlns:a="http://schemas.openxmlformats.org/drawingml/2006/main" noChangeAspect="1"/>
+            </wp:cNvGraphicFramePr>
+            <a:graphic xmlns:a="http://schemas.openxmlformats.org/drawingml/2006/main">
+              <a:graphicData uri="http://schemas.openxmlformats.org/drawingml/2006/picture">
+                <pic:pic xmlns:pic="http://schemas.openxmlformats.org/drawingml/2006/picture">
+                  <pic:nvPicPr>
+                    <pic:cNvPr id="4" name="Picture 4" descr="Diagram&#10;&#10;Description automatically generated"/>
+                    <pic:cNvPicPr/>
+                  </pic:nvPicPr>
+                  <pic:blipFill>
+                    <a:blip r:embed="rId11"/>
+                    <a:stretch>
+                      <a:fillRect/>
+                    </a:stretch>
+                  </pic:blipFill>
+                  <pic:spPr>
+                    <a:xfrm>
+                      <a:off x="0" y="0"/>
+                      <a:ext cx="6122035" cy="5688330"/>
+                    </a:xfrm>
+                    <a:prstGeom prst="rect">
+                      <a:avLst/>
+                    </a:prstGeom>
+                  </pic:spPr>
+                </pic:pic>
+              </a:graphicData>
+            </a:graphic>
+          </wp:inline>
+        </w:drawing>
+      </w:r>
+    </w:p>
+    <w:p/>
+    <w:p>
+      <w:pPr>
+        <w:rPr>
+          <w:rFonts w:ascii="Arial" w:hAnsi="Arial" w:cs="Arial"/>
+        </w:rPr>
+      </w:pPr>
+      <w:r>
+        <w:rPr>
+          <w:rFonts w:ascii="Arial" w:hAnsi="Arial" w:cs="Arial"/>
+        </w:rPr>
+        <w:t xml:space="preserve">The management is responsible for the assignments of land vehicles to planes or gates. It provides the necessary information such that a land vehicle driver </w:t>
+      </w:r>
+      <w:proofErr w:type="gramStart"/>
+      <w:r>
+        <w:rPr>
+          <w:rFonts w:ascii="Arial" w:hAnsi="Arial" w:cs="Arial"/>
+        </w:rPr>
+        <w:t>is able to</w:t>
+      </w:r>
+      <w:proofErr w:type="gramEnd"/>
+      <w:r>
+        <w:rPr>
+          <w:rFonts w:ascii="Arial" w:hAnsi="Arial" w:cs="Arial"/>
+        </w:rPr>
+        <w:t xml:space="preserve"> head for the correct destination at the correct time.</w:t>
+      </w:r>
+    </w:p>
+    <w:p>
+      <w:pPr>
+        <w:rPr>
+          <w:rFonts w:ascii="Arial" w:hAnsi="Arial" w:cs="Arial"/>
+        </w:rPr>
+      </w:pPr>
+    </w:p>
+    <w:p>
+      <w:pPr>
+        <w:rPr>
+          <w:rFonts w:ascii="Arial" w:hAnsi="Arial" w:cs="Arial"/>
+        </w:rPr>
+      </w:pPr>
+      <w:r>
+        <w:rPr>
+          <w:rFonts w:ascii="Arial" w:hAnsi="Arial" w:cs="Arial"/>
+        </w:rPr>
+        <w:t xml:space="preserve">The bus driver brings persons either from a plane to a gate or </w:t>
+      </w:r>
+      <w:r>
+        <w:rPr>
+          <w:rFonts w:ascii="Arial" w:hAnsi="Arial" w:cs="Arial"/>
+        </w:rPr>
+        <w:t>vice</w:t>
+      </w:r>
+      <w:r>
+        <w:rPr>
+          <w:rFonts w:ascii="Arial" w:hAnsi="Arial" w:cs="Arial"/>
+        </w:rPr>
+        <w:t xml:space="preserve"> versa. He receives his destinations from the landside management.</w:t>
+      </w:r>
+    </w:p>
+    <w:p>
+      <w:pPr>
+        <w:rPr>
+          <w:rFonts w:ascii="Arial" w:hAnsi="Arial" w:cs="Arial"/>
+        </w:rPr>
+      </w:pPr>
+    </w:p>
+    <w:p>
+      <w:pPr>
+        <w:rPr>
+          <w:rFonts w:ascii="Arial" w:hAnsi="Arial" w:cs="Arial"/>
+        </w:rPr>
+      </w:pPr>
+      <w:r>
+        <w:rPr>
+          <w:rFonts w:ascii="Arial" w:hAnsi="Arial" w:cs="Arial"/>
+        </w:rPr>
+        <w:t>The baggage-cart driver delivers all the baggage from a plane to a baggage deposit.</w:t>
+      </w:r>
+    </w:p>
+    <w:p>
+      <w:pPr>
+        <w:rPr>
+          <w:rFonts w:ascii="Arial" w:hAnsi="Arial" w:cs="Arial"/>
+        </w:rPr>
+      </w:pPr>
+    </w:p>
+    <w:p>
+      <w:pPr>
+        <w:rPr>
+          <w:rFonts w:ascii="Arial" w:hAnsi="Arial" w:cs="Arial"/>
+        </w:rPr>
+      </w:pPr>
+      <w:r>
+        <w:rPr>
+          <w:rFonts w:ascii="Arial" w:hAnsi="Arial" w:cs="Arial"/>
+        </w:rPr>
+        <w:t>The maintenance vehicle driver checks tire pressure off plane tires as well as refueling the plane itself. The amount of fuel needed is communicated by the management.</w:t>
+      </w:r>
+    </w:p>
+    <w:p>
+      <w:pPr>
+        <w:rPr>
+          <w:rFonts w:ascii="Arial" w:hAnsi="Arial" w:cs="Arial"/>
+        </w:rPr>
+      </w:pPr>
+    </w:p>
+    <w:p>
+      <w:pPr>
+        <w:rPr>
+          <w:rFonts w:ascii="Arial" w:hAnsi="Arial" w:cs="Arial"/>
+        </w:rPr>
+      </w:pPr>
+      <w:r>
+        <w:rPr>
+          <w:rFonts w:ascii="Arial" w:hAnsi="Arial" w:cs="Arial"/>
+        </w:rPr>
+        <w:t>The firetruck driver responds to emergency calls in case of a fire or other malfunctions that need specialists on the runway.</w:t>
+      </w:r>
+    </w:p>
+    <w:p>
+      <w:pPr>
+        <w:rPr>
+          <w:rFonts w:ascii="Arial" w:hAnsi="Arial" w:cs="Arial"/>
+        </w:rPr>
+      </w:pPr>
+    </w:p>
+    <w:p>
+      <w:pPr>
+        <w:rPr>
+          <w:rFonts w:ascii="Arial" w:hAnsi="Arial" w:cs="Arial"/>
+          <w:b/>
+          <w:bCs/>
+        </w:rPr>
+      </w:pPr>
+      <w:r>
+        <w:rPr>
+          <w:rFonts w:ascii="Arial" w:hAnsi="Arial" w:cs="Arial"/>
+          <w:b/>
+          <w:bCs/>
+        </w:rPr>
+        <w:t>Assign Gate</w:t>
+      </w:r>
+    </w:p>
+    <w:p>
+      <w:pPr>
+        <w:rPr>
+          <w:rFonts w:ascii="Arial" w:hAnsi="Arial" w:cs="Arial"/>
+        </w:rPr>
+      </w:pPr>
+      <w:r>
+        <w:rPr>
+          <w:rFonts w:ascii="Arial" w:hAnsi="Arial" w:cs="Arial"/>
+        </w:rPr>
+        <w:lastRenderedPageBreak/>
+        <w:t>Step 1: management assigns a gate to a bus driver</w:t>
+      </w:r>
+    </w:p>
+    <w:p>
+      <w:pPr>
+        <w:rPr>
+          <w:rFonts w:ascii="Arial" w:hAnsi="Arial" w:cs="Arial"/>
+        </w:rPr>
+      </w:pPr>
+      <w:r>
+        <w:rPr>
+          <w:rFonts w:ascii="Arial" w:hAnsi="Arial" w:cs="Arial"/>
+        </w:rPr>
+        <w:t>Step 2: bus driver drives to the gate</w:t>
+      </w:r>
+    </w:p>
+    <w:p>
+      <w:pPr>
+        <w:rPr>
+          <w:rFonts w:ascii="Arial" w:hAnsi="Arial" w:cs="Arial"/>
+        </w:rPr>
+      </w:pPr>
+      <w:r>
+        <w:rPr>
+          <w:rFonts w:ascii="Arial" w:hAnsi="Arial" w:cs="Arial"/>
+        </w:rPr>
+        <w:t>Step 3: bus driver arrives at gate</w:t>
+      </w:r>
+    </w:p>
+    <w:p>
+      <w:pPr>
+        <w:rPr>
+          <w:rFonts w:ascii="Arial" w:hAnsi="Arial" w:cs="Arial"/>
+        </w:rPr>
+      </w:pPr>
+      <w:r>
+        <w:rPr>
+          <w:rFonts w:ascii="Arial" w:hAnsi="Arial" w:cs="Arial"/>
+        </w:rPr>
+        <w:t xml:space="preserve">Step 4: the bus driver </w:t>
+      </w:r>
+      <w:r>
+        <w:rPr>
+          <w:rFonts w:ascii="Arial" w:hAnsi="Arial" w:cs="Arial"/>
+          <w:b/>
+          <w:bCs/>
+        </w:rPr>
+        <w:t xml:space="preserve">transports the passengers </w:t>
+      </w:r>
+      <w:r>
+        <w:rPr>
+          <w:rFonts w:ascii="Arial" w:hAnsi="Arial" w:cs="Arial"/>
+        </w:rPr>
+        <w:t>to a plane</w:t>
+      </w:r>
+    </w:p>
+    <w:p>
+      <w:pPr>
+        <w:rPr>
+          <w:rFonts w:ascii="Arial" w:hAnsi="Arial" w:cs="Arial"/>
+        </w:rPr>
+      </w:pPr>
+      <w:r>
+        <w:rPr>
+          <w:rFonts w:ascii="Arial" w:hAnsi="Arial" w:cs="Arial"/>
+        </w:rPr>
+        <w:t>Step 5: bus driver drives back to garage</w:t>
+      </w:r>
+    </w:p>
+    <w:p>
+      <w:pPr>
+        <w:rPr>
+          <w:rFonts w:ascii="Arial" w:hAnsi="Arial" w:cs="Arial"/>
+        </w:rPr>
+      </w:pPr>
+      <w:r>
+        <w:rPr>
+          <w:rFonts w:ascii="Arial" w:hAnsi="Arial" w:cs="Arial"/>
+        </w:rPr>
+        <w:t>Step 6: bus driver awaits new orders</w:t>
+      </w:r>
+    </w:p>
+    <w:p>
+      <w:pPr>
+        <w:rPr>
+          <w:rFonts w:ascii="Arial" w:hAnsi="Arial" w:cs="Arial"/>
+        </w:rPr>
+      </w:pPr>
+    </w:p>
+    <w:p>
+      <w:pPr>
+        <w:rPr>
+          <w:rFonts w:ascii="Arial" w:hAnsi="Arial" w:cs="Arial"/>
+          <w:b/>
+          <w:bCs/>
+        </w:rPr>
+      </w:pPr>
+      <w:r>
+        <w:rPr>
+          <w:rFonts w:ascii="Arial" w:hAnsi="Arial" w:cs="Arial"/>
+          <w:b/>
+          <w:bCs/>
+        </w:rPr>
+        <w:t>Transport passengers</w:t>
+      </w:r>
+    </w:p>
+    <w:p>
+      <w:pPr>
+        <w:rPr>
+          <w:rFonts w:ascii="Arial" w:hAnsi="Arial" w:cs="Arial"/>
+        </w:rPr>
+      </w:pPr>
+      <w:r>
+        <w:rPr>
+          <w:rFonts w:ascii="Arial" w:hAnsi="Arial" w:cs="Arial"/>
+        </w:rPr>
+        <w:t>Step 1: bus driver opens bus doors</w:t>
+      </w:r>
+    </w:p>
+    <w:p>
+      <w:pPr>
+        <w:rPr>
+          <w:rFonts w:ascii="Arial" w:hAnsi="Arial" w:cs="Arial"/>
+        </w:rPr>
+      </w:pPr>
+      <w:r>
+        <w:rPr>
+          <w:rFonts w:ascii="Arial" w:hAnsi="Arial" w:cs="Arial"/>
+        </w:rPr>
+        <w:t>Step 2: bus driver waits until bus is full or no more people are left</w:t>
+      </w:r>
+    </w:p>
+    <w:p>
+      <w:pPr>
+        <w:rPr>
+          <w:rFonts w:ascii="Arial" w:hAnsi="Arial" w:cs="Arial"/>
+        </w:rPr>
+      </w:pPr>
+      <w:r>
+        <w:rPr>
+          <w:rFonts w:ascii="Arial" w:hAnsi="Arial" w:cs="Arial"/>
+        </w:rPr>
+        <w:t>Step 3: bus driver requests clearance from management</w:t>
+      </w:r>
+    </w:p>
+    <w:p>
+      <w:pPr>
+        <w:rPr>
+          <w:rFonts w:ascii="Arial" w:hAnsi="Arial" w:cs="Arial"/>
+        </w:rPr>
+      </w:pPr>
+      <w:r>
+        <w:rPr>
+          <w:rFonts w:ascii="Arial" w:hAnsi="Arial" w:cs="Arial"/>
+        </w:rPr>
+        <w:t>Step 4: bus driver closes doors</w:t>
+      </w:r>
+    </w:p>
+    <w:p>
+      <w:pPr>
+        <w:rPr>
+          <w:rFonts w:ascii="Arial" w:hAnsi="Arial" w:cs="Arial"/>
+        </w:rPr>
+      </w:pPr>
+      <w:r>
+        <w:rPr>
+          <w:rFonts w:ascii="Arial" w:hAnsi="Arial" w:cs="Arial"/>
+        </w:rPr>
+        <w:t>Step 5: bus driver drives to destination</w:t>
+      </w:r>
+    </w:p>
+    <w:p>
+      <w:pPr>
+        <w:rPr>
+          <w:rFonts w:ascii="Arial" w:hAnsi="Arial" w:cs="Arial"/>
+        </w:rPr>
+      </w:pPr>
+      <w:r>
+        <w:rPr>
+          <w:rFonts w:ascii="Arial" w:hAnsi="Arial" w:cs="Arial"/>
+        </w:rPr>
+        <w:t>Step 6: bus driver arrives at destination</w:t>
+      </w:r>
+    </w:p>
+    <w:p>
+      <w:pPr>
+        <w:rPr>
+          <w:rFonts w:ascii="Arial" w:hAnsi="Arial" w:cs="Arial"/>
+        </w:rPr>
+      </w:pPr>
+      <w:r>
+        <w:rPr>
+          <w:rFonts w:ascii="Arial" w:hAnsi="Arial" w:cs="Arial"/>
+        </w:rPr>
+        <w:t>Step 7: bus driver opens doors</w:t>
+      </w:r>
+    </w:p>
+    <w:p>
+      <w:pPr>
+        <w:rPr>
+          <w:rFonts w:ascii="Arial" w:hAnsi="Arial" w:cs="Arial"/>
+        </w:rPr>
+      </w:pPr>
+      <w:r>
+        <w:rPr>
+          <w:rFonts w:ascii="Arial" w:hAnsi="Arial" w:cs="Arial"/>
+        </w:rPr>
+        <w:t>Step 8: bus driver waits until bus is empty</w:t>
+      </w:r>
+    </w:p>
+    <w:p>
+      <w:pPr>
+        <w:rPr>
+          <w:rFonts w:ascii="Arial" w:hAnsi="Arial" w:cs="Arial"/>
+        </w:rPr>
+      </w:pPr>
+      <w:r>
+        <w:rPr>
+          <w:rFonts w:ascii="Arial" w:hAnsi="Arial" w:cs="Arial"/>
+        </w:rPr>
+        <w:t>Step 9: bus driver reports status back to management</w:t>
+      </w:r>
+    </w:p>
+    <w:p>
+      <w:pPr>
+        <w:rPr>
+          <w:rFonts w:ascii="Arial" w:hAnsi="Arial" w:cs="Arial"/>
+        </w:rPr>
+      </w:pPr>
+      <w:r>
+        <w:rPr>
+          <w:rFonts w:ascii="Arial" w:hAnsi="Arial" w:cs="Arial"/>
+        </w:rPr>
+        <w:t>Step 10: bus driver closes doors</w:t>
+      </w:r>
+    </w:p>
+    <w:p>
+      <w:pPr>
+        <w:rPr>
+          <w:rFonts w:ascii="Arial" w:hAnsi="Arial" w:cs="Arial"/>
+        </w:rPr>
+      </w:pPr>
+    </w:p>
+    <w:p>
+      <w:pPr>
+        <w:rPr>
+          <w:rFonts w:ascii="Arial" w:hAnsi="Arial" w:cs="Arial"/>
+          <w:b/>
+          <w:bCs/>
+        </w:rPr>
+      </w:pPr>
+      <w:r>
+        <w:rPr>
+          <w:rFonts w:ascii="Arial" w:hAnsi="Arial" w:cs="Arial"/>
+          <w:b/>
+          <w:bCs/>
+        </w:rPr>
+        <w:t>Assign Plane</w:t>
+      </w:r>
+    </w:p>
+    <w:p>
+      <w:pPr>
+        <w:rPr>
+          <w:rFonts w:ascii="Arial" w:hAnsi="Arial" w:cs="Arial"/>
+        </w:rPr>
+      </w:pPr>
+      <w:r>
+        <w:rPr>
+          <w:rFonts w:ascii="Arial" w:hAnsi="Arial" w:cs="Arial"/>
+        </w:rPr>
+        <w:t>Step 1: management assigns a plane to a driver</w:t>
+      </w:r>
+    </w:p>
+    <w:p>
+      <w:pPr>
+        <w:rPr>
+          <w:rFonts w:ascii="Arial" w:hAnsi="Arial" w:cs="Arial"/>
+        </w:rPr>
+      </w:pPr>
+      <w:r>
+        <w:rPr>
+          <w:rFonts w:ascii="Arial" w:hAnsi="Arial" w:cs="Arial"/>
+        </w:rPr>
+        <w:t>Step 2: driver drives to the plane</w:t>
+      </w:r>
+    </w:p>
+    <w:p>
+      <w:pPr>
+        <w:rPr>
+          <w:rFonts w:ascii="Arial" w:hAnsi="Arial" w:cs="Arial"/>
+        </w:rPr>
+      </w:pPr>
+      <w:r>
+        <w:rPr>
+          <w:rFonts w:ascii="Arial" w:hAnsi="Arial" w:cs="Arial"/>
+        </w:rPr>
+        <w:t>Step 3: driver arrives at plane</w:t>
+      </w:r>
+    </w:p>
+    <w:p>
+      <w:pPr>
+        <w:rPr>
+          <w:rFonts w:ascii="Arial" w:hAnsi="Arial" w:cs="Arial"/>
+        </w:rPr>
+      </w:pPr>
+      <w:r>
+        <w:rPr>
+          <w:rFonts w:ascii="Arial" w:hAnsi="Arial" w:cs="Arial"/>
+        </w:rPr>
+        <w:t xml:space="preserve">Step 4: the bus driver </w:t>
+      </w:r>
+      <w:r>
+        <w:rPr>
+          <w:rFonts w:ascii="Arial" w:hAnsi="Arial" w:cs="Arial"/>
+          <w:b/>
+          <w:bCs/>
+        </w:rPr>
+        <w:t>transports the passengers</w:t>
+      </w:r>
+      <w:r>
+        <w:rPr>
+          <w:rFonts w:ascii="Arial" w:hAnsi="Arial" w:cs="Arial"/>
+        </w:rPr>
+        <w:t xml:space="preserve"> to the gate</w:t>
+      </w:r>
+    </w:p>
+    <w:p>
+      <w:pPr>
+        <w:rPr>
+          <w:rFonts w:ascii="Arial" w:hAnsi="Arial" w:cs="Arial"/>
+        </w:rPr>
+      </w:pPr>
+      <w:r>
+        <w:rPr>
+          <w:rFonts w:ascii="Arial" w:hAnsi="Arial" w:cs="Arial"/>
+        </w:rPr>
+        <w:t xml:space="preserve">Step 5: the baggage vehicle driver </w:t>
+      </w:r>
+      <w:r>
+        <w:rPr>
+          <w:rFonts w:ascii="Arial" w:hAnsi="Arial" w:cs="Arial"/>
+          <w:b/>
+          <w:bCs/>
+        </w:rPr>
+        <w:t>transports baggage</w:t>
+      </w:r>
+      <w:r>
+        <w:rPr>
+          <w:rFonts w:ascii="Arial" w:hAnsi="Arial" w:cs="Arial"/>
+        </w:rPr>
+        <w:t xml:space="preserve"> to a baggage deposit</w:t>
+      </w:r>
+    </w:p>
+    <w:p>
+      <w:pPr>
+        <w:rPr>
+          <w:rFonts w:ascii="Arial" w:hAnsi="Arial" w:cs="Arial"/>
+        </w:rPr>
+      </w:pPr>
+      <w:r>
+        <w:rPr>
+          <w:rFonts w:ascii="Arial" w:hAnsi="Arial" w:cs="Arial"/>
+        </w:rPr>
+        <w:t>Step 5: driver drives back to garage</w:t>
+      </w:r>
+    </w:p>
+    <w:p>
+      <w:pPr>
+        <w:rPr>
+          <w:rFonts w:ascii="Arial" w:hAnsi="Arial" w:cs="Arial"/>
+        </w:rPr>
+      </w:pPr>
+      <w:r>
+        <w:rPr>
+          <w:rFonts w:ascii="Arial" w:hAnsi="Arial" w:cs="Arial"/>
+        </w:rPr>
+        <w:t>Step 6: driver awaits new orders</w:t>
+      </w:r>
+    </w:p>
+    <w:p>
+      <w:pPr>
+        <w:rPr>
+          <w:rFonts w:ascii="Arial" w:hAnsi="Arial" w:cs="Arial"/>
+        </w:rPr>
+      </w:pPr>
+    </w:p>
+    <w:p>
+      <w:pPr>
+        <w:rPr>
+          <w:rFonts w:ascii="Arial" w:hAnsi="Arial" w:cs="Arial"/>
+          <w:b/>
+          <w:bCs/>
+        </w:rPr>
+      </w:pPr>
+      <w:r>
+        <w:rPr>
+          <w:rFonts w:ascii="Arial" w:hAnsi="Arial" w:cs="Arial"/>
+          <w:b/>
+          <w:bCs/>
+        </w:rPr>
+        <w:t>Transport baggage</w:t>
+      </w:r>
+    </w:p>
+    <w:p>
+      <w:pPr>
+        <w:rPr>
+          <w:rFonts w:ascii="Arial" w:hAnsi="Arial" w:cs="Arial"/>
+        </w:rPr>
+      </w:pPr>
+      <w:r>
+        <w:rPr>
+          <w:rFonts w:ascii="Arial" w:hAnsi="Arial" w:cs="Arial"/>
+        </w:rPr>
+        <w:t>Step 1: baggage-cart driver opens baggage hatch</w:t>
+      </w:r>
+    </w:p>
+    <w:p>
+      <w:pPr>
+        <w:rPr>
+          <w:rFonts w:ascii="Arial" w:hAnsi="Arial" w:cs="Arial"/>
+        </w:rPr>
+      </w:pPr>
+      <w:r>
+        <w:rPr>
+          <w:rFonts w:ascii="Arial" w:hAnsi="Arial" w:cs="Arial"/>
+        </w:rPr>
+        <w:t>Step 2: baggage-cart driver waits until baggage is fully deposited inside the vehicle</w:t>
+      </w:r>
+    </w:p>
+    <w:p>
+      <w:pPr>
+        <w:rPr>
+          <w:rFonts w:ascii="Arial" w:hAnsi="Arial" w:cs="Arial"/>
+        </w:rPr>
+      </w:pPr>
+      <w:r>
+        <w:rPr>
+          <w:rFonts w:ascii="Arial" w:hAnsi="Arial" w:cs="Arial"/>
+        </w:rPr>
+        <w:t>Step 3: baggage-cart driver requests clearance from management</w:t>
+      </w:r>
+    </w:p>
+    <w:p>
+      <w:pPr>
+        <w:rPr>
+          <w:rFonts w:ascii="Arial" w:hAnsi="Arial" w:cs="Arial"/>
+        </w:rPr>
+      </w:pPr>
+      <w:r>
+        <w:rPr>
+          <w:rFonts w:ascii="Arial" w:hAnsi="Arial" w:cs="Arial"/>
+        </w:rPr>
+        <w:t>Step 4: baggage-cart driver closes and locks baggage hatch</w:t>
+      </w:r>
+    </w:p>
+    <w:p>
+      <w:pPr>
+        <w:rPr>
+          <w:rFonts w:ascii="Arial" w:hAnsi="Arial" w:cs="Arial"/>
+        </w:rPr>
+      </w:pPr>
+      <w:r>
+        <w:rPr>
+          <w:rFonts w:ascii="Arial" w:hAnsi="Arial" w:cs="Arial"/>
+        </w:rPr>
+        <w:t>Step 5: baggage-cart driver drives to destination</w:t>
+      </w:r>
+    </w:p>
+    <w:p>
+      <w:pPr>
+        <w:rPr>
+          <w:rFonts w:ascii="Arial" w:hAnsi="Arial" w:cs="Arial"/>
+        </w:rPr>
+      </w:pPr>
+      <w:r>
+        <w:rPr>
+          <w:rFonts w:ascii="Arial" w:hAnsi="Arial" w:cs="Arial"/>
+        </w:rPr>
+        <w:t>Step 6: baggage-cart driver arrives at destination</w:t>
+      </w:r>
+    </w:p>
+    <w:p>
+      <w:pPr>
+        <w:rPr>
+          <w:rFonts w:ascii="Arial" w:hAnsi="Arial" w:cs="Arial"/>
+        </w:rPr>
+      </w:pPr>
+      <w:r>
+        <w:rPr>
+          <w:rFonts w:ascii="Arial" w:hAnsi="Arial" w:cs="Arial"/>
+        </w:rPr>
+        <w:t>Step 7: baggage-cart driver opens hatch</w:t>
+      </w:r>
+    </w:p>
+    <w:p>
+      <w:pPr>
+        <w:rPr>
+          <w:rFonts w:ascii="Arial" w:hAnsi="Arial" w:cs="Arial"/>
+        </w:rPr>
+      </w:pPr>
+      <w:r>
+        <w:rPr>
+          <w:rFonts w:ascii="Arial" w:hAnsi="Arial" w:cs="Arial"/>
+        </w:rPr>
+        <w:t>Step 8: baggage-cart driver waits until baggage is unloaded</w:t>
+      </w:r>
+    </w:p>
+    <w:p>
+      <w:pPr>
+        <w:rPr>
+          <w:rFonts w:ascii="Arial" w:hAnsi="Arial" w:cs="Arial"/>
+        </w:rPr>
+      </w:pPr>
+      <w:r>
+        <w:rPr>
+          <w:rFonts w:ascii="Arial" w:hAnsi="Arial" w:cs="Arial"/>
+        </w:rPr>
+        <w:t>Step 9: baggage-cart driver reports status back to management</w:t>
+      </w:r>
+    </w:p>
+    <w:p>
+      <w:pPr>
+        <w:rPr>
+          <w:rFonts w:ascii="Arial" w:hAnsi="Arial" w:cs="Arial"/>
+        </w:rPr>
+      </w:pPr>
+      <w:r>
+        <w:rPr>
+          <w:rFonts w:ascii="Arial" w:hAnsi="Arial" w:cs="Arial"/>
+        </w:rPr>
+        <w:t>Step 10: baggage-cart driver closes hatch</w:t>
+      </w:r>
+    </w:p>
+    <w:p>
+      <w:pPr>
+        <w:rPr>
+          <w:rFonts w:ascii="Arial" w:hAnsi="Arial" w:cs="Arial"/>
+        </w:rPr>
+      </w:pPr>
+    </w:p>
+    <w:p>
+      <w:pPr>
+        <w:rPr>
+          <w:rFonts w:ascii="Arial" w:hAnsi="Arial" w:cs="Arial"/>
+          <w:b/>
+          <w:bCs/>
+        </w:rPr>
+      </w:pPr>
+      <w:r>
+        <w:rPr>
+          <w:rFonts w:ascii="Arial" w:hAnsi="Arial" w:cs="Arial"/>
+          <w:b/>
+          <w:bCs/>
+        </w:rPr>
+        <w:t>Assign baggage deposit</w:t>
+      </w:r>
+    </w:p>
+    <w:p>
+      <w:pPr>
+        <w:rPr>
+          <w:rFonts w:ascii="Arial" w:hAnsi="Arial" w:cs="Arial"/>
+        </w:rPr>
+      </w:pPr>
+      <w:r>
+        <w:rPr>
+          <w:rFonts w:ascii="Arial" w:hAnsi="Arial" w:cs="Arial"/>
+        </w:rPr>
+        <w:t>Step 1: management assigns a baggage deposit to a baggage-cart driver</w:t>
+      </w:r>
+    </w:p>
+    <w:p>
+      <w:pPr>
+        <w:rPr>
+          <w:rFonts w:ascii="Arial" w:hAnsi="Arial" w:cs="Arial"/>
+        </w:rPr>
+      </w:pPr>
+      <w:r>
+        <w:rPr>
+          <w:rFonts w:ascii="Arial" w:hAnsi="Arial" w:cs="Arial"/>
+        </w:rPr>
+        <w:t>Step 2: baggage-cart driver drives to the baggage deposit</w:t>
+      </w:r>
+    </w:p>
+    <w:p>
+      <w:pPr>
+        <w:rPr>
+          <w:rFonts w:ascii="Arial" w:hAnsi="Arial" w:cs="Arial"/>
+        </w:rPr>
+      </w:pPr>
+      <w:r>
+        <w:rPr>
+          <w:rFonts w:ascii="Arial" w:hAnsi="Arial" w:cs="Arial"/>
+        </w:rPr>
+        <w:t>Step 3: baggage-cart driver arrives at baggage deposit</w:t>
+      </w:r>
+    </w:p>
+    <w:p>
+      <w:pPr>
+        <w:rPr>
+          <w:rFonts w:ascii="Arial" w:hAnsi="Arial" w:cs="Arial"/>
+        </w:rPr>
+      </w:pPr>
+      <w:r>
+        <w:rPr>
+          <w:rFonts w:ascii="Arial" w:hAnsi="Arial" w:cs="Arial"/>
+        </w:rPr>
+        <w:t xml:space="preserve">Step 5: the baggage-cart driver </w:t>
+      </w:r>
+      <w:r>
+        <w:rPr>
+          <w:rFonts w:ascii="Arial" w:hAnsi="Arial" w:cs="Arial"/>
+          <w:b/>
+          <w:bCs/>
+        </w:rPr>
+        <w:t>transports the baggage</w:t>
+      </w:r>
+    </w:p>
+    <w:p>
+      <w:pPr>
+        <w:rPr>
+          <w:rFonts w:ascii="Arial" w:hAnsi="Arial" w:cs="Arial"/>
+        </w:rPr>
+      </w:pPr>
+      <w:r>
+        <w:rPr>
+          <w:rFonts w:ascii="Arial" w:hAnsi="Arial" w:cs="Arial"/>
+        </w:rPr>
+        <w:t>Step 5: baggage-cart driver drives back to garage</w:t>
+      </w:r>
+    </w:p>
+    <w:p>
+      <w:pPr>
+        <w:rPr>
+          <w:rFonts w:ascii="Arial" w:hAnsi="Arial" w:cs="Arial"/>
+        </w:rPr>
+      </w:pPr>
+      <w:r>
+        <w:rPr>
+          <w:rFonts w:ascii="Arial" w:hAnsi="Arial" w:cs="Arial"/>
+        </w:rPr>
+        <w:t>Step 6: baggage-cart driver awaits new orders</w:t>
+      </w:r>
+    </w:p>
+    <w:p>
+      <w:pPr>
+        <w:rPr>
+          <w:rFonts w:ascii="Arial" w:hAnsi="Arial" w:cs="Arial"/>
+        </w:rPr>
+      </w:pPr>
+    </w:p>
+    <w:p>
+      <w:pPr>
+        <w:rPr>
+          <w:rFonts w:ascii="Arial" w:hAnsi="Arial" w:cs="Arial"/>
+          <w:b/>
+          <w:bCs/>
+        </w:rPr>
+      </w:pPr>
+      <w:proofErr w:type="gramStart"/>
+      <w:r>
+        <w:rPr>
+          <w:rFonts w:ascii="Arial" w:hAnsi="Arial" w:cs="Arial"/>
+          <w:b/>
+          <w:bCs/>
+        </w:rPr>
+        <w:t>Request</w:t>
+      </w:r>
+      <w:proofErr w:type="gramEnd"/>
+      <w:r>
+        <w:rPr>
+          <w:rFonts w:ascii="Arial" w:hAnsi="Arial" w:cs="Arial"/>
+          <w:b/>
+          <w:bCs/>
+        </w:rPr>
+        <w:t xml:space="preserve"> refuel status</w:t>
+      </w:r>
+    </w:p>
+    <w:p>
+      <w:pPr>
+        <w:rPr>
+          <w:rFonts w:ascii="Arial" w:hAnsi="Arial" w:cs="Arial"/>
+        </w:rPr>
+      </w:pPr>
+      <w:r>
+        <w:rPr>
+          <w:rFonts w:ascii="Arial" w:hAnsi="Arial" w:cs="Arial"/>
+        </w:rPr>
+        <w:t>Step 1: the management asks a driver for his fuel status</w:t>
+      </w:r>
+    </w:p>
+    <w:p>
+      <w:pPr>
+        <w:rPr>
+          <w:rFonts w:ascii="Arial" w:hAnsi="Arial" w:cs="Arial"/>
+        </w:rPr>
+      </w:pPr>
+      <w:r>
+        <w:rPr>
+          <w:rFonts w:ascii="Arial" w:hAnsi="Arial" w:cs="Arial"/>
+        </w:rPr>
+        <w:t>Step 2: the management waits until the driver returns from his assignment</w:t>
+      </w:r>
+    </w:p>
+    <w:p>
+      <w:pPr>
+        <w:rPr>
+          <w:rFonts w:ascii="Arial" w:hAnsi="Arial" w:cs="Arial"/>
+        </w:rPr>
+      </w:pPr>
+      <w:r>
+        <w:rPr>
+          <w:rFonts w:ascii="Arial" w:hAnsi="Arial" w:cs="Arial"/>
+        </w:rPr>
+        <w:t xml:space="preserve">Step 3: if the vehicle is low on fuel the driver needs to </w:t>
+      </w:r>
+      <w:r>
+        <w:rPr>
+          <w:rFonts w:ascii="Arial" w:hAnsi="Arial" w:cs="Arial"/>
+          <w:b/>
+          <w:bCs/>
+        </w:rPr>
+        <w:t>refuel</w:t>
+      </w:r>
+    </w:p>
+    <w:p>
+      <w:pPr>
+        <w:rPr>
+          <w:rFonts w:ascii="Arial" w:hAnsi="Arial" w:cs="Arial"/>
+        </w:rPr>
+      </w:pPr>
+    </w:p>
+    <w:p>
+      <w:pPr>
+        <w:rPr>
+          <w:rFonts w:ascii="Arial" w:hAnsi="Arial" w:cs="Arial"/>
+          <w:b/>
+          <w:bCs/>
+        </w:rPr>
+      </w:pPr>
+      <w:r>
+        <w:rPr>
+          <w:rFonts w:ascii="Arial" w:hAnsi="Arial" w:cs="Arial"/>
+          <w:b/>
+          <w:bCs/>
+        </w:rPr>
+        <w:t>Refuel</w:t>
+      </w:r>
+    </w:p>
+    <w:p>
+      <w:pPr>
+        <w:rPr>
+          <w:rFonts w:ascii="Arial" w:hAnsi="Arial" w:cs="Arial"/>
+        </w:rPr>
+      </w:pPr>
+      <w:r>
+        <w:rPr>
+          <w:rFonts w:ascii="Arial" w:hAnsi="Arial" w:cs="Arial"/>
+        </w:rPr>
+        <w:t>Step 1: the management assigns the driver to the nearest fuel depot</w:t>
+      </w:r>
+    </w:p>
+    <w:p>
+      <w:pPr>
+        <w:rPr>
+          <w:rFonts w:ascii="Arial" w:hAnsi="Arial" w:cs="Arial"/>
+        </w:rPr>
+      </w:pPr>
+      <w:r>
+        <w:rPr>
+          <w:rFonts w:ascii="Arial" w:hAnsi="Arial" w:cs="Arial"/>
+        </w:rPr>
+        <w:t>Step 2: driver drives to the depot</w:t>
+      </w:r>
+    </w:p>
+    <w:p>
+      <w:pPr>
+        <w:rPr>
+          <w:rFonts w:ascii="Arial" w:hAnsi="Arial" w:cs="Arial"/>
+        </w:rPr>
+      </w:pPr>
+      <w:r>
+        <w:rPr>
+          <w:rFonts w:ascii="Arial" w:hAnsi="Arial" w:cs="Arial"/>
+        </w:rPr>
+        <w:t>Step 3: driver arrives at the depot</w:t>
+      </w:r>
+    </w:p>
+    <w:p>
+      <w:pPr>
+        <w:rPr>
+          <w:rFonts w:ascii="Arial" w:hAnsi="Arial" w:cs="Arial"/>
+        </w:rPr>
+      </w:pPr>
+      <w:r>
+        <w:rPr>
+          <w:rFonts w:ascii="Arial" w:hAnsi="Arial" w:cs="Arial"/>
+        </w:rPr>
+        <w:t>Step 4: driver opens the fuel cap</w:t>
+      </w:r>
+    </w:p>
+    <w:p>
+      <w:pPr>
+        <w:rPr>
+          <w:rFonts w:ascii="Arial" w:hAnsi="Arial" w:cs="Arial"/>
+        </w:rPr>
+      </w:pPr>
+      <w:r>
+        <w:rPr>
+          <w:rFonts w:ascii="Arial" w:hAnsi="Arial" w:cs="Arial"/>
+        </w:rPr>
+        <w:t>Step 5: driver puts the gasoline hose into the open tank</w:t>
+      </w:r>
+    </w:p>
+    <w:p>
+      <w:pPr>
+        <w:rPr>
+          <w:rFonts w:ascii="Arial" w:hAnsi="Arial" w:cs="Arial"/>
+        </w:rPr>
+      </w:pPr>
+      <w:r>
+        <w:rPr>
+          <w:rFonts w:ascii="Arial" w:hAnsi="Arial" w:cs="Arial"/>
+        </w:rPr>
+        <w:t>Step 6: driver starts pumping gasoline</w:t>
+      </w:r>
+    </w:p>
+    <w:p>
+      <w:pPr>
+        <w:rPr>
+          <w:rFonts w:ascii="Arial" w:hAnsi="Arial" w:cs="Arial"/>
+        </w:rPr>
+      </w:pPr>
+      <w:r>
+        <w:rPr>
+          <w:rFonts w:ascii="Arial" w:hAnsi="Arial" w:cs="Arial"/>
+        </w:rPr>
+        <w:t>Step 7: driver waits until the tank is full</w:t>
+      </w:r>
+    </w:p>
+    <w:p>
+      <w:pPr>
+        <w:rPr>
+          <w:rFonts w:ascii="Arial" w:hAnsi="Arial" w:cs="Arial"/>
+        </w:rPr>
+      </w:pPr>
+      <w:r>
+        <w:rPr>
+          <w:rFonts w:ascii="Arial" w:hAnsi="Arial" w:cs="Arial"/>
+        </w:rPr>
+        <w:t>Step 8: driver stops pumping gasoline</w:t>
+      </w:r>
+    </w:p>
+    <w:p>
+      <w:pPr>
+        <w:rPr>
+          <w:rFonts w:ascii="Arial" w:hAnsi="Arial" w:cs="Arial"/>
+        </w:rPr>
+      </w:pPr>
+      <w:r>
+        <w:rPr>
+          <w:rFonts w:ascii="Arial" w:hAnsi="Arial" w:cs="Arial"/>
+        </w:rPr>
+        <w:t>Step 9: driver puts gasoline hose back</w:t>
+      </w:r>
+    </w:p>
+    <w:p>
+      <w:pPr>
+        <w:rPr>
+          <w:rFonts w:ascii="Arial" w:hAnsi="Arial" w:cs="Arial"/>
+        </w:rPr>
+      </w:pPr>
+      <w:r>
+        <w:rPr>
+          <w:rFonts w:ascii="Arial" w:hAnsi="Arial" w:cs="Arial"/>
+        </w:rPr>
+        <w:t>Step 10: driver closes the fuel cap</w:t>
+      </w:r>
+    </w:p>
+    <w:p>
+      <w:pPr>
+        <w:rPr>
+          <w:rFonts w:ascii="Arial" w:hAnsi="Arial" w:cs="Arial"/>
+        </w:rPr>
+      </w:pPr>
+      <w:r>
+        <w:rPr>
+          <w:rFonts w:ascii="Arial" w:hAnsi="Arial" w:cs="Arial"/>
+        </w:rPr>
+        <w:t>Step 11: driver reports consumed liters back to the management</w:t>
+      </w:r>
+    </w:p>
+    <w:p>
+      <w:pPr>
+        <w:rPr>
+          <w:rFonts w:ascii="Arial" w:hAnsi="Arial" w:cs="Arial"/>
+        </w:rPr>
+      </w:pPr>
+    </w:p>
+    <w:p>
+      <w:pPr>
+        <w:rPr>
+          <w:rFonts w:ascii="Arial" w:hAnsi="Arial" w:cs="Arial"/>
+          <w:b/>
+          <w:bCs/>
+        </w:rPr>
+      </w:pPr>
+      <w:r>
+        <w:rPr>
+          <w:rFonts w:ascii="Arial" w:hAnsi="Arial" w:cs="Arial"/>
+          <w:b/>
+          <w:bCs/>
+        </w:rPr>
+        <w:t>Communicate needed services</w:t>
+      </w:r>
+    </w:p>
+    <w:p>
+      <w:pPr>
+        <w:rPr>
+          <w:rFonts w:ascii="Arial" w:hAnsi="Arial" w:cs="Arial"/>
+        </w:rPr>
+      </w:pPr>
+      <w:r>
+        <w:rPr>
+          <w:rFonts w:ascii="Arial" w:hAnsi="Arial" w:cs="Arial"/>
+        </w:rPr>
+        <w:t>Step 1: management assigns vehicles/driver to plane</w:t>
+      </w:r>
+    </w:p>
+    <w:p>
+      <w:pPr>
+        <w:rPr>
+          <w:rFonts w:ascii="Arial" w:hAnsi="Arial" w:cs="Arial"/>
+        </w:rPr>
+      </w:pPr>
+      <w:r>
+        <w:rPr>
+          <w:rFonts w:ascii="Arial" w:hAnsi="Arial" w:cs="Arial"/>
+        </w:rPr>
+        <w:t>Step 2: management tells the driver what to do</w:t>
+      </w:r>
+    </w:p>
+    <w:p>
+      <w:pPr>
+        <w:rPr>
+          <w:rFonts w:ascii="Arial" w:hAnsi="Arial" w:cs="Arial"/>
+        </w:rPr>
+      </w:pPr>
+    </w:p>
+    <w:p>
+      <w:pPr>
+        <w:rPr>
+          <w:rFonts w:ascii="Arial" w:hAnsi="Arial" w:cs="Arial"/>
+          <w:b/>
+          <w:bCs/>
+        </w:rPr>
+      </w:pPr>
+      <w:r>
+        <w:rPr>
+          <w:rFonts w:ascii="Arial" w:hAnsi="Arial" w:cs="Arial"/>
+          <w:b/>
+          <w:bCs/>
+        </w:rPr>
+        <w:t>Maintain plane</w:t>
+      </w:r>
+    </w:p>
+    <w:p>
+      <w:pPr>
+        <w:rPr>
+          <w:rFonts w:ascii="Arial" w:hAnsi="Arial" w:cs="Arial"/>
+        </w:rPr>
+      </w:pPr>
+      <w:r>
+        <w:rPr>
+          <w:rFonts w:ascii="Arial" w:hAnsi="Arial" w:cs="Arial"/>
+        </w:rPr>
+        <w:t>Step 1: maintenance vehicle driver drives to plane</w:t>
+      </w:r>
+    </w:p>
+    <w:p>
+      <w:pPr>
+        <w:rPr>
+          <w:rFonts w:ascii="Arial" w:hAnsi="Arial" w:cs="Arial"/>
+        </w:rPr>
+      </w:pPr>
+      <w:r>
+        <w:rPr>
+          <w:rFonts w:ascii="Arial" w:hAnsi="Arial" w:cs="Arial"/>
+        </w:rPr>
+        <w:t>Step 2: maintenance vehicle driver arrives</w:t>
+      </w:r>
+    </w:p>
+    <w:p>
+      <w:pPr>
+        <w:rPr>
+          <w:rFonts w:ascii="Arial" w:hAnsi="Arial" w:cs="Arial"/>
+        </w:rPr>
+      </w:pPr>
+      <w:r>
+        <w:rPr>
+          <w:rFonts w:ascii="Arial" w:hAnsi="Arial" w:cs="Arial"/>
+        </w:rPr>
+        <w:t>Step 3: maintenance vehicle driver refuels plane</w:t>
+      </w:r>
+    </w:p>
+    <w:p>
+      <w:pPr>
+        <w:rPr>
+          <w:rFonts w:ascii="Arial" w:hAnsi="Arial" w:cs="Arial"/>
+        </w:rPr>
+      </w:pPr>
+      <w:r>
+        <w:rPr>
+          <w:rFonts w:ascii="Arial" w:hAnsi="Arial" w:cs="Arial"/>
+        </w:rPr>
+        <w:t xml:space="preserve">Step 4: maintenance vehicle driver </w:t>
+      </w:r>
+      <w:proofErr w:type="gramStart"/>
+      <w:r>
+        <w:rPr>
+          <w:rFonts w:ascii="Arial" w:hAnsi="Arial" w:cs="Arial"/>
+        </w:rPr>
+        <w:t>check</w:t>
+      </w:r>
+      <w:proofErr w:type="gramEnd"/>
+      <w:r>
+        <w:rPr>
+          <w:rFonts w:ascii="Arial" w:hAnsi="Arial" w:cs="Arial"/>
+        </w:rPr>
+        <w:t xml:space="preserve"> tire pressure</w:t>
+      </w:r>
+    </w:p>
+    <w:p>
+      <w:pPr>
+        <w:rPr>
+          <w:rFonts w:ascii="Arial" w:hAnsi="Arial" w:cs="Arial"/>
+        </w:rPr>
+      </w:pPr>
+      <w:r>
+        <w:rPr>
+          <w:rFonts w:ascii="Arial" w:hAnsi="Arial" w:cs="Arial"/>
+        </w:rPr>
+        <w:t>Step 5: maintenance vehicle driver reports status back to management</w:t>
+      </w:r>
+    </w:p>
+    <w:p>
+      <w:pPr>
+        <w:rPr>
+          <w:rFonts w:ascii="Arial" w:hAnsi="Arial" w:cs="Arial"/>
+        </w:rPr>
+      </w:pPr>
+      <w:r>
+        <w:rPr>
+          <w:rFonts w:ascii="Arial" w:hAnsi="Arial" w:cs="Arial"/>
+        </w:rPr>
+        <w:t>Step 6: maintenance vehicle driver drives back to garage</w:t>
+      </w:r>
+    </w:p>
+    <w:p>
+      <w:pPr>
+        <w:rPr>
+          <w:rFonts w:ascii="Arial" w:hAnsi="Arial" w:cs="Arial"/>
+        </w:rPr>
+      </w:pPr>
+      <w:r>
+        <w:rPr>
+          <w:rFonts w:ascii="Arial" w:hAnsi="Arial" w:cs="Arial"/>
+        </w:rPr>
+        <w:t>Step 7: maintenance vehicle driver awaits new orders</w:t>
+      </w:r>
+    </w:p>
+    <w:p>
+      <w:pPr>
+        <w:rPr>
+          <w:rFonts w:ascii="Arial" w:hAnsi="Arial" w:cs="Arial"/>
+        </w:rPr>
+      </w:pPr>
+    </w:p>
+    <w:p>
+      <w:pPr>
+        <w:rPr>
+          <w:rFonts w:ascii="Arial" w:hAnsi="Arial" w:cs="Arial"/>
+          <w:b/>
+          <w:bCs/>
+        </w:rPr>
+      </w:pPr>
+      <w:r>
+        <w:rPr>
+          <w:rFonts w:ascii="Arial" w:hAnsi="Arial" w:cs="Arial"/>
+          <w:b/>
+          <w:bCs/>
+        </w:rPr>
+        <w:t>Refuel plane</w:t>
+      </w:r>
+    </w:p>
+    <w:p>
+      <w:pPr>
+        <w:rPr>
+          <w:rFonts w:ascii="Arial" w:hAnsi="Arial" w:cs="Arial"/>
+        </w:rPr>
+      </w:pPr>
+      <w:r>
+        <w:rPr>
+          <w:rFonts w:ascii="Arial" w:hAnsi="Arial" w:cs="Arial"/>
+        </w:rPr>
+        <w:t>Step 1: maintenance vehicle driver opens fuel hatch of plane</w:t>
+      </w:r>
+    </w:p>
+    <w:p>
+      <w:pPr>
+        <w:rPr>
+          <w:rFonts w:ascii="Arial" w:hAnsi="Arial" w:cs="Arial"/>
+        </w:rPr>
+      </w:pPr>
+      <w:r>
+        <w:rPr>
+          <w:rFonts w:ascii="Arial" w:hAnsi="Arial" w:cs="Arial"/>
+        </w:rPr>
+        <w:t>Step 2: maintenance vehicle driver attaches gasoline hose to hatch</w:t>
+      </w:r>
+    </w:p>
+    <w:p>
+      <w:pPr>
+        <w:rPr>
+          <w:rFonts w:ascii="Arial" w:hAnsi="Arial" w:cs="Arial"/>
+        </w:rPr>
+      </w:pPr>
+      <w:r>
+        <w:rPr>
+          <w:rFonts w:ascii="Arial" w:hAnsi="Arial" w:cs="Arial"/>
+        </w:rPr>
+        <w:t>Step 3: maintenance vehicle driver starts pumping kerosine</w:t>
+      </w:r>
+    </w:p>
+    <w:p>
+      <w:pPr>
+        <w:rPr>
+          <w:rFonts w:ascii="Arial" w:hAnsi="Arial" w:cs="Arial"/>
+        </w:rPr>
+      </w:pPr>
+      <w:r>
+        <w:rPr>
+          <w:rFonts w:ascii="Arial" w:hAnsi="Arial" w:cs="Arial"/>
+        </w:rPr>
+        <w:t>Step 4: maintenance vehicle driver stops pumping</w:t>
+      </w:r>
+    </w:p>
+    <w:p>
+      <w:pPr>
+        <w:rPr>
+          <w:rFonts w:ascii="Arial" w:hAnsi="Arial" w:cs="Arial"/>
+        </w:rPr>
+      </w:pPr>
+      <w:r>
+        <w:rPr>
+          <w:rFonts w:ascii="Arial" w:hAnsi="Arial" w:cs="Arial"/>
+        </w:rPr>
+        <w:t>Step 5: maintenance vehicle driver disconnects gasoline hose</w:t>
+      </w:r>
+    </w:p>
+    <w:p>
+      <w:pPr>
+        <w:rPr>
+          <w:rFonts w:ascii="Arial" w:hAnsi="Arial" w:cs="Arial"/>
+        </w:rPr>
+      </w:pPr>
+      <w:r>
+        <w:rPr>
+          <w:rFonts w:ascii="Arial" w:hAnsi="Arial" w:cs="Arial"/>
+        </w:rPr>
+        <w:t>Step 6: maintenance vehicle driver closes hatch</w:t>
+      </w:r>
+    </w:p>
+    <w:p>
+      <w:pPr>
+        <w:rPr>
+          <w:rFonts w:ascii="Arial" w:hAnsi="Arial" w:cs="Arial"/>
+        </w:rPr>
+      </w:pPr>
+      <w:r>
+        <w:rPr>
+          <w:rFonts w:ascii="Arial" w:hAnsi="Arial" w:cs="Arial"/>
+        </w:rPr>
+        <w:t>Step 7: maintenance vehicle driver reports amount of gasoline used to management</w:t>
+      </w:r>
+    </w:p>
+    <w:p>
+      <w:pPr>
+        <w:rPr>
+          <w:rFonts w:ascii="Arial" w:hAnsi="Arial" w:cs="Arial"/>
+        </w:rPr>
+      </w:pPr>
+      <w:r>
+        <w:rPr>
+          <w:rFonts w:ascii="Arial" w:hAnsi="Arial" w:cs="Arial"/>
+        </w:rPr>
+        <w:t>Step 8: maintenance vehicle driver double checks if planes fuel hatch is closed</w:t>
+      </w:r>
+    </w:p>
+    <w:p>
+      <w:pPr>
+        <w:rPr>
+          <w:rFonts w:ascii="Arial" w:hAnsi="Arial" w:cs="Arial"/>
+        </w:rPr>
+      </w:pPr>
+    </w:p>
+    <w:p>
+      <w:pPr>
+        <w:rPr>
+          <w:rFonts w:ascii="Arial" w:hAnsi="Arial" w:cs="Arial"/>
+          <w:b/>
+          <w:bCs/>
+        </w:rPr>
+      </w:pPr>
+      <w:r>
+        <w:rPr>
+          <w:rFonts w:ascii="Arial" w:hAnsi="Arial" w:cs="Arial"/>
+          <w:b/>
+          <w:bCs/>
+        </w:rPr>
+        <w:t>Check tire pressure</w:t>
+      </w:r>
+    </w:p>
+    <w:p>
+      <w:pPr>
+        <w:rPr>
+          <w:rFonts w:ascii="Arial" w:hAnsi="Arial" w:cs="Arial"/>
+        </w:rPr>
+      </w:pPr>
+      <w:r>
+        <w:rPr>
+          <w:rFonts w:ascii="Arial" w:hAnsi="Arial" w:cs="Arial"/>
+        </w:rPr>
+        <w:t>Step 1: maintenance vehicle driver starts compressor to fill the land vehicles high pressure air tank</w:t>
+      </w:r>
+    </w:p>
+    <w:p>
+      <w:pPr>
+        <w:rPr>
+          <w:rFonts w:ascii="Arial" w:hAnsi="Arial" w:cs="Arial"/>
+        </w:rPr>
+      </w:pPr>
+      <w:r>
+        <w:rPr>
+          <w:rFonts w:ascii="Arial" w:hAnsi="Arial" w:cs="Arial"/>
+        </w:rPr>
+        <w:t>Step 2: maintenance vehicle driver retrieves tire pressure gauge from vehicle</w:t>
+      </w:r>
+    </w:p>
+    <w:p>
+      <w:pPr>
+        <w:rPr>
+          <w:rFonts w:ascii="Arial" w:hAnsi="Arial" w:cs="Arial"/>
+        </w:rPr>
+      </w:pPr>
+      <w:r>
+        <w:rPr>
+          <w:rFonts w:ascii="Arial" w:hAnsi="Arial" w:cs="Arial"/>
+        </w:rPr>
+        <w:t>Step 3: maintenance vehicle driver connects tire pressure gauge to the vehicles high pressure air tank</w:t>
+      </w:r>
+    </w:p>
+    <w:p>
+      <w:pPr>
+        <w:rPr>
+          <w:rFonts w:ascii="Arial" w:hAnsi="Arial" w:cs="Arial"/>
+        </w:rPr>
+      </w:pPr>
+      <w:r>
+        <w:rPr>
+          <w:rFonts w:ascii="Arial" w:hAnsi="Arial" w:cs="Arial"/>
+        </w:rPr>
+        <w:t>Step 4: maintenance vehicle driver connects tire pressure gauge to the plane´s tire</w:t>
+      </w:r>
+    </w:p>
+    <w:p>
+      <w:pPr>
+        <w:rPr>
+          <w:rFonts w:ascii="Arial" w:hAnsi="Arial" w:cs="Arial"/>
+        </w:rPr>
+      </w:pPr>
+      <w:r>
+        <w:rPr>
+          <w:rFonts w:ascii="Arial" w:hAnsi="Arial" w:cs="Arial"/>
+        </w:rPr>
+        <w:t>Step 5: maintenance vehicle driver uses the tire pressure gauge to measures tire pressure</w:t>
+      </w:r>
+    </w:p>
+    <w:p>
+      <w:pPr>
+        <w:rPr>
+          <w:rFonts w:ascii="Arial" w:hAnsi="Arial" w:cs="Arial"/>
+        </w:rPr>
+      </w:pPr>
+      <w:r>
+        <w:rPr>
+          <w:rFonts w:ascii="Arial" w:hAnsi="Arial" w:cs="Arial"/>
+        </w:rPr>
+        <w:t>Step 6: maintenance vehicle driver pumps air into the tire until pressure is high enough</w:t>
+      </w:r>
+    </w:p>
+    <w:p>
+      <w:pPr>
+        <w:rPr>
+          <w:rFonts w:ascii="Arial" w:hAnsi="Arial" w:cs="Arial"/>
+        </w:rPr>
+      </w:pPr>
+      <w:r>
+        <w:rPr>
+          <w:rFonts w:ascii="Arial" w:hAnsi="Arial" w:cs="Arial"/>
+        </w:rPr>
+        <w:t>Step 7: maintenance vehicle driver stops the pump</w:t>
+      </w:r>
+    </w:p>
+    <w:p>
+      <w:pPr>
+        <w:rPr>
+          <w:rFonts w:ascii="Arial" w:hAnsi="Arial" w:cs="Arial"/>
+        </w:rPr>
+      </w:pPr>
+      <w:r>
+        <w:rPr>
+          <w:rFonts w:ascii="Arial" w:hAnsi="Arial" w:cs="Arial"/>
+        </w:rPr>
+        <w:t>Step 8: maintenance vehicle driver stops the compressor</w:t>
+      </w:r>
+    </w:p>
+    <w:p>
+      <w:pPr>
+        <w:rPr>
+          <w:rFonts w:ascii="Arial" w:hAnsi="Arial" w:cs="Arial"/>
+        </w:rPr>
+      </w:pPr>
+      <w:r>
+        <w:rPr>
+          <w:rFonts w:ascii="Arial" w:hAnsi="Arial" w:cs="Arial"/>
+        </w:rPr>
+        <w:t>Step 9: maintenance vehicle driver disconnects the tire pressure gauge from the tire</w:t>
+      </w:r>
+    </w:p>
+    <w:p>
+      <w:pPr>
+        <w:rPr>
+          <w:rFonts w:ascii="Arial" w:hAnsi="Arial" w:cs="Arial"/>
+        </w:rPr>
+      </w:pPr>
+      <w:r>
+        <w:rPr>
+          <w:rFonts w:ascii="Arial" w:hAnsi="Arial" w:cs="Arial"/>
+        </w:rPr>
+        <w:t>Step 10: maintenance vehicle driver puts the tire pressure gauge back into the vehicle</w:t>
+      </w:r>
+    </w:p>
+    <w:p>
+      <w:pPr>
+        <w:rPr>
+          <w:rFonts w:ascii="Arial" w:hAnsi="Arial" w:cs="Arial"/>
+          <w:b/>
+          <w:bCs/>
+        </w:rPr>
+      </w:pPr>
+    </w:p>
+    <w:p>
+      <w:pPr>
+        <w:rPr>
+          <w:rFonts w:ascii="Arial" w:hAnsi="Arial" w:cs="Arial"/>
+          <w:b/>
+          <w:bCs/>
+        </w:rPr>
+      </w:pPr>
+      <w:r>
+        <w:rPr>
+          <w:rFonts w:ascii="Arial" w:hAnsi="Arial" w:cs="Arial"/>
+          <w:b/>
+          <w:bCs/>
+        </w:rPr>
+        <w:t>React to emergency</w:t>
+      </w:r>
+    </w:p>
+    <w:p>
+      <w:pPr>
+        <w:rPr>
+          <w:rFonts w:ascii="Arial" w:hAnsi="Arial" w:cs="Arial"/>
+        </w:rPr>
+      </w:pPr>
+      <w:r>
+        <w:rPr>
+          <w:rFonts w:ascii="Arial" w:hAnsi="Arial" w:cs="Arial"/>
+        </w:rPr>
+        <w:lastRenderedPageBreak/>
+        <w:t>Step 1: firetruck driver drives to plane</w:t>
+      </w:r>
+    </w:p>
+    <w:p>
+      <w:pPr>
+        <w:rPr>
+          <w:rFonts w:ascii="Arial" w:hAnsi="Arial" w:cs="Arial"/>
+        </w:rPr>
+      </w:pPr>
+      <w:r>
+        <w:rPr>
+          <w:rFonts w:ascii="Arial" w:hAnsi="Arial" w:cs="Arial"/>
+        </w:rPr>
+        <w:t>Step 2: firetruck driver arrives</w:t>
+      </w:r>
+    </w:p>
+    <w:p>
+      <w:pPr>
+        <w:rPr>
+          <w:rFonts w:ascii="Arial" w:hAnsi="Arial" w:cs="Arial"/>
+        </w:rPr>
+      </w:pPr>
+      <w:r>
+        <w:rPr>
+          <w:rFonts w:ascii="Arial" w:hAnsi="Arial" w:cs="Arial"/>
+        </w:rPr>
+        <w:t>Step 3: firetruck driver starts water pump</w:t>
+      </w:r>
+    </w:p>
+    <w:p>
+      <w:pPr>
+        <w:rPr>
+          <w:rFonts w:ascii="Arial" w:hAnsi="Arial" w:cs="Arial"/>
+        </w:rPr>
+      </w:pPr>
+      <w:r>
+        <w:rPr>
+          <w:rFonts w:ascii="Arial" w:hAnsi="Arial" w:cs="Arial"/>
+        </w:rPr>
+        <w:t>Step 4: firetruck driver extinguishes fire</w:t>
+      </w:r>
+    </w:p>
+    <w:p>
+      <w:pPr>
+        <w:rPr>
+          <w:rFonts w:ascii="Arial" w:hAnsi="Arial" w:cs="Arial"/>
+        </w:rPr>
+      </w:pPr>
+      <w:r>
+        <w:rPr>
+          <w:rFonts w:ascii="Arial" w:hAnsi="Arial" w:cs="Arial"/>
+        </w:rPr>
+        <w:t>Step 5: firetruck driver stays until all passengers are brought to safety</w:t>
+      </w:r>
+    </w:p>
+    <w:p>
+      <w:pPr>
+        <w:rPr>
+          <w:rFonts w:ascii="Arial" w:hAnsi="Arial" w:cs="Arial"/>
+        </w:rPr>
+      </w:pPr>
+      <w:r>
+        <w:rPr>
+          <w:rFonts w:ascii="Arial" w:hAnsi="Arial" w:cs="Arial"/>
+        </w:rPr>
+        <w:t>Step 6: firetruck driver stops water pump</w:t>
+      </w:r>
+    </w:p>
+    <w:p>
+      <w:pPr>
+        <w:rPr>
+          <w:rFonts w:ascii="Arial" w:hAnsi="Arial" w:cs="Arial"/>
+        </w:rPr>
+      </w:pPr>
+      <w:r>
+        <w:rPr>
+          <w:rFonts w:ascii="Arial" w:hAnsi="Arial" w:cs="Arial"/>
+        </w:rPr>
+        <w:t>Step 7: firetruck driver reports status back to management</w:t>
+      </w:r>
+    </w:p>
+    <w:p>
+      <w:pPr>
+        <w:rPr>
+          <w:rFonts w:ascii="Arial" w:hAnsi="Arial" w:cs="Arial"/>
+        </w:rPr>
+      </w:pPr>
+      <w:r>
+        <w:rPr>
+          <w:rFonts w:ascii="Arial" w:hAnsi="Arial" w:cs="Arial"/>
+        </w:rPr>
+        <w:t>Step 8: firetruck driver drives back to garage</w:t>
+      </w:r>
+    </w:p>
+    <w:p>
+      <w:pPr>
+        <w:rPr>
+          <w:rFonts w:ascii="Arial" w:hAnsi="Arial" w:cs="Arial"/>
+        </w:rPr>
+      </w:pPr>
+      <w:r>
+        <w:rPr>
+          <w:rFonts w:ascii="Arial" w:hAnsi="Arial" w:cs="Arial"/>
+        </w:rPr>
+        <w:t>Step 9: firetruck driver refills water tank</w:t>
+      </w:r>
+    </w:p>
+    <w:p>
+      <w:pPr>
+        <w:rPr>
+          <w:rFonts w:ascii="Arial" w:hAnsi="Arial" w:cs="Arial"/>
+        </w:rPr>
+      </w:pPr>
+      <w:r>
+        <w:rPr>
+          <w:rFonts w:ascii="Arial" w:hAnsi="Arial" w:cs="Arial"/>
+        </w:rPr>
+        <w:t>Step 10: firetruck driver awaits new orders</w:t>
+      </w:r>
+    </w:p>
+    <w:p>
+      <w:pPr>
+        <w:pStyle w:val="Heading4"/>
         <w:rPr>
           <w:rFonts w:ascii="Arial" w:hAnsi="Arial" w:cs="Arial"/>
           <w:i w:val="0"/>
           <w:iCs w:val="0"/>
           <w:color w:val="auto"/>
         </w:rPr>
-        <w:t>]</w:t>
-      </w:r>
-    </w:p>
-    <w:p>
-      <w:pPr>
-        <w:pStyle w:val="berschrift4"/>
+      </w:pPr>
+      <w:r>
         <w:rPr>
           <w:rFonts w:ascii="Arial" w:hAnsi="Arial" w:cs="Arial"/>
           <w:i w:val="0"/>
           <w:iCs w:val="0"/>
           <w:color w:val="auto"/>
         </w:rPr>
-      </w:pPr>
+        <w:br/>
+        <w:t>2.3 Sub-system 3/</w:t>
+      </w:r>
       <w:r>
         <w:rPr>
           <w:rFonts w:ascii="Arial" w:hAnsi="Arial" w:cs="Arial"/>
@@ -2868,8 +4899,7 @@
           <w:iCs w:val="0"/>
           <w:color w:val="auto"/>
         </w:rPr>
-        <w:br/>
-        <w:t>2.3 Sub-system 3/</w:t>
+        <w:t>Terminal management</w:t>
       </w:r>
       <w:r>
         <w:rPr>
@@ -2878,7 +4908,7 @@
           <w:iCs w:val="0"/>
           <w:color w:val="auto"/>
         </w:rPr>
-        <w:t>Terminal management</w:t>
+        <w:t xml:space="preserve"> - [</w:t>
       </w:r>
       <w:r>
         <w:rPr>
@@ -2887,17 +4917,21 @@
           <w:iCs w:val="0"/>
           <w:color w:val="auto"/>
         </w:rPr>
-        <w:t xml:space="preserve"> - [</w:t>
-      </w:r>
-      <w:r>
-        <w:rPr>
-          <w:rFonts w:ascii="Arial" w:hAnsi="Arial" w:cs="Arial"/>
+        <w:t xml:space="preserve">Simon </w:t>
+      </w:r>
+      <w:proofErr w:type="spellStart"/>
+      <w:r>
+        <w:rPr>
+          <w:rFonts w:ascii="Arial" w:hAnsi="Arial" w:cs="Arial"/>
+          <w:b/>
+          <w:bCs/>
           <w:i w:val="0"/>
           <w:iCs w:val="0"/>
           <w:color w:val="auto"/>
         </w:rPr>
-        <w:t>Simon Primetzhofer</w:t>
-      </w:r>
+        <w:t>Primetzhofer</w:t>
+      </w:r>
+      <w:proofErr w:type="spellEnd"/>
       <w:r>
         <w:rPr>
           <w:rFonts w:ascii="Arial" w:hAnsi="Arial" w:cs="Arial"/>
@@ -2935,7 +4969,7 @@
                     <pic:cNvPicPr/>
                   </pic:nvPicPr>
                   <pic:blipFill>
-                    <a:blip r:embed="rId11"/>
+                    <a:blip r:embed="rId12"/>
                     <a:stretch>
                       <a:fillRect/>
                     </a:stretch>
@@ -2975,109 +5009,129 @@
         <w:rPr>
           <w:rFonts w:ascii="Arial" w:hAnsi="Arial" w:cs="Arial"/>
         </w:rPr>
-        <w:t xml:space="preserve">A passenger is a natural person which enters the airport in order to travel to another destination. Passengers </w:t>
-      </w:r>
-      <w:r>
-        <w:rPr>
-          <w:rFonts w:ascii="Arial" w:hAnsi="Arial" w:cs="Arial"/>
-        </w:rPr>
-        <w:t xml:space="preserve">may have some baggage with them – depending on the size, it </w:t>
-      </w:r>
+        <w:t xml:space="preserve">A passenger is a natural person </w:t>
+      </w:r>
+      <w:r>
+        <w:rPr>
+          <w:rFonts w:ascii="Arial" w:hAnsi="Arial" w:cs="Arial"/>
+        </w:rPr>
+        <w:t>who</w:t>
+      </w:r>
+      <w:r>
+        <w:rPr>
+          <w:rFonts w:ascii="Arial" w:hAnsi="Arial" w:cs="Arial"/>
+        </w:rPr>
+        <w:t xml:space="preserve"> enters the airport </w:t>
+      </w:r>
+      <w:proofErr w:type="gramStart"/>
+      <w:r>
+        <w:rPr>
+          <w:rFonts w:ascii="Arial" w:hAnsi="Arial" w:cs="Arial"/>
+        </w:rPr>
+        <w:t>in order to</w:t>
+      </w:r>
+      <w:proofErr w:type="gramEnd"/>
+      <w:r>
+        <w:rPr>
+          <w:rFonts w:ascii="Arial" w:hAnsi="Arial" w:cs="Arial"/>
+        </w:rPr>
+        <w:t xml:space="preserve"> travel to another destination. Passengers </w:t>
+      </w:r>
+      <w:r>
+        <w:rPr>
+          <w:rFonts w:ascii="Arial" w:hAnsi="Arial" w:cs="Arial"/>
+        </w:rPr>
+        <w:t>may have some baggage with them – depending on the size, it must be handed over at the check-in.</w:t>
+      </w:r>
+      <w:r>
+        <w:rPr>
+          <w:rFonts w:ascii="Arial" w:hAnsi="Arial" w:cs="Arial"/>
+        </w:rPr>
+        <w:t xml:space="preserve"> Furthermore, a passenger must enter the security check in any case and when arriving, already have a valid visa to enter the respective country.</w:t>
+      </w:r>
+    </w:p>
+    <w:p>
+      <w:pPr>
+        <w:rPr>
+          <w:rFonts w:ascii="Arial" w:hAnsi="Arial" w:cs="Arial"/>
+        </w:rPr>
+      </w:pPr>
+    </w:p>
+    <w:p>
+      <w:pPr>
+        <w:rPr>
+          <w:rFonts w:ascii="Arial" w:hAnsi="Arial" w:cs="Arial"/>
+        </w:rPr>
+      </w:pPr>
+      <w:r>
+        <w:rPr>
+          <w:rFonts w:ascii="Arial" w:hAnsi="Arial" w:cs="Arial"/>
+        </w:rPr>
+        <w:t>Check-in employee</w:t>
+      </w:r>
+      <w:r>
+        <w:rPr>
+          <w:rFonts w:ascii="Arial" w:hAnsi="Arial" w:cs="Arial"/>
+        </w:rPr>
+        <w:t xml:space="preserve">s are sitting at the check-in counter and have two tasks: Checking in a passenger for the booked flight and if a passenger has baggage, </w:t>
+      </w:r>
+      <w:r>
+        <w:rPr>
+          <w:rFonts w:ascii="Arial" w:hAnsi="Arial" w:cs="Arial"/>
+        </w:rPr>
+        <w:t>they must tag and forward it to the landside management.</w:t>
+      </w:r>
+    </w:p>
+    <w:p>
+      <w:pPr>
+        <w:rPr>
+          <w:rFonts w:ascii="Arial" w:hAnsi="Arial" w:cs="Arial"/>
+        </w:rPr>
+      </w:pPr>
+    </w:p>
+    <w:p>
+      <w:pPr>
+        <w:rPr>
+          <w:rFonts w:ascii="Arial" w:hAnsi="Arial" w:cs="Arial"/>
+        </w:rPr>
+      </w:pPr>
+      <w:r>
+        <w:rPr>
+          <w:rFonts w:ascii="Arial" w:hAnsi="Arial" w:cs="Arial"/>
+        </w:rPr>
+        <w:t>Security employee</w:t>
+      </w:r>
+      <w:r>
+        <w:rPr>
+          <w:rFonts w:ascii="Arial" w:hAnsi="Arial" w:cs="Arial"/>
+        </w:rPr>
+        <w:t>s are responsible for inspecting the hand baggage and the passengers themselves. They remove forbidden items and are also allowed to examine a passenger in detail.</w:t>
+      </w:r>
+      <w:r>
+        <w:rPr>
+          <w:rFonts w:ascii="Arial" w:hAnsi="Arial" w:cs="Arial"/>
+        </w:rPr>
+        <w:t xml:space="preserve"> They have the permission to deny entrance to the gate area when security concerns are present.</w:t>
+      </w:r>
+    </w:p>
+    <w:p>
+      <w:pPr>
+        <w:rPr>
+          <w:rFonts w:ascii="Arial" w:hAnsi="Arial" w:cs="Arial"/>
+        </w:rPr>
+      </w:pPr>
+    </w:p>
+    <w:p>
+      <w:pPr>
+        <w:rPr>
+          <w:rFonts w:ascii="Arial" w:hAnsi="Arial" w:cs="Arial"/>
+        </w:rPr>
+      </w:pPr>
       <w:r>
         <w:rPr>
           <w:rFonts w:ascii="Arial" w:hAnsi="Arial" w:cs="Arial"/>
         </w:rPr>
         <w:lastRenderedPageBreak/>
-        <w:t>must be handed over at the check-in.</w:t>
-      </w:r>
-      <w:r>
-        <w:rPr>
-          <w:rFonts w:ascii="Arial" w:hAnsi="Arial" w:cs="Arial"/>
-        </w:rPr>
-        <w:t xml:space="preserve"> Furthermore, a passenger must enter the security check in any case and when arriving, already have a valid visa to enter the respective country.</w:t>
-      </w:r>
-    </w:p>
-    <w:p>
-      <w:pPr>
-        <w:rPr>
-          <w:rFonts w:ascii="Arial" w:hAnsi="Arial" w:cs="Arial"/>
-        </w:rPr>
-      </w:pPr>
-    </w:p>
-    <w:p>
-      <w:pPr>
-        <w:rPr>
-          <w:rFonts w:ascii="Arial" w:hAnsi="Arial" w:cs="Arial"/>
-        </w:rPr>
-      </w:pPr>
-      <w:r>
-        <w:rPr>
-          <w:rFonts w:ascii="Arial" w:hAnsi="Arial" w:cs="Arial"/>
-        </w:rPr>
-        <w:t>Check-in employee</w:t>
-      </w:r>
-      <w:r>
-        <w:rPr>
-          <w:rFonts w:ascii="Arial" w:hAnsi="Arial" w:cs="Arial"/>
-        </w:rPr>
-        <w:t xml:space="preserve">s are sitting at the check-in counter and have two tasks: Checking in a passenger for the booked flight and if a passenger has baggage, </w:t>
-      </w:r>
-      <w:r>
-        <w:rPr>
-          <w:rFonts w:ascii="Arial" w:hAnsi="Arial" w:cs="Arial"/>
-        </w:rPr>
-        <w:t>they must tag and forward it to the landside management.</w:t>
-      </w:r>
-    </w:p>
-    <w:p>
-      <w:pPr>
-        <w:rPr>
-          <w:rFonts w:ascii="Arial" w:hAnsi="Arial" w:cs="Arial"/>
-        </w:rPr>
-      </w:pPr>
-    </w:p>
-    <w:p>
-      <w:pPr>
-        <w:rPr>
-          <w:rFonts w:ascii="Arial" w:hAnsi="Arial" w:cs="Arial"/>
-        </w:rPr>
-      </w:pPr>
-      <w:r>
-        <w:rPr>
-          <w:rFonts w:ascii="Arial" w:hAnsi="Arial" w:cs="Arial"/>
-        </w:rPr>
-        <w:t>Security employee</w:t>
-      </w:r>
-      <w:r>
-        <w:rPr>
-          <w:rFonts w:ascii="Arial" w:hAnsi="Arial" w:cs="Arial"/>
-        </w:rPr>
-        <w:t>s are responsible for inspecting the hand baggage and the passengers themselves. They remove forbidden items and are also allowed to examine a passenger in detail.</w:t>
-      </w:r>
-      <w:r>
-        <w:rPr>
-          <w:rFonts w:ascii="Arial" w:hAnsi="Arial" w:cs="Arial"/>
-        </w:rPr>
-        <w:t xml:space="preserve"> They have the permission to deny entrance to the gate area when security concerns are present.</w:t>
-      </w:r>
-    </w:p>
-    <w:p>
-      <w:pPr>
-        <w:rPr>
-          <w:rFonts w:ascii="Arial" w:hAnsi="Arial" w:cs="Arial"/>
-        </w:rPr>
-      </w:pPr>
-    </w:p>
-    <w:p>
-      <w:pPr>
-        <w:rPr>
-          <w:rFonts w:ascii="Arial" w:hAnsi="Arial" w:cs="Arial"/>
-        </w:rPr>
-      </w:pPr>
-      <w:r>
-        <w:rPr>
-          <w:rFonts w:ascii="Arial" w:hAnsi="Arial" w:cs="Arial"/>
-        </w:rPr>
         <w:t>Border police</w:t>
       </w:r>
       <w:r>
@@ -3129,7 +5183,21 @@
         <w:rPr>
           <w:rFonts w:ascii="Arial" w:hAnsi="Arial" w:cs="Arial"/>
         </w:rPr>
-        <w:t xml:space="preserve"> is a digital system which allows passenger to gather all necessary flight information at any time. There are big screens all over the airport and also small screens directly at the gates which provide more detailed information.</w:t>
+        <w:t xml:space="preserve"> is a digital system which allows passenger to gather all necessary flight information at any time. There are big screens all over the airport </w:t>
+      </w:r>
+      <w:proofErr w:type="gramStart"/>
+      <w:r>
+        <w:rPr>
+          <w:rFonts w:ascii="Arial" w:hAnsi="Arial" w:cs="Arial"/>
+        </w:rPr>
+        <w:t>and also</w:t>
+      </w:r>
+      <w:proofErr w:type="gramEnd"/>
+      <w:r>
+        <w:rPr>
+          <w:rFonts w:ascii="Arial" w:hAnsi="Arial" w:cs="Arial"/>
+        </w:rPr>
+        <w:t xml:space="preserve"> small screens directly at the gates which provide more detailed information.</w:t>
       </w:r>
     </w:p>
     <w:p>
@@ -3490,7 +5558,6 @@
         <w:rPr>
           <w:rFonts w:ascii="Arial" w:hAnsi="Arial" w:cs="Arial"/>
         </w:rPr>
-        <w:lastRenderedPageBreak/>
         <w:t>Step 6: If the passenger fails the metal detector test, an individual security check is initiated</w:t>
       </w:r>
     </w:p>
@@ -3691,7 +5758,21 @@
         <w:rPr>
           <w:rFonts w:ascii="Arial" w:hAnsi="Arial" w:cs="Arial"/>
         </w:rPr>
-        <w:t>Step 4: If passenger is not an EU or EWR citizen, border police checks for a valid visa</w:t>
+        <w:t xml:space="preserve">Step 4: If passenger is not an EU or EWR citizen, border police </w:t>
+      </w:r>
+      <w:proofErr w:type="gramStart"/>
+      <w:r>
+        <w:rPr>
+          <w:rFonts w:ascii="Arial" w:hAnsi="Arial" w:cs="Arial"/>
+        </w:rPr>
+        <w:t>checks</w:t>
+      </w:r>
+      <w:proofErr w:type="gramEnd"/>
+      <w:r>
+        <w:rPr>
+          <w:rFonts w:ascii="Arial" w:hAnsi="Arial" w:cs="Arial"/>
+        </w:rPr>
+        <w:t xml:space="preserve"> for a valid visa</w:t>
       </w:r>
     </w:p>
     <w:p>
@@ -3804,7 +5885,21 @@
         <w:rPr>
           <w:rFonts w:ascii="Arial" w:hAnsi="Arial" w:cs="Arial"/>
         </w:rPr>
-        <w:t>Step 5: If check is not passed, border police denies further travelling</w:t>
+        <w:t xml:space="preserve">Step 5: If check is not passed, border police </w:t>
+      </w:r>
+      <w:proofErr w:type="gramStart"/>
+      <w:r>
+        <w:rPr>
+          <w:rFonts w:ascii="Arial" w:hAnsi="Arial" w:cs="Arial"/>
+        </w:rPr>
+        <w:t>denies</w:t>
+      </w:r>
+      <w:proofErr w:type="gramEnd"/>
+      <w:r>
+        <w:rPr>
+          <w:rFonts w:ascii="Arial" w:hAnsi="Arial" w:cs="Arial"/>
+        </w:rPr>
+        <w:t xml:space="preserve"> further travelling</w:t>
       </w:r>
     </w:p>
     <w:p>
@@ -3928,7 +6023,7 @@
     </w:p>
     <w:p>
       <w:pPr>
-        <w:pStyle w:val="berschrift4"/>
+        <w:pStyle w:val="Heading4"/>
         <w:rPr>
           <w:rFonts w:ascii="Arial" w:hAnsi="Arial" w:cs="Arial"/>
           <w:i w:val="0"/>
@@ -3942,6 +6037,7 @@
           <w:rFonts w:ascii="Arial" w:hAnsi="Arial" w:cs="Arial"/>
           <w:i w:val="0"/>
           <w:iCs w:val="0"/>
+          <w:noProof/>
           <w:color w:val="auto"/>
           <w:lang w:val="en-GB"/>
         </w:rPr>
@@ -3970,7 +6066,7 @@
                     <pic:cNvPicPr/>
                   </pic:nvPicPr>
                   <pic:blipFill>
-                    <a:blip r:embed="rId12"/>
+                    <a:blip r:embed="rId13"/>
                     <a:stretch>
                       <a:fillRect/>
                     </a:stretch>
@@ -4046,6 +6142,7 @@
         </w:rPr>
         <w:t xml:space="preserve"> - [</w:t>
       </w:r>
+      <w:proofErr w:type="spellStart"/>
       <w:r>
         <w:rPr>
           <w:rFonts w:ascii="Arial" w:hAnsi="Arial" w:cs="Arial"/>
@@ -4054,8 +6151,9 @@
           <w:color w:val="auto"/>
           <w:lang w:val="en-GB"/>
         </w:rPr>
-        <w:t>Kaan Baylan</w:t>
-      </w:r>
+        <w:t>Kaan</w:t>
+      </w:r>
+      <w:proofErr w:type="spellEnd"/>
       <w:r>
         <w:rPr>
           <w:rFonts w:ascii="Arial" w:hAnsi="Arial" w:cs="Arial"/>
@@ -4064,6 +6162,30 @@
           <w:color w:val="auto"/>
           <w:lang w:val="en-GB"/>
         </w:rPr>
+        <w:t xml:space="preserve"> </w:t>
+      </w:r>
+      <w:proofErr w:type="spellStart"/>
+      <w:r>
+        <w:rPr>
+          <w:rFonts w:ascii="Arial" w:hAnsi="Arial" w:cs="Arial"/>
+          <w:b/>
+          <w:bCs/>
+          <w:i w:val="0"/>
+          <w:iCs w:val="0"/>
+          <w:color w:val="auto"/>
+          <w:lang w:val="en-GB"/>
+        </w:rPr>
+        <w:t>Baylan</w:t>
+      </w:r>
+      <w:proofErr w:type="spellEnd"/>
+      <w:r>
+        <w:rPr>
+          <w:rFonts w:ascii="Arial" w:hAnsi="Arial" w:cs="Arial"/>
+          <w:i w:val="0"/>
+          <w:iCs w:val="0"/>
+          <w:color w:val="auto"/>
+          <w:lang w:val="en-GB"/>
+        </w:rPr>
         <w:t>]</w:t>
       </w:r>
     </w:p>
@@ -4393,7 +6515,23 @@
           <w:rFonts w:ascii="Arial" w:hAnsi="Arial" w:cs="Arial"/>
           <w:b/>
         </w:rPr>
-        <w:t>Give flightinfo:</w:t>
+        <w:t xml:space="preserve">Give </w:t>
+      </w:r>
+      <w:proofErr w:type="spellStart"/>
+      <w:r>
+        <w:rPr>
+          <w:rFonts w:ascii="Arial" w:hAnsi="Arial" w:cs="Arial"/>
+          <w:b/>
+        </w:rPr>
+        <w:t>flightinfo</w:t>
+      </w:r>
+      <w:proofErr w:type="spellEnd"/>
+      <w:r>
+        <w:rPr>
+          <w:rFonts w:ascii="Arial" w:hAnsi="Arial" w:cs="Arial"/>
+          <w:b/>
+        </w:rPr>
+        <w:t>:</w:t>
       </w:r>
     </w:p>
     <w:p>
@@ -4440,7 +6578,23 @@
           <w:rFonts w:ascii="Arial" w:hAnsi="Arial" w:cs="Arial"/>
           <w:b/>
         </w:rPr>
-        <w:t>Change flightinfo:</w:t>
+        <w:t xml:space="preserve">Change </w:t>
+      </w:r>
+      <w:proofErr w:type="spellStart"/>
+      <w:r>
+        <w:rPr>
+          <w:rFonts w:ascii="Arial" w:hAnsi="Arial" w:cs="Arial"/>
+          <w:b/>
+        </w:rPr>
+        <w:t>flightinfo</w:t>
+      </w:r>
+      <w:proofErr w:type="spellEnd"/>
+      <w:r>
+        <w:rPr>
+          <w:rFonts w:ascii="Arial" w:hAnsi="Arial" w:cs="Arial"/>
+          <w:b/>
+        </w:rPr>
+        <w:t>:</w:t>
       </w:r>
       <w:r>
         <w:rPr>
@@ -4488,7 +6642,23 @@
           <w:rFonts w:ascii="Arial" w:hAnsi="Arial" w:cs="Arial"/>
           <w:b/>
         </w:rPr>
-        <w:t>Update ticketinfo:</w:t>
+        <w:t xml:space="preserve">Update </w:t>
+      </w:r>
+      <w:proofErr w:type="spellStart"/>
+      <w:r>
+        <w:rPr>
+          <w:rFonts w:ascii="Arial" w:hAnsi="Arial" w:cs="Arial"/>
+          <w:b/>
+        </w:rPr>
+        <w:t>ticketinfo</w:t>
+      </w:r>
+      <w:proofErr w:type="spellEnd"/>
+      <w:r>
+        <w:rPr>
+          <w:rFonts w:ascii="Arial" w:hAnsi="Arial" w:cs="Arial"/>
+          <w:b/>
+        </w:rPr>
+        <w:t>:</w:t>
       </w:r>
     </w:p>
     <w:p>
@@ -4549,7 +6719,21 @@
         <w:rPr>
           <w:rFonts w:ascii="Arial" w:hAnsi="Arial" w:cs="Arial"/>
         </w:rPr>
-        <w:t>Step 1: FM looks into the other Managements</w:t>
+        <w:t xml:space="preserve">Step 1: FM </w:t>
+      </w:r>
+      <w:proofErr w:type="gramStart"/>
+      <w:r>
+        <w:rPr>
+          <w:rFonts w:ascii="Arial" w:hAnsi="Arial" w:cs="Arial"/>
+        </w:rPr>
+        <w:t>looks into</w:t>
+      </w:r>
+      <w:proofErr w:type="gramEnd"/>
+      <w:r>
+        <w:rPr>
+          <w:rFonts w:ascii="Arial" w:hAnsi="Arial" w:cs="Arial"/>
+        </w:rPr>
+        <w:t xml:space="preserve"> the other Managements</w:t>
       </w:r>
     </w:p>
     <w:p>
@@ -4643,19 +6827,27 @@
         <w:rPr>
           <w:rFonts w:ascii="Arial" w:hAnsi="Arial" w:cs="Arial"/>
         </w:rPr>
-        <w:t>maintenance</w:t>
-      </w:r>
-      <w:r>
-        <w:rPr>
-          <w:rFonts w:ascii="Arial" w:hAnsi="Arial" w:cs="Arial"/>
-        </w:rPr>
-        <w:t xml:space="preserve"> </w:t>
-      </w:r>
-      <w:r>
-        <w:rPr>
-          <w:rFonts w:ascii="Arial" w:hAnsi="Arial" w:cs="Arial"/>
-        </w:rPr>
-        <w:t xml:space="preserve">is (vehicle, fuel, material or </w:t>
+        <w:t xml:space="preserve">maintenance </w:t>
+      </w:r>
+      <w:r>
+        <w:rPr>
+          <w:rFonts w:ascii="Arial" w:hAnsi="Arial" w:cs="Arial"/>
+        </w:rPr>
+        <w:t xml:space="preserve">is (vehicle, fuel, </w:t>
+      </w:r>
+      <w:proofErr w:type="gramStart"/>
+      <w:r>
+        <w:rPr>
+          <w:rFonts w:ascii="Arial" w:hAnsi="Arial" w:cs="Arial"/>
+        </w:rPr>
+        <w:t>material</w:t>
+      </w:r>
+      <w:proofErr w:type="gramEnd"/>
+      <w:r>
+        <w:rPr>
+          <w:rFonts w:ascii="Arial" w:hAnsi="Arial" w:cs="Arial"/>
+        </w:rPr>
+        <w:t xml:space="preserve"> or </w:t>
       </w:r>
       <w:r>
         <w:rPr>
@@ -4680,7 +6872,21 @@
         <w:rPr>
           <w:rFonts w:ascii="Arial" w:hAnsi="Arial" w:cs="Arial"/>
         </w:rPr>
-        <w:t>Step 3 (look into destinated use-case)</w:t>
+        <w:t>Step 3 (</w:t>
+      </w:r>
+      <w:proofErr w:type="gramStart"/>
+      <w:r>
+        <w:rPr>
+          <w:rFonts w:ascii="Arial" w:hAnsi="Arial" w:cs="Arial"/>
+        </w:rPr>
+        <w:t>look into</w:t>
+      </w:r>
+      <w:proofErr w:type="gramEnd"/>
+      <w:r>
+        <w:rPr>
+          <w:rFonts w:ascii="Arial" w:hAnsi="Arial" w:cs="Arial"/>
+        </w:rPr>
+        <w:t xml:space="preserve"> destinated use-case)</w:t>
       </w:r>
     </w:p>
     <w:p>
@@ -4918,7 +7124,7 @@
     </w:p>
     <w:p>
       <w:pPr>
-        <w:pStyle w:val="berschrift3"/>
+        <w:pStyle w:val="Heading3"/>
         <w:rPr>
           <w:rFonts w:ascii="Arial" w:hAnsi="Arial" w:cs="Arial"/>
         </w:rPr>
@@ -4957,7 +7163,21 @@
         <w:rPr>
           <w:rFonts w:ascii="Arial" w:hAnsi="Arial" w:cs="Arial"/>
         </w:rPr>
-        <w:t>We decided to connect every subsystem with the other ones since we have no central unit like the control system management. Therefore, Airside and Landside Management have to communicate directly with each other.</w:t>
+        <w:t xml:space="preserve">We decided to connect every subsystem with the other ones since we have no central unit like the control system management. Therefore, Airside and Landside Management </w:t>
+      </w:r>
+      <w:proofErr w:type="gramStart"/>
+      <w:r>
+        <w:rPr>
+          <w:rFonts w:ascii="Arial" w:hAnsi="Arial" w:cs="Arial"/>
+        </w:rPr>
+        <w:t>have to</w:t>
+      </w:r>
+      <w:proofErr w:type="gramEnd"/>
+      <w:r>
+        <w:rPr>
+          <w:rFonts w:ascii="Arial" w:hAnsi="Arial" w:cs="Arial"/>
+        </w:rPr>
+        <w:t xml:space="preserve"> communicate directly with each other.</w:t>
       </w:r>
     </w:p>
     <w:p>
@@ -5068,12 +7288,26 @@
         <w:rPr>
           <w:rFonts w:ascii="Arial" w:hAnsi="Arial" w:cs="Arial"/>
         </w:rPr>
-        <w:t>Note that the condition which is formulated in the yellow box must be satisfied in order to enter the extending use-case.</w:t>
-      </w:r>
-    </w:p>
-    <w:p>
-      <w:pPr>
-        <w:pStyle w:val="berschrift3"/>
+        <w:t xml:space="preserve">Note that the condition which is formulated in the yellow box must be satisfied </w:t>
+      </w:r>
+      <w:proofErr w:type="gramStart"/>
+      <w:r>
+        <w:rPr>
+          <w:rFonts w:ascii="Arial" w:hAnsi="Arial" w:cs="Arial"/>
+        </w:rPr>
+        <w:t>in order to</w:t>
+      </w:r>
+      <w:proofErr w:type="gramEnd"/>
+      <w:r>
+        <w:rPr>
+          <w:rFonts w:ascii="Arial" w:hAnsi="Arial" w:cs="Arial"/>
+        </w:rPr>
+        <w:t xml:space="preserve"> enter the extending use-case.</w:t>
+      </w:r>
+    </w:p>
+    <w:p>
+      <w:pPr>
+        <w:pStyle w:val="Heading3"/>
         <w:rPr>
           <w:rFonts w:ascii="Arial" w:hAnsi="Arial" w:cs="Arial"/>
         </w:rPr>
@@ -5094,7 +7328,7 @@
     </w:p>
     <w:tbl>
       <w:tblPr>
-        <w:tblStyle w:val="Tabellenraster"/>
+        <w:tblStyle w:val="TableGrid"/>
         <w:tblW w:w="0" w:type="auto"/>
         <w:tblLook w:val="04A0" w:firstRow="1" w:lastRow="0" w:firstColumn="1" w:lastColumn="0" w:noHBand="0" w:noVBand="1"/>
       </w:tblPr>
@@ -5428,7 +7662,7 @@
     <w:lvl w:ilvl="0">
       <w:start w:val="1"/>
       <w:numFmt w:val="bullet"/>
-      <w:pStyle w:val="Aufzhlungszeichen"/>
+      <w:pStyle w:val="ListBullet"/>
       <w:lvlText w:val=""/>
       <w:lvlJc w:val="left"/>
       <w:pPr>
@@ -6059,14 +8293,14 @@
     <w:lsdException w:name="Unresolved Mention" w:semiHidden="1" w:unhideWhenUsed="1"/>
     <w:lsdException w:name="Smart Link" w:semiHidden="1" w:unhideWhenUsed="1"/>
   </w:latentStyles>
-  <w:style w:type="paragraph" w:default="1" w:styleId="Standard">
+  <w:style w:type="paragraph" w:default="1" w:styleId="Normal">
     <w:name w:val="Normal"/>
     <w:qFormat/>
     <w:pPr>
       <w:suppressAutoHyphens/>
     </w:pPr>
   </w:style>
-  <w:style w:type="paragraph" w:styleId="berschrift1">
+  <w:style w:type="paragraph" w:styleId="Heading1">
     <w:name w:val="heading 1"/>
     <w:basedOn w:val="Heading"/>
     <w:next w:val="Textbody"/>
@@ -6083,7 +8317,7 @@
       <w:szCs w:val="48"/>
     </w:rPr>
   </w:style>
-  <w:style w:type="paragraph" w:styleId="berschrift2">
+  <w:style w:type="paragraph" w:styleId="Heading2">
     <w:name w:val="heading 2"/>
     <w:basedOn w:val="Heading"/>
     <w:next w:val="Textbody"/>
@@ -6102,7 +8336,7 @@
       <w:szCs w:val="36"/>
     </w:rPr>
   </w:style>
-  <w:style w:type="paragraph" w:styleId="berschrift3">
+  <w:style w:type="paragraph" w:styleId="Heading3">
     <w:name w:val="heading 3"/>
     <w:basedOn w:val="Heading"/>
     <w:next w:val="Textbody"/>
@@ -6119,10 +8353,10 @@
       <w:bCs/>
     </w:rPr>
   </w:style>
-  <w:style w:type="paragraph" w:styleId="berschrift4">
+  <w:style w:type="paragraph" w:styleId="Heading4">
     <w:name w:val="heading 4"/>
-    <w:basedOn w:val="Standard"/>
-    <w:next w:val="Standard"/>
+    <w:basedOn w:val="Normal"/>
+    <w:next w:val="Normal"/>
     <w:uiPriority w:val="9"/>
     <w:unhideWhenUsed/>
     <w:qFormat/>
@@ -6140,7 +8374,7 @@
       <w:szCs w:val="21"/>
     </w:rPr>
   </w:style>
-  <w:style w:type="paragraph" w:styleId="berschrift7">
+  <w:style w:type="paragraph" w:styleId="Heading7">
     <w:name w:val="heading 7"/>
     <w:basedOn w:val="Heading"/>
     <w:next w:val="Textbody"/>
@@ -6153,13 +8387,13 @@
       <w:bCs/>
     </w:rPr>
   </w:style>
-  <w:style w:type="character" w:default="1" w:styleId="Absatz-Standardschriftart">
+  <w:style w:type="character" w:default="1" w:styleId="DefaultParagraphFont">
     <w:name w:val="Default Paragraph Font"/>
     <w:uiPriority w:val="1"/>
     <w:semiHidden/>
     <w:unhideWhenUsed/>
   </w:style>
-  <w:style w:type="table" w:default="1" w:styleId="NormaleTabelle">
+  <w:style w:type="table" w:default="1" w:styleId="TableNormal">
     <w:name w:val="Normal Table"/>
     <w:uiPriority w:val="99"/>
     <w:semiHidden/>
@@ -6174,7 +8408,7 @@
       </w:tblCellMar>
     </w:tblPr>
   </w:style>
-  <w:style w:type="numbering" w:default="1" w:styleId="KeineListe">
+  <w:style w:type="numbering" w:default="1" w:styleId="NoList">
     <w:name w:val="No List"/>
     <w:uiPriority w:val="99"/>
     <w:semiHidden/>
@@ -6207,11 +8441,11 @@
       <w:spacing w:after="140" w:line="276" w:lineRule="auto"/>
     </w:pPr>
   </w:style>
-  <w:style w:type="paragraph" w:styleId="Liste">
+  <w:style w:type="paragraph" w:styleId="List">
     <w:name w:val="List"/>
     <w:basedOn w:val="Textbody"/>
   </w:style>
-  <w:style w:type="paragraph" w:styleId="Beschriftung">
+  <w:style w:type="paragraph" w:styleId="Caption">
     <w:name w:val="caption"/>
     <w:basedOn w:val="Standard1"/>
     <w:pPr>
@@ -6272,7 +8506,7 @@
   </w:style>
   <w:style w:type="paragraph" w:customStyle="1" w:styleId="Text">
     <w:name w:val="Text"/>
-    <w:basedOn w:val="Beschriftung"/>
+    <w:basedOn w:val="Caption"/>
   </w:style>
   <w:style w:type="paragraph" w:customStyle="1" w:styleId="TitleA4">
     <w:name w:val="Title A4"/>
@@ -6911,7 +9145,7 @@
       <w:rFonts w:eastAsia="Mangal" w:cs="Mangal"/>
     </w:rPr>
   </w:style>
-  <w:style w:type="paragraph" w:styleId="Titel">
+  <w:style w:type="paragraph" w:styleId="Title">
     <w:name w:val="Title"/>
     <w:basedOn w:val="Default"/>
     <w:uiPriority w:val="10"/>
@@ -7654,7 +9888,7 @@
   </w:style>
   <w:style w:type="character" w:customStyle="1" w:styleId="Heading4Char">
     <w:name w:val="Heading 4 Char"/>
-    <w:basedOn w:val="Absatz-Standardschriftart"/>
+    <w:basedOn w:val="DefaultParagraphFont"/>
     <w:rPr>
       <w:rFonts w:ascii="Calibri Light" w:eastAsia="Times New Roman" w:hAnsi="Calibri Light" w:cs="Mangal"/>
       <w:i/>
@@ -7663,9 +9897,9 @@
       <w:szCs w:val="21"/>
     </w:rPr>
   </w:style>
-  <w:style w:type="table" w:styleId="Tabellenraster">
+  <w:style w:type="table" w:styleId="TableGrid">
     <w:name w:val="Table Grid"/>
-    <w:basedOn w:val="NormaleTabelle"/>
+    <w:basedOn w:val="TableNormal"/>
     <w:uiPriority w:val="39"/>
     <w:rsid w:val="009C68F5"/>
     <w:tblPr>
@@ -7679,9 +9913,9 @@
       </w:tblBorders>
     </w:tblPr>
   </w:style>
-  <w:style w:type="paragraph" w:styleId="Aufzhlungszeichen">
+  <w:style w:type="paragraph" w:styleId="ListBullet">
     <w:name w:val="List Bullet"/>
-    <w:basedOn w:val="Standard"/>
+    <w:basedOn w:val="Normal"/>
     <w:uiPriority w:val="99"/>
     <w:unhideWhenUsed/>
     <w:rsid w:val="003C30E4"/>

</xml_diff>

<commit_message>
updated report and landside subsystem
</commit_message>
<xml_diff>
--- a/M1_Report.docx
+++ b/M1_Report.docx
@@ -455,19 +455,8 @@
                 <w:szCs w:val="20"/>
                 <w:lang w:val="de-AT"/>
               </w:rPr>
-              <w:t xml:space="preserve">Stefan </w:t>
+              <w:t>Stefan Haslhofer</w:t>
             </w:r>
-            <w:proofErr w:type="spellStart"/>
-            <w:r>
-              <w:rPr>
-                <w:rFonts w:ascii="Arial" w:hAnsi="Arial" w:cs="Arial"/>
-                <w:sz w:val="20"/>
-                <w:szCs w:val="20"/>
-                <w:lang w:val="de-AT"/>
-              </w:rPr>
-              <w:t>Haslhofer</w:t>
-            </w:r>
-            <w:proofErr w:type="spellEnd"/>
           </w:p>
           <w:p>
             <w:pPr>
@@ -766,7 +755,7 @@
     </w:p>
     <w:p>
       <w:pPr>
-        <w:pStyle w:val="berschrift2"/>
+        <w:pStyle w:val="Heading2"/>
         <w:rPr>
           <w:rFonts w:ascii="Arial" w:hAnsi="Arial" w:cs="Arial"/>
         </w:rPr>
@@ -806,7 +795,7 @@
     </w:p>
     <w:p>
       <w:pPr>
-        <w:pStyle w:val="berschrift3"/>
+        <w:pStyle w:val="Heading3"/>
         <w:rPr>
           <w:rFonts w:ascii="Arial" w:hAnsi="Arial" w:cs="Arial"/>
         </w:rPr>
@@ -941,15 +930,15 @@
     </w:p>
     <w:p>
       <w:pPr>
-        <w:pStyle w:val="berschrift3"/>
-        <w:rPr>
-          <w:rFonts w:ascii="Arial" w:hAnsi="Arial" w:cs="Arial"/>
-        </w:rPr>
-      </w:pPr>
-    </w:p>
-    <w:p>
-      <w:pPr>
-        <w:pStyle w:val="berschrift3"/>
+        <w:pStyle w:val="Heading3"/>
+        <w:rPr>
+          <w:rFonts w:ascii="Arial" w:hAnsi="Arial" w:cs="Arial"/>
+        </w:rPr>
+      </w:pPr>
+    </w:p>
+    <w:p>
+      <w:pPr>
+        <w:pStyle w:val="Heading3"/>
         <w:rPr>
           <w:rFonts w:ascii="Arial" w:hAnsi="Arial" w:cs="Arial"/>
         </w:rPr>
@@ -2762,7 +2751,7 @@
     </w:p>
     <w:p>
       <w:pPr>
-        <w:pStyle w:val="berschrift4"/>
+        <w:pStyle w:val="Heading4"/>
         <w:rPr>
           <w:rFonts w:ascii="Arial" w:hAnsi="Arial" w:cs="Arial"/>
           <w:i w:val="0"/>
@@ -3433,7 +3422,7 @@
     </w:p>
     <w:p>
       <w:pPr>
-        <w:pStyle w:val="berschrift4"/>
+        <w:pStyle w:val="Heading4"/>
         <w:rPr>
           <w:rFonts w:ascii="Arial" w:hAnsi="Arial" w:cs="Arial"/>
           <w:i w:val="0"/>
@@ -3457,7 +3446,7 @@
     </w:p>
     <w:p>
       <w:pPr>
-        <w:pStyle w:val="berschrift4"/>
+        <w:pStyle w:val="Heading4"/>
         <w:rPr>
           <w:rFonts w:ascii="Arial" w:hAnsi="Arial" w:cs="Arial"/>
           <w:i w:val="0"/>
@@ -3481,7 +3470,7 @@
     </w:p>
     <w:p>
       <w:pPr>
-        <w:pStyle w:val="berschrift4"/>
+        <w:pStyle w:val="Heading4"/>
         <w:rPr>
           <w:rFonts w:ascii="Arial" w:hAnsi="Arial" w:cs="Arial"/>
           <w:i w:val="0"/>
@@ -3505,7 +3494,7 @@
     </w:p>
     <w:p>
       <w:pPr>
-        <w:pStyle w:val="berschrift4"/>
+        <w:pStyle w:val="Heading4"/>
         <w:rPr>
           <w:rFonts w:ascii="Arial" w:hAnsi="Arial" w:cs="Arial"/>
           <w:i w:val="0"/>
@@ -3529,7 +3518,7 @@
     </w:p>
     <w:p>
       <w:pPr>
-        <w:pStyle w:val="berschrift4"/>
+        <w:pStyle w:val="Heading4"/>
         <w:rPr>
           <w:rFonts w:ascii="Arial" w:hAnsi="Arial" w:cs="Arial"/>
           <w:i w:val="0"/>
@@ -3553,7 +3542,7 @@
     </w:p>
     <w:p>
       <w:pPr>
-        <w:pStyle w:val="berschrift4"/>
+        <w:pStyle w:val="Heading4"/>
         <w:rPr>
           <w:rFonts w:ascii="Arial" w:hAnsi="Arial" w:cs="Arial"/>
           <w:i w:val="0"/>
@@ -3577,7 +3566,7 @@
     </w:p>
     <w:p>
       <w:pPr>
-        <w:pStyle w:val="berschrift4"/>
+        <w:pStyle w:val="Heading4"/>
         <w:rPr>
           <w:rFonts w:ascii="Arial" w:hAnsi="Arial" w:cs="Arial"/>
           <w:i w:val="0"/>
@@ -3601,7 +3590,7 @@
     </w:p>
     <w:p>
       <w:pPr>
-        <w:pStyle w:val="berschrift4"/>
+        <w:pStyle w:val="Heading4"/>
         <w:rPr>
           <w:rFonts w:ascii="Arial" w:hAnsi="Arial" w:cs="Arial"/>
           <w:i w:val="0"/>
@@ -3649,7 +3638,6 @@
         </w:rPr>
         <w:t xml:space="preserve">Stefan </w:t>
       </w:r>
-      <w:proofErr w:type="spellStart"/>
       <w:r>
         <w:rPr>
           <w:rFonts w:ascii="Arial" w:hAnsi="Arial" w:cs="Arial"/>
@@ -3658,7 +3646,6 @@
         </w:rPr>
         <w:t>Haslhofer</w:t>
       </w:r>
-      <w:proofErr w:type="spellEnd"/>
       <w:r>
         <w:rPr>
           <w:rFonts w:ascii="Arial" w:hAnsi="Arial" w:cs="Arial"/>
@@ -3668,7 +3655,7 @@
     </w:p>
     <w:p>
       <w:pPr>
-        <w:pStyle w:val="berschrift4"/>
+        <w:pStyle w:val="Heading4"/>
         <w:rPr>
           <w:rFonts w:ascii="Arial" w:eastAsia="Noto Serif CJK SC" w:hAnsi="Arial" w:cs="Arial"/>
           <w:i w:val="0"/>
@@ -3692,14 +3679,11 @@
     </w:p>
     <w:p>
       <w:r>
-        <w:rPr>
-          <w:noProof/>
-        </w:rPr>
         <w:drawing>
-          <wp:inline distT="0" distB="0" distL="0" distR="0" wp14:anchorId="0CCA690A" wp14:editId="4C2C5EED">
-            <wp:extent cx="6122035" cy="5688330"/>
-            <wp:effectExtent l="0" t="0" r="0" b="7620"/>
-            <wp:docPr id="5" name="Picture 5" descr="Diagram&#10;&#10;Description automatically generated"/>
+          <wp:inline distT="0" distB="0" distL="0" distR="0" wp14:anchorId="4244B7F7" wp14:editId="6277F63B">
+            <wp:extent cx="6122035" cy="5372100"/>
+            <wp:effectExtent l="0" t="0" r="0" b="0"/>
+            <wp:docPr id="9" name="Picture 9" descr="Diagram&#10;&#10;Description automatically generated"/>
             <wp:cNvGraphicFramePr>
               <a:graphicFrameLocks xmlns:a="http://schemas.openxmlformats.org/drawingml/2006/main" noChangeAspect="1"/>
             </wp:cNvGraphicFramePr>
@@ -3707,7 +3691,7 @@
               <a:graphicData uri="http://schemas.openxmlformats.org/drawingml/2006/picture">
                 <pic:pic xmlns:pic="http://schemas.openxmlformats.org/drawingml/2006/picture">
                   <pic:nvPicPr>
-                    <pic:cNvPr id="4" name="Picture 4" descr="Diagram&#10;&#10;Description automatically generated"/>
+                    <pic:cNvPr id="9" name="Picture 9" descr="Diagram&#10;&#10;Description automatically generated"/>
                     <pic:cNvPicPr/>
                   </pic:nvPicPr>
                   <pic:blipFill>
@@ -3719,7 +3703,7 @@
                   <pic:spPr>
                     <a:xfrm>
                       <a:off x="0" y="0"/>
-                      <a:ext cx="6122035" cy="5688330"/>
+                      <a:ext cx="6122035" cy="5372100"/>
                     </a:xfrm>
                     <a:prstGeom prst="rect">
                       <a:avLst/>
@@ -3747,7 +3731,23 @@
           <w:sz w:val="22"/>
           <w:szCs w:val="22"/>
         </w:rPr>
-        <w:t xml:space="preserve">The management is responsible for the assignments of land vehicles to planes or gates. It provides the necessary information such that a land vehicle driver </w:t>
+        <w:t xml:space="preserve">The </w:t>
+      </w:r>
+      <w:r>
+        <w:rPr>
+          <w:rFonts w:ascii="Arial" w:hAnsi="Arial" w:cs="Arial"/>
+          <w:sz w:val="22"/>
+          <w:szCs w:val="22"/>
+        </w:rPr>
+        <w:t xml:space="preserve">landside </w:t>
+      </w:r>
+      <w:r>
+        <w:rPr>
+          <w:rFonts w:ascii="Arial" w:hAnsi="Arial" w:cs="Arial"/>
+          <w:sz w:val="22"/>
+          <w:szCs w:val="22"/>
+        </w:rPr>
+        <w:t xml:space="preserve">management is responsible for the assignments of land vehicles to planes or gates. It provides the necessary information such that a land vehicle driver </w:t>
       </w:r>
       <w:proofErr w:type="gramStart"/>
       <w:r>
@@ -3915,7 +3915,7 @@
           <w:sz w:val="22"/>
           <w:szCs w:val="22"/>
         </w:rPr>
-        <w:t>Assign Gate</w:t>
+        <w:t>Conduct bus to gate</w:t>
       </w:r>
     </w:p>
     <w:p>
@@ -3949,41 +3949,41 @@
           <w:sz w:val="22"/>
           <w:szCs w:val="22"/>
         </w:rPr>
+        <w:t>Step 2: bus driver drives to the gate</w:t>
+      </w:r>
+    </w:p>
+    <w:p>
+      <w:pPr>
+        <w:rPr>
+          <w:rFonts w:ascii="Arial" w:hAnsi="Arial" w:cs="Arial"/>
+          <w:sz w:val="22"/>
+          <w:szCs w:val="22"/>
+        </w:rPr>
+      </w:pPr>
+      <w:r>
+        <w:rPr>
+          <w:rFonts w:ascii="Arial" w:hAnsi="Arial" w:cs="Arial"/>
+          <w:sz w:val="22"/>
+          <w:szCs w:val="22"/>
+        </w:rPr>
+        <w:t>Step 3: bus driver arrives at gate</w:t>
+      </w:r>
+    </w:p>
+    <w:p>
+      <w:pPr>
+        <w:rPr>
+          <w:rFonts w:ascii="Arial" w:hAnsi="Arial" w:cs="Arial"/>
+          <w:sz w:val="22"/>
+          <w:szCs w:val="22"/>
+        </w:rPr>
+      </w:pPr>
+      <w:r>
+        <w:rPr>
+          <w:rFonts w:ascii="Arial" w:hAnsi="Arial" w:cs="Arial"/>
+          <w:sz w:val="22"/>
+          <w:szCs w:val="22"/>
+        </w:rPr>
         <w:lastRenderedPageBreak/>
-        <w:t>Step 2: bus driver drives to the gate</w:t>
-      </w:r>
-    </w:p>
-    <w:p>
-      <w:pPr>
-        <w:rPr>
-          <w:rFonts w:ascii="Arial" w:hAnsi="Arial" w:cs="Arial"/>
-          <w:sz w:val="22"/>
-          <w:szCs w:val="22"/>
-        </w:rPr>
-      </w:pPr>
-      <w:r>
-        <w:rPr>
-          <w:rFonts w:ascii="Arial" w:hAnsi="Arial" w:cs="Arial"/>
-          <w:sz w:val="22"/>
-          <w:szCs w:val="22"/>
-        </w:rPr>
-        <w:t>Step 3: bus driver arrives at gate</w:t>
-      </w:r>
-    </w:p>
-    <w:p>
-      <w:pPr>
-        <w:rPr>
-          <w:rFonts w:ascii="Arial" w:hAnsi="Arial" w:cs="Arial"/>
-          <w:sz w:val="22"/>
-          <w:szCs w:val="22"/>
-        </w:rPr>
-      </w:pPr>
-      <w:r>
-        <w:rPr>
-          <w:rFonts w:ascii="Arial" w:hAnsi="Arial" w:cs="Arial"/>
-          <w:sz w:val="22"/>
-          <w:szCs w:val="22"/>
-        </w:rPr>
         <w:t xml:space="preserve">Step 4: the bus driver </w:t>
       </w:r>
       <w:r>
@@ -4266,7 +4266,7 @@
           <w:sz w:val="22"/>
           <w:szCs w:val="22"/>
         </w:rPr>
-        <w:t>Assign Plane</w:t>
+        <w:t>Conduct vehicle to plane</w:t>
       </w:r>
     </w:p>
     <w:p>
@@ -4651,75 +4651,7 @@
           <w:sz w:val="22"/>
           <w:szCs w:val="22"/>
         </w:rPr>
-        <w:t>Assign baggage deposit</w:t>
-      </w:r>
-    </w:p>
-    <w:p>
-      <w:pPr>
-        <w:rPr>
-          <w:rFonts w:ascii="Arial" w:hAnsi="Arial" w:cs="Arial"/>
-          <w:sz w:val="22"/>
-          <w:szCs w:val="22"/>
-        </w:rPr>
-      </w:pPr>
-      <w:r>
-        <w:rPr>
-          <w:rFonts w:ascii="Arial" w:hAnsi="Arial" w:cs="Arial"/>
-          <w:sz w:val="22"/>
-          <w:szCs w:val="22"/>
-        </w:rPr>
-        <w:t>Step 1: management assigns a baggage deposit to a baggage-cart driver</w:t>
-      </w:r>
-    </w:p>
-    <w:p>
-      <w:pPr>
-        <w:rPr>
-          <w:rFonts w:ascii="Arial" w:hAnsi="Arial" w:cs="Arial"/>
-          <w:sz w:val="22"/>
-          <w:szCs w:val="22"/>
-        </w:rPr>
-      </w:pPr>
-      <w:r>
-        <w:rPr>
-          <w:rFonts w:ascii="Arial" w:hAnsi="Arial" w:cs="Arial"/>
-          <w:sz w:val="22"/>
-          <w:szCs w:val="22"/>
-        </w:rPr>
-        <w:t>Step 2: baggage-cart driver drives to the baggage deposit</w:t>
-      </w:r>
-    </w:p>
-    <w:p>
-      <w:pPr>
-        <w:rPr>
-          <w:rFonts w:ascii="Arial" w:hAnsi="Arial" w:cs="Arial"/>
-          <w:sz w:val="22"/>
-          <w:szCs w:val="22"/>
-        </w:rPr>
-      </w:pPr>
-      <w:r>
-        <w:rPr>
-          <w:rFonts w:ascii="Arial" w:hAnsi="Arial" w:cs="Arial"/>
-          <w:sz w:val="22"/>
-          <w:szCs w:val="22"/>
-        </w:rPr>
-        <w:t>Step 3: baggage-cart driver arrives at baggage deposit</w:t>
-      </w:r>
-    </w:p>
-    <w:p>
-      <w:pPr>
-        <w:rPr>
-          <w:rFonts w:ascii="Arial" w:hAnsi="Arial" w:cs="Arial"/>
-          <w:sz w:val="22"/>
-          <w:szCs w:val="22"/>
-        </w:rPr>
-      </w:pPr>
-      <w:r>
-        <w:rPr>
-          <w:rFonts w:ascii="Arial" w:hAnsi="Arial" w:cs="Arial"/>
-          <w:sz w:val="22"/>
-          <w:szCs w:val="22"/>
-        </w:rPr>
-        <w:t xml:space="preserve">Step 5: the baggage-cart driver </w:t>
+        <w:t>C</w:t>
       </w:r>
       <w:r>
         <w:rPr>
@@ -4729,54 +4661,77 @@
           <w:sz w:val="22"/>
           <w:szCs w:val="22"/>
         </w:rPr>
-        <w:t>transports the baggage</w:t>
-      </w:r>
-    </w:p>
-    <w:p>
-      <w:pPr>
-        <w:rPr>
-          <w:rFonts w:ascii="Arial" w:hAnsi="Arial" w:cs="Arial"/>
-          <w:sz w:val="22"/>
-          <w:szCs w:val="22"/>
-        </w:rPr>
-      </w:pPr>
-      <w:r>
-        <w:rPr>
-          <w:rFonts w:ascii="Arial" w:hAnsi="Arial" w:cs="Arial"/>
-          <w:sz w:val="22"/>
-          <w:szCs w:val="22"/>
-        </w:rPr>
-        <w:t>Step 5: baggage-cart driver drives back to garage</w:t>
-      </w:r>
-    </w:p>
-    <w:p>
-      <w:pPr>
-        <w:rPr>
-          <w:rFonts w:ascii="Arial" w:hAnsi="Arial" w:cs="Arial"/>
-          <w:sz w:val="22"/>
-          <w:szCs w:val="22"/>
-        </w:rPr>
-      </w:pPr>
-      <w:r>
-        <w:rPr>
-          <w:rFonts w:ascii="Arial" w:hAnsi="Arial" w:cs="Arial"/>
-          <w:sz w:val="22"/>
-          <w:szCs w:val="22"/>
-        </w:rPr>
-        <w:t>Step 6: baggage-cart driver awaits new orders</w:t>
-      </w:r>
-    </w:p>
-    <w:p>
-      <w:pPr>
-        <w:rPr>
-          <w:rFonts w:ascii="Arial" w:hAnsi="Arial" w:cs="Arial"/>
-          <w:sz w:val="22"/>
-          <w:szCs w:val="22"/>
-        </w:rPr>
-      </w:pPr>
-    </w:p>
-    <w:p>
-      <w:pPr>
+        <w:t>onduct baggage cart to baggage deposit</w:t>
+      </w:r>
+    </w:p>
+    <w:p>
+      <w:pPr>
+        <w:rPr>
+          <w:rFonts w:ascii="Arial" w:hAnsi="Arial" w:cs="Arial"/>
+          <w:sz w:val="22"/>
+          <w:szCs w:val="22"/>
+        </w:rPr>
+      </w:pPr>
+      <w:r>
+        <w:rPr>
+          <w:rFonts w:ascii="Arial" w:hAnsi="Arial" w:cs="Arial"/>
+          <w:sz w:val="22"/>
+          <w:szCs w:val="22"/>
+        </w:rPr>
+        <w:t>Step 1: management assigns a baggage deposit to a baggage-cart driver</w:t>
+      </w:r>
+    </w:p>
+    <w:p>
+      <w:pPr>
+        <w:rPr>
+          <w:rFonts w:ascii="Arial" w:hAnsi="Arial" w:cs="Arial"/>
+          <w:sz w:val="22"/>
+          <w:szCs w:val="22"/>
+        </w:rPr>
+      </w:pPr>
+      <w:r>
+        <w:rPr>
+          <w:rFonts w:ascii="Arial" w:hAnsi="Arial" w:cs="Arial"/>
+          <w:sz w:val="22"/>
+          <w:szCs w:val="22"/>
+        </w:rPr>
+        <w:t>Step 2: baggage-cart driver drives to the baggage deposit</w:t>
+      </w:r>
+    </w:p>
+    <w:p>
+      <w:pPr>
+        <w:rPr>
+          <w:rFonts w:ascii="Arial" w:hAnsi="Arial" w:cs="Arial"/>
+          <w:sz w:val="22"/>
+          <w:szCs w:val="22"/>
+        </w:rPr>
+      </w:pPr>
+      <w:r>
+        <w:rPr>
+          <w:rFonts w:ascii="Arial" w:hAnsi="Arial" w:cs="Arial"/>
+          <w:sz w:val="22"/>
+          <w:szCs w:val="22"/>
+        </w:rPr>
+        <w:t>Step 3: baggage-cart driver arrives at baggage deposit</w:t>
+      </w:r>
+    </w:p>
+    <w:p>
+      <w:pPr>
+        <w:rPr>
+          <w:rFonts w:ascii="Arial" w:hAnsi="Arial" w:cs="Arial"/>
+          <w:sz w:val="22"/>
+          <w:szCs w:val="22"/>
+        </w:rPr>
+      </w:pPr>
+      <w:r>
+        <w:rPr>
+          <w:rFonts w:ascii="Arial" w:hAnsi="Arial" w:cs="Arial"/>
+          <w:sz w:val="22"/>
+          <w:szCs w:val="22"/>
+        </w:rPr>
+        <w:t xml:space="preserve">Step 5: the baggage-cart driver </w:t>
+      </w:r>
+      <w:r>
         <w:rPr>
           <w:rFonts w:ascii="Arial" w:hAnsi="Arial" w:cs="Arial"/>
           <w:b/>
@@ -4784,9 +4739,54 @@
           <w:sz w:val="22"/>
           <w:szCs w:val="22"/>
         </w:rPr>
-      </w:pPr>
-      <w:proofErr w:type="gramStart"/>
-      <w:r>
+        <w:t>transports the baggage</w:t>
+      </w:r>
+    </w:p>
+    <w:p>
+      <w:pPr>
+        <w:rPr>
+          <w:rFonts w:ascii="Arial" w:hAnsi="Arial" w:cs="Arial"/>
+          <w:sz w:val="22"/>
+          <w:szCs w:val="22"/>
+        </w:rPr>
+      </w:pPr>
+      <w:r>
+        <w:rPr>
+          <w:rFonts w:ascii="Arial" w:hAnsi="Arial" w:cs="Arial"/>
+          <w:sz w:val="22"/>
+          <w:szCs w:val="22"/>
+        </w:rPr>
+        <w:t>Step 5: baggage-cart driver drives back to garage</w:t>
+      </w:r>
+    </w:p>
+    <w:p>
+      <w:pPr>
+        <w:rPr>
+          <w:rFonts w:ascii="Arial" w:hAnsi="Arial" w:cs="Arial"/>
+          <w:sz w:val="22"/>
+          <w:szCs w:val="22"/>
+        </w:rPr>
+      </w:pPr>
+      <w:r>
+        <w:rPr>
+          <w:rFonts w:ascii="Arial" w:hAnsi="Arial" w:cs="Arial"/>
+          <w:sz w:val="22"/>
+          <w:szCs w:val="22"/>
+        </w:rPr>
+        <w:t>Step 6: baggage-cart driver awaits new orders</w:t>
+      </w:r>
+    </w:p>
+    <w:p>
+      <w:pPr>
+        <w:rPr>
+          <w:rFonts w:ascii="Arial" w:hAnsi="Arial" w:cs="Arial"/>
+          <w:sz w:val="22"/>
+          <w:szCs w:val="22"/>
+        </w:rPr>
+      </w:pPr>
+    </w:p>
+    <w:p>
+      <w:pPr>
         <w:rPr>
           <w:rFonts w:ascii="Arial" w:hAnsi="Arial" w:cs="Arial"/>
           <w:b/>
@@ -4794,9 +4794,8 @@
           <w:sz w:val="22"/>
           <w:szCs w:val="22"/>
         </w:rPr>
-        <w:t>Request</w:t>
-      </w:r>
-      <w:proofErr w:type="gramEnd"/>
+      </w:pPr>
+      <w:proofErr w:type="gramStart"/>
       <w:r>
         <w:rPr>
           <w:rFonts w:ascii="Arial" w:hAnsi="Arial" w:cs="Arial"/>
@@ -4805,59 +4804,9 @@
           <w:sz w:val="22"/>
           <w:szCs w:val="22"/>
         </w:rPr>
-        <w:t xml:space="preserve"> refuel status</w:t>
-      </w:r>
-    </w:p>
-    <w:p>
-      <w:pPr>
-        <w:rPr>
-          <w:rFonts w:ascii="Arial" w:hAnsi="Arial" w:cs="Arial"/>
-          <w:sz w:val="22"/>
-          <w:szCs w:val="22"/>
-        </w:rPr>
-      </w:pPr>
-      <w:r>
-        <w:rPr>
-          <w:rFonts w:ascii="Arial" w:hAnsi="Arial" w:cs="Arial"/>
-          <w:sz w:val="22"/>
-          <w:szCs w:val="22"/>
-        </w:rPr>
-        <w:t>Step 1: the management asks a driver for his fuel status</w:t>
-      </w:r>
-    </w:p>
-    <w:p>
-      <w:pPr>
-        <w:rPr>
-          <w:rFonts w:ascii="Arial" w:hAnsi="Arial" w:cs="Arial"/>
-          <w:sz w:val="22"/>
-          <w:szCs w:val="22"/>
-        </w:rPr>
-      </w:pPr>
-      <w:r>
-        <w:rPr>
-          <w:rFonts w:ascii="Arial" w:hAnsi="Arial" w:cs="Arial"/>
-          <w:sz w:val="22"/>
-          <w:szCs w:val="22"/>
-        </w:rPr>
-        <w:t>Step 2: the management waits until the driver returns from his assignment</w:t>
-      </w:r>
-    </w:p>
-    <w:p>
-      <w:pPr>
-        <w:rPr>
-          <w:rFonts w:ascii="Arial" w:hAnsi="Arial" w:cs="Arial"/>
-          <w:sz w:val="22"/>
-          <w:szCs w:val="22"/>
-        </w:rPr>
-      </w:pPr>
-      <w:r>
-        <w:rPr>
-          <w:rFonts w:ascii="Arial" w:hAnsi="Arial" w:cs="Arial"/>
-          <w:sz w:val="22"/>
-          <w:szCs w:val="22"/>
-        </w:rPr>
-        <w:t xml:space="preserve">Step 3: if the vehicle is low on fuel the driver needs to </w:t>
-      </w:r>
+        <w:t>Request</w:t>
+      </w:r>
+      <w:proofErr w:type="gramEnd"/>
       <w:r>
         <w:rPr>
           <w:rFonts w:ascii="Arial" w:hAnsi="Arial" w:cs="Arial"/>
@@ -4866,20 +4815,60 @@
           <w:sz w:val="22"/>
           <w:szCs w:val="22"/>
         </w:rPr>
-        <w:t>refuel</w:t>
-      </w:r>
-    </w:p>
-    <w:p>
-      <w:pPr>
-        <w:rPr>
-          <w:rFonts w:ascii="Arial" w:hAnsi="Arial" w:cs="Arial"/>
-          <w:sz w:val="22"/>
-          <w:szCs w:val="22"/>
-        </w:rPr>
-      </w:pPr>
-    </w:p>
-    <w:p>
-      <w:pPr>
+        <w:t xml:space="preserve"> refuel status</w:t>
+      </w:r>
+    </w:p>
+    <w:p>
+      <w:pPr>
+        <w:rPr>
+          <w:rFonts w:ascii="Arial" w:hAnsi="Arial" w:cs="Arial"/>
+          <w:sz w:val="22"/>
+          <w:szCs w:val="22"/>
+        </w:rPr>
+      </w:pPr>
+      <w:r>
+        <w:rPr>
+          <w:rFonts w:ascii="Arial" w:hAnsi="Arial" w:cs="Arial"/>
+          <w:sz w:val="22"/>
+          <w:szCs w:val="22"/>
+        </w:rPr>
+        <w:t>Step 1: the management asks a driver for his fuel status</w:t>
+      </w:r>
+    </w:p>
+    <w:p>
+      <w:pPr>
+        <w:rPr>
+          <w:rFonts w:ascii="Arial" w:hAnsi="Arial" w:cs="Arial"/>
+          <w:sz w:val="22"/>
+          <w:szCs w:val="22"/>
+        </w:rPr>
+      </w:pPr>
+      <w:r>
+        <w:rPr>
+          <w:rFonts w:ascii="Arial" w:hAnsi="Arial" w:cs="Arial"/>
+          <w:sz w:val="22"/>
+          <w:szCs w:val="22"/>
+        </w:rPr>
+        <w:t>Step 2: the management waits until the driver returns from his assignment</w:t>
+      </w:r>
+    </w:p>
+    <w:p>
+      <w:pPr>
+        <w:rPr>
+          <w:rFonts w:ascii="Arial" w:hAnsi="Arial" w:cs="Arial"/>
+          <w:sz w:val="22"/>
+          <w:szCs w:val="22"/>
+        </w:rPr>
+      </w:pPr>
+      <w:r>
+        <w:rPr>
+          <w:rFonts w:ascii="Arial" w:hAnsi="Arial" w:cs="Arial"/>
+          <w:sz w:val="22"/>
+          <w:szCs w:val="22"/>
+        </w:rPr>
+        <w:t xml:space="preserve">Step 3: if the vehicle is low on fuel the driver needs to </w:t>
+      </w:r>
+      <w:r>
         <w:rPr>
           <w:rFonts w:ascii="Arial" w:hAnsi="Arial" w:cs="Arial"/>
           <w:b/>
@@ -4887,8 +4876,20 @@
           <w:sz w:val="22"/>
           <w:szCs w:val="22"/>
         </w:rPr>
-      </w:pPr>
-      <w:r>
+        <w:t>refuel</w:t>
+      </w:r>
+    </w:p>
+    <w:p>
+      <w:pPr>
+        <w:rPr>
+          <w:rFonts w:ascii="Arial" w:hAnsi="Arial" w:cs="Arial"/>
+          <w:sz w:val="22"/>
+          <w:szCs w:val="22"/>
+        </w:rPr>
+      </w:pPr>
+    </w:p>
+    <w:p>
+      <w:pPr>
         <w:rPr>
           <w:rFonts w:ascii="Arial" w:hAnsi="Arial" w:cs="Arial"/>
           <w:b/>
@@ -4896,208 +4897,8 @@
           <w:sz w:val="22"/>
           <w:szCs w:val="22"/>
         </w:rPr>
-        <w:t>Refuel</w:t>
-      </w:r>
-    </w:p>
-    <w:p>
-      <w:pPr>
-        <w:rPr>
-          <w:rFonts w:ascii="Arial" w:hAnsi="Arial" w:cs="Arial"/>
-          <w:sz w:val="22"/>
-          <w:szCs w:val="22"/>
-        </w:rPr>
-      </w:pPr>
-      <w:r>
-        <w:rPr>
-          <w:rFonts w:ascii="Arial" w:hAnsi="Arial" w:cs="Arial"/>
-          <w:sz w:val="22"/>
-          <w:szCs w:val="22"/>
-        </w:rPr>
-        <w:t>Step 1: the management assigns the driver to the nearest fuel depot</w:t>
-      </w:r>
-    </w:p>
-    <w:p>
-      <w:pPr>
-        <w:rPr>
-          <w:rFonts w:ascii="Arial" w:hAnsi="Arial" w:cs="Arial"/>
-          <w:sz w:val="22"/>
-          <w:szCs w:val="22"/>
-        </w:rPr>
-      </w:pPr>
-      <w:r>
-        <w:rPr>
-          <w:rFonts w:ascii="Arial" w:hAnsi="Arial" w:cs="Arial"/>
-          <w:sz w:val="22"/>
-          <w:szCs w:val="22"/>
-        </w:rPr>
-        <w:t>Step 2: driver drives to the depot</w:t>
-      </w:r>
-    </w:p>
-    <w:p>
-      <w:pPr>
-        <w:rPr>
-          <w:rFonts w:ascii="Arial" w:hAnsi="Arial" w:cs="Arial"/>
-          <w:sz w:val="22"/>
-          <w:szCs w:val="22"/>
-        </w:rPr>
-      </w:pPr>
-      <w:r>
-        <w:rPr>
-          <w:rFonts w:ascii="Arial" w:hAnsi="Arial" w:cs="Arial"/>
-          <w:sz w:val="22"/>
-          <w:szCs w:val="22"/>
-        </w:rPr>
-        <w:t>Step 3: driver arrives at the depot</w:t>
-      </w:r>
-    </w:p>
-    <w:p>
-      <w:pPr>
-        <w:rPr>
-          <w:rFonts w:ascii="Arial" w:hAnsi="Arial" w:cs="Arial"/>
-          <w:sz w:val="22"/>
-          <w:szCs w:val="22"/>
-        </w:rPr>
-      </w:pPr>
-      <w:r>
-        <w:rPr>
-          <w:rFonts w:ascii="Arial" w:hAnsi="Arial" w:cs="Arial"/>
-          <w:sz w:val="22"/>
-          <w:szCs w:val="22"/>
-        </w:rPr>
-        <w:t>Step 4: driver opens the fuel cap</w:t>
-      </w:r>
-    </w:p>
-    <w:p>
-      <w:pPr>
-        <w:rPr>
-          <w:rFonts w:ascii="Arial" w:hAnsi="Arial" w:cs="Arial"/>
-          <w:sz w:val="22"/>
-          <w:szCs w:val="22"/>
-        </w:rPr>
-      </w:pPr>
-      <w:r>
-        <w:rPr>
-          <w:rFonts w:ascii="Arial" w:hAnsi="Arial" w:cs="Arial"/>
-          <w:sz w:val="22"/>
-          <w:szCs w:val="22"/>
-        </w:rPr>
-        <w:lastRenderedPageBreak/>
-        <w:t>Step 5: driver puts the gasoline hose into the open tank</w:t>
-      </w:r>
-    </w:p>
-    <w:p>
-      <w:pPr>
-        <w:rPr>
-          <w:rFonts w:ascii="Arial" w:hAnsi="Arial" w:cs="Arial"/>
-          <w:sz w:val="22"/>
-          <w:szCs w:val="22"/>
-        </w:rPr>
-      </w:pPr>
-      <w:r>
-        <w:rPr>
-          <w:rFonts w:ascii="Arial" w:hAnsi="Arial" w:cs="Arial"/>
-          <w:sz w:val="22"/>
-          <w:szCs w:val="22"/>
-        </w:rPr>
-        <w:t>Step 6: driver starts pumping gasoline</w:t>
-      </w:r>
-    </w:p>
-    <w:p>
-      <w:pPr>
-        <w:rPr>
-          <w:rFonts w:ascii="Arial" w:hAnsi="Arial" w:cs="Arial"/>
-          <w:sz w:val="22"/>
-          <w:szCs w:val="22"/>
-        </w:rPr>
-      </w:pPr>
-      <w:r>
-        <w:rPr>
-          <w:rFonts w:ascii="Arial" w:hAnsi="Arial" w:cs="Arial"/>
-          <w:sz w:val="22"/>
-          <w:szCs w:val="22"/>
-        </w:rPr>
-        <w:t>Step 7: driver waits until the tank is full</w:t>
-      </w:r>
-    </w:p>
-    <w:p>
-      <w:pPr>
-        <w:rPr>
-          <w:rFonts w:ascii="Arial" w:hAnsi="Arial" w:cs="Arial"/>
-          <w:sz w:val="22"/>
-          <w:szCs w:val="22"/>
-        </w:rPr>
-      </w:pPr>
-      <w:r>
-        <w:rPr>
-          <w:rFonts w:ascii="Arial" w:hAnsi="Arial" w:cs="Arial"/>
-          <w:sz w:val="22"/>
-          <w:szCs w:val="22"/>
-        </w:rPr>
-        <w:t>Step 8: driver stops pumping gasoline</w:t>
-      </w:r>
-    </w:p>
-    <w:p>
-      <w:pPr>
-        <w:rPr>
-          <w:rFonts w:ascii="Arial" w:hAnsi="Arial" w:cs="Arial"/>
-          <w:sz w:val="22"/>
-          <w:szCs w:val="22"/>
-        </w:rPr>
-      </w:pPr>
-      <w:r>
-        <w:rPr>
-          <w:rFonts w:ascii="Arial" w:hAnsi="Arial" w:cs="Arial"/>
-          <w:sz w:val="22"/>
-          <w:szCs w:val="22"/>
-        </w:rPr>
-        <w:t>Step 9: driver puts gasoline hose back</w:t>
-      </w:r>
-    </w:p>
-    <w:p>
-      <w:pPr>
-        <w:rPr>
-          <w:rFonts w:ascii="Arial" w:hAnsi="Arial" w:cs="Arial"/>
-          <w:sz w:val="22"/>
-          <w:szCs w:val="22"/>
-        </w:rPr>
-      </w:pPr>
-      <w:r>
-        <w:rPr>
-          <w:rFonts w:ascii="Arial" w:hAnsi="Arial" w:cs="Arial"/>
-          <w:sz w:val="22"/>
-          <w:szCs w:val="22"/>
-        </w:rPr>
-        <w:t>Step 10: driver closes the fuel cap</w:t>
-      </w:r>
-    </w:p>
-    <w:p>
-      <w:pPr>
-        <w:rPr>
-          <w:rFonts w:ascii="Arial" w:hAnsi="Arial" w:cs="Arial"/>
-          <w:sz w:val="22"/>
-          <w:szCs w:val="22"/>
-        </w:rPr>
-      </w:pPr>
-      <w:r>
-        <w:rPr>
-          <w:rFonts w:ascii="Arial" w:hAnsi="Arial" w:cs="Arial"/>
-          <w:sz w:val="22"/>
-          <w:szCs w:val="22"/>
-        </w:rPr>
-        <w:t>Step 11: driver reports consumed liters back to the management</w:t>
-      </w:r>
-    </w:p>
-    <w:p>
-      <w:pPr>
-        <w:rPr>
-          <w:rFonts w:ascii="Arial" w:hAnsi="Arial" w:cs="Arial"/>
-          <w:sz w:val="22"/>
-          <w:szCs w:val="22"/>
-        </w:rPr>
-      </w:pPr>
-    </w:p>
-    <w:p>
-      <w:pPr>
+      </w:pPr>
+      <w:r>
         <w:rPr>
           <w:rFonts w:ascii="Arial" w:hAnsi="Arial" w:cs="Arial"/>
           <w:b/>
@@ -5105,8 +4906,208 @@
           <w:sz w:val="22"/>
           <w:szCs w:val="22"/>
         </w:rPr>
-      </w:pPr>
-      <w:r>
+        <w:t>Refuel</w:t>
+      </w:r>
+    </w:p>
+    <w:p>
+      <w:pPr>
+        <w:rPr>
+          <w:rFonts w:ascii="Arial" w:hAnsi="Arial" w:cs="Arial"/>
+          <w:sz w:val="22"/>
+          <w:szCs w:val="22"/>
+        </w:rPr>
+      </w:pPr>
+      <w:r>
+        <w:rPr>
+          <w:rFonts w:ascii="Arial" w:hAnsi="Arial" w:cs="Arial"/>
+          <w:sz w:val="22"/>
+          <w:szCs w:val="22"/>
+        </w:rPr>
+        <w:t>Step 1: the management assigns the driver to the nearest fuel depot</w:t>
+      </w:r>
+    </w:p>
+    <w:p>
+      <w:pPr>
+        <w:rPr>
+          <w:rFonts w:ascii="Arial" w:hAnsi="Arial" w:cs="Arial"/>
+          <w:sz w:val="22"/>
+          <w:szCs w:val="22"/>
+        </w:rPr>
+      </w:pPr>
+      <w:r>
+        <w:rPr>
+          <w:rFonts w:ascii="Arial" w:hAnsi="Arial" w:cs="Arial"/>
+          <w:sz w:val="22"/>
+          <w:szCs w:val="22"/>
+        </w:rPr>
+        <w:t>Step 2: driver drives to the depot</w:t>
+      </w:r>
+    </w:p>
+    <w:p>
+      <w:pPr>
+        <w:rPr>
+          <w:rFonts w:ascii="Arial" w:hAnsi="Arial" w:cs="Arial"/>
+          <w:sz w:val="22"/>
+          <w:szCs w:val="22"/>
+        </w:rPr>
+      </w:pPr>
+      <w:r>
+        <w:rPr>
+          <w:rFonts w:ascii="Arial" w:hAnsi="Arial" w:cs="Arial"/>
+          <w:sz w:val="22"/>
+          <w:szCs w:val="22"/>
+        </w:rPr>
+        <w:t>Step 3: driver arrives at the depot</w:t>
+      </w:r>
+    </w:p>
+    <w:p>
+      <w:pPr>
+        <w:rPr>
+          <w:rFonts w:ascii="Arial" w:hAnsi="Arial" w:cs="Arial"/>
+          <w:sz w:val="22"/>
+          <w:szCs w:val="22"/>
+        </w:rPr>
+      </w:pPr>
+      <w:r>
+        <w:rPr>
+          <w:rFonts w:ascii="Arial" w:hAnsi="Arial" w:cs="Arial"/>
+          <w:sz w:val="22"/>
+          <w:szCs w:val="22"/>
+        </w:rPr>
+        <w:t>Step 4: driver opens the fuel cap</w:t>
+      </w:r>
+    </w:p>
+    <w:p>
+      <w:pPr>
+        <w:rPr>
+          <w:rFonts w:ascii="Arial" w:hAnsi="Arial" w:cs="Arial"/>
+          <w:sz w:val="22"/>
+          <w:szCs w:val="22"/>
+        </w:rPr>
+      </w:pPr>
+      <w:r>
+        <w:rPr>
+          <w:rFonts w:ascii="Arial" w:hAnsi="Arial" w:cs="Arial"/>
+          <w:sz w:val="22"/>
+          <w:szCs w:val="22"/>
+        </w:rPr>
+        <w:t>Step 5: driver puts the gasoline hose into the open tank</w:t>
+      </w:r>
+    </w:p>
+    <w:p>
+      <w:pPr>
+        <w:rPr>
+          <w:rFonts w:ascii="Arial" w:hAnsi="Arial" w:cs="Arial"/>
+          <w:sz w:val="22"/>
+          <w:szCs w:val="22"/>
+        </w:rPr>
+      </w:pPr>
+      <w:r>
+        <w:rPr>
+          <w:rFonts w:ascii="Arial" w:hAnsi="Arial" w:cs="Arial"/>
+          <w:sz w:val="22"/>
+          <w:szCs w:val="22"/>
+        </w:rPr>
+        <w:t>Step 6: driver starts pumping gasoline</w:t>
+      </w:r>
+    </w:p>
+    <w:p>
+      <w:pPr>
+        <w:rPr>
+          <w:rFonts w:ascii="Arial" w:hAnsi="Arial" w:cs="Arial"/>
+          <w:sz w:val="22"/>
+          <w:szCs w:val="22"/>
+        </w:rPr>
+      </w:pPr>
+      <w:r>
+        <w:rPr>
+          <w:rFonts w:ascii="Arial" w:hAnsi="Arial" w:cs="Arial"/>
+          <w:sz w:val="22"/>
+          <w:szCs w:val="22"/>
+        </w:rPr>
+        <w:lastRenderedPageBreak/>
+        <w:t>Step 7: driver waits until the tank is full</w:t>
+      </w:r>
+    </w:p>
+    <w:p>
+      <w:pPr>
+        <w:rPr>
+          <w:rFonts w:ascii="Arial" w:hAnsi="Arial" w:cs="Arial"/>
+          <w:sz w:val="22"/>
+          <w:szCs w:val="22"/>
+        </w:rPr>
+      </w:pPr>
+      <w:r>
+        <w:rPr>
+          <w:rFonts w:ascii="Arial" w:hAnsi="Arial" w:cs="Arial"/>
+          <w:sz w:val="22"/>
+          <w:szCs w:val="22"/>
+        </w:rPr>
+        <w:t>Step 8: driver stops pumping gasoline</w:t>
+      </w:r>
+    </w:p>
+    <w:p>
+      <w:pPr>
+        <w:rPr>
+          <w:rFonts w:ascii="Arial" w:hAnsi="Arial" w:cs="Arial"/>
+          <w:sz w:val="22"/>
+          <w:szCs w:val="22"/>
+        </w:rPr>
+      </w:pPr>
+      <w:r>
+        <w:rPr>
+          <w:rFonts w:ascii="Arial" w:hAnsi="Arial" w:cs="Arial"/>
+          <w:sz w:val="22"/>
+          <w:szCs w:val="22"/>
+        </w:rPr>
+        <w:t>Step 9: driver puts gasoline hose back</w:t>
+      </w:r>
+    </w:p>
+    <w:p>
+      <w:pPr>
+        <w:rPr>
+          <w:rFonts w:ascii="Arial" w:hAnsi="Arial" w:cs="Arial"/>
+          <w:sz w:val="22"/>
+          <w:szCs w:val="22"/>
+        </w:rPr>
+      </w:pPr>
+      <w:r>
+        <w:rPr>
+          <w:rFonts w:ascii="Arial" w:hAnsi="Arial" w:cs="Arial"/>
+          <w:sz w:val="22"/>
+          <w:szCs w:val="22"/>
+        </w:rPr>
+        <w:t>Step 10: driver closes the fuel cap</w:t>
+      </w:r>
+    </w:p>
+    <w:p>
+      <w:pPr>
+        <w:rPr>
+          <w:rFonts w:ascii="Arial" w:hAnsi="Arial" w:cs="Arial"/>
+          <w:sz w:val="22"/>
+          <w:szCs w:val="22"/>
+        </w:rPr>
+      </w:pPr>
+      <w:r>
+        <w:rPr>
+          <w:rFonts w:ascii="Arial" w:hAnsi="Arial" w:cs="Arial"/>
+          <w:sz w:val="22"/>
+          <w:szCs w:val="22"/>
+        </w:rPr>
+        <w:t>Step 11: driver reports consumed liters back to the management</w:t>
+      </w:r>
+    </w:p>
+    <w:p>
+      <w:pPr>
+        <w:rPr>
+          <w:rFonts w:ascii="Arial" w:hAnsi="Arial" w:cs="Arial"/>
+          <w:sz w:val="22"/>
+          <w:szCs w:val="22"/>
+        </w:rPr>
+      </w:pPr>
+    </w:p>
+    <w:p>
+      <w:pPr>
         <w:rPr>
           <w:rFonts w:ascii="Arial" w:hAnsi="Arial" w:cs="Arial"/>
           <w:b/>
@@ -5114,54 +5115,8 @@
           <w:sz w:val="22"/>
           <w:szCs w:val="22"/>
         </w:rPr>
-        <w:t>Communicate needed services</w:t>
-      </w:r>
-    </w:p>
-    <w:p>
-      <w:pPr>
-        <w:rPr>
-          <w:rFonts w:ascii="Arial" w:hAnsi="Arial" w:cs="Arial"/>
-          <w:sz w:val="22"/>
-          <w:szCs w:val="22"/>
-        </w:rPr>
-      </w:pPr>
-      <w:r>
-        <w:rPr>
-          <w:rFonts w:ascii="Arial" w:hAnsi="Arial" w:cs="Arial"/>
-          <w:sz w:val="22"/>
-          <w:szCs w:val="22"/>
-        </w:rPr>
-        <w:t>Step 1: management assigns vehicles/driver to plane</w:t>
-      </w:r>
-    </w:p>
-    <w:p>
-      <w:pPr>
-        <w:rPr>
-          <w:rFonts w:ascii="Arial" w:hAnsi="Arial" w:cs="Arial"/>
-          <w:sz w:val="22"/>
-          <w:szCs w:val="22"/>
-        </w:rPr>
-      </w:pPr>
-      <w:r>
-        <w:rPr>
-          <w:rFonts w:ascii="Arial" w:hAnsi="Arial" w:cs="Arial"/>
-          <w:sz w:val="22"/>
-          <w:szCs w:val="22"/>
-        </w:rPr>
-        <w:t>Step 2: management tells the driver what to do</w:t>
-      </w:r>
-    </w:p>
-    <w:p>
-      <w:pPr>
-        <w:rPr>
-          <w:rFonts w:ascii="Arial" w:hAnsi="Arial" w:cs="Arial"/>
-          <w:sz w:val="22"/>
-          <w:szCs w:val="22"/>
-        </w:rPr>
-      </w:pPr>
-    </w:p>
-    <w:p>
-      <w:pPr>
+      </w:pPr>
+      <w:r>
         <w:rPr>
           <w:rFonts w:ascii="Arial" w:hAnsi="Arial" w:cs="Arial"/>
           <w:b/>
@@ -5169,8 +5124,54 @@
           <w:sz w:val="22"/>
           <w:szCs w:val="22"/>
         </w:rPr>
-      </w:pPr>
-      <w:r>
+        <w:t>Communicate needed services</w:t>
+      </w:r>
+    </w:p>
+    <w:p>
+      <w:pPr>
+        <w:rPr>
+          <w:rFonts w:ascii="Arial" w:hAnsi="Arial" w:cs="Arial"/>
+          <w:sz w:val="22"/>
+          <w:szCs w:val="22"/>
+        </w:rPr>
+      </w:pPr>
+      <w:r>
+        <w:rPr>
+          <w:rFonts w:ascii="Arial" w:hAnsi="Arial" w:cs="Arial"/>
+          <w:sz w:val="22"/>
+          <w:szCs w:val="22"/>
+        </w:rPr>
+        <w:t>Step 1: management assigns vehicles/driver to plane</w:t>
+      </w:r>
+    </w:p>
+    <w:p>
+      <w:pPr>
+        <w:rPr>
+          <w:rFonts w:ascii="Arial" w:hAnsi="Arial" w:cs="Arial"/>
+          <w:sz w:val="22"/>
+          <w:szCs w:val="22"/>
+        </w:rPr>
+      </w:pPr>
+      <w:r>
+        <w:rPr>
+          <w:rFonts w:ascii="Arial" w:hAnsi="Arial" w:cs="Arial"/>
+          <w:sz w:val="22"/>
+          <w:szCs w:val="22"/>
+        </w:rPr>
+        <w:t>Step 2: management tells the driver what to do</w:t>
+      </w:r>
+    </w:p>
+    <w:p>
+      <w:pPr>
+        <w:rPr>
+          <w:rFonts w:ascii="Arial" w:hAnsi="Arial" w:cs="Arial"/>
+          <w:sz w:val="22"/>
+          <w:szCs w:val="22"/>
+        </w:rPr>
+      </w:pPr>
+    </w:p>
+    <w:p>
+      <w:pPr>
         <w:rPr>
           <w:rFonts w:ascii="Arial" w:hAnsi="Arial" w:cs="Arial"/>
           <w:b/>
@@ -5178,157 +5179,8 @@
           <w:sz w:val="22"/>
           <w:szCs w:val="22"/>
         </w:rPr>
-        <w:t>Maintain plane</w:t>
-      </w:r>
-    </w:p>
-    <w:p>
-      <w:pPr>
-        <w:rPr>
-          <w:rFonts w:ascii="Arial" w:hAnsi="Arial" w:cs="Arial"/>
-          <w:sz w:val="22"/>
-          <w:szCs w:val="22"/>
-        </w:rPr>
-      </w:pPr>
-      <w:r>
-        <w:rPr>
-          <w:rFonts w:ascii="Arial" w:hAnsi="Arial" w:cs="Arial"/>
-          <w:sz w:val="22"/>
-          <w:szCs w:val="22"/>
-        </w:rPr>
-        <w:t>Step 1: maintenance vehicle driver drives to plane</w:t>
-      </w:r>
-    </w:p>
-    <w:p>
-      <w:pPr>
-        <w:rPr>
-          <w:rFonts w:ascii="Arial" w:hAnsi="Arial" w:cs="Arial"/>
-          <w:sz w:val="22"/>
-          <w:szCs w:val="22"/>
-        </w:rPr>
-      </w:pPr>
-      <w:r>
-        <w:rPr>
-          <w:rFonts w:ascii="Arial" w:hAnsi="Arial" w:cs="Arial"/>
-          <w:sz w:val="22"/>
-          <w:szCs w:val="22"/>
-        </w:rPr>
-        <w:t>Step 2: maintenance vehicle driver arrives</w:t>
-      </w:r>
-    </w:p>
-    <w:p>
-      <w:pPr>
-        <w:rPr>
-          <w:rFonts w:ascii="Arial" w:hAnsi="Arial" w:cs="Arial"/>
-          <w:sz w:val="22"/>
-          <w:szCs w:val="22"/>
-        </w:rPr>
-      </w:pPr>
-      <w:r>
-        <w:rPr>
-          <w:rFonts w:ascii="Arial" w:hAnsi="Arial" w:cs="Arial"/>
-          <w:sz w:val="22"/>
-          <w:szCs w:val="22"/>
-        </w:rPr>
-        <w:t>Step 3: maintenance vehicle driver refuels plane</w:t>
-      </w:r>
-    </w:p>
-    <w:p>
-      <w:pPr>
-        <w:rPr>
-          <w:rFonts w:ascii="Arial" w:hAnsi="Arial" w:cs="Arial"/>
-          <w:sz w:val="22"/>
-          <w:szCs w:val="22"/>
-        </w:rPr>
-      </w:pPr>
-      <w:r>
-        <w:rPr>
-          <w:rFonts w:ascii="Arial" w:hAnsi="Arial" w:cs="Arial"/>
-          <w:sz w:val="22"/>
-          <w:szCs w:val="22"/>
-        </w:rPr>
-        <w:t xml:space="preserve">Step 4: maintenance vehicle driver </w:t>
-      </w:r>
-      <w:proofErr w:type="gramStart"/>
-      <w:r>
-        <w:rPr>
-          <w:rFonts w:ascii="Arial" w:hAnsi="Arial" w:cs="Arial"/>
-          <w:sz w:val="22"/>
-          <w:szCs w:val="22"/>
-        </w:rPr>
-        <w:t>check</w:t>
-      </w:r>
-      <w:proofErr w:type="gramEnd"/>
-      <w:r>
-        <w:rPr>
-          <w:rFonts w:ascii="Arial" w:hAnsi="Arial" w:cs="Arial"/>
-          <w:sz w:val="22"/>
-          <w:szCs w:val="22"/>
-        </w:rPr>
-        <w:t xml:space="preserve"> tire pressure</w:t>
-      </w:r>
-    </w:p>
-    <w:p>
-      <w:pPr>
-        <w:rPr>
-          <w:rFonts w:ascii="Arial" w:hAnsi="Arial" w:cs="Arial"/>
-          <w:sz w:val="22"/>
-          <w:szCs w:val="22"/>
-        </w:rPr>
-      </w:pPr>
-      <w:r>
-        <w:rPr>
-          <w:rFonts w:ascii="Arial" w:hAnsi="Arial" w:cs="Arial"/>
-          <w:sz w:val="22"/>
-          <w:szCs w:val="22"/>
-        </w:rPr>
-        <w:t>Step 5: maintenance vehicle driver reports status back to management</w:t>
-      </w:r>
-    </w:p>
-    <w:p>
-      <w:pPr>
-        <w:rPr>
-          <w:rFonts w:ascii="Arial" w:hAnsi="Arial" w:cs="Arial"/>
-          <w:sz w:val="22"/>
-          <w:szCs w:val="22"/>
-        </w:rPr>
-      </w:pPr>
-      <w:r>
-        <w:rPr>
-          <w:rFonts w:ascii="Arial" w:hAnsi="Arial" w:cs="Arial"/>
-          <w:sz w:val="22"/>
-          <w:szCs w:val="22"/>
-        </w:rPr>
-        <w:t>Step 6: maintenance vehicle driver drives back to garage</w:t>
-      </w:r>
-    </w:p>
-    <w:p>
-      <w:pPr>
-        <w:rPr>
-          <w:rFonts w:ascii="Arial" w:hAnsi="Arial" w:cs="Arial"/>
-          <w:sz w:val="22"/>
-          <w:szCs w:val="22"/>
-        </w:rPr>
-      </w:pPr>
-      <w:r>
-        <w:rPr>
-          <w:rFonts w:ascii="Arial" w:hAnsi="Arial" w:cs="Arial"/>
-          <w:sz w:val="22"/>
-          <w:szCs w:val="22"/>
-        </w:rPr>
-        <w:t>Step 7: maintenance vehicle driver awaits new orders</w:t>
-      </w:r>
-    </w:p>
-    <w:p>
-      <w:pPr>
-        <w:rPr>
-          <w:rFonts w:ascii="Arial" w:hAnsi="Arial" w:cs="Arial"/>
-          <w:sz w:val="22"/>
-          <w:szCs w:val="22"/>
-        </w:rPr>
-      </w:pPr>
-    </w:p>
-    <w:p>
-      <w:pPr>
+      </w:pPr>
+      <w:r>
         <w:rPr>
           <w:rFonts w:ascii="Arial" w:hAnsi="Arial" w:cs="Arial"/>
           <w:b/>
@@ -5336,8 +5188,157 @@
           <w:sz w:val="22"/>
           <w:szCs w:val="22"/>
         </w:rPr>
-      </w:pPr>
-      <w:r>
+        <w:t>Maintain plane</w:t>
+      </w:r>
+    </w:p>
+    <w:p>
+      <w:pPr>
+        <w:rPr>
+          <w:rFonts w:ascii="Arial" w:hAnsi="Arial" w:cs="Arial"/>
+          <w:sz w:val="22"/>
+          <w:szCs w:val="22"/>
+        </w:rPr>
+      </w:pPr>
+      <w:r>
+        <w:rPr>
+          <w:rFonts w:ascii="Arial" w:hAnsi="Arial" w:cs="Arial"/>
+          <w:sz w:val="22"/>
+          <w:szCs w:val="22"/>
+        </w:rPr>
+        <w:t>Step 1: maintenance vehicle driver drives to plane</w:t>
+      </w:r>
+    </w:p>
+    <w:p>
+      <w:pPr>
+        <w:rPr>
+          <w:rFonts w:ascii="Arial" w:hAnsi="Arial" w:cs="Arial"/>
+          <w:sz w:val="22"/>
+          <w:szCs w:val="22"/>
+        </w:rPr>
+      </w:pPr>
+      <w:r>
+        <w:rPr>
+          <w:rFonts w:ascii="Arial" w:hAnsi="Arial" w:cs="Arial"/>
+          <w:sz w:val="22"/>
+          <w:szCs w:val="22"/>
+        </w:rPr>
+        <w:t>Step 2: maintenance vehicle driver arrives</w:t>
+      </w:r>
+    </w:p>
+    <w:p>
+      <w:pPr>
+        <w:rPr>
+          <w:rFonts w:ascii="Arial" w:hAnsi="Arial" w:cs="Arial"/>
+          <w:sz w:val="22"/>
+          <w:szCs w:val="22"/>
+        </w:rPr>
+      </w:pPr>
+      <w:r>
+        <w:rPr>
+          <w:rFonts w:ascii="Arial" w:hAnsi="Arial" w:cs="Arial"/>
+          <w:sz w:val="22"/>
+          <w:szCs w:val="22"/>
+        </w:rPr>
+        <w:t>Step 3: maintenance vehicle driver refuels plane</w:t>
+      </w:r>
+    </w:p>
+    <w:p>
+      <w:pPr>
+        <w:rPr>
+          <w:rFonts w:ascii="Arial" w:hAnsi="Arial" w:cs="Arial"/>
+          <w:sz w:val="22"/>
+          <w:szCs w:val="22"/>
+        </w:rPr>
+      </w:pPr>
+      <w:r>
+        <w:rPr>
+          <w:rFonts w:ascii="Arial" w:hAnsi="Arial" w:cs="Arial"/>
+          <w:sz w:val="22"/>
+          <w:szCs w:val="22"/>
+        </w:rPr>
+        <w:t xml:space="preserve">Step 4: maintenance vehicle driver </w:t>
+      </w:r>
+      <w:proofErr w:type="gramStart"/>
+      <w:r>
+        <w:rPr>
+          <w:rFonts w:ascii="Arial" w:hAnsi="Arial" w:cs="Arial"/>
+          <w:sz w:val="22"/>
+          <w:szCs w:val="22"/>
+        </w:rPr>
+        <w:t>check</w:t>
+      </w:r>
+      <w:proofErr w:type="gramEnd"/>
+      <w:r>
+        <w:rPr>
+          <w:rFonts w:ascii="Arial" w:hAnsi="Arial" w:cs="Arial"/>
+          <w:sz w:val="22"/>
+          <w:szCs w:val="22"/>
+        </w:rPr>
+        <w:t xml:space="preserve"> tire pressure</w:t>
+      </w:r>
+    </w:p>
+    <w:p>
+      <w:pPr>
+        <w:rPr>
+          <w:rFonts w:ascii="Arial" w:hAnsi="Arial" w:cs="Arial"/>
+          <w:sz w:val="22"/>
+          <w:szCs w:val="22"/>
+        </w:rPr>
+      </w:pPr>
+      <w:r>
+        <w:rPr>
+          <w:rFonts w:ascii="Arial" w:hAnsi="Arial" w:cs="Arial"/>
+          <w:sz w:val="22"/>
+          <w:szCs w:val="22"/>
+        </w:rPr>
+        <w:t>Step 5: maintenance vehicle driver reports status back to management</w:t>
+      </w:r>
+    </w:p>
+    <w:p>
+      <w:pPr>
+        <w:rPr>
+          <w:rFonts w:ascii="Arial" w:hAnsi="Arial" w:cs="Arial"/>
+          <w:sz w:val="22"/>
+          <w:szCs w:val="22"/>
+        </w:rPr>
+      </w:pPr>
+      <w:r>
+        <w:rPr>
+          <w:rFonts w:ascii="Arial" w:hAnsi="Arial" w:cs="Arial"/>
+          <w:sz w:val="22"/>
+          <w:szCs w:val="22"/>
+        </w:rPr>
+        <w:t>Step 6: maintenance vehicle driver drives back to garage</w:t>
+      </w:r>
+    </w:p>
+    <w:p>
+      <w:pPr>
+        <w:rPr>
+          <w:rFonts w:ascii="Arial" w:hAnsi="Arial" w:cs="Arial"/>
+          <w:sz w:val="22"/>
+          <w:szCs w:val="22"/>
+        </w:rPr>
+      </w:pPr>
+      <w:r>
+        <w:rPr>
+          <w:rFonts w:ascii="Arial" w:hAnsi="Arial" w:cs="Arial"/>
+          <w:sz w:val="22"/>
+          <w:szCs w:val="22"/>
+        </w:rPr>
+        <w:t>Step 7: maintenance vehicle driver awaits new orders</w:t>
+      </w:r>
+    </w:p>
+    <w:p>
+      <w:pPr>
+        <w:rPr>
+          <w:rFonts w:ascii="Arial" w:hAnsi="Arial" w:cs="Arial"/>
+          <w:sz w:val="22"/>
+          <w:szCs w:val="22"/>
+        </w:rPr>
+      </w:pPr>
+    </w:p>
+    <w:p>
+      <w:pPr>
         <w:rPr>
           <w:rFonts w:ascii="Arial" w:hAnsi="Arial" w:cs="Arial"/>
           <w:b/>
@@ -5345,156 +5346,8 @@
           <w:sz w:val="22"/>
           <w:szCs w:val="22"/>
         </w:rPr>
-        <w:t>Refuel plane</w:t>
-      </w:r>
-    </w:p>
-    <w:p>
-      <w:pPr>
-        <w:rPr>
-          <w:rFonts w:ascii="Arial" w:hAnsi="Arial" w:cs="Arial"/>
-          <w:sz w:val="22"/>
-          <w:szCs w:val="22"/>
-        </w:rPr>
-      </w:pPr>
-      <w:r>
-        <w:rPr>
-          <w:rFonts w:ascii="Arial" w:hAnsi="Arial" w:cs="Arial"/>
-          <w:sz w:val="22"/>
-          <w:szCs w:val="22"/>
-        </w:rPr>
-        <w:t>Step 1: maintenance vehicle driver opens fuel hatch of plane</w:t>
-      </w:r>
-    </w:p>
-    <w:p>
-      <w:pPr>
-        <w:rPr>
-          <w:rFonts w:ascii="Arial" w:hAnsi="Arial" w:cs="Arial"/>
-          <w:sz w:val="22"/>
-          <w:szCs w:val="22"/>
-        </w:rPr>
-      </w:pPr>
-      <w:r>
-        <w:rPr>
-          <w:rFonts w:ascii="Arial" w:hAnsi="Arial" w:cs="Arial"/>
-          <w:sz w:val="22"/>
-          <w:szCs w:val="22"/>
-        </w:rPr>
-        <w:t>Step 2: maintenance vehicle driver attaches gasoline hose to hatch</w:t>
-      </w:r>
-    </w:p>
-    <w:p>
-      <w:pPr>
-        <w:rPr>
-          <w:rFonts w:ascii="Arial" w:hAnsi="Arial" w:cs="Arial"/>
-          <w:sz w:val="22"/>
-          <w:szCs w:val="22"/>
-        </w:rPr>
-      </w:pPr>
-      <w:r>
-        <w:rPr>
-          <w:rFonts w:ascii="Arial" w:hAnsi="Arial" w:cs="Arial"/>
-          <w:sz w:val="22"/>
-          <w:szCs w:val="22"/>
-        </w:rPr>
-        <w:t>Step 3: maintenance vehicle driver starts pumping kerosine</w:t>
-      </w:r>
-    </w:p>
-    <w:p>
-      <w:pPr>
-        <w:rPr>
-          <w:rFonts w:ascii="Arial" w:hAnsi="Arial" w:cs="Arial"/>
-          <w:sz w:val="22"/>
-          <w:szCs w:val="22"/>
-        </w:rPr>
-      </w:pPr>
-      <w:r>
-        <w:rPr>
-          <w:rFonts w:ascii="Arial" w:hAnsi="Arial" w:cs="Arial"/>
-          <w:sz w:val="22"/>
-          <w:szCs w:val="22"/>
-        </w:rPr>
-        <w:t>Step 4: maintenance vehicle driver stops pumping</w:t>
-      </w:r>
-    </w:p>
-    <w:p>
-      <w:pPr>
-        <w:rPr>
-          <w:rFonts w:ascii="Arial" w:hAnsi="Arial" w:cs="Arial"/>
-          <w:sz w:val="22"/>
-          <w:szCs w:val="22"/>
-        </w:rPr>
-      </w:pPr>
-      <w:r>
-        <w:rPr>
-          <w:rFonts w:ascii="Arial" w:hAnsi="Arial" w:cs="Arial"/>
-          <w:sz w:val="22"/>
-          <w:szCs w:val="22"/>
-        </w:rPr>
-        <w:t>Step 5: maintenance vehicle driver disconnects gasoline hose</w:t>
-      </w:r>
-    </w:p>
-    <w:p>
-      <w:pPr>
-        <w:rPr>
-          <w:rFonts w:ascii="Arial" w:hAnsi="Arial" w:cs="Arial"/>
-          <w:sz w:val="22"/>
-          <w:szCs w:val="22"/>
-        </w:rPr>
-      </w:pPr>
-      <w:r>
-        <w:rPr>
-          <w:rFonts w:ascii="Arial" w:hAnsi="Arial" w:cs="Arial"/>
-          <w:sz w:val="22"/>
-          <w:szCs w:val="22"/>
-        </w:rPr>
-        <w:t>Step 6: maintenance vehicle driver closes hatch</w:t>
-      </w:r>
-    </w:p>
-    <w:p>
-      <w:pPr>
-        <w:rPr>
-          <w:rFonts w:ascii="Arial" w:hAnsi="Arial" w:cs="Arial"/>
-          <w:sz w:val="22"/>
-          <w:szCs w:val="22"/>
-        </w:rPr>
-      </w:pPr>
-      <w:r>
-        <w:rPr>
-          <w:rFonts w:ascii="Arial" w:hAnsi="Arial" w:cs="Arial"/>
-          <w:sz w:val="22"/>
-          <w:szCs w:val="22"/>
-        </w:rPr>
-        <w:t>Step 7: maintenance vehicle driver reports amount of gasoline used to management</w:t>
-      </w:r>
-    </w:p>
-    <w:p>
-      <w:pPr>
-        <w:rPr>
-          <w:rFonts w:ascii="Arial" w:hAnsi="Arial" w:cs="Arial"/>
-          <w:sz w:val="22"/>
-          <w:szCs w:val="22"/>
-        </w:rPr>
-      </w:pPr>
-      <w:r>
-        <w:rPr>
-          <w:rFonts w:ascii="Arial" w:hAnsi="Arial" w:cs="Arial"/>
-          <w:sz w:val="22"/>
-          <w:szCs w:val="22"/>
-        </w:rPr>
-        <w:t>Step 8: maintenance vehicle driver double checks if planes fuel hatch is closed</w:t>
-      </w:r>
-    </w:p>
-    <w:p>
-      <w:pPr>
-        <w:rPr>
-          <w:rFonts w:ascii="Arial" w:hAnsi="Arial" w:cs="Arial"/>
-          <w:sz w:val="22"/>
-          <w:szCs w:val="22"/>
-        </w:rPr>
-      </w:pPr>
-    </w:p>
-    <w:p>
-      <w:pPr>
+      </w:pPr>
+      <w:r>
         <w:rPr>
           <w:rFonts w:ascii="Arial" w:hAnsi="Arial" w:cs="Arial"/>
           <w:b/>
@@ -5502,8 +5355,156 @@
           <w:sz w:val="22"/>
           <w:szCs w:val="22"/>
         </w:rPr>
-      </w:pPr>
-      <w:r>
+        <w:t>Refuel plane</w:t>
+      </w:r>
+    </w:p>
+    <w:p>
+      <w:pPr>
+        <w:rPr>
+          <w:rFonts w:ascii="Arial" w:hAnsi="Arial" w:cs="Arial"/>
+          <w:sz w:val="22"/>
+          <w:szCs w:val="22"/>
+        </w:rPr>
+      </w:pPr>
+      <w:r>
+        <w:rPr>
+          <w:rFonts w:ascii="Arial" w:hAnsi="Arial" w:cs="Arial"/>
+          <w:sz w:val="22"/>
+          <w:szCs w:val="22"/>
+        </w:rPr>
+        <w:t>Step 1: maintenance vehicle driver opens fuel hatch of plane</w:t>
+      </w:r>
+    </w:p>
+    <w:p>
+      <w:pPr>
+        <w:rPr>
+          <w:rFonts w:ascii="Arial" w:hAnsi="Arial" w:cs="Arial"/>
+          <w:sz w:val="22"/>
+          <w:szCs w:val="22"/>
+        </w:rPr>
+      </w:pPr>
+      <w:r>
+        <w:rPr>
+          <w:rFonts w:ascii="Arial" w:hAnsi="Arial" w:cs="Arial"/>
+          <w:sz w:val="22"/>
+          <w:szCs w:val="22"/>
+        </w:rPr>
+        <w:t>Step 2: maintenance vehicle driver attaches gasoline hose to hatch</w:t>
+      </w:r>
+    </w:p>
+    <w:p>
+      <w:pPr>
+        <w:rPr>
+          <w:rFonts w:ascii="Arial" w:hAnsi="Arial" w:cs="Arial"/>
+          <w:sz w:val="22"/>
+          <w:szCs w:val="22"/>
+        </w:rPr>
+      </w:pPr>
+      <w:r>
+        <w:rPr>
+          <w:rFonts w:ascii="Arial" w:hAnsi="Arial" w:cs="Arial"/>
+          <w:sz w:val="22"/>
+          <w:szCs w:val="22"/>
+        </w:rPr>
+        <w:t>Step 3: maintenance vehicle driver starts pumping kerosine</w:t>
+      </w:r>
+    </w:p>
+    <w:p>
+      <w:pPr>
+        <w:rPr>
+          <w:rFonts w:ascii="Arial" w:hAnsi="Arial" w:cs="Arial"/>
+          <w:sz w:val="22"/>
+          <w:szCs w:val="22"/>
+        </w:rPr>
+      </w:pPr>
+      <w:r>
+        <w:rPr>
+          <w:rFonts w:ascii="Arial" w:hAnsi="Arial" w:cs="Arial"/>
+          <w:sz w:val="22"/>
+          <w:szCs w:val="22"/>
+        </w:rPr>
+        <w:t>Step 4: maintenance vehicle driver stops pumping</w:t>
+      </w:r>
+    </w:p>
+    <w:p>
+      <w:pPr>
+        <w:rPr>
+          <w:rFonts w:ascii="Arial" w:hAnsi="Arial" w:cs="Arial"/>
+          <w:sz w:val="22"/>
+          <w:szCs w:val="22"/>
+        </w:rPr>
+      </w:pPr>
+      <w:r>
+        <w:rPr>
+          <w:rFonts w:ascii="Arial" w:hAnsi="Arial" w:cs="Arial"/>
+          <w:sz w:val="22"/>
+          <w:szCs w:val="22"/>
+        </w:rPr>
+        <w:t>Step 5: maintenance vehicle driver disconnects gasoline hose</w:t>
+      </w:r>
+    </w:p>
+    <w:p>
+      <w:pPr>
+        <w:rPr>
+          <w:rFonts w:ascii="Arial" w:hAnsi="Arial" w:cs="Arial"/>
+          <w:sz w:val="22"/>
+          <w:szCs w:val="22"/>
+        </w:rPr>
+      </w:pPr>
+      <w:r>
+        <w:rPr>
+          <w:rFonts w:ascii="Arial" w:hAnsi="Arial" w:cs="Arial"/>
+          <w:sz w:val="22"/>
+          <w:szCs w:val="22"/>
+        </w:rPr>
+        <w:t>Step 6: maintenance vehicle driver closes hatch</w:t>
+      </w:r>
+    </w:p>
+    <w:p>
+      <w:pPr>
+        <w:rPr>
+          <w:rFonts w:ascii="Arial" w:hAnsi="Arial" w:cs="Arial"/>
+          <w:sz w:val="22"/>
+          <w:szCs w:val="22"/>
+        </w:rPr>
+      </w:pPr>
+      <w:r>
+        <w:rPr>
+          <w:rFonts w:ascii="Arial" w:hAnsi="Arial" w:cs="Arial"/>
+          <w:sz w:val="22"/>
+          <w:szCs w:val="22"/>
+        </w:rPr>
+        <w:t>Step 7: maintenance vehicle driver reports amount of gasoline used to management</w:t>
+      </w:r>
+    </w:p>
+    <w:p>
+      <w:pPr>
+        <w:rPr>
+          <w:rFonts w:ascii="Arial" w:hAnsi="Arial" w:cs="Arial"/>
+          <w:sz w:val="22"/>
+          <w:szCs w:val="22"/>
+        </w:rPr>
+      </w:pPr>
+      <w:r>
+        <w:rPr>
+          <w:rFonts w:ascii="Arial" w:hAnsi="Arial" w:cs="Arial"/>
+          <w:sz w:val="22"/>
+          <w:szCs w:val="22"/>
+        </w:rPr>
+        <w:t>Step 8: maintenance vehicle driver double checks if planes fuel hatch is closed</w:t>
+      </w:r>
+    </w:p>
+    <w:p>
+      <w:pPr>
+        <w:rPr>
+          <w:rFonts w:ascii="Arial" w:hAnsi="Arial" w:cs="Arial"/>
+          <w:sz w:val="22"/>
+          <w:szCs w:val="22"/>
+        </w:rPr>
+      </w:pPr>
+    </w:p>
+    <w:p>
+      <w:pPr>
         <w:rPr>
           <w:rFonts w:ascii="Arial" w:hAnsi="Arial" w:cs="Arial"/>
           <w:b/>
@@ -5511,181 +5512,8 @@
           <w:sz w:val="22"/>
           <w:szCs w:val="22"/>
         </w:rPr>
-        <w:t>Check tire pressure</w:t>
-      </w:r>
-    </w:p>
-    <w:p>
-      <w:pPr>
-        <w:rPr>
-          <w:rFonts w:ascii="Arial" w:hAnsi="Arial" w:cs="Arial"/>
-          <w:sz w:val="22"/>
-          <w:szCs w:val="22"/>
-        </w:rPr>
-      </w:pPr>
-      <w:r>
-        <w:rPr>
-          <w:rFonts w:ascii="Arial" w:hAnsi="Arial" w:cs="Arial"/>
-          <w:sz w:val="22"/>
-          <w:szCs w:val="22"/>
-        </w:rPr>
-        <w:t>Step 1: maintenance vehicle driver starts compressor to fill the land vehicles high pressure air tank</w:t>
-      </w:r>
-    </w:p>
-    <w:p>
-      <w:pPr>
-        <w:rPr>
-          <w:rFonts w:ascii="Arial" w:hAnsi="Arial" w:cs="Arial"/>
-          <w:sz w:val="22"/>
-          <w:szCs w:val="22"/>
-        </w:rPr>
-      </w:pPr>
-      <w:r>
-        <w:rPr>
-          <w:rFonts w:ascii="Arial" w:hAnsi="Arial" w:cs="Arial"/>
-          <w:sz w:val="22"/>
-          <w:szCs w:val="22"/>
-        </w:rPr>
-        <w:t>Step 2: maintenance vehicle driver retrieves tire pressure gauge from vehicle</w:t>
-      </w:r>
-    </w:p>
-    <w:p>
-      <w:pPr>
-        <w:rPr>
-          <w:rFonts w:ascii="Arial" w:hAnsi="Arial" w:cs="Arial"/>
-          <w:sz w:val="22"/>
-          <w:szCs w:val="22"/>
-        </w:rPr>
-      </w:pPr>
-      <w:r>
-        <w:rPr>
-          <w:rFonts w:ascii="Arial" w:hAnsi="Arial" w:cs="Arial"/>
-          <w:sz w:val="22"/>
-          <w:szCs w:val="22"/>
-        </w:rPr>
-        <w:t>Step 3: maintenance vehicle driver connects tire pressure gauge to the vehicles high pressure air tank</w:t>
-      </w:r>
-    </w:p>
-    <w:p>
-      <w:pPr>
-        <w:rPr>
-          <w:rFonts w:ascii="Arial" w:hAnsi="Arial" w:cs="Arial"/>
-          <w:sz w:val="22"/>
-          <w:szCs w:val="22"/>
-        </w:rPr>
-      </w:pPr>
-      <w:r>
-        <w:rPr>
-          <w:rFonts w:ascii="Arial" w:hAnsi="Arial" w:cs="Arial"/>
-          <w:sz w:val="22"/>
-          <w:szCs w:val="22"/>
-        </w:rPr>
-        <w:t>Step 4: maintenance vehicle driver connects tire pressure gauge to the plane´s tire</w:t>
-      </w:r>
-    </w:p>
-    <w:p>
-      <w:pPr>
-        <w:rPr>
-          <w:rFonts w:ascii="Arial" w:hAnsi="Arial" w:cs="Arial"/>
-          <w:sz w:val="22"/>
-          <w:szCs w:val="22"/>
-        </w:rPr>
-      </w:pPr>
-      <w:r>
-        <w:rPr>
-          <w:rFonts w:ascii="Arial" w:hAnsi="Arial" w:cs="Arial"/>
-          <w:sz w:val="22"/>
-          <w:szCs w:val="22"/>
-        </w:rPr>
-        <w:t>Step 5: maintenance vehicle driver uses the tire pressure gauge to measures tire pressure</w:t>
-      </w:r>
-    </w:p>
-    <w:p>
-      <w:pPr>
-        <w:rPr>
-          <w:rFonts w:ascii="Arial" w:hAnsi="Arial" w:cs="Arial"/>
-          <w:sz w:val="22"/>
-          <w:szCs w:val="22"/>
-        </w:rPr>
-      </w:pPr>
-      <w:r>
-        <w:rPr>
-          <w:rFonts w:ascii="Arial" w:hAnsi="Arial" w:cs="Arial"/>
-          <w:sz w:val="22"/>
-          <w:szCs w:val="22"/>
-        </w:rPr>
-        <w:t>Step 6: maintenance vehicle driver pumps air into the tire until pressure is high enough</w:t>
-      </w:r>
-    </w:p>
-    <w:p>
-      <w:pPr>
-        <w:rPr>
-          <w:rFonts w:ascii="Arial" w:hAnsi="Arial" w:cs="Arial"/>
-          <w:sz w:val="22"/>
-          <w:szCs w:val="22"/>
-        </w:rPr>
-      </w:pPr>
-      <w:r>
-        <w:rPr>
-          <w:rFonts w:ascii="Arial" w:hAnsi="Arial" w:cs="Arial"/>
-          <w:sz w:val="22"/>
-          <w:szCs w:val="22"/>
-        </w:rPr>
-        <w:t>Step 7: maintenance vehicle driver stops the pump</w:t>
-      </w:r>
-    </w:p>
-    <w:p>
-      <w:pPr>
-        <w:rPr>
-          <w:rFonts w:ascii="Arial" w:hAnsi="Arial" w:cs="Arial"/>
-          <w:sz w:val="22"/>
-          <w:szCs w:val="22"/>
-        </w:rPr>
-      </w:pPr>
-      <w:r>
-        <w:rPr>
-          <w:rFonts w:ascii="Arial" w:hAnsi="Arial" w:cs="Arial"/>
-          <w:sz w:val="22"/>
-          <w:szCs w:val="22"/>
-        </w:rPr>
-        <w:t>Step 8: maintenance vehicle driver stops the compressor</w:t>
-      </w:r>
-    </w:p>
-    <w:p>
-      <w:pPr>
-        <w:rPr>
-          <w:rFonts w:ascii="Arial" w:hAnsi="Arial" w:cs="Arial"/>
-          <w:sz w:val="22"/>
-          <w:szCs w:val="22"/>
-        </w:rPr>
-      </w:pPr>
-      <w:r>
-        <w:rPr>
-          <w:rFonts w:ascii="Arial" w:hAnsi="Arial" w:cs="Arial"/>
-          <w:sz w:val="22"/>
-          <w:szCs w:val="22"/>
-        </w:rPr>
-        <w:t>Step 9: maintenance vehicle driver disconnects the tire pressure gauge from the tire</w:t>
-      </w:r>
-    </w:p>
-    <w:p>
-      <w:pPr>
-        <w:rPr>
-          <w:rFonts w:ascii="Arial" w:hAnsi="Arial" w:cs="Arial"/>
-          <w:sz w:val="22"/>
-          <w:szCs w:val="22"/>
-        </w:rPr>
-      </w:pPr>
-      <w:r>
-        <w:rPr>
-          <w:rFonts w:ascii="Arial" w:hAnsi="Arial" w:cs="Arial"/>
-          <w:sz w:val="22"/>
-          <w:szCs w:val="22"/>
-        </w:rPr>
-        <w:t>Step 10: maintenance vehicle driver puts the tire pressure gauge back into the vehicle</w:t>
-      </w:r>
-    </w:p>
-    <w:p>
-      <w:pPr>
+      </w:pPr>
+      <w:r>
         <w:rPr>
           <w:rFonts w:ascii="Arial" w:hAnsi="Arial" w:cs="Arial"/>
           <w:b/>
@@ -5693,7 +5521,178 @@
           <w:sz w:val="22"/>
           <w:szCs w:val="22"/>
         </w:rPr>
-      </w:pPr>
+        <w:t>Check tire pressure</w:t>
+      </w:r>
+    </w:p>
+    <w:p>
+      <w:pPr>
+        <w:rPr>
+          <w:rFonts w:ascii="Arial" w:hAnsi="Arial" w:cs="Arial"/>
+          <w:sz w:val="22"/>
+          <w:szCs w:val="22"/>
+        </w:rPr>
+      </w:pPr>
+      <w:r>
+        <w:rPr>
+          <w:rFonts w:ascii="Arial" w:hAnsi="Arial" w:cs="Arial"/>
+          <w:sz w:val="22"/>
+          <w:szCs w:val="22"/>
+        </w:rPr>
+        <w:t>Step 1: maintenance vehicle driver starts compressor to fill the land vehicles high pressure air tank</w:t>
+      </w:r>
+    </w:p>
+    <w:p>
+      <w:pPr>
+        <w:rPr>
+          <w:rFonts w:ascii="Arial" w:hAnsi="Arial" w:cs="Arial"/>
+          <w:sz w:val="22"/>
+          <w:szCs w:val="22"/>
+        </w:rPr>
+      </w:pPr>
+      <w:r>
+        <w:rPr>
+          <w:rFonts w:ascii="Arial" w:hAnsi="Arial" w:cs="Arial"/>
+          <w:sz w:val="22"/>
+          <w:szCs w:val="22"/>
+        </w:rPr>
+        <w:t>Step 2: maintenance vehicle driver retrieves tire pressure gauge from vehicle</w:t>
+      </w:r>
+    </w:p>
+    <w:p>
+      <w:pPr>
+        <w:rPr>
+          <w:rFonts w:ascii="Arial" w:hAnsi="Arial" w:cs="Arial"/>
+          <w:sz w:val="22"/>
+          <w:szCs w:val="22"/>
+        </w:rPr>
+      </w:pPr>
+      <w:r>
+        <w:rPr>
+          <w:rFonts w:ascii="Arial" w:hAnsi="Arial" w:cs="Arial"/>
+          <w:sz w:val="22"/>
+          <w:szCs w:val="22"/>
+        </w:rPr>
+        <w:t>Step 3: maintenance vehicle driver connects tire pressure gauge to the vehicles high pressure air tank</w:t>
+      </w:r>
+    </w:p>
+    <w:p>
+      <w:pPr>
+        <w:rPr>
+          <w:rFonts w:ascii="Arial" w:hAnsi="Arial" w:cs="Arial"/>
+          <w:sz w:val="22"/>
+          <w:szCs w:val="22"/>
+        </w:rPr>
+      </w:pPr>
+      <w:r>
+        <w:rPr>
+          <w:rFonts w:ascii="Arial" w:hAnsi="Arial" w:cs="Arial"/>
+          <w:sz w:val="22"/>
+          <w:szCs w:val="22"/>
+        </w:rPr>
+        <w:t>Step 4: maintenance vehicle driver connects tire pressure gauge to the plane´s tire</w:t>
+      </w:r>
+    </w:p>
+    <w:p>
+      <w:pPr>
+        <w:rPr>
+          <w:rFonts w:ascii="Arial" w:hAnsi="Arial" w:cs="Arial"/>
+          <w:sz w:val="22"/>
+          <w:szCs w:val="22"/>
+        </w:rPr>
+      </w:pPr>
+      <w:r>
+        <w:rPr>
+          <w:rFonts w:ascii="Arial" w:hAnsi="Arial" w:cs="Arial"/>
+          <w:sz w:val="22"/>
+          <w:szCs w:val="22"/>
+        </w:rPr>
+        <w:t>Step 5: maintenance vehicle driver uses the tire pressure gauge to measures tire pressure</w:t>
+      </w:r>
+    </w:p>
+    <w:p>
+      <w:pPr>
+        <w:rPr>
+          <w:rFonts w:ascii="Arial" w:hAnsi="Arial" w:cs="Arial"/>
+          <w:sz w:val="22"/>
+          <w:szCs w:val="22"/>
+        </w:rPr>
+      </w:pPr>
+      <w:r>
+        <w:rPr>
+          <w:rFonts w:ascii="Arial" w:hAnsi="Arial" w:cs="Arial"/>
+          <w:sz w:val="22"/>
+          <w:szCs w:val="22"/>
+        </w:rPr>
+        <w:t>Step 6: maintenance vehicle driver pumps air into the tire until pressure is high enough</w:t>
+      </w:r>
+    </w:p>
+    <w:p>
+      <w:pPr>
+        <w:rPr>
+          <w:rFonts w:ascii="Arial" w:hAnsi="Arial" w:cs="Arial"/>
+          <w:sz w:val="22"/>
+          <w:szCs w:val="22"/>
+        </w:rPr>
+      </w:pPr>
+      <w:r>
+        <w:rPr>
+          <w:rFonts w:ascii="Arial" w:hAnsi="Arial" w:cs="Arial"/>
+          <w:sz w:val="22"/>
+          <w:szCs w:val="22"/>
+        </w:rPr>
+        <w:t>Step 7: maintenance vehicle driver stops the pump</w:t>
+      </w:r>
+    </w:p>
+    <w:p>
+      <w:pPr>
+        <w:rPr>
+          <w:rFonts w:ascii="Arial" w:hAnsi="Arial" w:cs="Arial"/>
+          <w:sz w:val="22"/>
+          <w:szCs w:val="22"/>
+        </w:rPr>
+      </w:pPr>
+      <w:r>
+        <w:rPr>
+          <w:rFonts w:ascii="Arial" w:hAnsi="Arial" w:cs="Arial"/>
+          <w:sz w:val="22"/>
+          <w:szCs w:val="22"/>
+        </w:rPr>
+        <w:t>Step 8: maintenance vehicle driver stops the compressor</w:t>
+      </w:r>
+    </w:p>
+    <w:p>
+      <w:pPr>
+        <w:rPr>
+          <w:rFonts w:ascii="Arial" w:hAnsi="Arial" w:cs="Arial"/>
+          <w:sz w:val="22"/>
+          <w:szCs w:val="22"/>
+        </w:rPr>
+      </w:pPr>
+      <w:r>
+        <w:rPr>
+          <w:rFonts w:ascii="Arial" w:hAnsi="Arial" w:cs="Arial"/>
+          <w:sz w:val="22"/>
+          <w:szCs w:val="22"/>
+        </w:rPr>
+        <w:t>Step 9: maintenance vehicle driver disconnects the tire pressure gauge from the tire</w:t>
+      </w:r>
+    </w:p>
+    <w:p>
+      <w:pPr>
+        <w:rPr>
+          <w:rFonts w:ascii="Arial" w:hAnsi="Arial" w:cs="Arial"/>
+          <w:sz w:val="22"/>
+          <w:szCs w:val="22"/>
+        </w:rPr>
+      </w:pPr>
+      <w:r>
+        <w:rPr>
+          <w:rFonts w:ascii="Arial" w:hAnsi="Arial" w:cs="Arial"/>
+          <w:sz w:val="22"/>
+          <w:szCs w:val="22"/>
+        </w:rPr>
+        <w:t>Step 10: maintenance vehicle driver puts the tire pressure gauge back into the vehicle</w:t>
+      </w:r>
     </w:p>
     <w:p>
       <w:pPr>
@@ -5705,7 +5704,9 @@
           <w:szCs w:val="22"/>
         </w:rPr>
       </w:pPr>
-      <w:r>
+    </w:p>
+    <w:p>
+      <w:pPr>
         <w:rPr>
           <w:rFonts w:ascii="Arial" w:hAnsi="Arial" w:cs="Arial"/>
           <w:b/>
@@ -5713,6 +5714,15 @@
           <w:sz w:val="22"/>
           <w:szCs w:val="22"/>
         </w:rPr>
+      </w:pPr>
+      <w:r>
+        <w:rPr>
+          <w:rFonts w:ascii="Arial" w:hAnsi="Arial" w:cs="Arial"/>
+          <w:b/>
+          <w:bCs/>
+          <w:sz w:val="22"/>
+          <w:szCs w:val="22"/>
+        </w:rPr>
         <w:t>React to emergency</w:t>
       </w:r>
     </w:p>
@@ -5888,7 +5898,7 @@
     </w:p>
     <w:p>
       <w:pPr>
-        <w:pStyle w:val="berschrift4"/>
+        <w:pStyle w:val="Heading4"/>
         <w:rPr>
           <w:rFonts w:ascii="Arial" w:hAnsi="Arial" w:cs="Arial"/>
           <w:i w:val="0"/>
@@ -7335,7 +7345,7 @@
     </w:p>
     <w:p>
       <w:pPr>
-        <w:pStyle w:val="berschrift4"/>
+        <w:pStyle w:val="Heading4"/>
         <w:rPr>
           <w:rFonts w:ascii="Arial" w:hAnsi="Arial" w:cs="Arial"/>
           <w:i w:val="0"/>
@@ -8979,7 +8989,7 @@
     </w:p>
     <w:p>
       <w:pPr>
-        <w:pStyle w:val="berschrift3"/>
+        <w:pStyle w:val="Heading3"/>
         <w:rPr>
           <w:rFonts w:ascii="Arial" w:hAnsi="Arial" w:cs="Arial"/>
         </w:rPr>
@@ -9186,7 +9196,7 @@
     </w:p>
     <w:p>
       <w:pPr>
-        <w:pStyle w:val="berschrift3"/>
+        <w:pStyle w:val="Heading3"/>
         <w:rPr>
           <w:rFonts w:ascii="Arial" w:hAnsi="Arial" w:cs="Arial"/>
         </w:rPr>
@@ -9206,7 +9216,7 @@
     </w:p>
     <w:tbl>
       <w:tblPr>
-        <w:tblStyle w:val="Tabellenraster"/>
+        <w:tblStyle w:val="TableGrid"/>
         <w:tblW w:w="0" w:type="auto"/>
         <w:tblLook w:val="04A0" w:firstRow="1" w:lastRow="0" w:firstColumn="1" w:lastColumn="0" w:noHBand="0" w:noVBand="1"/>
       </w:tblPr>
@@ -9594,7 +9604,7 @@
     <w:lvl w:ilvl="0">
       <w:start w:val="1"/>
       <w:numFmt w:val="bullet"/>
-      <w:pStyle w:val="Aufzhlungszeichen"/>
+      <w:pStyle w:val="ListBullet"/>
       <w:lvlText w:val=""/>
       <w:lvlJc w:val="left"/>
       <w:pPr>
@@ -10225,14 +10235,14 @@
     <w:lsdException w:name="Unresolved Mention" w:semiHidden="1" w:unhideWhenUsed="1"/>
     <w:lsdException w:name="Smart Link" w:semiHidden="1" w:unhideWhenUsed="1"/>
   </w:latentStyles>
-  <w:style w:type="paragraph" w:default="1" w:styleId="Standard">
+  <w:style w:type="paragraph" w:default="1" w:styleId="Normal">
     <w:name w:val="Normal"/>
     <w:qFormat/>
     <w:pPr>
       <w:suppressAutoHyphens/>
     </w:pPr>
   </w:style>
-  <w:style w:type="paragraph" w:styleId="berschrift1">
+  <w:style w:type="paragraph" w:styleId="Heading1">
     <w:name w:val="heading 1"/>
     <w:basedOn w:val="Heading"/>
     <w:next w:val="Textbody"/>
@@ -10249,7 +10259,7 @@
       <w:szCs w:val="48"/>
     </w:rPr>
   </w:style>
-  <w:style w:type="paragraph" w:styleId="berschrift2">
+  <w:style w:type="paragraph" w:styleId="Heading2">
     <w:name w:val="heading 2"/>
     <w:basedOn w:val="Heading"/>
     <w:next w:val="Textbody"/>
@@ -10268,7 +10278,7 @@
       <w:szCs w:val="36"/>
     </w:rPr>
   </w:style>
-  <w:style w:type="paragraph" w:styleId="berschrift3">
+  <w:style w:type="paragraph" w:styleId="Heading3">
     <w:name w:val="heading 3"/>
     <w:basedOn w:val="Heading"/>
     <w:next w:val="Textbody"/>
@@ -10285,10 +10295,10 @@
       <w:bCs/>
     </w:rPr>
   </w:style>
-  <w:style w:type="paragraph" w:styleId="berschrift4">
+  <w:style w:type="paragraph" w:styleId="Heading4">
     <w:name w:val="heading 4"/>
-    <w:basedOn w:val="Standard"/>
-    <w:next w:val="Standard"/>
+    <w:basedOn w:val="Normal"/>
+    <w:next w:val="Normal"/>
     <w:uiPriority w:val="9"/>
     <w:unhideWhenUsed/>
     <w:qFormat/>
@@ -10306,7 +10316,7 @@
       <w:szCs w:val="21"/>
     </w:rPr>
   </w:style>
-  <w:style w:type="paragraph" w:styleId="berschrift7">
+  <w:style w:type="paragraph" w:styleId="Heading7">
     <w:name w:val="heading 7"/>
     <w:basedOn w:val="Heading"/>
     <w:next w:val="Textbody"/>
@@ -10319,13 +10329,13 @@
       <w:bCs/>
     </w:rPr>
   </w:style>
-  <w:style w:type="character" w:default="1" w:styleId="Absatz-Standardschriftart">
+  <w:style w:type="character" w:default="1" w:styleId="DefaultParagraphFont">
     <w:name w:val="Default Paragraph Font"/>
     <w:uiPriority w:val="1"/>
     <w:semiHidden/>
     <w:unhideWhenUsed/>
   </w:style>
-  <w:style w:type="table" w:default="1" w:styleId="NormaleTabelle">
+  <w:style w:type="table" w:default="1" w:styleId="TableNormal">
     <w:name w:val="Normal Table"/>
     <w:uiPriority w:val="99"/>
     <w:semiHidden/>
@@ -10340,7 +10350,7 @@
       </w:tblCellMar>
     </w:tblPr>
   </w:style>
-  <w:style w:type="numbering" w:default="1" w:styleId="KeineListe">
+  <w:style w:type="numbering" w:default="1" w:styleId="NoList">
     <w:name w:val="No List"/>
     <w:uiPriority w:val="99"/>
     <w:semiHidden/>
@@ -10373,11 +10383,11 @@
       <w:spacing w:after="140" w:line="276" w:lineRule="auto"/>
     </w:pPr>
   </w:style>
-  <w:style w:type="paragraph" w:styleId="Liste">
+  <w:style w:type="paragraph" w:styleId="List">
     <w:name w:val="List"/>
     <w:basedOn w:val="Textbody"/>
   </w:style>
-  <w:style w:type="paragraph" w:styleId="Beschriftung">
+  <w:style w:type="paragraph" w:styleId="Caption">
     <w:name w:val="caption"/>
     <w:basedOn w:val="Standard1"/>
     <w:pPr>
@@ -10438,7 +10448,7 @@
   </w:style>
   <w:style w:type="paragraph" w:customStyle="1" w:styleId="Text">
     <w:name w:val="Text"/>
-    <w:basedOn w:val="Beschriftung"/>
+    <w:basedOn w:val="Caption"/>
   </w:style>
   <w:style w:type="paragraph" w:customStyle="1" w:styleId="TitleA4">
     <w:name w:val="Title A4"/>
@@ -11077,7 +11087,7 @@
       <w:rFonts w:eastAsia="Mangal" w:cs="Mangal"/>
     </w:rPr>
   </w:style>
-  <w:style w:type="paragraph" w:styleId="Titel">
+  <w:style w:type="paragraph" w:styleId="Title">
     <w:name w:val="Title"/>
     <w:basedOn w:val="Default"/>
     <w:uiPriority w:val="10"/>
@@ -11820,7 +11830,7 @@
   </w:style>
   <w:style w:type="character" w:customStyle="1" w:styleId="Heading4Char">
     <w:name w:val="Heading 4 Char"/>
-    <w:basedOn w:val="Absatz-Standardschriftart"/>
+    <w:basedOn w:val="DefaultParagraphFont"/>
     <w:rPr>
       <w:rFonts w:ascii="Calibri Light" w:eastAsia="Times New Roman" w:hAnsi="Calibri Light" w:cs="Mangal"/>
       <w:i/>
@@ -11829,9 +11839,9 @@
       <w:szCs w:val="21"/>
     </w:rPr>
   </w:style>
-  <w:style w:type="table" w:styleId="Tabellenraster">
+  <w:style w:type="table" w:styleId="TableGrid">
     <w:name w:val="Table Grid"/>
-    <w:basedOn w:val="NormaleTabelle"/>
+    <w:basedOn w:val="TableNormal"/>
     <w:uiPriority w:val="39"/>
     <w:rsid w:val="009C68F5"/>
     <w:tblPr>
@@ -11845,9 +11855,9 @@
       </w:tblBorders>
     </w:tblPr>
   </w:style>
-  <w:style w:type="paragraph" w:styleId="Aufzhlungszeichen">
+  <w:style w:type="paragraph" w:styleId="ListBullet">
     <w:name w:val="List Bullet"/>
-    <w:basedOn w:val="Standard"/>
+    <w:basedOn w:val="Normal"/>
     <w:uiPriority w:val="99"/>
     <w:unhideWhenUsed/>
     <w:rsid w:val="003C30E4"/>

</xml_diff>

<commit_message>
update report and use-case specs
</commit_message>
<xml_diff>
--- a/M1_Report.docx
+++ b/M1_Report.docx
@@ -755,7 +755,7 @@
     </w:p>
     <w:p>
       <w:pPr>
-        <w:pStyle w:val="Heading2"/>
+        <w:pStyle w:val="berschrift2"/>
         <w:rPr>
           <w:rFonts w:ascii="Arial" w:hAnsi="Arial" w:cs="Arial"/>
         </w:rPr>
@@ -795,7 +795,7 @@
     </w:p>
     <w:p>
       <w:pPr>
-        <w:pStyle w:val="Heading3"/>
+        <w:pStyle w:val="berschrift3"/>
         <w:rPr>
           <w:rFonts w:ascii="Arial" w:hAnsi="Arial" w:cs="Arial"/>
         </w:rPr>
@@ -930,15 +930,15 @@
     </w:p>
     <w:p>
       <w:pPr>
-        <w:pStyle w:val="Heading3"/>
-        <w:rPr>
-          <w:rFonts w:ascii="Arial" w:hAnsi="Arial" w:cs="Arial"/>
-        </w:rPr>
-      </w:pPr>
-    </w:p>
-    <w:p>
-      <w:pPr>
-        <w:pStyle w:val="Heading3"/>
+        <w:pStyle w:val="berschrift3"/>
+        <w:rPr>
+          <w:rFonts w:ascii="Arial" w:hAnsi="Arial" w:cs="Arial"/>
+        </w:rPr>
+      </w:pPr>
+    </w:p>
+    <w:p>
+      <w:pPr>
+        <w:pStyle w:val="berschrift3"/>
         <w:rPr>
           <w:rFonts w:ascii="Arial" w:hAnsi="Arial" w:cs="Arial"/>
         </w:rPr>
@@ -1046,7 +1046,6 @@
         </w:rPr>
         <w:t xml:space="preserve">gathering information about the flights from the airlines, calculating the ticket prices, booking facilities for airlines, assigning employees to the respective </w:t>
       </w:r>
-      <w:proofErr w:type="gramStart"/>
       <w:r>
         <w:rPr>
           <w:rFonts w:ascii="Arial" w:hAnsi="Arial" w:cs="Arial"/>
@@ -1055,7 +1054,6 @@
         </w:rPr>
         <w:t>management</w:t>
       </w:r>
-      <w:proofErr w:type="gramEnd"/>
       <w:r>
         <w:rPr>
           <w:rFonts w:ascii="Arial" w:hAnsi="Arial" w:cs="Arial"/>
@@ -1218,25 +1216,7 @@
           <w:sz w:val="22"/>
           <w:szCs w:val="22"/>
         </w:rPr>
-        <w:t xml:space="preserve">Terminal Management is responsible for checking in passengers, handling all baggage related tasks, performing security </w:t>
-      </w:r>
-      <w:proofErr w:type="gramStart"/>
-      <w:r>
-        <w:rPr>
-          <w:rFonts w:ascii="Arial" w:hAnsi="Arial" w:cs="Arial"/>
-          <w:sz w:val="22"/>
-          <w:szCs w:val="22"/>
-        </w:rPr>
-        <w:t>checks</w:t>
-      </w:r>
-      <w:proofErr w:type="gramEnd"/>
-      <w:r>
-        <w:rPr>
-          <w:rFonts w:ascii="Arial" w:hAnsi="Arial" w:cs="Arial"/>
-          <w:sz w:val="22"/>
-          <w:szCs w:val="22"/>
-        </w:rPr>
-        <w:t xml:space="preserve"> and also displaying flight information</w:t>
+        <w:t>Terminal Management is responsible for checking in passengers, handling all baggage related tasks, performing security checks and also displaying flight information</w:t>
       </w:r>
       <w:r>
         <w:rPr>
@@ -1605,25 +1585,7 @@
           <w:sz w:val="22"/>
           <w:szCs w:val="22"/>
         </w:rPr>
-        <w:t xml:space="preserve">Step 1: Landside-, Airside and Terminal Management report desired </w:t>
-      </w:r>
-      <w:proofErr w:type="gramStart"/>
-      <w:r>
-        <w:rPr>
-          <w:rFonts w:ascii="Arial" w:hAnsi="Arial" w:cs="Arial"/>
-          <w:sz w:val="22"/>
-          <w:szCs w:val="22"/>
-        </w:rPr>
-        <w:t>amount</w:t>
-      </w:r>
-      <w:proofErr w:type="gramEnd"/>
-      <w:r>
-        <w:rPr>
-          <w:rFonts w:ascii="Arial" w:hAnsi="Arial" w:cs="Arial"/>
-          <w:sz w:val="22"/>
-          <w:szCs w:val="22"/>
-        </w:rPr>
-        <w:t xml:space="preserve"> of employees to Financial Management</w:t>
+        <w:t>Step 1: Landside-, Airside and Terminal Management report desired amount of employees to Financial Management</w:t>
       </w:r>
     </w:p>
     <w:p>
@@ -1831,25 +1793,7 @@
           <w:sz w:val="22"/>
           <w:szCs w:val="22"/>
         </w:rPr>
-        <w:t xml:space="preserve">gement requests driving </w:t>
-      </w:r>
-      <w:proofErr w:type="spellStart"/>
-      <w:r>
-        <w:rPr>
-          <w:rFonts w:ascii="Arial" w:hAnsi="Arial" w:cs="Arial"/>
-          <w:sz w:val="22"/>
-          <w:szCs w:val="22"/>
-        </w:rPr>
-        <w:t>licence</w:t>
-      </w:r>
-      <w:proofErr w:type="spellEnd"/>
-      <w:r>
-        <w:rPr>
-          <w:rFonts w:ascii="Arial" w:hAnsi="Arial" w:cs="Arial"/>
-          <w:sz w:val="22"/>
-          <w:szCs w:val="22"/>
-        </w:rPr>
-        <w:t xml:space="preserve"> courses for the drivers for being able to drive the vehicles</w:t>
+        <w:t>gement requests driving licence courses for the drivers for being able to drive the vehicles</w:t>
       </w:r>
     </w:p>
     <w:p>
@@ -1903,25 +1847,7 @@
           <w:sz w:val="22"/>
           <w:szCs w:val="22"/>
         </w:rPr>
-        <w:t xml:space="preserve">Step 6: Financial Management pays for course and requests driving </w:t>
-      </w:r>
-      <w:proofErr w:type="spellStart"/>
-      <w:r>
-        <w:rPr>
-          <w:rFonts w:ascii="Arial" w:hAnsi="Arial" w:cs="Arial"/>
-          <w:sz w:val="22"/>
-          <w:szCs w:val="22"/>
-        </w:rPr>
-        <w:t>licence</w:t>
-      </w:r>
-      <w:proofErr w:type="spellEnd"/>
-      <w:r>
-        <w:rPr>
-          <w:rFonts w:ascii="Arial" w:hAnsi="Arial" w:cs="Arial"/>
-          <w:sz w:val="22"/>
-          <w:szCs w:val="22"/>
-        </w:rPr>
-        <w:t xml:space="preserve"> for Landside Management employees</w:t>
+        <w:t>Step 6: Financial Management pays for course and requests driving licence for Landside Management employees</w:t>
       </w:r>
     </w:p>
     <w:p>
@@ -2005,25 +1931,7 @@
           <w:sz w:val="22"/>
           <w:szCs w:val="22"/>
         </w:rPr>
-        <w:t xml:space="preserve">Step 3: Terminal Management requests computers with access to flight information and passenger data </w:t>
-      </w:r>
-      <w:proofErr w:type="gramStart"/>
-      <w:r>
-        <w:rPr>
-          <w:rFonts w:ascii="Arial" w:hAnsi="Arial" w:cs="Arial"/>
-          <w:sz w:val="22"/>
-          <w:szCs w:val="22"/>
-        </w:rPr>
-        <w:t>in order to</w:t>
-      </w:r>
-      <w:proofErr w:type="gramEnd"/>
-      <w:r>
-        <w:rPr>
-          <w:rFonts w:ascii="Arial" w:hAnsi="Arial" w:cs="Arial"/>
-          <w:sz w:val="22"/>
-          <w:szCs w:val="22"/>
-        </w:rPr>
-        <w:t xml:space="preserve"> do work</w:t>
+        <w:t>Step 3: Terminal Management requests computers with access to flight information and passenger data in order to do work</w:t>
       </w:r>
     </w:p>
     <w:p>
@@ -2177,25 +2085,7 @@
           <w:sz w:val="22"/>
           <w:szCs w:val="22"/>
         </w:rPr>
-        <w:t xml:space="preserve">Step 3: Airside Management requests courses for air traffic controllers, tower personnel, etc. from Financial Management </w:t>
-      </w:r>
-      <w:proofErr w:type="gramStart"/>
-      <w:r>
-        <w:rPr>
-          <w:rFonts w:ascii="Arial" w:hAnsi="Arial" w:cs="Arial"/>
-          <w:sz w:val="22"/>
-          <w:szCs w:val="22"/>
-        </w:rPr>
-        <w:t>in order to</w:t>
-      </w:r>
-      <w:proofErr w:type="gramEnd"/>
-      <w:r>
-        <w:rPr>
-          <w:rFonts w:ascii="Arial" w:hAnsi="Arial" w:cs="Arial"/>
-          <w:sz w:val="22"/>
-          <w:szCs w:val="22"/>
-        </w:rPr>
-        <w:t xml:space="preserve"> ensure operability</w:t>
+        <w:t>Step 3: Airside Management requests courses for air traffic controllers, tower personnel, etc. from Financial Management in order to ensure operability</w:t>
       </w:r>
     </w:p>
     <w:p>
@@ -2249,25 +2139,7 @@
           <w:sz w:val="22"/>
           <w:szCs w:val="22"/>
         </w:rPr>
-        <w:t xml:space="preserve">Step 6: Financial Management pays for course and requests driving </w:t>
-      </w:r>
-      <w:proofErr w:type="spellStart"/>
-      <w:r>
-        <w:rPr>
-          <w:rFonts w:ascii="Arial" w:hAnsi="Arial" w:cs="Arial"/>
-          <w:sz w:val="22"/>
-          <w:szCs w:val="22"/>
-        </w:rPr>
-        <w:t>licence</w:t>
-      </w:r>
-      <w:proofErr w:type="spellEnd"/>
-      <w:r>
-        <w:rPr>
-          <w:rFonts w:ascii="Arial" w:hAnsi="Arial" w:cs="Arial"/>
-          <w:sz w:val="22"/>
-          <w:szCs w:val="22"/>
-        </w:rPr>
-        <w:t xml:space="preserve"> for Airside Management employees</w:t>
+        <w:t>Step 6: Financial Management pays for course and requests driving licence for Airside Management employees</w:t>
       </w:r>
     </w:p>
     <w:p>
@@ -2751,7 +2623,7 @@
     </w:p>
     <w:p>
       <w:pPr>
-        <w:pStyle w:val="Heading4"/>
+        <w:pStyle w:val="berschrift4"/>
         <w:rPr>
           <w:rFonts w:ascii="Arial" w:hAnsi="Arial" w:cs="Arial"/>
           <w:i w:val="0"/>
@@ -3252,25 +3124,7 @@
           <w:sz w:val="22"/>
           <w:szCs w:val="22"/>
         </w:rPr>
-        <w:t xml:space="preserve">Step 9: Cabin crew departs the </w:t>
-      </w:r>
-      <w:proofErr w:type="gramStart"/>
-      <w:r>
-        <w:rPr>
-          <w:rFonts w:ascii="Arial" w:hAnsi="Arial" w:cs="Arial"/>
-          <w:sz w:val="22"/>
-          <w:szCs w:val="22"/>
-        </w:rPr>
-        <w:t>passengers</w:t>
-      </w:r>
-      <w:proofErr w:type="gramEnd"/>
-      <w:r>
-        <w:rPr>
-          <w:rFonts w:ascii="Arial" w:hAnsi="Arial" w:cs="Arial"/>
-          <w:sz w:val="22"/>
-          <w:szCs w:val="22"/>
-        </w:rPr>
-        <w:t xml:space="preserve"> row-wise</w:t>
+        <w:t>Step 9: Cabin crew departs the passengers row-wise</w:t>
       </w:r>
     </w:p>
     <w:p>
@@ -3422,7 +3276,7 @@
     </w:p>
     <w:p>
       <w:pPr>
-        <w:pStyle w:val="Heading4"/>
+        <w:pStyle w:val="berschrift4"/>
         <w:rPr>
           <w:rFonts w:ascii="Arial" w:hAnsi="Arial" w:cs="Arial"/>
           <w:i w:val="0"/>
@@ -3446,7 +3300,7 @@
     </w:p>
     <w:p>
       <w:pPr>
-        <w:pStyle w:val="Heading4"/>
+        <w:pStyle w:val="berschrift4"/>
         <w:rPr>
           <w:rFonts w:ascii="Arial" w:hAnsi="Arial" w:cs="Arial"/>
           <w:i w:val="0"/>
@@ -3470,7 +3324,7 @@
     </w:p>
     <w:p>
       <w:pPr>
-        <w:pStyle w:val="Heading4"/>
+        <w:pStyle w:val="berschrift4"/>
         <w:rPr>
           <w:rFonts w:ascii="Arial" w:hAnsi="Arial" w:cs="Arial"/>
           <w:i w:val="0"/>
@@ -3494,7 +3348,7 @@
     </w:p>
     <w:p>
       <w:pPr>
-        <w:pStyle w:val="Heading4"/>
+        <w:pStyle w:val="berschrift4"/>
         <w:rPr>
           <w:rFonts w:ascii="Arial" w:hAnsi="Arial" w:cs="Arial"/>
           <w:i w:val="0"/>
@@ -3518,7 +3372,7 @@
     </w:p>
     <w:p>
       <w:pPr>
-        <w:pStyle w:val="Heading4"/>
+        <w:pStyle w:val="berschrift4"/>
         <w:rPr>
           <w:rFonts w:ascii="Arial" w:hAnsi="Arial" w:cs="Arial"/>
           <w:i w:val="0"/>
@@ -3542,7 +3396,7 @@
     </w:p>
     <w:p>
       <w:pPr>
-        <w:pStyle w:val="Heading4"/>
+        <w:pStyle w:val="berschrift4"/>
         <w:rPr>
           <w:rFonts w:ascii="Arial" w:hAnsi="Arial" w:cs="Arial"/>
           <w:i w:val="0"/>
@@ -3566,7 +3420,7 @@
     </w:p>
     <w:p>
       <w:pPr>
-        <w:pStyle w:val="Heading4"/>
+        <w:pStyle w:val="berschrift4"/>
         <w:rPr>
           <w:rFonts w:ascii="Arial" w:hAnsi="Arial" w:cs="Arial"/>
           <w:i w:val="0"/>
@@ -3590,7 +3444,7 @@
     </w:p>
     <w:p>
       <w:pPr>
-        <w:pStyle w:val="Heading4"/>
+        <w:pStyle w:val="berschrift4"/>
         <w:rPr>
           <w:rFonts w:ascii="Arial" w:hAnsi="Arial" w:cs="Arial"/>
           <w:i w:val="0"/>
@@ -3655,7 +3509,7 @@
     </w:p>
     <w:p>
       <w:pPr>
-        <w:pStyle w:val="Heading4"/>
+        <w:pStyle w:val="berschrift4"/>
         <w:rPr>
           <w:rFonts w:ascii="Arial" w:eastAsia="Noto Serif CJK SC" w:hAnsi="Arial" w:cs="Arial"/>
           <w:i w:val="0"/>
@@ -3679,6 +3533,9 @@
     </w:p>
     <w:p>
       <w:r>
+        <w:rPr>
+          <w:noProof/>
+        </w:rPr>
         <w:drawing>
           <wp:inline distT="0" distB="0" distL="0" distR="0" wp14:anchorId="4244B7F7" wp14:editId="6277F63B">
             <wp:extent cx="6122035" cy="5372100"/>
@@ -3747,25 +3604,7 @@
           <w:sz w:val="22"/>
           <w:szCs w:val="22"/>
         </w:rPr>
-        <w:t xml:space="preserve">management is responsible for the assignments of land vehicles to planes or gates. It provides the necessary information such that a land vehicle driver </w:t>
-      </w:r>
-      <w:proofErr w:type="gramStart"/>
-      <w:r>
-        <w:rPr>
-          <w:rFonts w:ascii="Arial" w:hAnsi="Arial" w:cs="Arial"/>
-          <w:sz w:val="22"/>
-          <w:szCs w:val="22"/>
-        </w:rPr>
-        <w:t>is able to</w:t>
-      </w:r>
-      <w:proofErr w:type="gramEnd"/>
-      <w:r>
-        <w:rPr>
-          <w:rFonts w:ascii="Arial" w:hAnsi="Arial" w:cs="Arial"/>
-          <w:sz w:val="22"/>
-          <w:szCs w:val="22"/>
-        </w:rPr>
-        <w:t xml:space="preserve"> head for the correct destination at the correct time.</w:t>
+        <w:t>management is responsible for the assignments of land vehicles to planes or gates. It provides the necessary information such that a land vehicle driver is able to head for the correct destination at the correct time.</w:t>
       </w:r>
     </w:p>
     <w:p>
@@ -4795,7 +4634,6 @@
           <w:szCs w:val="22"/>
         </w:rPr>
       </w:pPr>
-      <w:proofErr w:type="gramStart"/>
       <w:r>
         <w:rPr>
           <w:rFonts w:ascii="Arial" w:hAnsi="Arial" w:cs="Arial"/>
@@ -4804,9 +4642,59 @@
           <w:sz w:val="22"/>
           <w:szCs w:val="22"/>
         </w:rPr>
-        <w:t>Request</w:t>
-      </w:r>
-      <w:proofErr w:type="gramEnd"/>
+        <w:t>Request refuel status</w:t>
+      </w:r>
+    </w:p>
+    <w:p>
+      <w:pPr>
+        <w:rPr>
+          <w:rFonts w:ascii="Arial" w:hAnsi="Arial" w:cs="Arial"/>
+          <w:sz w:val="22"/>
+          <w:szCs w:val="22"/>
+        </w:rPr>
+      </w:pPr>
+      <w:r>
+        <w:rPr>
+          <w:rFonts w:ascii="Arial" w:hAnsi="Arial" w:cs="Arial"/>
+          <w:sz w:val="22"/>
+          <w:szCs w:val="22"/>
+        </w:rPr>
+        <w:t>Step 1: the management asks a driver for his fuel status</w:t>
+      </w:r>
+    </w:p>
+    <w:p>
+      <w:pPr>
+        <w:rPr>
+          <w:rFonts w:ascii="Arial" w:hAnsi="Arial" w:cs="Arial"/>
+          <w:sz w:val="22"/>
+          <w:szCs w:val="22"/>
+        </w:rPr>
+      </w:pPr>
+      <w:r>
+        <w:rPr>
+          <w:rFonts w:ascii="Arial" w:hAnsi="Arial" w:cs="Arial"/>
+          <w:sz w:val="22"/>
+          <w:szCs w:val="22"/>
+        </w:rPr>
+        <w:t>Step 2: the management waits until the driver returns from his assignment</w:t>
+      </w:r>
+    </w:p>
+    <w:p>
+      <w:pPr>
+        <w:rPr>
+          <w:rFonts w:ascii="Arial" w:hAnsi="Arial" w:cs="Arial"/>
+          <w:sz w:val="22"/>
+          <w:szCs w:val="22"/>
+        </w:rPr>
+      </w:pPr>
+      <w:r>
+        <w:rPr>
+          <w:rFonts w:ascii="Arial" w:hAnsi="Arial" w:cs="Arial"/>
+          <w:sz w:val="22"/>
+          <w:szCs w:val="22"/>
+        </w:rPr>
+        <w:t xml:space="preserve">Step 3: if the vehicle is low on fuel the driver needs to </w:t>
+      </w:r>
       <w:r>
         <w:rPr>
           <w:rFonts w:ascii="Arial" w:hAnsi="Arial" w:cs="Arial"/>
@@ -4815,60 +4703,20 @@
           <w:sz w:val="22"/>
           <w:szCs w:val="22"/>
         </w:rPr>
-        <w:t xml:space="preserve"> refuel status</w:t>
-      </w:r>
-    </w:p>
-    <w:p>
-      <w:pPr>
-        <w:rPr>
-          <w:rFonts w:ascii="Arial" w:hAnsi="Arial" w:cs="Arial"/>
-          <w:sz w:val="22"/>
-          <w:szCs w:val="22"/>
-        </w:rPr>
-      </w:pPr>
-      <w:r>
-        <w:rPr>
-          <w:rFonts w:ascii="Arial" w:hAnsi="Arial" w:cs="Arial"/>
-          <w:sz w:val="22"/>
-          <w:szCs w:val="22"/>
-        </w:rPr>
-        <w:t>Step 1: the management asks a driver for his fuel status</w:t>
-      </w:r>
-    </w:p>
-    <w:p>
-      <w:pPr>
-        <w:rPr>
-          <w:rFonts w:ascii="Arial" w:hAnsi="Arial" w:cs="Arial"/>
-          <w:sz w:val="22"/>
-          <w:szCs w:val="22"/>
-        </w:rPr>
-      </w:pPr>
-      <w:r>
-        <w:rPr>
-          <w:rFonts w:ascii="Arial" w:hAnsi="Arial" w:cs="Arial"/>
-          <w:sz w:val="22"/>
-          <w:szCs w:val="22"/>
-        </w:rPr>
-        <w:t>Step 2: the management waits until the driver returns from his assignment</w:t>
-      </w:r>
-    </w:p>
-    <w:p>
-      <w:pPr>
-        <w:rPr>
-          <w:rFonts w:ascii="Arial" w:hAnsi="Arial" w:cs="Arial"/>
-          <w:sz w:val="22"/>
-          <w:szCs w:val="22"/>
-        </w:rPr>
-      </w:pPr>
-      <w:r>
-        <w:rPr>
-          <w:rFonts w:ascii="Arial" w:hAnsi="Arial" w:cs="Arial"/>
-          <w:sz w:val="22"/>
-          <w:szCs w:val="22"/>
-        </w:rPr>
-        <w:t xml:space="preserve">Step 3: if the vehicle is low on fuel the driver needs to </w:t>
-      </w:r>
-      <w:r>
+        <w:t>refuel</w:t>
+      </w:r>
+    </w:p>
+    <w:p>
+      <w:pPr>
+        <w:rPr>
+          <w:rFonts w:ascii="Arial" w:hAnsi="Arial" w:cs="Arial"/>
+          <w:sz w:val="22"/>
+          <w:szCs w:val="22"/>
+        </w:rPr>
+      </w:pPr>
+    </w:p>
+    <w:p>
+      <w:pPr>
         <w:rPr>
           <w:rFonts w:ascii="Arial" w:hAnsi="Arial" w:cs="Arial"/>
           <w:b/>
@@ -4876,20 +4724,8 @@
           <w:sz w:val="22"/>
           <w:szCs w:val="22"/>
         </w:rPr>
-        <w:t>refuel</w:t>
-      </w:r>
-    </w:p>
-    <w:p>
-      <w:pPr>
-        <w:rPr>
-          <w:rFonts w:ascii="Arial" w:hAnsi="Arial" w:cs="Arial"/>
-          <w:sz w:val="22"/>
-          <w:szCs w:val="22"/>
-        </w:rPr>
-      </w:pPr>
-    </w:p>
-    <w:p>
-      <w:pPr>
+      </w:pPr>
+      <w:r>
         <w:rPr>
           <w:rFonts w:ascii="Arial" w:hAnsi="Arial" w:cs="Arial"/>
           <w:b/>
@@ -4897,8 +4733,208 @@
           <w:sz w:val="22"/>
           <w:szCs w:val="22"/>
         </w:rPr>
-      </w:pPr>
-      <w:r>
+        <w:t>Refuel</w:t>
+      </w:r>
+    </w:p>
+    <w:p>
+      <w:pPr>
+        <w:rPr>
+          <w:rFonts w:ascii="Arial" w:hAnsi="Arial" w:cs="Arial"/>
+          <w:sz w:val="22"/>
+          <w:szCs w:val="22"/>
+        </w:rPr>
+      </w:pPr>
+      <w:r>
+        <w:rPr>
+          <w:rFonts w:ascii="Arial" w:hAnsi="Arial" w:cs="Arial"/>
+          <w:sz w:val="22"/>
+          <w:szCs w:val="22"/>
+        </w:rPr>
+        <w:t>Step 1: the management assigns the driver to the nearest fuel depot</w:t>
+      </w:r>
+    </w:p>
+    <w:p>
+      <w:pPr>
+        <w:rPr>
+          <w:rFonts w:ascii="Arial" w:hAnsi="Arial" w:cs="Arial"/>
+          <w:sz w:val="22"/>
+          <w:szCs w:val="22"/>
+        </w:rPr>
+      </w:pPr>
+      <w:r>
+        <w:rPr>
+          <w:rFonts w:ascii="Arial" w:hAnsi="Arial" w:cs="Arial"/>
+          <w:sz w:val="22"/>
+          <w:szCs w:val="22"/>
+        </w:rPr>
+        <w:t>Step 2: driver drives to the depot</w:t>
+      </w:r>
+    </w:p>
+    <w:p>
+      <w:pPr>
+        <w:rPr>
+          <w:rFonts w:ascii="Arial" w:hAnsi="Arial" w:cs="Arial"/>
+          <w:sz w:val="22"/>
+          <w:szCs w:val="22"/>
+        </w:rPr>
+      </w:pPr>
+      <w:r>
+        <w:rPr>
+          <w:rFonts w:ascii="Arial" w:hAnsi="Arial" w:cs="Arial"/>
+          <w:sz w:val="22"/>
+          <w:szCs w:val="22"/>
+        </w:rPr>
+        <w:t>Step 3: driver arrives at the depot</w:t>
+      </w:r>
+    </w:p>
+    <w:p>
+      <w:pPr>
+        <w:rPr>
+          <w:rFonts w:ascii="Arial" w:hAnsi="Arial" w:cs="Arial"/>
+          <w:sz w:val="22"/>
+          <w:szCs w:val="22"/>
+        </w:rPr>
+      </w:pPr>
+      <w:r>
+        <w:rPr>
+          <w:rFonts w:ascii="Arial" w:hAnsi="Arial" w:cs="Arial"/>
+          <w:sz w:val="22"/>
+          <w:szCs w:val="22"/>
+        </w:rPr>
+        <w:t>Step 4: driver opens the fuel cap</w:t>
+      </w:r>
+    </w:p>
+    <w:p>
+      <w:pPr>
+        <w:rPr>
+          <w:rFonts w:ascii="Arial" w:hAnsi="Arial" w:cs="Arial"/>
+          <w:sz w:val="22"/>
+          <w:szCs w:val="22"/>
+        </w:rPr>
+      </w:pPr>
+      <w:r>
+        <w:rPr>
+          <w:rFonts w:ascii="Arial" w:hAnsi="Arial" w:cs="Arial"/>
+          <w:sz w:val="22"/>
+          <w:szCs w:val="22"/>
+        </w:rPr>
+        <w:t>Step 5: driver puts the gasoline hose into the open tank</w:t>
+      </w:r>
+    </w:p>
+    <w:p>
+      <w:pPr>
+        <w:rPr>
+          <w:rFonts w:ascii="Arial" w:hAnsi="Arial" w:cs="Arial"/>
+          <w:sz w:val="22"/>
+          <w:szCs w:val="22"/>
+        </w:rPr>
+      </w:pPr>
+      <w:r>
+        <w:rPr>
+          <w:rFonts w:ascii="Arial" w:hAnsi="Arial" w:cs="Arial"/>
+          <w:sz w:val="22"/>
+          <w:szCs w:val="22"/>
+        </w:rPr>
+        <w:t>Step 6: driver starts pumping gasoline</w:t>
+      </w:r>
+    </w:p>
+    <w:p>
+      <w:pPr>
+        <w:rPr>
+          <w:rFonts w:ascii="Arial" w:hAnsi="Arial" w:cs="Arial"/>
+          <w:sz w:val="22"/>
+          <w:szCs w:val="22"/>
+        </w:rPr>
+      </w:pPr>
+      <w:r>
+        <w:rPr>
+          <w:rFonts w:ascii="Arial" w:hAnsi="Arial" w:cs="Arial"/>
+          <w:sz w:val="22"/>
+          <w:szCs w:val="22"/>
+        </w:rPr>
+        <w:lastRenderedPageBreak/>
+        <w:t>Step 7: driver waits until the tank is full</w:t>
+      </w:r>
+    </w:p>
+    <w:p>
+      <w:pPr>
+        <w:rPr>
+          <w:rFonts w:ascii="Arial" w:hAnsi="Arial" w:cs="Arial"/>
+          <w:sz w:val="22"/>
+          <w:szCs w:val="22"/>
+        </w:rPr>
+      </w:pPr>
+      <w:r>
+        <w:rPr>
+          <w:rFonts w:ascii="Arial" w:hAnsi="Arial" w:cs="Arial"/>
+          <w:sz w:val="22"/>
+          <w:szCs w:val="22"/>
+        </w:rPr>
+        <w:t>Step 8: driver stops pumping gasoline</w:t>
+      </w:r>
+    </w:p>
+    <w:p>
+      <w:pPr>
+        <w:rPr>
+          <w:rFonts w:ascii="Arial" w:hAnsi="Arial" w:cs="Arial"/>
+          <w:sz w:val="22"/>
+          <w:szCs w:val="22"/>
+        </w:rPr>
+      </w:pPr>
+      <w:r>
+        <w:rPr>
+          <w:rFonts w:ascii="Arial" w:hAnsi="Arial" w:cs="Arial"/>
+          <w:sz w:val="22"/>
+          <w:szCs w:val="22"/>
+        </w:rPr>
+        <w:t>Step 9: driver puts gasoline hose back</w:t>
+      </w:r>
+    </w:p>
+    <w:p>
+      <w:pPr>
+        <w:rPr>
+          <w:rFonts w:ascii="Arial" w:hAnsi="Arial" w:cs="Arial"/>
+          <w:sz w:val="22"/>
+          <w:szCs w:val="22"/>
+        </w:rPr>
+      </w:pPr>
+      <w:r>
+        <w:rPr>
+          <w:rFonts w:ascii="Arial" w:hAnsi="Arial" w:cs="Arial"/>
+          <w:sz w:val="22"/>
+          <w:szCs w:val="22"/>
+        </w:rPr>
+        <w:t>Step 10: driver closes the fuel cap</w:t>
+      </w:r>
+    </w:p>
+    <w:p>
+      <w:pPr>
+        <w:rPr>
+          <w:rFonts w:ascii="Arial" w:hAnsi="Arial" w:cs="Arial"/>
+          <w:sz w:val="22"/>
+          <w:szCs w:val="22"/>
+        </w:rPr>
+      </w:pPr>
+      <w:r>
+        <w:rPr>
+          <w:rFonts w:ascii="Arial" w:hAnsi="Arial" w:cs="Arial"/>
+          <w:sz w:val="22"/>
+          <w:szCs w:val="22"/>
+        </w:rPr>
+        <w:t>Step 11: driver reports consumed liters back to the management</w:t>
+      </w:r>
+    </w:p>
+    <w:p>
+      <w:pPr>
+        <w:rPr>
+          <w:rFonts w:ascii="Arial" w:hAnsi="Arial" w:cs="Arial"/>
+          <w:sz w:val="22"/>
+          <w:szCs w:val="22"/>
+        </w:rPr>
+      </w:pPr>
+    </w:p>
+    <w:p>
+      <w:pPr>
         <w:rPr>
           <w:rFonts w:ascii="Arial" w:hAnsi="Arial" w:cs="Arial"/>
           <w:b/>
@@ -4906,208 +4942,8 @@
           <w:sz w:val="22"/>
           <w:szCs w:val="22"/>
         </w:rPr>
-        <w:t>Refuel</w:t>
-      </w:r>
-    </w:p>
-    <w:p>
-      <w:pPr>
-        <w:rPr>
-          <w:rFonts w:ascii="Arial" w:hAnsi="Arial" w:cs="Arial"/>
-          <w:sz w:val="22"/>
-          <w:szCs w:val="22"/>
-        </w:rPr>
-      </w:pPr>
-      <w:r>
-        <w:rPr>
-          <w:rFonts w:ascii="Arial" w:hAnsi="Arial" w:cs="Arial"/>
-          <w:sz w:val="22"/>
-          <w:szCs w:val="22"/>
-        </w:rPr>
-        <w:t>Step 1: the management assigns the driver to the nearest fuel depot</w:t>
-      </w:r>
-    </w:p>
-    <w:p>
-      <w:pPr>
-        <w:rPr>
-          <w:rFonts w:ascii="Arial" w:hAnsi="Arial" w:cs="Arial"/>
-          <w:sz w:val="22"/>
-          <w:szCs w:val="22"/>
-        </w:rPr>
-      </w:pPr>
-      <w:r>
-        <w:rPr>
-          <w:rFonts w:ascii="Arial" w:hAnsi="Arial" w:cs="Arial"/>
-          <w:sz w:val="22"/>
-          <w:szCs w:val="22"/>
-        </w:rPr>
-        <w:t>Step 2: driver drives to the depot</w:t>
-      </w:r>
-    </w:p>
-    <w:p>
-      <w:pPr>
-        <w:rPr>
-          <w:rFonts w:ascii="Arial" w:hAnsi="Arial" w:cs="Arial"/>
-          <w:sz w:val="22"/>
-          <w:szCs w:val="22"/>
-        </w:rPr>
-      </w:pPr>
-      <w:r>
-        <w:rPr>
-          <w:rFonts w:ascii="Arial" w:hAnsi="Arial" w:cs="Arial"/>
-          <w:sz w:val="22"/>
-          <w:szCs w:val="22"/>
-        </w:rPr>
-        <w:t>Step 3: driver arrives at the depot</w:t>
-      </w:r>
-    </w:p>
-    <w:p>
-      <w:pPr>
-        <w:rPr>
-          <w:rFonts w:ascii="Arial" w:hAnsi="Arial" w:cs="Arial"/>
-          <w:sz w:val="22"/>
-          <w:szCs w:val="22"/>
-        </w:rPr>
-      </w:pPr>
-      <w:r>
-        <w:rPr>
-          <w:rFonts w:ascii="Arial" w:hAnsi="Arial" w:cs="Arial"/>
-          <w:sz w:val="22"/>
-          <w:szCs w:val="22"/>
-        </w:rPr>
-        <w:t>Step 4: driver opens the fuel cap</w:t>
-      </w:r>
-    </w:p>
-    <w:p>
-      <w:pPr>
-        <w:rPr>
-          <w:rFonts w:ascii="Arial" w:hAnsi="Arial" w:cs="Arial"/>
-          <w:sz w:val="22"/>
-          <w:szCs w:val="22"/>
-        </w:rPr>
-      </w:pPr>
-      <w:r>
-        <w:rPr>
-          <w:rFonts w:ascii="Arial" w:hAnsi="Arial" w:cs="Arial"/>
-          <w:sz w:val="22"/>
-          <w:szCs w:val="22"/>
-        </w:rPr>
-        <w:t>Step 5: driver puts the gasoline hose into the open tank</w:t>
-      </w:r>
-    </w:p>
-    <w:p>
-      <w:pPr>
-        <w:rPr>
-          <w:rFonts w:ascii="Arial" w:hAnsi="Arial" w:cs="Arial"/>
-          <w:sz w:val="22"/>
-          <w:szCs w:val="22"/>
-        </w:rPr>
-      </w:pPr>
-      <w:r>
-        <w:rPr>
-          <w:rFonts w:ascii="Arial" w:hAnsi="Arial" w:cs="Arial"/>
-          <w:sz w:val="22"/>
-          <w:szCs w:val="22"/>
-        </w:rPr>
-        <w:t>Step 6: driver starts pumping gasoline</w:t>
-      </w:r>
-    </w:p>
-    <w:p>
-      <w:pPr>
-        <w:rPr>
-          <w:rFonts w:ascii="Arial" w:hAnsi="Arial" w:cs="Arial"/>
-          <w:sz w:val="22"/>
-          <w:szCs w:val="22"/>
-        </w:rPr>
-      </w:pPr>
-      <w:r>
-        <w:rPr>
-          <w:rFonts w:ascii="Arial" w:hAnsi="Arial" w:cs="Arial"/>
-          <w:sz w:val="22"/>
-          <w:szCs w:val="22"/>
-        </w:rPr>
-        <w:lastRenderedPageBreak/>
-        <w:t>Step 7: driver waits until the tank is full</w:t>
-      </w:r>
-    </w:p>
-    <w:p>
-      <w:pPr>
-        <w:rPr>
-          <w:rFonts w:ascii="Arial" w:hAnsi="Arial" w:cs="Arial"/>
-          <w:sz w:val="22"/>
-          <w:szCs w:val="22"/>
-        </w:rPr>
-      </w:pPr>
-      <w:r>
-        <w:rPr>
-          <w:rFonts w:ascii="Arial" w:hAnsi="Arial" w:cs="Arial"/>
-          <w:sz w:val="22"/>
-          <w:szCs w:val="22"/>
-        </w:rPr>
-        <w:t>Step 8: driver stops pumping gasoline</w:t>
-      </w:r>
-    </w:p>
-    <w:p>
-      <w:pPr>
-        <w:rPr>
-          <w:rFonts w:ascii="Arial" w:hAnsi="Arial" w:cs="Arial"/>
-          <w:sz w:val="22"/>
-          <w:szCs w:val="22"/>
-        </w:rPr>
-      </w:pPr>
-      <w:r>
-        <w:rPr>
-          <w:rFonts w:ascii="Arial" w:hAnsi="Arial" w:cs="Arial"/>
-          <w:sz w:val="22"/>
-          <w:szCs w:val="22"/>
-        </w:rPr>
-        <w:t>Step 9: driver puts gasoline hose back</w:t>
-      </w:r>
-    </w:p>
-    <w:p>
-      <w:pPr>
-        <w:rPr>
-          <w:rFonts w:ascii="Arial" w:hAnsi="Arial" w:cs="Arial"/>
-          <w:sz w:val="22"/>
-          <w:szCs w:val="22"/>
-        </w:rPr>
-      </w:pPr>
-      <w:r>
-        <w:rPr>
-          <w:rFonts w:ascii="Arial" w:hAnsi="Arial" w:cs="Arial"/>
-          <w:sz w:val="22"/>
-          <w:szCs w:val="22"/>
-        </w:rPr>
-        <w:t>Step 10: driver closes the fuel cap</w:t>
-      </w:r>
-    </w:p>
-    <w:p>
-      <w:pPr>
-        <w:rPr>
-          <w:rFonts w:ascii="Arial" w:hAnsi="Arial" w:cs="Arial"/>
-          <w:sz w:val="22"/>
-          <w:szCs w:val="22"/>
-        </w:rPr>
-      </w:pPr>
-      <w:r>
-        <w:rPr>
-          <w:rFonts w:ascii="Arial" w:hAnsi="Arial" w:cs="Arial"/>
-          <w:sz w:val="22"/>
-          <w:szCs w:val="22"/>
-        </w:rPr>
-        <w:t>Step 11: driver reports consumed liters back to the management</w:t>
-      </w:r>
-    </w:p>
-    <w:p>
-      <w:pPr>
-        <w:rPr>
-          <w:rFonts w:ascii="Arial" w:hAnsi="Arial" w:cs="Arial"/>
-          <w:sz w:val="22"/>
-          <w:szCs w:val="22"/>
-        </w:rPr>
-      </w:pPr>
-    </w:p>
-    <w:p>
-      <w:pPr>
+      </w:pPr>
+      <w:r>
         <w:rPr>
           <w:rFonts w:ascii="Arial" w:hAnsi="Arial" w:cs="Arial"/>
           <w:b/>
@@ -5115,8 +4951,54 @@
           <w:sz w:val="22"/>
           <w:szCs w:val="22"/>
         </w:rPr>
-      </w:pPr>
-      <w:r>
+        <w:t>Communicate needed services</w:t>
+      </w:r>
+    </w:p>
+    <w:p>
+      <w:pPr>
+        <w:rPr>
+          <w:rFonts w:ascii="Arial" w:hAnsi="Arial" w:cs="Arial"/>
+          <w:sz w:val="22"/>
+          <w:szCs w:val="22"/>
+        </w:rPr>
+      </w:pPr>
+      <w:r>
+        <w:rPr>
+          <w:rFonts w:ascii="Arial" w:hAnsi="Arial" w:cs="Arial"/>
+          <w:sz w:val="22"/>
+          <w:szCs w:val="22"/>
+        </w:rPr>
+        <w:t>Step 1: management assigns vehicles/driver to plane</w:t>
+      </w:r>
+    </w:p>
+    <w:p>
+      <w:pPr>
+        <w:rPr>
+          <w:rFonts w:ascii="Arial" w:hAnsi="Arial" w:cs="Arial"/>
+          <w:sz w:val="22"/>
+          <w:szCs w:val="22"/>
+        </w:rPr>
+      </w:pPr>
+      <w:r>
+        <w:rPr>
+          <w:rFonts w:ascii="Arial" w:hAnsi="Arial" w:cs="Arial"/>
+          <w:sz w:val="22"/>
+          <w:szCs w:val="22"/>
+        </w:rPr>
+        <w:t>Step 2: management tells the driver what to do</w:t>
+      </w:r>
+    </w:p>
+    <w:p>
+      <w:pPr>
+        <w:rPr>
+          <w:rFonts w:ascii="Arial" w:hAnsi="Arial" w:cs="Arial"/>
+          <w:sz w:val="22"/>
+          <w:szCs w:val="22"/>
+        </w:rPr>
+      </w:pPr>
+    </w:p>
+    <w:p>
+      <w:pPr>
         <w:rPr>
           <w:rFonts w:ascii="Arial" w:hAnsi="Arial" w:cs="Arial"/>
           <w:b/>
@@ -5124,54 +5006,8 @@
           <w:sz w:val="22"/>
           <w:szCs w:val="22"/>
         </w:rPr>
-        <w:t>Communicate needed services</w:t>
-      </w:r>
-    </w:p>
-    <w:p>
-      <w:pPr>
-        <w:rPr>
-          <w:rFonts w:ascii="Arial" w:hAnsi="Arial" w:cs="Arial"/>
-          <w:sz w:val="22"/>
-          <w:szCs w:val="22"/>
-        </w:rPr>
-      </w:pPr>
-      <w:r>
-        <w:rPr>
-          <w:rFonts w:ascii="Arial" w:hAnsi="Arial" w:cs="Arial"/>
-          <w:sz w:val="22"/>
-          <w:szCs w:val="22"/>
-        </w:rPr>
-        <w:t>Step 1: management assigns vehicles/driver to plane</w:t>
-      </w:r>
-    </w:p>
-    <w:p>
-      <w:pPr>
-        <w:rPr>
-          <w:rFonts w:ascii="Arial" w:hAnsi="Arial" w:cs="Arial"/>
-          <w:sz w:val="22"/>
-          <w:szCs w:val="22"/>
-        </w:rPr>
-      </w:pPr>
-      <w:r>
-        <w:rPr>
-          <w:rFonts w:ascii="Arial" w:hAnsi="Arial" w:cs="Arial"/>
-          <w:sz w:val="22"/>
-          <w:szCs w:val="22"/>
-        </w:rPr>
-        <w:t>Step 2: management tells the driver what to do</w:t>
-      </w:r>
-    </w:p>
-    <w:p>
-      <w:pPr>
-        <w:rPr>
-          <w:rFonts w:ascii="Arial" w:hAnsi="Arial" w:cs="Arial"/>
-          <w:sz w:val="22"/>
-          <w:szCs w:val="22"/>
-        </w:rPr>
-      </w:pPr>
-    </w:p>
-    <w:p>
-      <w:pPr>
+      </w:pPr>
+      <w:r>
         <w:rPr>
           <w:rFonts w:ascii="Arial" w:hAnsi="Arial" w:cs="Arial"/>
           <w:b/>
@@ -5179,8 +5015,139 @@
           <w:sz w:val="22"/>
           <w:szCs w:val="22"/>
         </w:rPr>
-      </w:pPr>
-      <w:r>
+        <w:t>Maintain plane</w:t>
+      </w:r>
+    </w:p>
+    <w:p>
+      <w:pPr>
+        <w:rPr>
+          <w:rFonts w:ascii="Arial" w:hAnsi="Arial" w:cs="Arial"/>
+          <w:sz w:val="22"/>
+          <w:szCs w:val="22"/>
+        </w:rPr>
+      </w:pPr>
+      <w:r>
+        <w:rPr>
+          <w:rFonts w:ascii="Arial" w:hAnsi="Arial" w:cs="Arial"/>
+          <w:sz w:val="22"/>
+          <w:szCs w:val="22"/>
+        </w:rPr>
+        <w:t>Step 1: maintenance vehicle driver drives to plane</w:t>
+      </w:r>
+    </w:p>
+    <w:p>
+      <w:pPr>
+        <w:rPr>
+          <w:rFonts w:ascii="Arial" w:hAnsi="Arial" w:cs="Arial"/>
+          <w:sz w:val="22"/>
+          <w:szCs w:val="22"/>
+        </w:rPr>
+      </w:pPr>
+      <w:r>
+        <w:rPr>
+          <w:rFonts w:ascii="Arial" w:hAnsi="Arial" w:cs="Arial"/>
+          <w:sz w:val="22"/>
+          <w:szCs w:val="22"/>
+        </w:rPr>
+        <w:t>Step 2: maintenance vehicle driver arrives</w:t>
+      </w:r>
+    </w:p>
+    <w:p>
+      <w:pPr>
+        <w:rPr>
+          <w:rFonts w:ascii="Arial" w:hAnsi="Arial" w:cs="Arial"/>
+          <w:sz w:val="22"/>
+          <w:szCs w:val="22"/>
+        </w:rPr>
+      </w:pPr>
+      <w:r>
+        <w:rPr>
+          <w:rFonts w:ascii="Arial" w:hAnsi="Arial" w:cs="Arial"/>
+          <w:sz w:val="22"/>
+          <w:szCs w:val="22"/>
+        </w:rPr>
+        <w:t>Step 3: maintenance vehicle driver refuels plane</w:t>
+      </w:r>
+    </w:p>
+    <w:p>
+      <w:pPr>
+        <w:rPr>
+          <w:rFonts w:ascii="Arial" w:hAnsi="Arial" w:cs="Arial"/>
+          <w:sz w:val="22"/>
+          <w:szCs w:val="22"/>
+        </w:rPr>
+      </w:pPr>
+      <w:r>
+        <w:rPr>
+          <w:rFonts w:ascii="Arial" w:hAnsi="Arial" w:cs="Arial"/>
+          <w:sz w:val="22"/>
+          <w:szCs w:val="22"/>
+        </w:rPr>
+        <w:t>Step 4: maintenance vehicle driver check tire pressure</w:t>
+      </w:r>
+    </w:p>
+    <w:p>
+      <w:pPr>
+        <w:rPr>
+          <w:rFonts w:ascii="Arial" w:hAnsi="Arial" w:cs="Arial"/>
+          <w:sz w:val="22"/>
+          <w:szCs w:val="22"/>
+        </w:rPr>
+      </w:pPr>
+      <w:r>
+        <w:rPr>
+          <w:rFonts w:ascii="Arial" w:hAnsi="Arial" w:cs="Arial"/>
+          <w:sz w:val="22"/>
+          <w:szCs w:val="22"/>
+        </w:rPr>
+        <w:t>Step 5: maintenance vehicle driver reports status back to management</w:t>
+      </w:r>
+    </w:p>
+    <w:p>
+      <w:pPr>
+        <w:rPr>
+          <w:rFonts w:ascii="Arial" w:hAnsi="Arial" w:cs="Arial"/>
+          <w:sz w:val="22"/>
+          <w:szCs w:val="22"/>
+        </w:rPr>
+      </w:pPr>
+      <w:r>
+        <w:rPr>
+          <w:rFonts w:ascii="Arial" w:hAnsi="Arial" w:cs="Arial"/>
+          <w:sz w:val="22"/>
+          <w:szCs w:val="22"/>
+        </w:rPr>
+        <w:t>Step 6: maintenance vehicle driver drives back to garage</w:t>
+      </w:r>
+    </w:p>
+    <w:p>
+      <w:pPr>
+        <w:rPr>
+          <w:rFonts w:ascii="Arial" w:hAnsi="Arial" w:cs="Arial"/>
+          <w:sz w:val="22"/>
+          <w:szCs w:val="22"/>
+        </w:rPr>
+      </w:pPr>
+      <w:r>
+        <w:rPr>
+          <w:rFonts w:ascii="Arial" w:hAnsi="Arial" w:cs="Arial"/>
+          <w:sz w:val="22"/>
+          <w:szCs w:val="22"/>
+        </w:rPr>
+        <w:t>Step 7: maintenance vehicle driver awaits new orders</w:t>
+      </w:r>
+    </w:p>
+    <w:p>
+      <w:pPr>
+        <w:rPr>
+          <w:rFonts w:ascii="Arial" w:hAnsi="Arial" w:cs="Arial"/>
+          <w:sz w:val="22"/>
+          <w:szCs w:val="22"/>
+        </w:rPr>
+      </w:pPr>
+    </w:p>
+    <w:p>
+      <w:pPr>
         <w:rPr>
           <w:rFonts w:ascii="Arial" w:hAnsi="Arial" w:cs="Arial"/>
           <w:b/>
@@ -5188,157 +5155,8 @@
           <w:sz w:val="22"/>
           <w:szCs w:val="22"/>
         </w:rPr>
-        <w:t>Maintain plane</w:t>
-      </w:r>
-    </w:p>
-    <w:p>
-      <w:pPr>
-        <w:rPr>
-          <w:rFonts w:ascii="Arial" w:hAnsi="Arial" w:cs="Arial"/>
-          <w:sz w:val="22"/>
-          <w:szCs w:val="22"/>
-        </w:rPr>
-      </w:pPr>
-      <w:r>
-        <w:rPr>
-          <w:rFonts w:ascii="Arial" w:hAnsi="Arial" w:cs="Arial"/>
-          <w:sz w:val="22"/>
-          <w:szCs w:val="22"/>
-        </w:rPr>
-        <w:t>Step 1: maintenance vehicle driver drives to plane</w:t>
-      </w:r>
-    </w:p>
-    <w:p>
-      <w:pPr>
-        <w:rPr>
-          <w:rFonts w:ascii="Arial" w:hAnsi="Arial" w:cs="Arial"/>
-          <w:sz w:val="22"/>
-          <w:szCs w:val="22"/>
-        </w:rPr>
-      </w:pPr>
-      <w:r>
-        <w:rPr>
-          <w:rFonts w:ascii="Arial" w:hAnsi="Arial" w:cs="Arial"/>
-          <w:sz w:val="22"/>
-          <w:szCs w:val="22"/>
-        </w:rPr>
-        <w:t>Step 2: maintenance vehicle driver arrives</w:t>
-      </w:r>
-    </w:p>
-    <w:p>
-      <w:pPr>
-        <w:rPr>
-          <w:rFonts w:ascii="Arial" w:hAnsi="Arial" w:cs="Arial"/>
-          <w:sz w:val="22"/>
-          <w:szCs w:val="22"/>
-        </w:rPr>
-      </w:pPr>
-      <w:r>
-        <w:rPr>
-          <w:rFonts w:ascii="Arial" w:hAnsi="Arial" w:cs="Arial"/>
-          <w:sz w:val="22"/>
-          <w:szCs w:val="22"/>
-        </w:rPr>
-        <w:t>Step 3: maintenance vehicle driver refuels plane</w:t>
-      </w:r>
-    </w:p>
-    <w:p>
-      <w:pPr>
-        <w:rPr>
-          <w:rFonts w:ascii="Arial" w:hAnsi="Arial" w:cs="Arial"/>
-          <w:sz w:val="22"/>
-          <w:szCs w:val="22"/>
-        </w:rPr>
-      </w:pPr>
-      <w:r>
-        <w:rPr>
-          <w:rFonts w:ascii="Arial" w:hAnsi="Arial" w:cs="Arial"/>
-          <w:sz w:val="22"/>
-          <w:szCs w:val="22"/>
-        </w:rPr>
-        <w:t xml:space="preserve">Step 4: maintenance vehicle driver </w:t>
-      </w:r>
-      <w:proofErr w:type="gramStart"/>
-      <w:r>
-        <w:rPr>
-          <w:rFonts w:ascii="Arial" w:hAnsi="Arial" w:cs="Arial"/>
-          <w:sz w:val="22"/>
-          <w:szCs w:val="22"/>
-        </w:rPr>
-        <w:t>check</w:t>
-      </w:r>
-      <w:proofErr w:type="gramEnd"/>
-      <w:r>
-        <w:rPr>
-          <w:rFonts w:ascii="Arial" w:hAnsi="Arial" w:cs="Arial"/>
-          <w:sz w:val="22"/>
-          <w:szCs w:val="22"/>
-        </w:rPr>
-        <w:t xml:space="preserve"> tire pressure</w:t>
-      </w:r>
-    </w:p>
-    <w:p>
-      <w:pPr>
-        <w:rPr>
-          <w:rFonts w:ascii="Arial" w:hAnsi="Arial" w:cs="Arial"/>
-          <w:sz w:val="22"/>
-          <w:szCs w:val="22"/>
-        </w:rPr>
-      </w:pPr>
-      <w:r>
-        <w:rPr>
-          <w:rFonts w:ascii="Arial" w:hAnsi="Arial" w:cs="Arial"/>
-          <w:sz w:val="22"/>
-          <w:szCs w:val="22"/>
-        </w:rPr>
-        <w:t>Step 5: maintenance vehicle driver reports status back to management</w:t>
-      </w:r>
-    </w:p>
-    <w:p>
-      <w:pPr>
-        <w:rPr>
-          <w:rFonts w:ascii="Arial" w:hAnsi="Arial" w:cs="Arial"/>
-          <w:sz w:val="22"/>
-          <w:szCs w:val="22"/>
-        </w:rPr>
-      </w:pPr>
-      <w:r>
-        <w:rPr>
-          <w:rFonts w:ascii="Arial" w:hAnsi="Arial" w:cs="Arial"/>
-          <w:sz w:val="22"/>
-          <w:szCs w:val="22"/>
-        </w:rPr>
-        <w:t>Step 6: maintenance vehicle driver drives back to garage</w:t>
-      </w:r>
-    </w:p>
-    <w:p>
-      <w:pPr>
-        <w:rPr>
-          <w:rFonts w:ascii="Arial" w:hAnsi="Arial" w:cs="Arial"/>
-          <w:sz w:val="22"/>
-          <w:szCs w:val="22"/>
-        </w:rPr>
-      </w:pPr>
-      <w:r>
-        <w:rPr>
-          <w:rFonts w:ascii="Arial" w:hAnsi="Arial" w:cs="Arial"/>
-          <w:sz w:val="22"/>
-          <w:szCs w:val="22"/>
-        </w:rPr>
-        <w:t>Step 7: maintenance vehicle driver awaits new orders</w:t>
-      </w:r>
-    </w:p>
-    <w:p>
-      <w:pPr>
-        <w:rPr>
-          <w:rFonts w:ascii="Arial" w:hAnsi="Arial" w:cs="Arial"/>
-          <w:sz w:val="22"/>
-          <w:szCs w:val="22"/>
-        </w:rPr>
-      </w:pPr>
-    </w:p>
-    <w:p>
-      <w:pPr>
+      </w:pPr>
+      <w:r>
         <w:rPr>
           <w:rFonts w:ascii="Arial" w:hAnsi="Arial" w:cs="Arial"/>
           <w:b/>
@@ -5346,8 +5164,156 @@
           <w:sz w:val="22"/>
           <w:szCs w:val="22"/>
         </w:rPr>
-      </w:pPr>
-      <w:r>
+        <w:t>Refuel plane</w:t>
+      </w:r>
+    </w:p>
+    <w:p>
+      <w:pPr>
+        <w:rPr>
+          <w:rFonts w:ascii="Arial" w:hAnsi="Arial" w:cs="Arial"/>
+          <w:sz w:val="22"/>
+          <w:szCs w:val="22"/>
+        </w:rPr>
+      </w:pPr>
+      <w:r>
+        <w:rPr>
+          <w:rFonts w:ascii="Arial" w:hAnsi="Arial" w:cs="Arial"/>
+          <w:sz w:val="22"/>
+          <w:szCs w:val="22"/>
+        </w:rPr>
+        <w:t>Step 1: maintenance vehicle driver opens fuel hatch of plane</w:t>
+      </w:r>
+    </w:p>
+    <w:p>
+      <w:pPr>
+        <w:rPr>
+          <w:rFonts w:ascii="Arial" w:hAnsi="Arial" w:cs="Arial"/>
+          <w:sz w:val="22"/>
+          <w:szCs w:val="22"/>
+        </w:rPr>
+      </w:pPr>
+      <w:r>
+        <w:rPr>
+          <w:rFonts w:ascii="Arial" w:hAnsi="Arial" w:cs="Arial"/>
+          <w:sz w:val="22"/>
+          <w:szCs w:val="22"/>
+        </w:rPr>
+        <w:t>Step 2: maintenance vehicle driver attaches gasoline hose to hatch</w:t>
+      </w:r>
+    </w:p>
+    <w:p>
+      <w:pPr>
+        <w:rPr>
+          <w:rFonts w:ascii="Arial" w:hAnsi="Arial" w:cs="Arial"/>
+          <w:sz w:val="22"/>
+          <w:szCs w:val="22"/>
+        </w:rPr>
+      </w:pPr>
+      <w:r>
+        <w:rPr>
+          <w:rFonts w:ascii="Arial" w:hAnsi="Arial" w:cs="Arial"/>
+          <w:sz w:val="22"/>
+          <w:szCs w:val="22"/>
+        </w:rPr>
+        <w:t>Step 3: maintenance vehicle driver starts pumping kerosine</w:t>
+      </w:r>
+    </w:p>
+    <w:p>
+      <w:pPr>
+        <w:rPr>
+          <w:rFonts w:ascii="Arial" w:hAnsi="Arial" w:cs="Arial"/>
+          <w:sz w:val="22"/>
+          <w:szCs w:val="22"/>
+        </w:rPr>
+      </w:pPr>
+      <w:r>
+        <w:rPr>
+          <w:rFonts w:ascii="Arial" w:hAnsi="Arial" w:cs="Arial"/>
+          <w:sz w:val="22"/>
+          <w:szCs w:val="22"/>
+        </w:rPr>
+        <w:t>Step 4: maintenance vehicle driver stops pumping</w:t>
+      </w:r>
+    </w:p>
+    <w:p>
+      <w:pPr>
+        <w:rPr>
+          <w:rFonts w:ascii="Arial" w:hAnsi="Arial" w:cs="Arial"/>
+          <w:sz w:val="22"/>
+          <w:szCs w:val="22"/>
+        </w:rPr>
+      </w:pPr>
+      <w:r>
+        <w:rPr>
+          <w:rFonts w:ascii="Arial" w:hAnsi="Arial" w:cs="Arial"/>
+          <w:sz w:val="22"/>
+          <w:szCs w:val="22"/>
+        </w:rPr>
+        <w:t>Step 5: maintenance vehicle driver disconnects gasoline hose</w:t>
+      </w:r>
+    </w:p>
+    <w:p>
+      <w:pPr>
+        <w:rPr>
+          <w:rFonts w:ascii="Arial" w:hAnsi="Arial" w:cs="Arial"/>
+          <w:sz w:val="22"/>
+          <w:szCs w:val="22"/>
+        </w:rPr>
+      </w:pPr>
+      <w:r>
+        <w:rPr>
+          <w:rFonts w:ascii="Arial" w:hAnsi="Arial" w:cs="Arial"/>
+          <w:sz w:val="22"/>
+          <w:szCs w:val="22"/>
+        </w:rPr>
+        <w:t>Step 6: maintenance vehicle driver closes hatch</w:t>
+      </w:r>
+    </w:p>
+    <w:p>
+      <w:pPr>
+        <w:rPr>
+          <w:rFonts w:ascii="Arial" w:hAnsi="Arial" w:cs="Arial"/>
+          <w:sz w:val="22"/>
+          <w:szCs w:val="22"/>
+        </w:rPr>
+      </w:pPr>
+      <w:r>
+        <w:rPr>
+          <w:rFonts w:ascii="Arial" w:hAnsi="Arial" w:cs="Arial"/>
+          <w:sz w:val="22"/>
+          <w:szCs w:val="22"/>
+        </w:rPr>
+        <w:t>Step 7: maintenance vehicle driver reports amount of gasoline used to management</w:t>
+      </w:r>
+    </w:p>
+    <w:p>
+      <w:pPr>
+        <w:rPr>
+          <w:rFonts w:ascii="Arial" w:hAnsi="Arial" w:cs="Arial"/>
+          <w:sz w:val="22"/>
+          <w:szCs w:val="22"/>
+        </w:rPr>
+      </w:pPr>
+      <w:r>
+        <w:rPr>
+          <w:rFonts w:ascii="Arial" w:hAnsi="Arial" w:cs="Arial"/>
+          <w:sz w:val="22"/>
+          <w:szCs w:val="22"/>
+        </w:rPr>
+        <w:t>Step 8: maintenance vehicle driver double checks if planes fuel hatch is closed</w:t>
+      </w:r>
+    </w:p>
+    <w:p>
+      <w:pPr>
+        <w:rPr>
+          <w:rFonts w:ascii="Arial" w:hAnsi="Arial" w:cs="Arial"/>
+          <w:sz w:val="22"/>
+          <w:szCs w:val="22"/>
+        </w:rPr>
+      </w:pPr>
+    </w:p>
+    <w:p>
+      <w:pPr>
         <w:rPr>
           <w:rFonts w:ascii="Arial" w:hAnsi="Arial" w:cs="Arial"/>
           <w:b/>
@@ -5355,156 +5321,8 @@
           <w:sz w:val="22"/>
           <w:szCs w:val="22"/>
         </w:rPr>
-        <w:t>Refuel plane</w:t>
-      </w:r>
-    </w:p>
-    <w:p>
-      <w:pPr>
-        <w:rPr>
-          <w:rFonts w:ascii="Arial" w:hAnsi="Arial" w:cs="Arial"/>
-          <w:sz w:val="22"/>
-          <w:szCs w:val="22"/>
-        </w:rPr>
-      </w:pPr>
-      <w:r>
-        <w:rPr>
-          <w:rFonts w:ascii="Arial" w:hAnsi="Arial" w:cs="Arial"/>
-          <w:sz w:val="22"/>
-          <w:szCs w:val="22"/>
-        </w:rPr>
-        <w:t>Step 1: maintenance vehicle driver opens fuel hatch of plane</w:t>
-      </w:r>
-    </w:p>
-    <w:p>
-      <w:pPr>
-        <w:rPr>
-          <w:rFonts w:ascii="Arial" w:hAnsi="Arial" w:cs="Arial"/>
-          <w:sz w:val="22"/>
-          <w:szCs w:val="22"/>
-        </w:rPr>
-      </w:pPr>
-      <w:r>
-        <w:rPr>
-          <w:rFonts w:ascii="Arial" w:hAnsi="Arial" w:cs="Arial"/>
-          <w:sz w:val="22"/>
-          <w:szCs w:val="22"/>
-        </w:rPr>
-        <w:t>Step 2: maintenance vehicle driver attaches gasoline hose to hatch</w:t>
-      </w:r>
-    </w:p>
-    <w:p>
-      <w:pPr>
-        <w:rPr>
-          <w:rFonts w:ascii="Arial" w:hAnsi="Arial" w:cs="Arial"/>
-          <w:sz w:val="22"/>
-          <w:szCs w:val="22"/>
-        </w:rPr>
-      </w:pPr>
-      <w:r>
-        <w:rPr>
-          <w:rFonts w:ascii="Arial" w:hAnsi="Arial" w:cs="Arial"/>
-          <w:sz w:val="22"/>
-          <w:szCs w:val="22"/>
-        </w:rPr>
-        <w:t>Step 3: maintenance vehicle driver starts pumping kerosine</w:t>
-      </w:r>
-    </w:p>
-    <w:p>
-      <w:pPr>
-        <w:rPr>
-          <w:rFonts w:ascii="Arial" w:hAnsi="Arial" w:cs="Arial"/>
-          <w:sz w:val="22"/>
-          <w:szCs w:val="22"/>
-        </w:rPr>
-      </w:pPr>
-      <w:r>
-        <w:rPr>
-          <w:rFonts w:ascii="Arial" w:hAnsi="Arial" w:cs="Arial"/>
-          <w:sz w:val="22"/>
-          <w:szCs w:val="22"/>
-        </w:rPr>
-        <w:t>Step 4: maintenance vehicle driver stops pumping</w:t>
-      </w:r>
-    </w:p>
-    <w:p>
-      <w:pPr>
-        <w:rPr>
-          <w:rFonts w:ascii="Arial" w:hAnsi="Arial" w:cs="Arial"/>
-          <w:sz w:val="22"/>
-          <w:szCs w:val="22"/>
-        </w:rPr>
-      </w:pPr>
-      <w:r>
-        <w:rPr>
-          <w:rFonts w:ascii="Arial" w:hAnsi="Arial" w:cs="Arial"/>
-          <w:sz w:val="22"/>
-          <w:szCs w:val="22"/>
-        </w:rPr>
-        <w:t>Step 5: maintenance vehicle driver disconnects gasoline hose</w:t>
-      </w:r>
-    </w:p>
-    <w:p>
-      <w:pPr>
-        <w:rPr>
-          <w:rFonts w:ascii="Arial" w:hAnsi="Arial" w:cs="Arial"/>
-          <w:sz w:val="22"/>
-          <w:szCs w:val="22"/>
-        </w:rPr>
-      </w:pPr>
-      <w:r>
-        <w:rPr>
-          <w:rFonts w:ascii="Arial" w:hAnsi="Arial" w:cs="Arial"/>
-          <w:sz w:val="22"/>
-          <w:szCs w:val="22"/>
-        </w:rPr>
-        <w:t>Step 6: maintenance vehicle driver closes hatch</w:t>
-      </w:r>
-    </w:p>
-    <w:p>
-      <w:pPr>
-        <w:rPr>
-          <w:rFonts w:ascii="Arial" w:hAnsi="Arial" w:cs="Arial"/>
-          <w:sz w:val="22"/>
-          <w:szCs w:val="22"/>
-        </w:rPr>
-      </w:pPr>
-      <w:r>
-        <w:rPr>
-          <w:rFonts w:ascii="Arial" w:hAnsi="Arial" w:cs="Arial"/>
-          <w:sz w:val="22"/>
-          <w:szCs w:val="22"/>
-        </w:rPr>
-        <w:t>Step 7: maintenance vehicle driver reports amount of gasoline used to management</w:t>
-      </w:r>
-    </w:p>
-    <w:p>
-      <w:pPr>
-        <w:rPr>
-          <w:rFonts w:ascii="Arial" w:hAnsi="Arial" w:cs="Arial"/>
-          <w:sz w:val="22"/>
-          <w:szCs w:val="22"/>
-        </w:rPr>
-      </w:pPr>
-      <w:r>
-        <w:rPr>
-          <w:rFonts w:ascii="Arial" w:hAnsi="Arial" w:cs="Arial"/>
-          <w:sz w:val="22"/>
-          <w:szCs w:val="22"/>
-        </w:rPr>
-        <w:t>Step 8: maintenance vehicle driver double checks if planes fuel hatch is closed</w:t>
-      </w:r>
-    </w:p>
-    <w:p>
-      <w:pPr>
-        <w:rPr>
-          <w:rFonts w:ascii="Arial" w:hAnsi="Arial" w:cs="Arial"/>
-          <w:sz w:val="22"/>
-          <w:szCs w:val="22"/>
-        </w:rPr>
-      </w:pPr>
-    </w:p>
-    <w:p>
-      <w:pPr>
+      </w:pPr>
+      <w:r>
         <w:rPr>
           <w:rFonts w:ascii="Arial" w:hAnsi="Arial" w:cs="Arial"/>
           <w:b/>
@@ -5512,8 +5330,181 @@
           <w:sz w:val="22"/>
           <w:szCs w:val="22"/>
         </w:rPr>
-      </w:pPr>
-      <w:r>
+        <w:t>Check tire pressure</w:t>
+      </w:r>
+    </w:p>
+    <w:p>
+      <w:pPr>
+        <w:rPr>
+          <w:rFonts w:ascii="Arial" w:hAnsi="Arial" w:cs="Arial"/>
+          <w:sz w:val="22"/>
+          <w:szCs w:val="22"/>
+        </w:rPr>
+      </w:pPr>
+      <w:r>
+        <w:rPr>
+          <w:rFonts w:ascii="Arial" w:hAnsi="Arial" w:cs="Arial"/>
+          <w:sz w:val="22"/>
+          <w:szCs w:val="22"/>
+        </w:rPr>
+        <w:t>Step 1: maintenance vehicle driver starts compressor to fill the land vehicles high pressure air tank</w:t>
+      </w:r>
+    </w:p>
+    <w:p>
+      <w:pPr>
+        <w:rPr>
+          <w:rFonts w:ascii="Arial" w:hAnsi="Arial" w:cs="Arial"/>
+          <w:sz w:val="22"/>
+          <w:szCs w:val="22"/>
+        </w:rPr>
+      </w:pPr>
+      <w:r>
+        <w:rPr>
+          <w:rFonts w:ascii="Arial" w:hAnsi="Arial" w:cs="Arial"/>
+          <w:sz w:val="22"/>
+          <w:szCs w:val="22"/>
+        </w:rPr>
+        <w:t>Step 2: maintenance vehicle driver retrieves tire pressure gauge from vehicle</w:t>
+      </w:r>
+    </w:p>
+    <w:p>
+      <w:pPr>
+        <w:rPr>
+          <w:rFonts w:ascii="Arial" w:hAnsi="Arial" w:cs="Arial"/>
+          <w:sz w:val="22"/>
+          <w:szCs w:val="22"/>
+        </w:rPr>
+      </w:pPr>
+      <w:r>
+        <w:rPr>
+          <w:rFonts w:ascii="Arial" w:hAnsi="Arial" w:cs="Arial"/>
+          <w:sz w:val="22"/>
+          <w:szCs w:val="22"/>
+        </w:rPr>
+        <w:t>Step 3: maintenance vehicle driver connects tire pressure gauge to the vehicles high pressure air tank</w:t>
+      </w:r>
+    </w:p>
+    <w:p>
+      <w:pPr>
+        <w:rPr>
+          <w:rFonts w:ascii="Arial" w:hAnsi="Arial" w:cs="Arial"/>
+          <w:sz w:val="22"/>
+          <w:szCs w:val="22"/>
+        </w:rPr>
+      </w:pPr>
+      <w:r>
+        <w:rPr>
+          <w:rFonts w:ascii="Arial" w:hAnsi="Arial" w:cs="Arial"/>
+          <w:sz w:val="22"/>
+          <w:szCs w:val="22"/>
+        </w:rPr>
+        <w:t>Step 4: maintenance vehicle driver connects tire pressure gauge to the plane´s tire</w:t>
+      </w:r>
+    </w:p>
+    <w:p>
+      <w:pPr>
+        <w:rPr>
+          <w:rFonts w:ascii="Arial" w:hAnsi="Arial" w:cs="Arial"/>
+          <w:sz w:val="22"/>
+          <w:szCs w:val="22"/>
+        </w:rPr>
+      </w:pPr>
+      <w:r>
+        <w:rPr>
+          <w:rFonts w:ascii="Arial" w:hAnsi="Arial" w:cs="Arial"/>
+          <w:sz w:val="22"/>
+          <w:szCs w:val="22"/>
+        </w:rPr>
+        <w:t>Step 5: maintenance vehicle driver uses the tire pressure gauge to measures tire pressure</w:t>
+      </w:r>
+    </w:p>
+    <w:p>
+      <w:pPr>
+        <w:rPr>
+          <w:rFonts w:ascii="Arial" w:hAnsi="Arial" w:cs="Arial"/>
+          <w:sz w:val="22"/>
+          <w:szCs w:val="22"/>
+        </w:rPr>
+      </w:pPr>
+      <w:r>
+        <w:rPr>
+          <w:rFonts w:ascii="Arial" w:hAnsi="Arial" w:cs="Arial"/>
+          <w:sz w:val="22"/>
+          <w:szCs w:val="22"/>
+        </w:rPr>
+        <w:t>Step 6: maintenance vehicle driver pumps air into the tire until pressure is high enough</w:t>
+      </w:r>
+    </w:p>
+    <w:p>
+      <w:pPr>
+        <w:rPr>
+          <w:rFonts w:ascii="Arial" w:hAnsi="Arial" w:cs="Arial"/>
+          <w:sz w:val="22"/>
+          <w:szCs w:val="22"/>
+        </w:rPr>
+      </w:pPr>
+      <w:r>
+        <w:rPr>
+          <w:rFonts w:ascii="Arial" w:hAnsi="Arial" w:cs="Arial"/>
+          <w:sz w:val="22"/>
+          <w:szCs w:val="22"/>
+        </w:rPr>
+        <w:t>Step 7: maintenance vehicle driver stops the pump</w:t>
+      </w:r>
+    </w:p>
+    <w:p>
+      <w:pPr>
+        <w:rPr>
+          <w:rFonts w:ascii="Arial" w:hAnsi="Arial" w:cs="Arial"/>
+          <w:sz w:val="22"/>
+          <w:szCs w:val="22"/>
+        </w:rPr>
+      </w:pPr>
+      <w:r>
+        <w:rPr>
+          <w:rFonts w:ascii="Arial" w:hAnsi="Arial" w:cs="Arial"/>
+          <w:sz w:val="22"/>
+          <w:szCs w:val="22"/>
+        </w:rPr>
+        <w:t>Step 8: maintenance vehicle driver stops the compressor</w:t>
+      </w:r>
+    </w:p>
+    <w:p>
+      <w:pPr>
+        <w:rPr>
+          <w:rFonts w:ascii="Arial" w:hAnsi="Arial" w:cs="Arial"/>
+          <w:sz w:val="22"/>
+          <w:szCs w:val="22"/>
+        </w:rPr>
+      </w:pPr>
+      <w:r>
+        <w:rPr>
+          <w:rFonts w:ascii="Arial" w:hAnsi="Arial" w:cs="Arial"/>
+          <w:sz w:val="22"/>
+          <w:szCs w:val="22"/>
+        </w:rPr>
+        <w:t>Step 9: maintenance vehicle driver disconnects the tire pressure gauge from the tire</w:t>
+      </w:r>
+    </w:p>
+    <w:p>
+      <w:pPr>
+        <w:rPr>
+          <w:rFonts w:ascii="Arial" w:hAnsi="Arial" w:cs="Arial"/>
+          <w:sz w:val="22"/>
+          <w:szCs w:val="22"/>
+        </w:rPr>
+      </w:pPr>
+      <w:r>
+        <w:rPr>
+          <w:rFonts w:ascii="Arial" w:hAnsi="Arial" w:cs="Arial"/>
+          <w:sz w:val="22"/>
+          <w:szCs w:val="22"/>
+        </w:rPr>
+        <w:t>Step 10: maintenance vehicle driver puts the tire pressure gauge back into the vehicle</w:t>
+      </w:r>
+    </w:p>
+    <w:p>
+      <w:pPr>
         <w:rPr>
           <w:rFonts w:ascii="Arial" w:hAnsi="Arial" w:cs="Arial"/>
           <w:b/>
@@ -5521,178 +5512,7 @@
           <w:sz w:val="22"/>
           <w:szCs w:val="22"/>
         </w:rPr>
-        <w:t>Check tire pressure</w:t>
-      </w:r>
-    </w:p>
-    <w:p>
-      <w:pPr>
-        <w:rPr>
-          <w:rFonts w:ascii="Arial" w:hAnsi="Arial" w:cs="Arial"/>
-          <w:sz w:val="22"/>
-          <w:szCs w:val="22"/>
-        </w:rPr>
-      </w:pPr>
-      <w:r>
-        <w:rPr>
-          <w:rFonts w:ascii="Arial" w:hAnsi="Arial" w:cs="Arial"/>
-          <w:sz w:val="22"/>
-          <w:szCs w:val="22"/>
-        </w:rPr>
-        <w:t>Step 1: maintenance vehicle driver starts compressor to fill the land vehicles high pressure air tank</w:t>
-      </w:r>
-    </w:p>
-    <w:p>
-      <w:pPr>
-        <w:rPr>
-          <w:rFonts w:ascii="Arial" w:hAnsi="Arial" w:cs="Arial"/>
-          <w:sz w:val="22"/>
-          <w:szCs w:val="22"/>
-        </w:rPr>
-      </w:pPr>
-      <w:r>
-        <w:rPr>
-          <w:rFonts w:ascii="Arial" w:hAnsi="Arial" w:cs="Arial"/>
-          <w:sz w:val="22"/>
-          <w:szCs w:val="22"/>
-        </w:rPr>
-        <w:t>Step 2: maintenance vehicle driver retrieves tire pressure gauge from vehicle</w:t>
-      </w:r>
-    </w:p>
-    <w:p>
-      <w:pPr>
-        <w:rPr>
-          <w:rFonts w:ascii="Arial" w:hAnsi="Arial" w:cs="Arial"/>
-          <w:sz w:val="22"/>
-          <w:szCs w:val="22"/>
-        </w:rPr>
-      </w:pPr>
-      <w:r>
-        <w:rPr>
-          <w:rFonts w:ascii="Arial" w:hAnsi="Arial" w:cs="Arial"/>
-          <w:sz w:val="22"/>
-          <w:szCs w:val="22"/>
-        </w:rPr>
-        <w:t>Step 3: maintenance vehicle driver connects tire pressure gauge to the vehicles high pressure air tank</w:t>
-      </w:r>
-    </w:p>
-    <w:p>
-      <w:pPr>
-        <w:rPr>
-          <w:rFonts w:ascii="Arial" w:hAnsi="Arial" w:cs="Arial"/>
-          <w:sz w:val="22"/>
-          <w:szCs w:val="22"/>
-        </w:rPr>
-      </w:pPr>
-      <w:r>
-        <w:rPr>
-          <w:rFonts w:ascii="Arial" w:hAnsi="Arial" w:cs="Arial"/>
-          <w:sz w:val="22"/>
-          <w:szCs w:val="22"/>
-        </w:rPr>
-        <w:t>Step 4: maintenance vehicle driver connects tire pressure gauge to the plane´s tire</w:t>
-      </w:r>
-    </w:p>
-    <w:p>
-      <w:pPr>
-        <w:rPr>
-          <w:rFonts w:ascii="Arial" w:hAnsi="Arial" w:cs="Arial"/>
-          <w:sz w:val="22"/>
-          <w:szCs w:val="22"/>
-        </w:rPr>
-      </w:pPr>
-      <w:r>
-        <w:rPr>
-          <w:rFonts w:ascii="Arial" w:hAnsi="Arial" w:cs="Arial"/>
-          <w:sz w:val="22"/>
-          <w:szCs w:val="22"/>
-        </w:rPr>
-        <w:t>Step 5: maintenance vehicle driver uses the tire pressure gauge to measures tire pressure</w:t>
-      </w:r>
-    </w:p>
-    <w:p>
-      <w:pPr>
-        <w:rPr>
-          <w:rFonts w:ascii="Arial" w:hAnsi="Arial" w:cs="Arial"/>
-          <w:sz w:val="22"/>
-          <w:szCs w:val="22"/>
-        </w:rPr>
-      </w:pPr>
-      <w:r>
-        <w:rPr>
-          <w:rFonts w:ascii="Arial" w:hAnsi="Arial" w:cs="Arial"/>
-          <w:sz w:val="22"/>
-          <w:szCs w:val="22"/>
-        </w:rPr>
-        <w:t>Step 6: maintenance vehicle driver pumps air into the tire until pressure is high enough</w:t>
-      </w:r>
-    </w:p>
-    <w:p>
-      <w:pPr>
-        <w:rPr>
-          <w:rFonts w:ascii="Arial" w:hAnsi="Arial" w:cs="Arial"/>
-          <w:sz w:val="22"/>
-          <w:szCs w:val="22"/>
-        </w:rPr>
-      </w:pPr>
-      <w:r>
-        <w:rPr>
-          <w:rFonts w:ascii="Arial" w:hAnsi="Arial" w:cs="Arial"/>
-          <w:sz w:val="22"/>
-          <w:szCs w:val="22"/>
-        </w:rPr>
-        <w:t>Step 7: maintenance vehicle driver stops the pump</w:t>
-      </w:r>
-    </w:p>
-    <w:p>
-      <w:pPr>
-        <w:rPr>
-          <w:rFonts w:ascii="Arial" w:hAnsi="Arial" w:cs="Arial"/>
-          <w:sz w:val="22"/>
-          <w:szCs w:val="22"/>
-        </w:rPr>
-      </w:pPr>
-      <w:r>
-        <w:rPr>
-          <w:rFonts w:ascii="Arial" w:hAnsi="Arial" w:cs="Arial"/>
-          <w:sz w:val="22"/>
-          <w:szCs w:val="22"/>
-        </w:rPr>
-        <w:t>Step 8: maintenance vehicle driver stops the compressor</w:t>
-      </w:r>
-    </w:p>
-    <w:p>
-      <w:pPr>
-        <w:rPr>
-          <w:rFonts w:ascii="Arial" w:hAnsi="Arial" w:cs="Arial"/>
-          <w:sz w:val="22"/>
-          <w:szCs w:val="22"/>
-        </w:rPr>
-      </w:pPr>
-      <w:r>
-        <w:rPr>
-          <w:rFonts w:ascii="Arial" w:hAnsi="Arial" w:cs="Arial"/>
-          <w:sz w:val="22"/>
-          <w:szCs w:val="22"/>
-        </w:rPr>
-        <w:t>Step 9: maintenance vehicle driver disconnects the tire pressure gauge from the tire</w:t>
-      </w:r>
-    </w:p>
-    <w:p>
-      <w:pPr>
-        <w:rPr>
-          <w:rFonts w:ascii="Arial" w:hAnsi="Arial" w:cs="Arial"/>
-          <w:sz w:val="22"/>
-          <w:szCs w:val="22"/>
-        </w:rPr>
-      </w:pPr>
-      <w:r>
-        <w:rPr>
-          <w:rFonts w:ascii="Arial" w:hAnsi="Arial" w:cs="Arial"/>
-          <w:sz w:val="22"/>
-          <w:szCs w:val="22"/>
-        </w:rPr>
-        <w:t>Step 10: maintenance vehicle driver puts the tire pressure gauge back into the vehicle</w:t>
-      </w:r>
+      </w:pPr>
     </w:p>
     <w:p>
       <w:pPr>
@@ -5704,9 +5524,7 @@
           <w:szCs w:val="22"/>
         </w:rPr>
       </w:pPr>
-    </w:p>
-    <w:p>
-      <w:pPr>
+      <w:r>
         <w:rPr>
           <w:rFonts w:ascii="Arial" w:hAnsi="Arial" w:cs="Arial"/>
           <w:b/>
@@ -5714,15 +5532,6 @@
           <w:sz w:val="22"/>
           <w:szCs w:val="22"/>
         </w:rPr>
-      </w:pPr>
-      <w:r>
-        <w:rPr>
-          <w:rFonts w:ascii="Arial" w:hAnsi="Arial" w:cs="Arial"/>
-          <w:b/>
-          <w:bCs/>
-          <w:sz w:val="22"/>
-          <w:szCs w:val="22"/>
-        </w:rPr>
         <w:t>React to emergency</w:t>
       </w:r>
     </w:p>
@@ -5898,7 +5707,7 @@
     </w:p>
     <w:p>
       <w:pPr>
-        <w:pStyle w:val="Heading4"/>
+        <w:pStyle w:val="berschrift4"/>
         <w:rPr>
           <w:rFonts w:ascii="Arial" w:hAnsi="Arial" w:cs="Arial"/>
           <w:i w:val="0"/>
@@ -6049,25 +5858,7 @@
           <w:sz w:val="22"/>
           <w:szCs w:val="22"/>
         </w:rPr>
-        <w:t xml:space="preserve"> enters the airport </w:t>
-      </w:r>
-      <w:proofErr w:type="gramStart"/>
-      <w:r>
-        <w:rPr>
-          <w:rFonts w:ascii="Arial" w:hAnsi="Arial" w:cs="Arial"/>
-          <w:sz w:val="22"/>
-          <w:szCs w:val="22"/>
-        </w:rPr>
-        <w:t>in order to</w:t>
-      </w:r>
-      <w:proofErr w:type="gramEnd"/>
-      <w:r>
-        <w:rPr>
-          <w:rFonts w:ascii="Arial" w:hAnsi="Arial" w:cs="Arial"/>
-          <w:sz w:val="22"/>
-          <w:szCs w:val="22"/>
-        </w:rPr>
-        <w:t xml:space="preserve"> travel to another destination. Passengers </w:t>
+        <w:t xml:space="preserve"> enters the airport in order to travel to another destination. Passengers </w:t>
       </w:r>
       <w:r>
         <w:rPr>
@@ -6260,25 +6051,7 @@
           <w:sz w:val="22"/>
           <w:szCs w:val="22"/>
         </w:rPr>
-        <w:t xml:space="preserve"> is a digital system which allows passenger to gather all necessary flight information at any time. There are big screens all over the airport </w:t>
-      </w:r>
-      <w:proofErr w:type="gramStart"/>
-      <w:r>
-        <w:rPr>
-          <w:rFonts w:ascii="Arial" w:hAnsi="Arial" w:cs="Arial"/>
-          <w:sz w:val="22"/>
-          <w:szCs w:val="22"/>
-        </w:rPr>
-        <w:t>and also</w:t>
-      </w:r>
-      <w:proofErr w:type="gramEnd"/>
-      <w:r>
-        <w:rPr>
-          <w:rFonts w:ascii="Arial" w:hAnsi="Arial" w:cs="Arial"/>
-          <w:sz w:val="22"/>
-          <w:szCs w:val="22"/>
-        </w:rPr>
-        <w:t xml:space="preserve"> small screens directly at the gates which provide more detailed information.</w:t>
+        <w:t xml:space="preserve"> is a digital system which allows passenger to gather all necessary flight information at any time. There are big screens all over the airport and also small screens directly at the gates which provide more detailed information.</w:t>
       </w:r>
     </w:p>
     <w:p>
@@ -6425,7 +6198,23 @@
           <w:sz w:val="22"/>
           <w:szCs w:val="22"/>
         </w:rPr>
-        <w:t>Step 7: If Step 6 was executed, the check-in employee tags the baggage and forwards it</w:t>
+        <w:t xml:space="preserve">Step </w:t>
+      </w:r>
+      <w:r>
+        <w:rPr>
+          <w:rFonts w:ascii="Arial" w:hAnsi="Arial" w:cs="Arial"/>
+          <w:sz w:val="22"/>
+          <w:szCs w:val="22"/>
+        </w:rPr>
+        <w:t>7</w:t>
+      </w:r>
+      <w:r>
+        <w:rPr>
+          <w:rFonts w:ascii="Arial" w:hAnsi="Arial" w:cs="Arial"/>
+          <w:sz w:val="22"/>
+          <w:szCs w:val="22"/>
+        </w:rPr>
+        <w:t>: Check-in employee gives back the passport including the flight tickets</w:t>
       </w:r>
     </w:p>
     <w:p>
@@ -6443,24 +6232,23 @@
           <w:szCs w:val="22"/>
         </w:rPr>
         <w:lastRenderedPageBreak/>
-        <w:t>Step 8: Check-in employee gives back the passport including the flight tickets</w:t>
-      </w:r>
-    </w:p>
-    <w:p>
-      <w:pPr>
-        <w:rPr>
-          <w:rFonts w:ascii="Arial" w:hAnsi="Arial" w:cs="Arial"/>
-          <w:sz w:val="22"/>
-          <w:szCs w:val="22"/>
-        </w:rPr>
-      </w:pPr>
-      <w:r>
-        <w:rPr>
-          <w:rFonts w:ascii="Arial" w:hAnsi="Arial" w:cs="Arial"/>
-          <w:sz w:val="22"/>
-          <w:szCs w:val="22"/>
-        </w:rPr>
-        <w:t>Step 9: Passenger leaves counter</w:t>
+        <w:t xml:space="preserve">Step </w:t>
+      </w:r>
+      <w:r>
+        <w:rPr>
+          <w:rFonts w:ascii="Arial" w:hAnsi="Arial" w:cs="Arial"/>
+          <w:sz w:val="22"/>
+          <w:szCs w:val="22"/>
+        </w:rPr>
+        <w:t>8</w:t>
+      </w:r>
+      <w:r>
+        <w:rPr>
+          <w:rFonts w:ascii="Arial" w:hAnsi="Arial" w:cs="Arial"/>
+          <w:sz w:val="22"/>
+          <w:szCs w:val="22"/>
+        </w:rPr>
+        <w:t>: Passenger leaves counter</w:t>
       </w:r>
     </w:p>
     <w:p>
@@ -6539,7 +6327,24 @@
           <w:sz w:val="22"/>
           <w:szCs w:val="22"/>
         </w:rPr>
-        <w:t>Step 3: If the baggage is too heavy, passenger pays an additional fee</w:t>
+        <w:t>Step 3: Check-in employee checks weight limit of all baggage items</w:t>
+      </w:r>
+    </w:p>
+    <w:p>
+      <w:pPr>
+        <w:rPr>
+          <w:rFonts w:ascii="Arial" w:hAnsi="Arial" w:cs="Arial"/>
+          <w:sz w:val="22"/>
+          <w:szCs w:val="22"/>
+        </w:rPr>
+      </w:pPr>
+      <w:r>
+        <w:rPr>
+          <w:rFonts w:ascii="Arial" w:hAnsi="Arial" w:cs="Arial"/>
+          <w:sz w:val="22"/>
+          <w:szCs w:val="22"/>
+        </w:rPr>
+        <w:t>Step 4: Passenger pays additional fee for every kilogram which exceeds the weight limit</w:t>
       </w:r>
     </w:p>
     <w:p>
@@ -6748,58 +6553,56 @@
           <w:sz w:val="22"/>
           <w:szCs w:val="22"/>
         </w:rPr>
-        <w:t>Step 6: If the passenger fails the metal detector test, an individual security check is initiated</w:t>
-      </w:r>
-    </w:p>
-    <w:p>
-      <w:pPr>
-        <w:rPr>
-          <w:rFonts w:ascii="Arial" w:hAnsi="Arial" w:cs="Arial"/>
-          <w:sz w:val="22"/>
-          <w:szCs w:val="22"/>
-        </w:rPr>
-      </w:pPr>
-      <w:r>
-        <w:rPr>
-          <w:rFonts w:ascii="Arial" w:hAnsi="Arial" w:cs="Arial"/>
-          <w:sz w:val="22"/>
-          <w:szCs w:val="22"/>
-        </w:rPr>
-        <w:t>Step 7: If forbidden items are detected, an individual security check is initiated</w:t>
-      </w:r>
-    </w:p>
-    <w:p>
-      <w:pPr>
-        <w:rPr>
-          <w:rFonts w:ascii="Arial" w:hAnsi="Arial" w:cs="Arial"/>
-          <w:sz w:val="22"/>
-          <w:szCs w:val="22"/>
-        </w:rPr>
-      </w:pPr>
-      <w:r>
-        <w:rPr>
-          <w:rFonts w:ascii="Arial" w:hAnsi="Arial" w:cs="Arial"/>
-          <w:sz w:val="22"/>
-          <w:szCs w:val="22"/>
-        </w:rPr>
-        <w:t>Step 8: Passenger takes back personal items</w:t>
-      </w:r>
-    </w:p>
-    <w:p>
-      <w:pPr>
-        <w:rPr>
-          <w:rFonts w:ascii="Arial" w:hAnsi="Arial" w:cs="Arial"/>
-          <w:sz w:val="22"/>
-          <w:szCs w:val="22"/>
-        </w:rPr>
-      </w:pPr>
-      <w:r>
-        <w:rPr>
-          <w:rFonts w:ascii="Arial" w:hAnsi="Arial" w:cs="Arial"/>
-          <w:sz w:val="22"/>
-          <w:szCs w:val="22"/>
-        </w:rPr>
-        <w:t>Step 9: Passenger leaves security area</w:t>
+        <w:t xml:space="preserve">Step </w:t>
+      </w:r>
+      <w:r>
+        <w:rPr>
+          <w:rFonts w:ascii="Arial" w:hAnsi="Arial" w:cs="Arial"/>
+          <w:sz w:val="22"/>
+          <w:szCs w:val="22"/>
+        </w:rPr>
+        <w:t>6</w:t>
+      </w:r>
+      <w:r>
+        <w:rPr>
+          <w:rFonts w:ascii="Arial" w:hAnsi="Arial" w:cs="Arial"/>
+          <w:sz w:val="22"/>
+          <w:szCs w:val="22"/>
+        </w:rPr>
+        <w:t>: Passenger takes back personal items</w:t>
+      </w:r>
+    </w:p>
+    <w:p>
+      <w:pPr>
+        <w:rPr>
+          <w:rFonts w:ascii="Arial" w:hAnsi="Arial" w:cs="Arial"/>
+          <w:sz w:val="22"/>
+          <w:szCs w:val="22"/>
+        </w:rPr>
+      </w:pPr>
+      <w:r>
+        <w:rPr>
+          <w:rFonts w:ascii="Arial" w:hAnsi="Arial" w:cs="Arial"/>
+          <w:sz w:val="22"/>
+          <w:szCs w:val="22"/>
+        </w:rPr>
+        <w:t xml:space="preserve">Step </w:t>
+      </w:r>
+      <w:r>
+        <w:rPr>
+          <w:rFonts w:ascii="Arial" w:hAnsi="Arial" w:cs="Arial"/>
+          <w:sz w:val="22"/>
+          <w:szCs w:val="22"/>
+        </w:rPr>
+        <w:t>7</w:t>
+      </w:r>
+      <w:r>
+        <w:rPr>
+          <w:rFonts w:ascii="Arial" w:hAnsi="Arial" w:cs="Arial"/>
+          <w:sz w:val="22"/>
+          <w:szCs w:val="22"/>
+        </w:rPr>
+        <w:t>: Passenger leaves security area</w:t>
       </w:r>
     </w:p>
     <w:p>
@@ -6878,24 +6681,32 @@
           <w:sz w:val="22"/>
           <w:szCs w:val="22"/>
         </w:rPr>
-        <w:t>Step 3: Security employee asks relevant questions to resolve the situation</w:t>
-      </w:r>
-    </w:p>
-    <w:p>
-      <w:pPr>
-        <w:rPr>
-          <w:rFonts w:ascii="Arial" w:hAnsi="Arial" w:cs="Arial"/>
-          <w:sz w:val="22"/>
-          <w:szCs w:val="22"/>
-        </w:rPr>
-      </w:pPr>
-      <w:r>
-        <w:rPr>
-          <w:rFonts w:ascii="Arial" w:hAnsi="Arial" w:cs="Arial"/>
-          <w:sz w:val="22"/>
-          <w:szCs w:val="22"/>
-        </w:rPr>
-        <w:t>Step 4: If the situation is resolved, the passenger passes the security check; if not, the passenger is escorted away</w:t>
+        <w:t>Step 3: Security employee asks relevant questions</w:t>
+      </w:r>
+    </w:p>
+    <w:p>
+      <w:pPr>
+        <w:rPr>
+          <w:rFonts w:ascii="Arial" w:hAnsi="Arial" w:cs="Arial"/>
+          <w:sz w:val="22"/>
+          <w:szCs w:val="22"/>
+        </w:rPr>
+      </w:pPr>
+      <w:r>
+        <w:rPr>
+          <w:rFonts w:ascii="Arial" w:hAnsi="Arial" w:cs="Arial"/>
+          <w:sz w:val="22"/>
+          <w:szCs w:val="22"/>
+        </w:rPr>
+        <w:t xml:space="preserve">Step 4: </w:t>
+      </w:r>
+      <w:r>
+        <w:rPr>
+          <w:rFonts w:ascii="Arial" w:hAnsi="Arial" w:cs="Arial"/>
+          <w:sz w:val="22"/>
+          <w:szCs w:val="22"/>
+        </w:rPr>
+        <w:t>Security employee resolves the situation</w:t>
       </w:r>
     </w:p>
     <w:p>
@@ -7008,59 +6819,56 @@
           <w:sz w:val="22"/>
           <w:szCs w:val="22"/>
         </w:rPr>
-        <w:t xml:space="preserve">Step 4: If passenger is not an EU or EWR citizen, border police </w:t>
-      </w:r>
-      <w:proofErr w:type="gramStart"/>
-      <w:r>
-        <w:rPr>
-          <w:rFonts w:ascii="Arial" w:hAnsi="Arial" w:cs="Arial"/>
-          <w:sz w:val="22"/>
-          <w:szCs w:val="22"/>
-        </w:rPr>
-        <w:t>checks</w:t>
-      </w:r>
-      <w:proofErr w:type="gramEnd"/>
-      <w:r>
-        <w:rPr>
-          <w:rFonts w:ascii="Arial" w:hAnsi="Arial" w:cs="Arial"/>
-          <w:sz w:val="22"/>
-          <w:szCs w:val="22"/>
-        </w:rPr>
-        <w:t xml:space="preserve"> for a valid visa</w:t>
-      </w:r>
-    </w:p>
-    <w:p>
-      <w:pPr>
-        <w:rPr>
-          <w:rFonts w:ascii="Arial" w:hAnsi="Arial" w:cs="Arial"/>
-          <w:sz w:val="22"/>
-          <w:szCs w:val="22"/>
-        </w:rPr>
-      </w:pPr>
-      <w:r>
-        <w:rPr>
-          <w:rFonts w:ascii="Arial" w:hAnsi="Arial" w:cs="Arial"/>
-          <w:sz w:val="22"/>
-          <w:szCs w:val="22"/>
-        </w:rPr>
-        <w:t>Step 5: Border police gives back the passport</w:t>
-      </w:r>
-    </w:p>
-    <w:p>
-      <w:pPr>
-        <w:rPr>
-          <w:rFonts w:ascii="Arial" w:hAnsi="Arial" w:cs="Arial"/>
-          <w:sz w:val="22"/>
-          <w:szCs w:val="22"/>
-        </w:rPr>
-      </w:pPr>
-      <w:r>
-        <w:rPr>
-          <w:rFonts w:ascii="Arial" w:hAnsi="Arial" w:cs="Arial"/>
-          <w:sz w:val="22"/>
-          <w:szCs w:val="22"/>
-        </w:rPr>
-        <w:t>Step 6: Passenger leaves border police check</w:t>
+        <w:t xml:space="preserve">Step </w:t>
+      </w:r>
+      <w:r>
+        <w:rPr>
+          <w:rFonts w:ascii="Arial" w:hAnsi="Arial" w:cs="Arial"/>
+          <w:sz w:val="22"/>
+          <w:szCs w:val="22"/>
+        </w:rPr>
+        <w:t>4</w:t>
+      </w:r>
+      <w:r>
+        <w:rPr>
+          <w:rFonts w:ascii="Arial" w:hAnsi="Arial" w:cs="Arial"/>
+          <w:sz w:val="22"/>
+          <w:szCs w:val="22"/>
+        </w:rPr>
+        <w:t>: Border police gives back the passport</w:t>
+      </w:r>
+    </w:p>
+    <w:p>
+      <w:pPr>
+        <w:rPr>
+          <w:rFonts w:ascii="Arial" w:hAnsi="Arial" w:cs="Arial"/>
+          <w:sz w:val="22"/>
+          <w:szCs w:val="22"/>
+        </w:rPr>
+      </w:pPr>
+      <w:r>
+        <w:rPr>
+          <w:rFonts w:ascii="Arial" w:hAnsi="Arial" w:cs="Arial"/>
+          <w:sz w:val="22"/>
+          <w:szCs w:val="22"/>
+        </w:rPr>
+        <w:t xml:space="preserve">Step </w:t>
+      </w:r>
+      <w:r>
+        <w:rPr>
+          <w:rFonts w:ascii="Arial" w:hAnsi="Arial" w:cs="Arial"/>
+          <w:sz w:val="22"/>
+          <w:szCs w:val="22"/>
+        </w:rPr>
+        <w:t>5</w:t>
+      </w:r>
+      <w:r>
+        <w:rPr>
+          <w:rFonts w:ascii="Arial" w:hAnsi="Arial" w:cs="Arial"/>
+          <w:sz w:val="22"/>
+          <w:szCs w:val="22"/>
+        </w:rPr>
+        <w:t>: Passenger leaves border police check</w:t>
       </w:r>
     </w:p>
     <w:p>
@@ -7156,59 +6964,24 @@
           <w:sz w:val="22"/>
           <w:szCs w:val="22"/>
         </w:rPr>
-        <w:t>Step 4: If passenger passes visa check, he/she is allowed to go on</w:t>
-      </w:r>
-    </w:p>
-    <w:p>
-      <w:pPr>
-        <w:rPr>
-          <w:rFonts w:ascii="Arial" w:hAnsi="Arial" w:cs="Arial"/>
-          <w:sz w:val="22"/>
-          <w:szCs w:val="22"/>
-        </w:rPr>
-      </w:pPr>
-      <w:r>
-        <w:rPr>
-          <w:rFonts w:ascii="Arial" w:hAnsi="Arial" w:cs="Arial"/>
-          <w:sz w:val="22"/>
-          <w:szCs w:val="22"/>
-        </w:rPr>
-        <w:t xml:space="preserve">Step 5: If check is not passed, border police </w:t>
-      </w:r>
-      <w:proofErr w:type="gramStart"/>
-      <w:r>
-        <w:rPr>
-          <w:rFonts w:ascii="Arial" w:hAnsi="Arial" w:cs="Arial"/>
-          <w:sz w:val="22"/>
-          <w:szCs w:val="22"/>
-        </w:rPr>
-        <w:t>denies</w:t>
-      </w:r>
-      <w:proofErr w:type="gramEnd"/>
-      <w:r>
-        <w:rPr>
-          <w:rFonts w:ascii="Arial" w:hAnsi="Arial" w:cs="Arial"/>
-          <w:sz w:val="22"/>
-          <w:szCs w:val="22"/>
-        </w:rPr>
-        <w:t xml:space="preserve"> further travelling</w:t>
-      </w:r>
-    </w:p>
-    <w:p>
-      <w:pPr>
-        <w:rPr>
-          <w:rFonts w:ascii="Arial" w:hAnsi="Arial" w:cs="Arial"/>
-          <w:sz w:val="22"/>
-          <w:szCs w:val="22"/>
-        </w:rPr>
-      </w:pPr>
-      <w:r>
-        <w:rPr>
-          <w:rFonts w:ascii="Arial" w:hAnsi="Arial" w:cs="Arial"/>
-          <w:sz w:val="22"/>
-          <w:szCs w:val="22"/>
-        </w:rPr>
-        <w:t>Step 6: If security concerns are raised, the passenger gets arrested</w:t>
+        <w:t>Step 4: Border police gathers reason and duration of stay</w:t>
+      </w:r>
+    </w:p>
+    <w:p>
+      <w:pPr>
+        <w:rPr>
+          <w:rFonts w:ascii="Arial" w:hAnsi="Arial" w:cs="Arial"/>
+          <w:sz w:val="22"/>
+          <w:szCs w:val="22"/>
+        </w:rPr>
+      </w:pPr>
+      <w:r>
+        <w:rPr>
+          <w:rFonts w:ascii="Arial" w:hAnsi="Arial" w:cs="Arial"/>
+          <w:sz w:val="22"/>
+          <w:szCs w:val="22"/>
+        </w:rPr>
+        <w:t>Step 5: Passenger leaves border police office</w:t>
       </w:r>
     </w:p>
     <w:p>
@@ -7345,7 +7118,7 @@
     </w:p>
     <w:p>
       <w:pPr>
-        <w:pStyle w:val="Heading4"/>
+        <w:pStyle w:val="berschrift4"/>
         <w:rPr>
           <w:rFonts w:ascii="Arial" w:hAnsi="Arial" w:cs="Arial"/>
           <w:i w:val="0"/>
@@ -7775,7 +7548,6 @@
         </w:rPr>
         <w:t xml:space="preserve">Book </w:t>
       </w:r>
-      <w:proofErr w:type="spellStart"/>
       <w:r>
         <w:rPr>
           <w:rFonts w:ascii="Arial" w:hAnsi="Arial" w:cs="Arial"/>
@@ -7785,7 +7557,6 @@
         </w:rPr>
         <w:t>facilites</w:t>
       </w:r>
-      <w:proofErr w:type="spellEnd"/>
       <w:r>
         <w:rPr>
           <w:rFonts w:ascii="Arial" w:hAnsi="Arial" w:cs="Arial"/>
@@ -7982,7 +7753,6 @@
         </w:rPr>
         <w:t xml:space="preserve">Update </w:t>
       </w:r>
-      <w:proofErr w:type="spellStart"/>
       <w:r>
         <w:rPr>
           <w:rFonts w:ascii="Arial" w:hAnsi="Arial" w:cs="Arial"/>
@@ -7999,17 +7769,7 @@
           <w:sz w:val="22"/>
           <w:szCs w:val="22"/>
         </w:rPr>
-        <w:t>icketinfo</w:t>
-      </w:r>
-      <w:proofErr w:type="spellEnd"/>
-      <w:r>
-        <w:rPr>
-          <w:rFonts w:ascii="Arial" w:hAnsi="Arial" w:cs="Arial"/>
-          <w:b/>
-          <w:sz w:val="22"/>
-          <w:szCs w:val="22"/>
-        </w:rPr>
-        <w:t>:</w:t>
+        <w:t>icketinfo:</w:t>
       </w:r>
     </w:p>
     <w:p>
@@ -8989,7 +8749,7 @@
     </w:p>
     <w:p>
       <w:pPr>
-        <w:pStyle w:val="Heading3"/>
+        <w:pStyle w:val="berschrift3"/>
         <w:rPr>
           <w:rFonts w:ascii="Arial" w:hAnsi="Arial" w:cs="Arial"/>
         </w:rPr>
@@ -9037,25 +8797,7 @@
           <w:sz w:val="22"/>
           <w:szCs w:val="22"/>
         </w:rPr>
-        <w:t xml:space="preserve">We decided to connect every subsystem with the other ones since we have no central unit like the control system management. Therefore, Airside and Landside Management </w:t>
-      </w:r>
-      <w:proofErr w:type="gramStart"/>
-      <w:r>
-        <w:rPr>
-          <w:rFonts w:ascii="Arial" w:hAnsi="Arial" w:cs="Arial"/>
-          <w:sz w:val="22"/>
-          <w:szCs w:val="22"/>
-        </w:rPr>
-        <w:t>have to</w:t>
-      </w:r>
-      <w:proofErr w:type="gramEnd"/>
-      <w:r>
-        <w:rPr>
-          <w:rFonts w:ascii="Arial" w:hAnsi="Arial" w:cs="Arial"/>
-          <w:sz w:val="22"/>
-          <w:szCs w:val="22"/>
-        </w:rPr>
-        <w:t xml:space="preserve"> communicate directly with each other.</w:t>
+        <w:t>We decided to connect every subsystem with the other ones since we have no central unit like the control system management. Therefore, Airside and Landside Management have to communicate directly with each other.</w:t>
       </w:r>
     </w:p>
     <w:p>
@@ -9173,30 +8915,12 @@
           <w:sz w:val="22"/>
           <w:szCs w:val="22"/>
         </w:rPr>
-        <w:t xml:space="preserve">. Note that the condition which is formulated in the yellow box must be satisfied </w:t>
-      </w:r>
-      <w:proofErr w:type="gramStart"/>
-      <w:r>
-        <w:rPr>
-          <w:rFonts w:ascii="Arial" w:hAnsi="Arial" w:cs="Arial"/>
-          <w:sz w:val="22"/>
-          <w:szCs w:val="22"/>
-        </w:rPr>
-        <w:t>in order to</w:t>
-      </w:r>
-      <w:proofErr w:type="gramEnd"/>
-      <w:r>
-        <w:rPr>
-          <w:rFonts w:ascii="Arial" w:hAnsi="Arial" w:cs="Arial"/>
-          <w:sz w:val="22"/>
-          <w:szCs w:val="22"/>
-        </w:rPr>
-        <w:t xml:space="preserve"> enter the extending use-case.</w:t>
-      </w:r>
-    </w:p>
-    <w:p>
-      <w:pPr>
-        <w:pStyle w:val="Heading3"/>
+        <w:t>. Note that the condition which is formulated in the yellow box must be satisfied in order to enter the extending use-case.</w:t>
+      </w:r>
+    </w:p>
+    <w:p>
+      <w:pPr>
+        <w:pStyle w:val="berschrift3"/>
         <w:rPr>
           <w:rFonts w:ascii="Arial" w:hAnsi="Arial" w:cs="Arial"/>
         </w:rPr>
@@ -9216,7 +8940,7 @@
     </w:p>
     <w:tbl>
       <w:tblPr>
-        <w:tblStyle w:val="TableGrid"/>
+        <w:tblStyle w:val="Tabellenraster"/>
         <w:tblW w:w="0" w:type="auto"/>
         <w:tblLook w:val="04A0" w:firstRow="1" w:lastRow="0" w:firstColumn="1" w:lastColumn="0" w:noHBand="0" w:noVBand="1"/>
       </w:tblPr>
@@ -9534,6 +9258,62 @@
           </w:p>
         </w:tc>
       </w:tr>
+      <w:tr>
+        <w:tc>
+          <w:tcPr>
+            <w:tcW w:w="4815" w:type="dxa"/>
+          </w:tcPr>
+          <w:p>
+            <w:pPr>
+              <w:pStyle w:val="Textbody"/>
+              <w:rPr>
+                <w:rFonts w:ascii="Arial" w:hAnsi="Arial" w:cs="Arial"/>
+                <w:sz w:val="22"/>
+                <w:szCs w:val="22"/>
+              </w:rPr>
+            </w:pPr>
+            <w:r>
+              <w:rPr>
+                <w:rFonts w:ascii="Arial" w:hAnsi="Arial" w:cs="Arial"/>
+                <w:sz w:val="22"/>
+                <w:szCs w:val="22"/>
+              </w:rPr>
+              <w:t>Feedback on Report</w:t>
+            </w:r>
+          </w:p>
+        </w:tc>
+        <w:tc>
+          <w:tcPr>
+            <w:tcW w:w="4816" w:type="dxa"/>
+          </w:tcPr>
+          <w:p>
+            <w:pPr>
+              <w:pStyle w:val="Textbody"/>
+              <w:rPr>
+                <w:rFonts w:ascii="Arial" w:hAnsi="Arial" w:cs="Arial"/>
+                <w:sz w:val="22"/>
+                <w:szCs w:val="22"/>
+              </w:rPr>
+            </w:pPr>
+            <w:r>
+              <w:rPr>
+                <w:rFonts w:ascii="Arial" w:hAnsi="Arial" w:cs="Arial"/>
+                <w:sz w:val="22"/>
+                <w:szCs w:val="22"/>
+              </w:rPr>
+              <w:t>Discussed and u</w:t>
+            </w:r>
+            <w:r>
+              <w:rPr>
+                <w:rFonts w:ascii="Arial" w:hAnsi="Arial" w:cs="Arial"/>
+                <w:sz w:val="22"/>
+                <w:szCs w:val="22"/>
+              </w:rPr>
+              <w:t>pdated use-case specifications according to feedback</w:t>
+            </w:r>
+          </w:p>
+        </w:tc>
+      </w:tr>
     </w:tbl>
     <w:p>
       <w:pPr>
@@ -9604,7 +9384,7 @@
     <w:lvl w:ilvl="0">
       <w:start w:val="1"/>
       <w:numFmt w:val="bullet"/>
-      <w:pStyle w:val="ListBullet"/>
+      <w:pStyle w:val="Aufzhlungszeichen"/>
       <w:lvlText w:val=""/>
       <w:lvlJc w:val="left"/>
       <w:pPr>
@@ -10235,14 +10015,14 @@
     <w:lsdException w:name="Unresolved Mention" w:semiHidden="1" w:unhideWhenUsed="1"/>
     <w:lsdException w:name="Smart Link" w:semiHidden="1" w:unhideWhenUsed="1"/>
   </w:latentStyles>
-  <w:style w:type="paragraph" w:default="1" w:styleId="Normal">
+  <w:style w:type="paragraph" w:default="1" w:styleId="Standard">
     <w:name w:val="Normal"/>
     <w:qFormat/>
     <w:pPr>
       <w:suppressAutoHyphens/>
     </w:pPr>
   </w:style>
-  <w:style w:type="paragraph" w:styleId="Heading1">
+  <w:style w:type="paragraph" w:styleId="berschrift1">
     <w:name w:val="heading 1"/>
     <w:basedOn w:val="Heading"/>
     <w:next w:val="Textbody"/>
@@ -10259,7 +10039,7 @@
       <w:szCs w:val="48"/>
     </w:rPr>
   </w:style>
-  <w:style w:type="paragraph" w:styleId="Heading2">
+  <w:style w:type="paragraph" w:styleId="berschrift2">
     <w:name w:val="heading 2"/>
     <w:basedOn w:val="Heading"/>
     <w:next w:val="Textbody"/>
@@ -10278,7 +10058,7 @@
       <w:szCs w:val="36"/>
     </w:rPr>
   </w:style>
-  <w:style w:type="paragraph" w:styleId="Heading3">
+  <w:style w:type="paragraph" w:styleId="berschrift3">
     <w:name w:val="heading 3"/>
     <w:basedOn w:val="Heading"/>
     <w:next w:val="Textbody"/>
@@ -10295,10 +10075,10 @@
       <w:bCs/>
     </w:rPr>
   </w:style>
-  <w:style w:type="paragraph" w:styleId="Heading4">
+  <w:style w:type="paragraph" w:styleId="berschrift4">
     <w:name w:val="heading 4"/>
-    <w:basedOn w:val="Normal"/>
-    <w:next w:val="Normal"/>
+    <w:basedOn w:val="Standard"/>
+    <w:next w:val="Standard"/>
     <w:uiPriority w:val="9"/>
     <w:unhideWhenUsed/>
     <w:qFormat/>
@@ -10316,7 +10096,7 @@
       <w:szCs w:val="21"/>
     </w:rPr>
   </w:style>
-  <w:style w:type="paragraph" w:styleId="Heading7">
+  <w:style w:type="paragraph" w:styleId="berschrift7">
     <w:name w:val="heading 7"/>
     <w:basedOn w:val="Heading"/>
     <w:next w:val="Textbody"/>
@@ -10329,13 +10109,13 @@
       <w:bCs/>
     </w:rPr>
   </w:style>
-  <w:style w:type="character" w:default="1" w:styleId="DefaultParagraphFont">
+  <w:style w:type="character" w:default="1" w:styleId="Absatz-Standardschriftart">
     <w:name w:val="Default Paragraph Font"/>
     <w:uiPriority w:val="1"/>
     <w:semiHidden/>
     <w:unhideWhenUsed/>
   </w:style>
-  <w:style w:type="table" w:default="1" w:styleId="TableNormal">
+  <w:style w:type="table" w:default="1" w:styleId="NormaleTabelle">
     <w:name w:val="Normal Table"/>
     <w:uiPriority w:val="99"/>
     <w:semiHidden/>
@@ -10350,7 +10130,7 @@
       </w:tblCellMar>
     </w:tblPr>
   </w:style>
-  <w:style w:type="numbering" w:default="1" w:styleId="NoList">
+  <w:style w:type="numbering" w:default="1" w:styleId="KeineListe">
     <w:name w:val="No List"/>
     <w:uiPriority w:val="99"/>
     <w:semiHidden/>
@@ -10383,11 +10163,11 @@
       <w:spacing w:after="140" w:line="276" w:lineRule="auto"/>
     </w:pPr>
   </w:style>
-  <w:style w:type="paragraph" w:styleId="List">
+  <w:style w:type="paragraph" w:styleId="Liste">
     <w:name w:val="List"/>
     <w:basedOn w:val="Textbody"/>
   </w:style>
-  <w:style w:type="paragraph" w:styleId="Caption">
+  <w:style w:type="paragraph" w:styleId="Beschriftung">
     <w:name w:val="caption"/>
     <w:basedOn w:val="Standard1"/>
     <w:pPr>
@@ -10448,7 +10228,7 @@
   </w:style>
   <w:style w:type="paragraph" w:customStyle="1" w:styleId="Text">
     <w:name w:val="Text"/>
-    <w:basedOn w:val="Caption"/>
+    <w:basedOn w:val="Beschriftung"/>
   </w:style>
   <w:style w:type="paragraph" w:customStyle="1" w:styleId="TitleA4">
     <w:name w:val="Title A4"/>
@@ -11087,7 +10867,7 @@
       <w:rFonts w:eastAsia="Mangal" w:cs="Mangal"/>
     </w:rPr>
   </w:style>
-  <w:style w:type="paragraph" w:styleId="Title">
+  <w:style w:type="paragraph" w:styleId="Titel">
     <w:name w:val="Title"/>
     <w:basedOn w:val="Default"/>
     <w:uiPriority w:val="10"/>
@@ -11830,7 +11610,7 @@
   </w:style>
   <w:style w:type="character" w:customStyle="1" w:styleId="Heading4Char">
     <w:name w:val="Heading 4 Char"/>
-    <w:basedOn w:val="DefaultParagraphFont"/>
+    <w:basedOn w:val="Absatz-Standardschriftart"/>
     <w:rPr>
       <w:rFonts w:ascii="Calibri Light" w:eastAsia="Times New Roman" w:hAnsi="Calibri Light" w:cs="Mangal"/>
       <w:i/>
@@ -11839,9 +11619,9 @@
       <w:szCs w:val="21"/>
     </w:rPr>
   </w:style>
-  <w:style w:type="table" w:styleId="TableGrid">
+  <w:style w:type="table" w:styleId="Tabellenraster">
     <w:name w:val="Table Grid"/>
-    <w:basedOn w:val="TableNormal"/>
+    <w:basedOn w:val="NormaleTabelle"/>
     <w:uiPriority w:val="39"/>
     <w:rsid w:val="009C68F5"/>
     <w:tblPr>
@@ -11855,9 +11635,9 @@
       </w:tblBorders>
     </w:tblPr>
   </w:style>
-  <w:style w:type="paragraph" w:styleId="ListBullet">
+  <w:style w:type="paragraph" w:styleId="Aufzhlungszeichen">
     <w:name w:val="List Bullet"/>
-    <w:basedOn w:val="Normal"/>
+    <w:basedOn w:val="Standard"/>
     <w:uiPriority w:val="99"/>
     <w:unhideWhenUsed/>
     <w:rsid w:val="003C30E4"/>

</xml_diff>